<commit_message>
Added text about github classroom
</commit_message>
<xml_diff>
--- a/reproducible.docx
+++ b/reproducible.docx
@@ -78,26 +78,6 @@
       </w:r>
       <w:r>
         <w:t xml:space="preserve">Sanderson</w:t>
-      </w:r>
-    </w:p>
-    <w:p>
-      <w:pPr>
-        <w:pStyle w:val="Date"/>
-      </w:pPr>
-      <w:r>
-        <w:t xml:space="preserve">7</w:t>
-      </w:r>
-      <w:r>
-        <w:t xml:space="preserve"> </w:t>
-      </w:r>
-      <w:r>
-        <w:t xml:space="preserve">March</w:t>
-      </w:r>
-      <w:r>
-        <w:t xml:space="preserve"> </w:t>
-      </w:r>
-      <w:r>
-        <w:t xml:space="preserve">2019</w:t>
       </w:r>
     </w:p>
     <w:p>
@@ -1880,10 +1860,279 @@
       <w:pPr>
         <w:pStyle w:val="Heading2"/>
       </w:pPr>
-      <w:bookmarkStart w:id="38" w:name="reproducible-research"/>
+      <w:bookmarkStart w:id="38" w:name="using-github-classroom"/>
       <w:bookmarkEnd w:id="38"/>
       <w:r>
-        <w:t xml:space="preserve">5. Reproducible research</w:t>
+        <w:t xml:space="preserve">5. Using Github Classroom</w:t>
+      </w:r>
+    </w:p>
+    <w:p>
+      <w:pPr>
+        <w:pStyle w:val="Heading3"/>
+      </w:pPr>
+      <w:bookmarkStart w:id="39" w:name="setup"/>
+      <w:bookmarkEnd w:id="39"/>
+      <w:r>
+        <w:t xml:space="preserve">5.1 Setup</w:t>
+      </w:r>
+    </w:p>
+    <w:p>
+      <w:pPr>
+        <w:pStyle w:val="FirstParagraph"/>
+      </w:pPr>
+      <w:r>
+        <w:t xml:space="preserve">I have created a</w:t>
+      </w:r>
+      <w:r>
+        <w:t xml:space="preserve"> </w:t>
+      </w:r>
+      <w:r>
+        <w:t xml:space="preserve">‘</w:t>
+      </w:r>
+      <w:r>
+        <w:t xml:space="preserve">classroom</w:t>
+      </w:r>
+      <w:r>
+        <w:t xml:space="preserve">’</w:t>
+      </w:r>
+      <w:r>
+        <w:t xml:space="preserve"> </w:t>
+      </w:r>
+      <w:r>
+        <w:t xml:space="preserve">account on Github, with versions of the oystercatcher exercise you did with me last week. You can use this to create a new R Project that will be automatically linked to Github. You can then create a</w:t>
+      </w:r>
+      <w:r>
+        <w:t xml:space="preserve"> </w:t>
+      </w:r>
+      <w:r>
+        <w:t xml:space="preserve">‘</w:t>
+      </w:r>
+      <w:r>
+        <w:t xml:space="preserve">branch</w:t>
+      </w:r>
+      <w:r>
+        <w:t xml:space="preserve">’</w:t>
+      </w:r>
+      <w:r>
+        <w:t xml:space="preserve"> </w:t>
+      </w:r>
+      <w:r>
+        <w:t xml:space="preserve">to work on, edit it, and ask me to comment on your changes before merging back into your existing workflow. Go onto Blackboard, and under the Learning Materials navigate to the Oystercatchers Example and click on</w:t>
+      </w:r>
+      <w:r>
+        <w:t xml:space="preserve"> </w:t>
+      </w:r>
+      <w:hyperlink r:id="rId40">
+        <w:r>
+          <w:rPr>
+            <w:rStyle w:val="Hyperlink"/>
+          </w:rPr>
+          <w:t xml:space="preserve">https://classroom.github.com/a/Gy98rpXP</w:t>
+        </w:r>
+      </w:hyperlink>
+      <w:r>
+        <w:t xml:space="preserve">. Follow the instructions, and it should copy all the material from my Github Classroom onto your own Github account. Your Oystercatcher repository will probably have your Github username appended to it. You should also receive a confirmatory email. One your Oystercatcher repository that you have just created on Github, click on the</w:t>
+      </w:r>
+      <w:r>
+        <w:t xml:space="preserve"> </w:t>
+      </w:r>
+      <w:r>
+        <w:t xml:space="preserve">“</w:t>
+      </w:r>
+      <w:r>
+        <w:t xml:space="preserve">Clone or Download</w:t>
+      </w:r>
+      <w:r>
+        <w:t xml:space="preserve">”</w:t>
+      </w:r>
+      <w:r>
+        <w:t xml:space="preserve"> </w:t>
+      </w:r>
+      <w:r>
+        <w:t xml:space="preserve">button, and copy the https address (there is a small button to copy it). Here is an example for a student called</w:t>
+      </w:r>
+      <w:r>
+        <w:t xml:space="preserve"> </w:t>
+      </w:r>
+      <w:r>
+        <w:t xml:space="preserve">“</w:t>
+      </w:r>
+      <w:r>
+        <w:t xml:space="preserve">bio8068person</w:t>
+      </w:r>
+      <w:r>
+        <w:t xml:space="preserve">”</w:t>
+      </w:r>
+      <w:r>
+        <w:t xml:space="preserve">:</w:t>
+      </w:r>
+    </w:p>
+    <w:p>
+      <w:pPr>
+        <w:pStyle w:val="Figure"/>
+      </w:pPr>
+      <w:r>
+        <w:drawing>
+          <wp:inline>
+            <wp:extent cx="5334000" cy="2503396"/>
+            <wp:effectExtent b="0" l="0" r="0" t="0"/>
+            <wp:docPr descr="" title="" id="1" name="Picture"/>
+            <a:graphic>
+              <a:graphicData uri="http://schemas.openxmlformats.org/drawingml/2006/picture">
+                <pic:pic>
+                  <pic:nvPicPr>
+                    <pic:cNvPr descr="figs/github_classroom_clone.PNG" id="0" name="Picture"/>
+                    <pic:cNvPicPr>
+                      <a:picLocks noChangeArrowheads="1" noChangeAspect="1"/>
+                    </pic:cNvPicPr>
+                  </pic:nvPicPr>
+                  <pic:blipFill>
+                    <a:blip r:embed="rId41"/>
+                    <a:stretch>
+                      <a:fillRect/>
+                    </a:stretch>
+                  </pic:blipFill>
+                  <pic:spPr bwMode="auto">
+                    <a:xfrm>
+                      <a:off x="0" y="0"/>
+                      <a:ext cx="5334000" cy="2503396"/>
+                    </a:xfrm>
+                    <a:prstGeom prst="rect">
+                      <a:avLst/>
+                    </a:prstGeom>
+                    <a:noFill/>
+                    <a:ln w="9525">
+                      <a:noFill/>
+                      <a:headEnd/>
+                      <a:tailEnd/>
+                    </a:ln>
+                  </pic:spPr>
+                </pic:pic>
+              </a:graphicData>
+            </a:graphic>
+          </wp:inline>
+        </w:drawing>
+      </w:r>
+    </w:p>
+    <w:p>
+      <w:pPr>
+        <w:pStyle w:val="FirstParagraph"/>
+      </w:pPr>
+      <w:r>
+        <w:t xml:space="preserve">Close any R Projects you have open, and click on File -&gt; New Project. If git is configured properly, you should be able to check out a project from version control:</w:t>
+      </w:r>
+    </w:p>
+    <w:p>
+      <w:pPr>
+        <w:pStyle w:val="Figure"/>
+      </w:pPr>
+      <w:r>
+        <w:drawing>
+          <wp:inline>
+            <wp:extent cx="5101389" cy="3619098"/>
+            <wp:effectExtent b="0" l="0" r="0" t="0"/>
+            <wp:docPr descr="" title="" id="1" name="Picture"/>
+            <a:graphic>
+              <a:graphicData uri="http://schemas.openxmlformats.org/drawingml/2006/picture">
+                <pic:pic>
+                  <pic:nvPicPr>
+                    <pic:cNvPr descr="figs/R_new_project.PNG" id="0" name="Picture"/>
+                    <pic:cNvPicPr>
+                      <a:picLocks noChangeArrowheads="1" noChangeAspect="1"/>
+                    </pic:cNvPicPr>
+                  </pic:nvPicPr>
+                  <pic:blipFill>
+                    <a:blip r:embed="rId42"/>
+                    <a:stretch>
+                      <a:fillRect/>
+                    </a:stretch>
+                  </pic:blipFill>
+                  <pic:spPr bwMode="auto">
+                    <a:xfrm>
+                      <a:off x="0" y="0"/>
+                      <a:ext cx="5101389" cy="3619098"/>
+                    </a:xfrm>
+                    <a:prstGeom prst="rect">
+                      <a:avLst/>
+                    </a:prstGeom>
+                    <a:noFill/>
+                    <a:ln w="9525">
+                      <a:noFill/>
+                      <a:headEnd/>
+                      <a:tailEnd/>
+                    </a:ln>
+                  </pic:spPr>
+                </pic:pic>
+              </a:graphicData>
+            </a:graphic>
+          </wp:inline>
+        </w:drawing>
+      </w:r>
+    </w:p>
+    <w:p>
+      <w:pPr>
+        <w:pStyle w:val="FirstParagraph"/>
+      </w:pPr>
+      <w:r>
+        <w:t xml:space="preserve">On the next screen select the Git option, and paste into the URL the web address that you have just created. Store your R project in a suitable folder. All the data files and R scripts will now be available on your local machine. After you have made commits, you can push them back to Github.</w:t>
+      </w:r>
+    </w:p>
+    <w:p>
+      <w:pPr>
+        <w:pStyle w:val="Heading3"/>
+      </w:pPr>
+      <w:bookmarkStart w:id="43" w:name="allowing-others-to-comment-on-your-code"/>
+      <w:bookmarkEnd w:id="43"/>
+      <w:r>
+        <w:t xml:space="preserve">5.2 Allowing others to comment on your code</w:t>
+      </w:r>
+    </w:p>
+    <w:p>
+      <w:pPr>
+        <w:pStyle w:val="FirstParagraph"/>
+      </w:pPr>
+      <w:r>
+        <w:t xml:space="preserve">If you want me to comment on your code, the simplest thing is to create a branch, either in RStudio or preferably in Github (pull the changes back). Make a few edits, commits, and push to Github. Then issue a</w:t>
+      </w:r>
+      <w:r>
+        <w:t xml:space="preserve"> </w:t>
+      </w:r>
+      <w:r>
+        <w:t xml:space="preserve">“</w:t>
+      </w:r>
+      <w:r>
+        <w:t xml:space="preserve">pull request</w:t>
+      </w:r>
+      <w:r>
+        <w:t xml:space="preserve">”</w:t>
+      </w:r>
+      <w:r>
+        <w:t xml:space="preserve">. You can enter some comments, e.g.</w:t>
+      </w:r>
+      <w:r>
+        <w:t xml:space="preserve"> </w:t>
+      </w:r>
+      <w:r>
+        <w:t xml:space="preserve">“</w:t>
+      </w:r>
+      <w:r>
+        <w:t xml:space="preserve">Does this look OK?</w:t>
+      </w:r>
+      <w:r>
+        <w:t xml:space="preserve">”</w:t>
+      </w:r>
+      <w:r>
+        <w:t xml:space="preserve">. I should then receive and email with a link to your code, which I can comment on. Once we agree that the code looks OK, we can merge your branch back into the main code, and you can continue working. We can explore this interactively during the practicals so that we are all confident with this method of collaboration.</w:t>
+      </w:r>
+    </w:p>
+    <w:p>
+      <w:pPr>
+        <w:pStyle w:val="Heading2"/>
+      </w:pPr>
+      <w:bookmarkStart w:id="44" w:name="reproducible-research"/>
+      <w:bookmarkEnd w:id="44"/>
+      <w:r>
+        <w:t xml:space="preserve">6. Reproducible research</w:t>
       </w:r>
     </w:p>
     <w:p>
@@ -2102,7 +2351,7 @@
                     </pic:cNvPicPr>
                   </pic:nvPicPr>
                   <pic:blipFill>
-                    <a:blip r:embed="rId39"/>
+                    <a:blip r:embed="rId45"/>
                     <a:stretch>
                       <a:fillRect/>
                     </a:stretch>
@@ -2298,8 +2547,8 @@
       <w:pPr>
         <w:pStyle w:val="Heading2"/>
       </w:pPr>
-      <w:bookmarkStart w:id="40" w:name="this-is-a-level-2-heading"/>
-      <w:bookmarkEnd w:id="40"/>
+      <w:bookmarkStart w:id="46" w:name="this-is-a-level-2-heading"/>
+      <w:bookmarkEnd w:id="46"/>
       <w:r>
         <w:t xml:space="preserve">This is a level 2 heading</w:t>
       </w:r>
@@ -2331,8 +2580,8 @@
       <w:pPr>
         <w:pStyle w:val="Heading3"/>
       </w:pPr>
-      <w:bookmarkStart w:id="41" w:name="this-is-a-level-3-heading"/>
-      <w:bookmarkEnd w:id="41"/>
+      <w:bookmarkStart w:id="47" w:name="this-is-a-level-3-heading"/>
+      <w:bookmarkEnd w:id="47"/>
       <w:r>
         <w:t xml:space="preserve">This is a level 3 heading</w:t>
       </w:r>
@@ -2408,7 +2657,7 @@
       <w:r>
         <w:t xml:space="preserve"> </w:t>
       </w:r>
-      <w:hyperlink r:id="rId42">
+      <w:hyperlink r:id="rId48">
         <w:r>
           <w:rPr>
             <w:rStyle w:val="Hyperlink"/>
@@ -2425,7 +2674,7 @@
       <w:r>
         <w:t xml:space="preserve"> </w:t>
       </w:r>
-      <w:hyperlink r:id="rId43">
+      <w:hyperlink r:id="rId49">
         <w:r>
           <w:rPr>
             <w:rStyle w:val="Hyperlink"/>
@@ -2572,7 +2821,7 @@
     </w:lvl>
   </w:abstractNum>
   <w:abstractNum w:abstractNumId="990">
-    <w:nsid w:val="a920d3dc"/>
+    <w:nsid w:val="66e964e4"/>
     <w:multiLevelType w:val="multilevel"/>
     <w:lvl w:ilvl="0">
       <w:numFmt w:val="bullet"/>
@@ -2653,7 +2902,7 @@
     </w:lvl>
   </w:abstractNum>
   <w:abstractNum w:abstractNumId="991">
-    <w:nsid w:val="56fe8c8c"/>
+    <w:nsid w:val="9d252167"/>
     <w:multiLevelType w:val="multilevel"/>
     <w:lvl w:ilvl="0">
       <w:numFmt w:val="bullet"/>

</xml_diff>

<commit_message>
Begin adding section on installing git
</commit_message>
<xml_diff>
--- a/reproducible.docx
+++ b/reproducible.docx
@@ -7,6 +7,38 @@
         <w:pStyle w:val="Title"/>
       </w:pPr>
       <w:r>
+        <w:t xml:space="preserve">Reproducible</w:t>
+      </w:r>
+      <w:r>
+        <w:t xml:space="preserve"> </w:t>
+      </w:r>
+      <w:r>
+        <w:t xml:space="preserve">research:</w:t>
+      </w:r>
+      <w:r>
+        <w:t xml:space="preserve"> </w:t>
+      </w:r>
+      <w:r>
+        <w:t xml:space="preserve">git,</w:t>
+      </w:r>
+      <w:r>
+        <w:t xml:space="preserve"> </w:t>
+      </w:r>
+      <w:r>
+        <w:t xml:space="preserve">GitHub,</w:t>
+      </w:r>
+      <w:r>
+        <w:t xml:space="preserve"> </w:t>
+      </w:r>
+      <w:r>
+        <w:t xml:space="preserve">RMarkdown</w:t>
+      </w:r>
+    </w:p>
+    <w:p>
+      <w:pPr>
+        <w:pStyle w:val="Subtitle"/>
+      </w:pPr>
+      <w:r>
         <w:t xml:space="preserve">BIO8068</w:t>
       </w:r>
       <w:r>
@@ -36,59 +68,13 @@
     </w:p>
     <w:p>
       <w:pPr>
-        <w:pStyle w:val="Subtitle"/>
-      </w:pPr>
-      <w:r>
-        <w:t xml:space="preserve">Reproducible</w:t>
-      </w:r>
-      <w:r>
-        <w:t xml:space="preserve"> </w:t>
-      </w:r>
-      <w:r>
-        <w:t xml:space="preserve">research:</w:t>
-      </w:r>
-      <w:r>
-        <w:t xml:space="preserve"> </w:t>
-      </w:r>
-      <w:r>
-        <w:t xml:space="preserve">git,</w:t>
-      </w:r>
-      <w:r>
-        <w:t xml:space="preserve"> </w:t>
-      </w:r>
-      <w:r>
-        <w:t xml:space="preserve">gitlab/github,</w:t>
-      </w:r>
-      <w:r>
-        <w:t xml:space="preserve"> </w:t>
-      </w:r>
-      <w:r>
-        <w:t xml:space="preserve">RMarkdown</w:t>
-      </w:r>
-    </w:p>
-    <w:p>
-      <w:pPr>
-        <w:pStyle w:val="Author"/>
-      </w:pPr>
-      <w:r>
-        <w:t xml:space="preserve">Roy</w:t>
-      </w:r>
-      <w:r>
-        <w:t xml:space="preserve"> </w:t>
-      </w:r>
-      <w:r>
-        <w:t xml:space="preserve">Sanderson</w:t>
-      </w:r>
-    </w:p>
-    <w:p>
-      <w:pPr>
-        <w:pStyle w:val="Heading2"/>
-      </w:pPr>
-      <w:bookmarkStart w:id="21" w:name="introduction"/>
-      <w:bookmarkEnd w:id="21"/>
+        <w:pStyle w:val="Heading1"/>
+      </w:pPr>
+      <w:bookmarkStart w:id="20" w:name="introduction"/>
       <w:r>
         <w:t xml:space="preserve">1. Introduction</w:t>
       </w:r>
+      <w:bookmarkEnd w:id="20"/>
     </w:p>
     <w:p>
       <w:pPr>
@@ -173,7 +159,7 @@
         </w:numPr>
       </w:pPr>
       <w:r>
-        <w:t xml:space="preserve">show you how to use remote repositories on gitlab or github</w:t>
+        <w:t xml:space="preserve">show you how to use remote repositories on GitHub</w:t>
       </w:r>
     </w:p>
     <w:p>
@@ -190,13 +176,13 @@
     </w:p>
     <w:p>
       <w:pPr>
-        <w:pStyle w:val="Heading2"/>
-      </w:pPr>
-      <w:bookmarkStart w:id="22" w:name="git-version-control"/>
-      <w:bookmarkEnd w:id="22"/>
+        <w:pStyle w:val="Heading1"/>
+      </w:pPr>
+      <w:bookmarkStart w:id="21" w:name="git-version-control"/>
       <w:r>
         <w:t xml:space="preserve">2. git version control</w:t>
       </w:r>
+      <w:bookmarkEnd w:id="21"/>
     </w:p>
     <w:p>
       <w:pPr>
@@ -208,7 +194,7 @@
       <w:r>
         <w:t xml:space="preserve"> </w:t>
       </w:r>
-      <w:hyperlink r:id="rId23">
+      <w:hyperlink r:id="rId22">
         <w:r>
           <w:rPr>
             <w:rStyle w:val="Hyperlink"/>
@@ -281,12 +267,12 @@
     </w:p>
     <w:p>
       <w:pPr>
-        <w:pStyle w:val="Figure"/>
+        <w:pStyle w:val="BodyText"/>
       </w:pPr>
       <w:r>
         <w:drawing>
           <wp:inline>
-            <wp:extent cx="5334000" cy="3175897"/>
+            <wp:extent cx="5447898" cy="3243713"/>
             <wp:effectExtent b="0" l="0" r="0" t="0"/>
             <wp:docPr descr="" title="" id="1" name="Picture"/>
             <a:graphic>
@@ -299,7 +285,7 @@
                     </pic:cNvPicPr>
                   </pic:nvPicPr>
                   <pic:blipFill>
-                    <a:blip r:embed="rId24"/>
+                    <a:blip r:embed="rId23"/>
                     <a:stretch>
                       <a:fillRect/>
                     </a:stretch>
@@ -307,7 +293,7 @@
                   <pic:spPr bwMode="auto">
                     <a:xfrm>
                       <a:off x="0" y="0"/>
-                      <a:ext cx="5334000" cy="3175897"/>
+                      <a:ext cx="5447898" cy="3243713"/>
                     </a:xfrm>
                     <a:prstGeom prst="rect">
                       <a:avLst/>
@@ -328,7 +314,7 @@
     </w:p>
     <w:p>
       <w:pPr>
-        <w:pStyle w:val="FirstParagraph"/>
+        <w:pStyle w:val="BodyText"/>
       </w:pPr>
       <w:r>
         <w:t xml:space="preserve">If you are working in a team with other scientists this becomes particularly powerful, as you can</w:t>
@@ -354,12 +340,12 @@
     </w:p>
     <w:p>
       <w:pPr>
-        <w:pStyle w:val="Figure"/>
+        <w:pStyle w:val="BodyText"/>
       </w:pPr>
       <w:r>
         <w:drawing>
           <wp:inline>
-            <wp:extent cx="5334000" cy="3040800"/>
+            <wp:extent cx="5943600" cy="3388320"/>
             <wp:effectExtent b="0" l="0" r="0" t="0"/>
             <wp:docPr descr="" title="" id="1" name="Picture"/>
             <a:graphic>
@@ -372,7 +358,7 @@
                     </pic:cNvPicPr>
                   </pic:nvPicPr>
                   <pic:blipFill>
-                    <a:blip r:embed="rId25"/>
+                    <a:blip r:embed="rId24"/>
                     <a:stretch>
                       <a:fillRect/>
                     </a:stretch>
@@ -380,7 +366,7 @@
                   <pic:spPr bwMode="auto">
                     <a:xfrm>
                       <a:off x="0" y="0"/>
-                      <a:ext cx="5334000" cy="3040800"/>
+                      <a:ext cx="5943600" cy="3388320"/>
                     </a:xfrm>
                     <a:prstGeom prst="rect">
                       <a:avLst/>
@@ -401,9 +387,249 @@
     </w:p>
     <w:p>
       <w:pPr>
+        <w:pStyle w:val="Heading2"/>
+      </w:pPr>
+      <w:bookmarkStart w:id="25" w:name="checking-if-git-is-installed"/>
+      <w:r>
+        <w:t xml:space="preserve">2.1 Checking if git is installed</w:t>
+      </w:r>
+      <w:bookmarkEnd w:id="25"/>
+    </w:p>
+    <w:p>
+      <w:pPr>
         <w:pStyle w:val="FirstParagraph"/>
       </w:pPr>
       <w:r>
+        <w:t xml:space="preserve">Git is a separate program to RStudio and so needs to be setup independently. First of all you have to check whether git has already been installed onto your machine; it varies and it may have already installed it indirectly from another programme. To check, the easiest method is to use the command</w:t>
+      </w:r>
+      <w:r>
+        <w:t xml:space="preserve"> </w:t>
+      </w:r>
+      <w:r>
+        <w:t xml:space="preserve">‘</w:t>
+      </w:r>
+      <w:r>
+        <w:t xml:space="preserve">shell</w:t>
+      </w:r>
+      <w:r>
+        <w:t xml:space="preserve">’</w:t>
+      </w:r>
+      <w:r>
+        <w:t xml:space="preserve">. This is a window into which you can type commands that the computer’s underlying operating system understand. The easiest way of doing this is from inside RStudio. Simply click on the menu</w:t>
+      </w:r>
+      <w:r>
+        <w:t xml:space="preserve"> </w:t>
+      </w:r>
+      <w:r>
+        <w:rPr>
+          <w:rStyle w:val="VerbatimChar"/>
+        </w:rPr>
+        <w:t xml:space="preserve">Tools -&gt; Terminal -&gt; New Terminal</w:t>
+      </w:r>
+      <w:r>
+        <w:t xml:space="preserve"> </w:t>
+      </w:r>
+      <w:r>
+        <w:t xml:space="preserve">and you should notice that instead of the RStudio Console window, you now have an RStudio Terminal window. The only obvious difference is that the Console window begins:</w:t>
+      </w:r>
+    </w:p>
+    <w:p>
+      <w:pPr>
+        <w:pStyle w:val="BodyText"/>
+      </w:pPr>
+      <w:r>
+        <w:rPr>
+          <w:rStyle w:val="VerbatimChar"/>
+        </w:rPr>
+        <w:t xml:space="preserve">&gt;</w:t>
+      </w:r>
+    </w:p>
+    <w:p>
+      <w:pPr>
+        <w:pStyle w:val="BodyText"/>
+      </w:pPr>
+      <w:r>
+        <w:t xml:space="preserve">as it expects you to enter R commands, whereas the Terminal window begins:</w:t>
+      </w:r>
+    </w:p>
+    <w:p>
+      <w:pPr>
+        <w:pStyle w:val="BodyText"/>
+      </w:pPr>
+      <w:r>
+        <w:rPr>
+          <w:rStyle w:val="VerbatimChar"/>
+        </w:rPr>
+        <w:t xml:space="preserve">$</w:t>
+      </w:r>
+    </w:p>
+    <w:p>
+      <w:pPr>
+        <w:pStyle w:val="BodyText"/>
+      </w:pPr>
+      <w:r>
+        <w:t xml:space="preserve">as it expects you to enter Windows, Mac or Linux commands. To check whether git is already installed, at the</w:t>
+      </w:r>
+      <w:r>
+        <w:t xml:space="preserve"> </w:t>
+      </w:r>
+      <w:r>
+        <w:rPr>
+          <w:rStyle w:val="VerbatimChar"/>
+        </w:rPr>
+        <w:t xml:space="preserve">$</w:t>
+      </w:r>
+      <w:r>
+        <w:t xml:space="preserve"> </w:t>
+      </w:r>
+      <w:r>
+        <w:t xml:space="preserve">prompt type:</w:t>
+      </w:r>
+    </w:p>
+    <w:p>
+      <w:pPr>
+        <w:pStyle w:val="BodyText"/>
+      </w:pPr>
+      <w:r>
+        <w:rPr>
+          <w:rStyle w:val="VerbatimChar"/>
+        </w:rPr>
+        <w:t xml:space="preserve">which git</w:t>
+      </w:r>
+    </w:p>
+    <w:p>
+      <w:pPr>
+        <w:pStyle w:val="BodyText"/>
+      </w:pPr>
+      <w:r>
+        <w:t xml:space="preserve">to simply ask the computer to tell you which (if any) version of git it is using. On a Windows machine it will probably return something like:</w:t>
+      </w:r>
+    </w:p>
+    <w:p>
+      <w:pPr>
+        <w:pStyle w:val="BodyText"/>
+      </w:pPr>
+      <w:r>
+        <w:rPr>
+          <w:rStyle w:val="VerbatimChar"/>
+        </w:rPr>
+        <w:t xml:space="preserve">/mingw64/bin/git</w:t>
+      </w:r>
+    </w:p>
+    <w:p>
+      <w:pPr>
+        <w:pStyle w:val="BodyText"/>
+      </w:pPr>
+      <w:r>
+        <w:t xml:space="preserve">whilst on a Mac you may see</w:t>
+      </w:r>
+    </w:p>
+    <w:p>
+      <w:pPr>
+        <w:pStyle w:val="BodyText"/>
+      </w:pPr>
+      <w:r>
+        <w:rPr>
+          <w:rStyle w:val="VerbatimChar"/>
+        </w:rPr>
+        <w:t xml:space="preserve">/usr/local/bin/git</w:t>
+      </w:r>
+    </w:p>
+    <w:p>
+      <w:pPr>
+        <w:pStyle w:val="BodyText"/>
+      </w:pPr>
+      <w:r>
+        <w:t xml:space="preserve">If you get either of the above, then you can also check which version of git you are using:</w:t>
+      </w:r>
+    </w:p>
+    <w:p>
+      <w:pPr>
+        <w:pStyle w:val="BodyText"/>
+      </w:pPr>
+      <w:r>
+        <w:rPr>
+          <w:rStyle w:val="VerbatimChar"/>
+        </w:rPr>
+        <w:t xml:space="preserve">git --version</w:t>
+      </w:r>
+    </w:p>
+    <w:p>
+      <w:pPr>
+        <w:pStyle w:val="BodyText"/>
+      </w:pPr>
+      <w:r>
+        <w:t xml:space="preserve">and this is returning</w:t>
+      </w:r>
+      <w:r>
+        <w:t xml:space="preserve"> </w:t>
+      </w:r>
+      <w:r>
+        <w:rPr>
+          <w:rStyle w:val="VerbatimChar"/>
+        </w:rPr>
+        <w:t xml:space="preserve">git version 2.20.1.windows.1</w:t>
+      </w:r>
+      <w:r>
+        <w:t xml:space="preserve"> </w:t>
+      </w:r>
+      <w:r>
+        <w:t xml:space="preserve">for me. However, if you receive:</w:t>
+      </w:r>
+    </w:p>
+    <w:p>
+      <w:pPr>
+        <w:pStyle w:val="BodyText"/>
+      </w:pPr>
+      <w:r>
+        <w:rPr>
+          <w:rStyle w:val="VerbatimChar"/>
+        </w:rPr>
+        <w:t xml:space="preserve">which: no git in (/ming64/bin:/usr/bin:/c/Users/nras/bin:/c/R-4.0.2/bin/x64:/c/Program Files (x86)/Common Files/Oracle/Java/javapath:/c/WINDOWS/system32:/c/WINDOWS)</w:t>
+      </w:r>
+    </w:p>
+    <w:p>
+      <w:pPr>
+        <w:pStyle w:val="BodyText"/>
+      </w:pPr>
+      <w:r>
+        <w:t xml:space="preserve">or</w:t>
+      </w:r>
+    </w:p>
+    <w:p>
+      <w:pPr>
+        <w:pStyle w:val="BodyText"/>
+      </w:pPr>
+      <w:r>
+        <w:rPr>
+          <w:rStyle w:val="VerbatimChar"/>
+        </w:rPr>
+        <w:t xml:space="preserve">which: git not found</w:t>
+      </w:r>
+    </w:p>
+    <w:p>
+      <w:pPr>
+        <w:pStyle w:val="BodyText"/>
+      </w:pPr>
+      <w:r>
+        <w:t xml:space="preserve">then you need to install it. Fortunately, it is free, and easy to install.</w:t>
+      </w:r>
+    </w:p>
+    <w:p>
+      <w:pPr>
+        <w:pStyle w:val="Heading2"/>
+      </w:pPr>
+      <w:bookmarkStart w:id="26" w:name="installing-git-on-your-pc-or-mac"/>
+      <w:r>
+        <w:t xml:space="preserve">2.2 Installing git on your PC or Mac</w:t>
+      </w:r>
+      <w:bookmarkEnd w:id="26"/>
+    </w:p>
+    <w:p>
+      <w:pPr>
+        <w:pStyle w:val="FirstParagraph"/>
+      </w:pPr>
+      <w:r>
         <w:t xml:space="preserve">We’ll begin by simply creating a git</w:t>
       </w:r>
       <w:r>
@@ -427,7 +653,7 @@
     </w:p>
     <w:p>
       <w:pPr>
-        <w:pStyle w:val="Figure"/>
+        <w:pStyle w:val="BodyText"/>
       </w:pPr>
       <w:r>
         <w:drawing>
@@ -445,7 +671,7 @@
                     </pic:cNvPicPr>
                   </pic:nvPicPr>
                   <pic:blipFill>
-                    <a:blip r:embed="rId26"/>
+                    <a:blip r:embed="rId27"/>
                     <a:stretch>
                       <a:fillRect/>
                     </a:stretch>
@@ -474,7 +700,7 @@
     </w:p>
     <w:p>
       <w:pPr>
-        <w:pStyle w:val="FirstParagraph"/>
+        <w:pStyle w:val="BodyText"/>
       </w:pPr>
       <w:r>
         <w:t xml:space="preserve">Ensure that you tick the box labelled git version control. When your project starts up it will look no different from any other project, except a file labelled</w:t>
@@ -542,12 +768,12 @@
     </w:p>
     <w:p>
       <w:pPr>
-        <w:pStyle w:val="Figure"/>
+        <w:pStyle w:val="BodyText"/>
       </w:pPr>
       <w:r>
         <w:drawing>
           <wp:inline>
-            <wp:extent cx="5334000" cy="2486342"/>
+            <wp:extent cx="5943600" cy="2770495"/>
             <wp:effectExtent b="0" l="0" r="0" t="0"/>
             <wp:docPr descr="" title="" id="1" name="Picture"/>
             <a:graphic>
@@ -560,7 +786,7 @@
                     </pic:cNvPicPr>
                   </pic:nvPicPr>
                   <pic:blipFill>
-                    <a:blip r:embed="rId27"/>
+                    <a:blip r:embed="rId28"/>
                     <a:stretch>
                       <a:fillRect/>
                     </a:stretch>
@@ -568,7 +794,7 @@
                   <pic:spPr bwMode="auto">
                     <a:xfrm>
                       <a:off x="0" y="0"/>
-                      <a:ext cx="5334000" cy="2486342"/>
+                      <a:ext cx="5943600" cy="2770495"/>
                     </a:xfrm>
                     <a:prstGeom prst="rect">
                       <a:avLst/>
@@ -589,46 +815,137 @@
     </w:p>
     <w:p>
       <w:pPr>
+        <w:pStyle w:val="BodyText"/>
+      </w:pPr>
+      <w:r>
+        <w:t xml:space="preserve">At the moment you git tab just contains the names of two files, the .gitignore file, and the file for the R Project itself (.Rpoj). You’ll notice that in the</w:t>
+      </w:r>
+      <w:r>
+        <w:t xml:space="preserve"> </w:t>
+      </w:r>
+      <w:r>
+        <w:t xml:space="preserve">“</w:t>
+      </w:r>
+      <w:r>
+        <w:t xml:space="preserve">Status</w:t>
+      </w:r>
+      <w:r>
+        <w:t xml:space="preserve">”</w:t>
+      </w:r>
+      <w:r>
+        <w:t xml:space="preserve"> </w:t>
+      </w:r>
+      <w:r>
+        <w:t xml:space="preserve">column next to their filenames is a yellow question mark, indicating that the files are</w:t>
+      </w:r>
+      <w:r>
+        <w:t xml:space="preserve"> </w:t>
+      </w:r>
+      <w:r>
+        <w:t xml:space="preserve">“</w:t>
+      </w:r>
+      <w:r>
+        <w:t xml:space="preserve">untracked</w:t>
+      </w:r>
+      <w:r>
+        <w:t xml:space="preserve">”</w:t>
+      </w:r>
+      <w:r>
+        <w:t xml:space="preserve"> </w:t>
+      </w:r>
+      <w:r>
+        <w:t xml:space="preserve">by git. Before going any further, it would be useful to configure git so that it knows your email address and name (particularly useful for collaborative projects). This needs to be done from a git command line; click on the Cogwheel symbol labelled</w:t>
+      </w:r>
+      <w:r>
+        <w:t xml:space="preserve"> </w:t>
+      </w:r>
+      <w:r>
+        <w:rPr>
+          <w:rStyle w:val="VerbatimChar"/>
+        </w:rPr>
+        <w:t xml:space="preserve">More</w:t>
+      </w:r>
+      <w:r>
+        <w:t xml:space="preserve"> </w:t>
+      </w:r>
+      <w:r>
+        <w:t xml:space="preserve">in the RStudio Git tab, and click on</w:t>
+      </w:r>
+      <w:r>
+        <w:t xml:space="preserve"> </w:t>
+      </w:r>
+      <w:r>
+        <w:rPr>
+          <w:rStyle w:val="VerbatimChar"/>
+        </w:rPr>
+        <w:t xml:space="preserve">Command Shell</w:t>
+      </w:r>
+      <w:r>
+        <w:t xml:space="preserve">. A blank window will appear, in which you should enter the following (changed for your name and email):</w:t>
+      </w:r>
+    </w:p>
+    <w:p>
+      <w:pPr>
+        <w:pStyle w:val="SourceCode"/>
+      </w:pPr>
+      <w:r>
+        <w:rPr>
+          <w:rStyle w:val="NormalTok"/>
+        </w:rPr>
+        <w:t xml:space="preserve">git config </w:t>
+      </w:r>
+      <w:r>
+        <w:rPr>
+          <w:rStyle w:val="OperatorTok"/>
+        </w:rPr>
+        <w:t xml:space="preserve">--</w:t>
+      </w:r>
+      <w:r>
+        <w:rPr>
+          <w:rStyle w:val="NormalTok"/>
+        </w:rPr>
+        <w:t xml:space="preserve">global user.name </w:t>
+      </w:r>
+      <w:r>
+        <w:rPr>
+          <w:rStyle w:val="StringTok"/>
+        </w:rPr>
+        <w:t xml:space="preserve">'Your Name'</w:t>
+      </w:r>
+      <w:r>
+        <w:br/>
+      </w:r>
+      <w:r>
+        <w:rPr>
+          <w:rStyle w:val="NormalTok"/>
+        </w:rPr>
+        <w:t xml:space="preserve">git config </w:t>
+      </w:r>
+      <w:r>
+        <w:rPr>
+          <w:rStyle w:val="OperatorTok"/>
+        </w:rPr>
+        <w:t xml:space="preserve">--</w:t>
+      </w:r>
+      <w:r>
+        <w:rPr>
+          <w:rStyle w:val="NormalTok"/>
+        </w:rPr>
+        <w:t xml:space="preserve">global user.email </w:t>
+      </w:r>
+      <w:r>
+        <w:rPr>
+          <w:rStyle w:val="StringTok"/>
+        </w:rPr>
+        <w:t xml:space="preserve">'your.email@newcastle.ac.uk'</w:t>
+      </w:r>
+    </w:p>
+    <w:p>
+      <w:pPr>
         <w:pStyle w:val="FirstParagraph"/>
       </w:pPr>
       <w:r>
-        <w:t xml:space="preserve">At the moment you git tab just contains the names of two files, the .gitignore file, and the file for the R Project itself (.Rpoj). You’ll notice that in the</w:t>
-      </w:r>
-      <w:r>
-        <w:t xml:space="preserve"> </w:t>
-      </w:r>
-      <w:r>
-        <w:t xml:space="preserve">“</w:t>
-      </w:r>
-      <w:r>
-        <w:t xml:space="preserve">Status</w:t>
-      </w:r>
-      <w:r>
-        <w:t xml:space="preserve">”</w:t>
-      </w:r>
-      <w:r>
-        <w:t xml:space="preserve"> </w:t>
-      </w:r>
-      <w:r>
-        <w:t xml:space="preserve">column next to their filenames is a yellow question mark, indicating that the files are</w:t>
-      </w:r>
-      <w:r>
-        <w:t xml:space="preserve"> </w:t>
-      </w:r>
-      <w:r>
-        <w:t xml:space="preserve">“</w:t>
-      </w:r>
-      <w:r>
-        <w:t xml:space="preserve">untracked</w:t>
-      </w:r>
-      <w:r>
-        <w:t xml:space="preserve">”</w:t>
-      </w:r>
-      <w:r>
-        <w:t xml:space="preserve"> </w:t>
-      </w:r>
-      <w:r>
-        <w:t xml:space="preserve">by git. Before going any further, it would be useful to configure git so that it knows your email address and name (particularly useful for collaborative projects). This needs to be done from a git command line; click on the Cogwheel symbol labelled</w:t>
+        <w:t xml:space="preserve">Type</w:t>
       </w:r>
       <w:r>
         <w:t xml:space="preserve"> </w:t>
@@ -637,97 +954,6 @@
         <w:rPr>
           <w:rStyle w:val="VerbatimChar"/>
         </w:rPr>
-        <w:t xml:space="preserve">More</w:t>
-      </w:r>
-      <w:r>
-        <w:t xml:space="preserve"> </w:t>
-      </w:r>
-      <w:r>
-        <w:t xml:space="preserve">in the RStudio Git tab, and click on</w:t>
-      </w:r>
-      <w:r>
-        <w:t xml:space="preserve"> </w:t>
-      </w:r>
-      <w:r>
-        <w:rPr>
-          <w:rStyle w:val="VerbatimChar"/>
-        </w:rPr>
-        <w:t xml:space="preserve">Command Shell</w:t>
-      </w:r>
-      <w:r>
-        <w:t xml:space="preserve">. A blank window will appear, in which you should enter the following (changed for your name and email):</w:t>
-      </w:r>
-    </w:p>
-    <w:p>
-      <w:pPr>
-        <w:pStyle w:val="SourceCode"/>
-      </w:pPr>
-      <w:r>
-        <w:rPr>
-          <w:rStyle w:val="NormalTok"/>
-        </w:rPr>
-        <w:t xml:space="preserve">git config </w:t>
-      </w:r>
-      <w:r>
-        <w:rPr>
-          <w:rStyle w:val="OperatorTok"/>
-        </w:rPr>
-        <w:t xml:space="preserve">--</w:t>
-      </w:r>
-      <w:r>
-        <w:rPr>
-          <w:rStyle w:val="NormalTok"/>
-        </w:rPr>
-        <w:t xml:space="preserve">global user.name </w:t>
-      </w:r>
-      <w:r>
-        <w:rPr>
-          <w:rStyle w:val="StringTok"/>
-        </w:rPr>
-        <w:t xml:space="preserve">'Your Name'</w:t>
-      </w:r>
-      <w:r>
-        <w:br w:type="textWrapping"/>
-      </w:r>
-      <w:r>
-        <w:rPr>
-          <w:rStyle w:val="NormalTok"/>
-        </w:rPr>
-        <w:t xml:space="preserve">git config </w:t>
-      </w:r>
-      <w:r>
-        <w:rPr>
-          <w:rStyle w:val="OperatorTok"/>
-        </w:rPr>
-        <w:t xml:space="preserve">--</w:t>
-      </w:r>
-      <w:r>
-        <w:rPr>
-          <w:rStyle w:val="NormalTok"/>
-        </w:rPr>
-        <w:t xml:space="preserve">global user.email </w:t>
-      </w:r>
-      <w:r>
-        <w:rPr>
-          <w:rStyle w:val="StringTok"/>
-        </w:rPr>
-        <w:t xml:space="preserve">'your.email@newcastle.ac.uk'</w:t>
-      </w:r>
-    </w:p>
-    <w:p>
-      <w:pPr>
-        <w:pStyle w:val="FirstParagraph"/>
-      </w:pPr>
-      <w:r>
-        <w:t xml:space="preserve">Type</w:t>
-      </w:r>
-      <w:r>
-        <w:t xml:space="preserve"> </w:t>
-      </w:r>
-      <w:r>
-        <w:rPr>
-          <w:rStyle w:val="VerbatimChar"/>
-        </w:rPr>
         <w:t xml:space="preserve">exit</w:t>
       </w:r>
       <w:r>
@@ -793,12 +1019,12 @@
     </w:p>
     <w:p>
       <w:pPr>
-        <w:pStyle w:val="Figure"/>
+        <w:pStyle w:val="BodyText"/>
       </w:pPr>
       <w:r>
         <w:drawing>
           <wp:inline>
-            <wp:extent cx="5334000" cy="3391819"/>
+            <wp:extent cx="5943600" cy="3779456"/>
             <wp:effectExtent b="0" l="0" r="0" t="0"/>
             <wp:docPr descr="" title="" id="1" name="Picture"/>
             <a:graphic>
@@ -811,7 +1037,7 @@
                     </pic:cNvPicPr>
                   </pic:nvPicPr>
                   <pic:blipFill>
-                    <a:blip r:embed="rId28"/>
+                    <a:blip r:embed="rId29"/>
                     <a:stretch>
                       <a:fillRect/>
                     </a:stretch>
@@ -819,7 +1045,7 @@
                   <pic:spPr bwMode="auto">
                     <a:xfrm>
                       <a:off x="0" y="0"/>
-                      <a:ext cx="5334000" cy="3391819"/>
+                      <a:ext cx="5943600" cy="3779456"/>
                     </a:xfrm>
                     <a:prstGeom prst="rect">
                       <a:avLst/>
@@ -840,97 +1066,97 @@
     </w:p>
     <w:p>
       <w:pPr>
+        <w:pStyle w:val="BodyText"/>
+      </w:pPr>
+      <w:r>
+        <w:t xml:space="preserve">It is possible you may get a warning message about the author name and email (sometimes the configuration does not store correctly on Windows), in which case simple follow the instructions (check with me):</w:t>
+      </w:r>
+    </w:p>
+    <w:p>
+      <w:pPr>
+        <w:pStyle w:val="SourceCode"/>
+      </w:pPr>
+      <w:r>
+        <w:rPr>
+          <w:rStyle w:val="NormalTok"/>
+        </w:rPr>
+        <w:t xml:space="preserve">git config </w:t>
+      </w:r>
+      <w:r>
+        <w:rPr>
+          <w:rStyle w:val="OperatorTok"/>
+        </w:rPr>
+        <w:t xml:space="preserve">--</w:t>
+      </w:r>
+      <w:r>
+        <w:rPr>
+          <w:rStyle w:val="NormalTok"/>
+        </w:rPr>
+        <w:t xml:space="preserve">global </w:t>
+      </w:r>
+      <w:r>
+        <w:rPr>
+          <w:rStyle w:val="OperatorTok"/>
+        </w:rPr>
+        <w:t xml:space="preserve">--</w:t>
+      </w:r>
+      <w:r>
+        <w:rPr>
+          <w:rStyle w:val="NormalTok"/>
+        </w:rPr>
+        <w:t xml:space="preserve">edit</w:t>
+      </w:r>
+      <w:r>
+        <w:br/>
+      </w:r>
+      <w:r>
+        <w:rPr>
+          <w:rStyle w:val="NormalTok"/>
+        </w:rPr>
+        <w:t xml:space="preserve">git commit </w:t>
+      </w:r>
+      <w:r>
+        <w:rPr>
+          <w:rStyle w:val="OperatorTok"/>
+        </w:rPr>
+        <w:t xml:space="preserve">--</w:t>
+      </w:r>
+      <w:r>
+        <w:rPr>
+          <w:rStyle w:val="NormalTok"/>
+        </w:rPr>
+        <w:t xml:space="preserve">amend </w:t>
+      </w:r>
+      <w:r>
+        <w:rPr>
+          <w:rStyle w:val="OperatorTok"/>
+        </w:rPr>
+        <w:t xml:space="preserve">--</w:t>
+      </w:r>
+      <w:r>
+        <w:rPr>
+          <w:rStyle w:val="NormalTok"/>
+        </w:rPr>
+        <w:t xml:space="preserve">reset</w:t>
+      </w:r>
+      <w:r>
+        <w:rPr>
+          <w:rStyle w:val="OperatorTok"/>
+        </w:rPr>
+        <w:t xml:space="preserve">-</w:t>
+      </w:r>
+      <w:r>
+        <w:rPr>
+          <w:rStyle w:val="NormalTok"/>
+        </w:rPr>
+        <w:t xml:space="preserve">author</w:t>
+      </w:r>
+    </w:p>
+    <w:p>
+      <w:pPr>
         <w:pStyle w:val="FirstParagraph"/>
       </w:pPr>
       <w:r>
-        <w:t xml:space="preserve">It is possible you may get a warning message about the author name and email (sometimes the configuration does not store correctly on Windows), in which case simple follow the instructions (check with me):</w:t>
-      </w:r>
-    </w:p>
-    <w:p>
-      <w:pPr>
-        <w:pStyle w:val="SourceCode"/>
-      </w:pPr>
-      <w:r>
-        <w:rPr>
-          <w:rStyle w:val="NormalTok"/>
-        </w:rPr>
-        <w:t xml:space="preserve">git config </w:t>
-      </w:r>
-      <w:r>
-        <w:rPr>
-          <w:rStyle w:val="OperatorTok"/>
-        </w:rPr>
-        <w:t xml:space="preserve">--</w:t>
-      </w:r>
-      <w:r>
-        <w:rPr>
-          <w:rStyle w:val="NormalTok"/>
-        </w:rPr>
-        <w:t xml:space="preserve">global </w:t>
-      </w:r>
-      <w:r>
-        <w:rPr>
-          <w:rStyle w:val="OperatorTok"/>
-        </w:rPr>
-        <w:t xml:space="preserve">--</w:t>
-      </w:r>
-      <w:r>
-        <w:rPr>
-          <w:rStyle w:val="NormalTok"/>
-        </w:rPr>
-        <w:t xml:space="preserve">edit</w:t>
-      </w:r>
-      <w:r>
-        <w:br w:type="textWrapping"/>
-      </w:r>
-      <w:r>
-        <w:rPr>
-          <w:rStyle w:val="NormalTok"/>
-        </w:rPr>
-        <w:t xml:space="preserve">git commit </w:t>
-      </w:r>
-      <w:r>
-        <w:rPr>
-          <w:rStyle w:val="OperatorTok"/>
-        </w:rPr>
-        <w:t xml:space="preserve">--</w:t>
-      </w:r>
-      <w:r>
-        <w:rPr>
-          <w:rStyle w:val="NormalTok"/>
-        </w:rPr>
-        <w:t xml:space="preserve">amend </w:t>
-      </w:r>
-      <w:r>
-        <w:rPr>
-          <w:rStyle w:val="OperatorTok"/>
-        </w:rPr>
-        <w:t xml:space="preserve">--</w:t>
-      </w:r>
-      <w:r>
-        <w:rPr>
-          <w:rStyle w:val="NormalTok"/>
-        </w:rPr>
-        <w:t xml:space="preserve">reset</w:t>
-      </w:r>
-      <w:r>
-        <w:rPr>
-          <w:rStyle w:val="OperatorTok"/>
-        </w:rPr>
-        <w:t xml:space="preserve">-</w:t>
-      </w:r>
-      <w:r>
-        <w:rPr>
-          <w:rStyle w:val="NormalTok"/>
-        </w:rPr>
-        <w:t xml:space="preserve">author</w:t>
-      </w:r>
-    </w:p>
-    <w:p>
-      <w:pPr>
-        <w:pStyle w:val="FirstParagraph"/>
-      </w:pPr>
-      <w:r>
         <w:t xml:space="preserve">You may be wondering what the</w:t>
       </w:r>
       <w:r>
@@ -954,12 +1180,12 @@
     </w:p>
     <w:p>
       <w:pPr>
-        <w:pStyle w:val="Figure"/>
+        <w:pStyle w:val="BodyText"/>
       </w:pPr>
       <w:r>
         <w:drawing>
           <wp:inline>
-            <wp:extent cx="5334000" cy="2882660"/>
+            <wp:extent cx="5943600" cy="3212107"/>
             <wp:effectExtent b="0" l="0" r="0" t="0"/>
             <wp:docPr descr="" title="" id="1" name="Picture"/>
             <a:graphic>
@@ -972,7 +1198,7 @@
                     </pic:cNvPicPr>
                   </pic:nvPicPr>
                   <pic:blipFill>
-                    <a:blip r:embed="rId29"/>
+                    <a:blip r:embed="rId30"/>
                     <a:stretch>
                       <a:fillRect/>
                     </a:stretch>
@@ -980,7 +1206,7 @@
                   <pic:spPr bwMode="auto">
                     <a:xfrm>
                       <a:off x="0" y="0"/>
-                      <a:ext cx="5334000" cy="2882660"/>
+                      <a:ext cx="5943600" cy="3212107"/>
                     </a:xfrm>
                     <a:prstGeom prst="rect">
                       <a:avLst/>
@@ -1001,7 +1227,7 @@
     </w:p>
     <w:p>
       <w:pPr>
-        <w:pStyle w:val="FirstParagraph"/>
+        <w:pStyle w:val="BodyText"/>
       </w:pPr>
       <w:r>
         <w:t xml:space="preserve">In practice I use git in a fairly simple way, in that as soon as I have staged my files, I do a commit. However, it is important that your messages with your commits are clear and informative:</w:t>
@@ -1065,13 +1291,13 @@
     </w:p>
     <w:p>
       <w:pPr>
-        <w:pStyle w:val="Heading2"/>
-      </w:pPr>
-      <w:bookmarkStart w:id="30" w:name="add-some-files-and-start-editing"/>
-      <w:bookmarkEnd w:id="30"/>
+        <w:pStyle w:val="Heading1"/>
+      </w:pPr>
+      <w:bookmarkStart w:id="31" w:name="add-some-files-and-start-editing"/>
       <w:r>
         <w:t xml:space="preserve">3. Add some files and start editing</w:t>
       </w:r>
+      <w:bookmarkEnd w:id="31"/>
     </w:p>
     <w:p>
       <w:pPr>
@@ -1165,12 +1391,12 @@
     </w:p>
     <w:p>
       <w:pPr>
-        <w:pStyle w:val="Figure"/>
+        <w:pStyle w:val="BodyText"/>
       </w:pPr>
       <w:r>
         <w:drawing>
           <wp:inline>
-            <wp:extent cx="5334000" cy="3738634"/>
+            <wp:extent cx="5943600" cy="4165906"/>
             <wp:effectExtent b="0" l="0" r="0" t="0"/>
             <wp:docPr descr="" title="" id="1" name="Picture"/>
             <a:graphic>
@@ -1183,7 +1409,7 @@
                     </pic:cNvPicPr>
                   </pic:nvPicPr>
                   <pic:blipFill>
-                    <a:blip r:embed="rId31"/>
+                    <a:blip r:embed="rId32"/>
                     <a:stretch>
                       <a:fillRect/>
                     </a:stretch>
@@ -1191,7 +1417,7 @@
                   <pic:spPr bwMode="auto">
                     <a:xfrm>
                       <a:off x="0" y="0"/>
-                      <a:ext cx="5334000" cy="3738634"/>
+                      <a:ext cx="5943600" cy="4165906"/>
                     </a:xfrm>
                     <a:prstGeom prst="rect">
                       <a:avLst/>
@@ -1212,124 +1438,124 @@
     </w:p>
     <w:p>
       <w:pPr>
+        <w:pStyle w:val="BodyText"/>
+      </w:pPr>
+      <w:r>
+        <w:t xml:space="preserve">You will recall that the three-way interaction term in the oystercatcher data was meaningless, so edit your R script again to include the the analysis omitting the 3-way term, and summarise the results. Rather than re-specify the whole model, the update function is useful:</w:t>
+      </w:r>
+    </w:p>
+    <w:p>
+      <w:pPr>
+        <w:pStyle w:val="SourceCode"/>
+      </w:pPr>
+      <w:r>
+        <w:rPr>
+          <w:rStyle w:val="CommentTok"/>
+        </w:rPr>
+        <w:t xml:space="preserve"># model without 3-way</w:t>
+      </w:r>
+      <w:r>
+        <w:br/>
+      </w:r>
+      <w:r>
+        <w:rPr>
+          <w:rStyle w:val="NormalTok"/>
+        </w:rPr>
+        <w:t xml:space="preserve">M2 &lt;-</w:t>
+      </w:r>
+      <w:r>
+        <w:rPr>
+          <w:rStyle w:val="StringTok"/>
+        </w:rPr>
+        <w:t xml:space="preserve"> </w:t>
+      </w:r>
+      <w:r>
+        <w:rPr>
+          <w:rStyle w:val="KeywordTok"/>
+        </w:rPr>
+        <w:t xml:space="preserve">update</w:t>
+      </w:r>
+      <w:r>
+        <w:rPr>
+          <w:rStyle w:val="NormalTok"/>
+        </w:rPr>
+        <w:t xml:space="preserve">(M1, . </w:t>
+      </w:r>
+      <w:r>
+        <w:rPr>
+          <w:rStyle w:val="OperatorTok"/>
+        </w:rPr>
+        <w:t xml:space="preserve">~</w:t>
+      </w:r>
+      <w:r>
+        <w:rPr>
+          <w:rStyle w:val="StringTok"/>
+        </w:rPr>
+        <w:t xml:space="preserve"> </w:t>
+      </w:r>
+      <w:r>
+        <w:rPr>
+          <w:rStyle w:val="NormalTok"/>
+        </w:rPr>
+        <w:t xml:space="preserve">. </w:t>
+      </w:r>
+      <w:r>
+        <w:rPr>
+          <w:rStyle w:val="OperatorTok"/>
+        </w:rPr>
+        <w:t xml:space="preserve">-</w:t>
+      </w:r>
+      <w:r>
+        <w:rPr>
+          <w:rStyle w:val="NormalTok"/>
+        </w:rPr>
+        <w:t xml:space="preserve">Month</w:t>
+      </w:r>
+      <w:r>
+        <w:rPr>
+          <w:rStyle w:val="OperatorTok"/>
+        </w:rPr>
+        <w:t xml:space="preserve">:</w:t>
+      </w:r>
+      <w:r>
+        <w:rPr>
+          <w:rStyle w:val="NormalTok"/>
+        </w:rPr>
+        <w:t xml:space="preserve">FeedingPlot</w:t>
+      </w:r>
+      <w:r>
+        <w:rPr>
+          <w:rStyle w:val="OperatorTok"/>
+        </w:rPr>
+        <w:t xml:space="preserve">:</w:t>
+      </w:r>
+      <w:r>
+        <w:rPr>
+          <w:rStyle w:val="NormalTok"/>
+        </w:rPr>
+        <w:t xml:space="preserve">FeedingType)</w:t>
+      </w:r>
+      <w:r>
+        <w:br/>
+      </w:r>
+      <w:r>
+        <w:rPr>
+          <w:rStyle w:val="KeywordTok"/>
+        </w:rPr>
+        <w:t xml:space="preserve">summary</w:t>
+      </w:r>
+      <w:r>
+        <w:rPr>
+          <w:rStyle w:val="NormalTok"/>
+        </w:rPr>
+        <w:t xml:space="preserve">(M2)</w:t>
+      </w:r>
+    </w:p>
+    <w:p>
+      <w:pPr>
         <w:pStyle w:val="FirstParagraph"/>
       </w:pPr>
       <w:r>
-        <w:t xml:space="preserve">You will recall that the three-way interaction term in the oystercatcher data was meaningless, so edit your R script again to include the the analysis omitting the 3-way term, and summarise the results. Rather than re-specify the whole model, the update function is useful:</w:t>
-      </w:r>
-    </w:p>
-    <w:p>
-      <w:pPr>
-        <w:pStyle w:val="SourceCode"/>
-      </w:pPr>
-      <w:r>
-        <w:rPr>
-          <w:rStyle w:val="CommentTok"/>
-        </w:rPr>
-        <w:t xml:space="preserve"># model without 3-way</w:t>
-      </w:r>
-      <w:r>
-        <w:br w:type="textWrapping"/>
-      </w:r>
-      <w:r>
-        <w:rPr>
-          <w:rStyle w:val="NormalTok"/>
-        </w:rPr>
-        <w:t xml:space="preserve">M2 &lt;-</w:t>
-      </w:r>
-      <w:r>
-        <w:rPr>
-          <w:rStyle w:val="StringTok"/>
-        </w:rPr>
-        <w:t xml:space="preserve"> </w:t>
-      </w:r>
-      <w:r>
-        <w:rPr>
-          <w:rStyle w:val="KeywordTok"/>
-        </w:rPr>
-        <w:t xml:space="preserve">update</w:t>
-      </w:r>
-      <w:r>
-        <w:rPr>
-          <w:rStyle w:val="NormalTok"/>
-        </w:rPr>
-        <w:t xml:space="preserve">(M1, . </w:t>
-      </w:r>
-      <w:r>
-        <w:rPr>
-          <w:rStyle w:val="OperatorTok"/>
-        </w:rPr>
-        <w:t xml:space="preserve">~</w:t>
-      </w:r>
-      <w:r>
-        <w:rPr>
-          <w:rStyle w:val="StringTok"/>
-        </w:rPr>
-        <w:t xml:space="preserve"> </w:t>
-      </w:r>
-      <w:r>
-        <w:rPr>
-          <w:rStyle w:val="NormalTok"/>
-        </w:rPr>
-        <w:t xml:space="preserve">. </w:t>
-      </w:r>
-      <w:r>
-        <w:rPr>
-          <w:rStyle w:val="OperatorTok"/>
-        </w:rPr>
-        <w:t xml:space="preserve">-</w:t>
-      </w:r>
-      <w:r>
-        <w:rPr>
-          <w:rStyle w:val="NormalTok"/>
-        </w:rPr>
-        <w:t xml:space="preserve">Month</w:t>
-      </w:r>
-      <w:r>
-        <w:rPr>
-          <w:rStyle w:val="OperatorTok"/>
-        </w:rPr>
-        <w:t xml:space="preserve">:</w:t>
-      </w:r>
-      <w:r>
-        <w:rPr>
-          <w:rStyle w:val="NormalTok"/>
-        </w:rPr>
-        <w:t xml:space="preserve">FeedingPlot</w:t>
-      </w:r>
-      <w:r>
-        <w:rPr>
-          <w:rStyle w:val="OperatorTok"/>
-        </w:rPr>
-        <w:t xml:space="preserve">:</w:t>
-      </w:r>
-      <w:r>
-        <w:rPr>
-          <w:rStyle w:val="NormalTok"/>
-        </w:rPr>
-        <w:t xml:space="preserve">FeedingType)</w:t>
-      </w:r>
-      <w:r>
-        <w:br w:type="textWrapping"/>
-      </w:r>
-      <w:r>
-        <w:rPr>
-          <w:rStyle w:val="KeywordTok"/>
-        </w:rPr>
-        <w:t xml:space="preserve">summary</w:t>
-      </w:r>
-      <w:r>
-        <w:rPr>
-          <w:rStyle w:val="NormalTok"/>
-        </w:rPr>
-        <w:t xml:space="preserve">(M2)</w:t>
-      </w:r>
-    </w:p>
-    <w:p>
-      <w:pPr>
-        <w:pStyle w:val="FirstParagraph"/>
-      </w:pPr>
-      <w:r>
         <w:t xml:space="preserve">Save the script and make another commit, with suitable message. Finally, perhaps it would be useful to plot some diagnostic plots for your new model, to check that it is OK. Make some more edits, save the file again, and undertake another commit with suitable message.</w:t>
       </w:r>
       <w:r>
@@ -1373,12 +1599,12 @@
     </w:p>
     <w:p>
       <w:pPr>
-        <w:pStyle w:val="Figure"/>
+        <w:pStyle w:val="BodyText"/>
       </w:pPr>
       <w:r>
         <w:drawing>
           <wp:inline>
-            <wp:extent cx="5334000" cy="1011159"/>
+            <wp:extent cx="5943600" cy="1126720"/>
             <wp:effectExtent b="0" l="0" r="0" t="0"/>
             <wp:docPr descr="" title="" id="1" name="Picture"/>
             <a:graphic>
@@ -1391,7 +1617,7 @@
                     </pic:cNvPicPr>
                   </pic:nvPicPr>
                   <pic:blipFill>
-                    <a:blip r:embed="rId32"/>
+                    <a:blip r:embed="rId33"/>
                     <a:stretch>
                       <a:fillRect/>
                     </a:stretch>
@@ -1399,7 +1625,7 @@
                   <pic:spPr bwMode="auto">
                     <a:xfrm>
                       <a:off x="0" y="0"/>
-                      <a:ext cx="5334000" cy="1011159"/>
+                      <a:ext cx="5943600" cy="1126720"/>
                     </a:xfrm>
                     <a:prstGeom prst="rect">
                       <a:avLst/>
@@ -1420,36 +1646,36 @@
     </w:p>
     <w:p>
       <w:pPr>
+        <w:pStyle w:val="BodyText"/>
+      </w:pPr>
+      <w:r>
+        <w:t xml:space="preserve">(</w:t>
+      </w:r>
+      <w:r>
+        <w:rPr>
+          <w:i/>
+        </w:rPr>
+        <w:t xml:space="preserve">Note</w:t>
+      </w:r>
+      <w:r>
+        <w:t xml:space="preserve">: on some Windows 10 PCs the author emails are not always configured correctly, as you can see here).</w:t>
+      </w:r>
+    </w:p>
+    <w:p>
+      <w:pPr>
+        <w:pStyle w:val="Heading1"/>
+      </w:pPr>
+      <w:bookmarkStart w:id="34" w:name="github-and-gitlab"/>
+      <w:r>
+        <w:t xml:space="preserve">4. Github and Gitlab</w:t>
+      </w:r>
+      <w:bookmarkEnd w:id="34"/>
+    </w:p>
+    <w:p>
+      <w:pPr>
         <w:pStyle w:val="FirstParagraph"/>
       </w:pPr>
       <w:r>
-        <w:t xml:space="preserve">(</w:t>
-      </w:r>
-      <w:r>
-        <w:rPr>
-          <w:i/>
-        </w:rPr>
-        <w:t xml:space="preserve">Note</w:t>
-      </w:r>
-      <w:r>
-        <w:t xml:space="preserve">: on some Windows 10 PCs the author emails are not always configured correctly, as you can see here).</w:t>
-      </w:r>
-    </w:p>
-    <w:p>
-      <w:pPr>
-        <w:pStyle w:val="Heading2"/>
-      </w:pPr>
-      <w:bookmarkStart w:id="33" w:name="github-and-gitlab"/>
-      <w:bookmarkEnd w:id="33"/>
-      <w:r>
-        <w:t xml:space="preserve">4. Github and Gitlab</w:t>
-      </w:r>
-    </w:p>
-    <w:p>
-      <w:pPr>
-        <w:pStyle w:val="FirstParagraph"/>
-      </w:pPr>
-      <w:r>
         <w:t xml:space="preserve">Github and Gitlab provide</w:t>
       </w:r>
       <w:r>
@@ -1481,7 +1707,7 @@
       <w:r>
         <w:t xml:space="preserve"> </w:t>
       </w:r>
-      <w:hyperlink r:id="rId34">
+      <w:hyperlink r:id="rId35">
         <w:r>
           <w:rPr>
             <w:rStyle w:val="Hyperlink"/>
@@ -1513,12 +1739,12 @@
     </w:p>
     <w:p>
       <w:pPr>
-        <w:pStyle w:val="Figure"/>
+        <w:pStyle w:val="BodyText"/>
       </w:pPr>
       <w:r>
         <w:drawing>
           <wp:inline>
-            <wp:extent cx="5334000" cy="4352712"/>
+            <wp:extent cx="5943600" cy="4850165"/>
             <wp:effectExtent b="0" l="0" r="0" t="0"/>
             <wp:docPr descr="" title="" id="1" name="Picture"/>
             <a:graphic>
@@ -1531,7 +1757,7 @@
                     </pic:cNvPicPr>
                   </pic:nvPicPr>
                   <pic:blipFill>
-                    <a:blip r:embed="rId35"/>
+                    <a:blip r:embed="rId36"/>
                     <a:stretch>
                       <a:fillRect/>
                     </a:stretch>
@@ -1539,7 +1765,7 @@
                   <pic:spPr bwMode="auto">
                     <a:xfrm>
                       <a:off x="0" y="0"/>
-                      <a:ext cx="5334000" cy="4352712"/>
+                      <a:ext cx="5943600" cy="4850165"/>
                     </a:xfrm>
                     <a:prstGeom prst="rect">
                       <a:avLst/>
@@ -1560,7 +1786,7 @@
     </w:p>
     <w:p>
       <w:pPr>
-        <w:pStyle w:val="FirstParagraph"/>
+        <w:pStyle w:val="BodyText"/>
       </w:pPr>
       <w:r>
         <w:t xml:space="preserve">Set the repository as public (default) and don’t add a ReadMe file. The following screen (or similar) will be displayed:</w:t>
@@ -1568,12 +1794,12 @@
     </w:p>
     <w:p>
       <w:pPr>
-        <w:pStyle w:val="Figure"/>
+        <w:pStyle w:val="BodyText"/>
       </w:pPr>
       <w:r>
         <w:drawing>
           <wp:inline>
-            <wp:extent cx="5334000" cy="3506265"/>
+            <wp:extent cx="5943600" cy="3906981"/>
             <wp:effectExtent b="0" l="0" r="0" t="0"/>
             <wp:docPr descr="" title="" id="1" name="Picture"/>
             <a:graphic>
@@ -1586,7 +1812,7 @@
                     </pic:cNvPicPr>
                   </pic:nvPicPr>
                   <pic:blipFill>
-                    <a:blip r:embed="rId36"/>
+                    <a:blip r:embed="rId37"/>
                     <a:stretch>
                       <a:fillRect/>
                     </a:stretch>
@@ -1594,7 +1820,7 @@
                   <pic:spPr bwMode="auto">
                     <a:xfrm>
                       <a:off x="0" y="0"/>
-                      <a:ext cx="5334000" cy="3506265"/>
+                      <a:ext cx="5943600" cy="3906981"/>
                     </a:xfrm>
                     <a:prstGeom prst="rect">
                       <a:avLst/>
@@ -1615,102 +1841,102 @@
     </w:p>
     <w:p>
       <w:pPr>
+        <w:pStyle w:val="BodyText"/>
+      </w:pPr>
+      <w:r>
+        <w:t xml:space="preserve">You already have an existing (local) repository on your machine, so it is the second option you want. Conveniently, the Github screen has a little copy button next to the key commands, which for me are:</w:t>
+      </w:r>
+    </w:p>
+    <w:p>
+      <w:pPr>
+        <w:pStyle w:val="SourceCode"/>
+      </w:pPr>
+      <w:r>
+        <w:rPr>
+          <w:rStyle w:val="NormalTok"/>
+        </w:rPr>
+        <w:t xml:space="preserve">git remote add origin https</w:t>
+      </w:r>
+      <w:r>
+        <w:rPr>
+          <w:rStyle w:val="OperatorTok"/>
+        </w:rPr>
+        <w:t xml:space="preserve">:</w:t>
+      </w:r>
+      <w:r>
+        <w:rPr>
+          <w:rStyle w:val="ErrorTok"/>
+        </w:rPr>
+        <w:t xml:space="preserve">//</w:t>
+      </w:r>
+      <w:r>
+        <w:rPr>
+          <w:rStyle w:val="NormalTok"/>
+        </w:rPr>
+        <w:t xml:space="preserve">github.com</w:t>
+      </w:r>
+      <w:r>
+        <w:rPr>
+          <w:rStyle w:val="OperatorTok"/>
+        </w:rPr>
+        <w:t xml:space="preserve">/</w:t>
+      </w:r>
+      <w:r>
+        <w:rPr>
+          <w:rStyle w:val="NormalTok"/>
+        </w:rPr>
+        <w:t xml:space="preserve">rasanderson</w:t>
+      </w:r>
+      <w:r>
+        <w:rPr>
+          <w:rStyle w:val="OperatorTok"/>
+        </w:rPr>
+        <w:t xml:space="preserve">/</w:t>
+      </w:r>
+      <w:r>
+        <w:rPr>
+          <w:rStyle w:val="NormalTok"/>
+        </w:rPr>
+        <w:t xml:space="preserve">git_example.git</w:t>
+      </w:r>
+      <w:r>
+        <w:br/>
+      </w:r>
+      <w:r>
+        <w:rPr>
+          <w:rStyle w:val="NormalTok"/>
+        </w:rPr>
+        <w:t xml:space="preserve">git push </w:t>
+      </w:r>
+      <w:r>
+        <w:rPr>
+          <w:rStyle w:val="OperatorTok"/>
+        </w:rPr>
+        <w:t xml:space="preserve">-</w:t>
+      </w:r>
+      <w:r>
+        <w:rPr>
+          <w:rStyle w:val="NormalTok"/>
+        </w:rPr>
+        <w:t xml:space="preserve">u origin master</w:t>
+      </w:r>
+    </w:p>
+    <w:p>
+      <w:pPr>
         <w:pStyle w:val="FirstParagraph"/>
       </w:pPr>
       <w:r>
-        <w:t xml:space="preserve">You already have an existing (local) repository on your machine, so it is the second option you want. Conveniently, the Github screen has a little copy button next to the key commands, which for me are:</w:t>
-      </w:r>
-    </w:p>
-    <w:p>
-      <w:pPr>
-        <w:pStyle w:val="SourceCode"/>
-      </w:pPr>
-      <w:r>
-        <w:rPr>
-          <w:rStyle w:val="NormalTok"/>
-        </w:rPr>
-        <w:t xml:space="preserve">git remote add origin https</w:t>
-      </w:r>
-      <w:r>
-        <w:rPr>
-          <w:rStyle w:val="OperatorTok"/>
-        </w:rPr>
-        <w:t xml:space="preserve">:</w:t>
-      </w:r>
-      <w:r>
-        <w:rPr>
-          <w:rStyle w:val="ErrorTok"/>
-        </w:rPr>
-        <w:t xml:space="preserve">//</w:t>
-      </w:r>
-      <w:r>
-        <w:rPr>
-          <w:rStyle w:val="NormalTok"/>
-        </w:rPr>
-        <w:t xml:space="preserve">github.com</w:t>
-      </w:r>
-      <w:r>
-        <w:rPr>
-          <w:rStyle w:val="OperatorTok"/>
-        </w:rPr>
-        <w:t xml:space="preserve">/</w:t>
-      </w:r>
-      <w:r>
-        <w:rPr>
-          <w:rStyle w:val="NormalTok"/>
-        </w:rPr>
-        <w:t xml:space="preserve">rasanderson</w:t>
-      </w:r>
-      <w:r>
-        <w:rPr>
-          <w:rStyle w:val="OperatorTok"/>
-        </w:rPr>
-        <w:t xml:space="preserve">/</w:t>
-      </w:r>
-      <w:r>
-        <w:rPr>
-          <w:rStyle w:val="NormalTok"/>
-        </w:rPr>
-        <w:t xml:space="preserve">git_example.git</w:t>
-      </w:r>
-      <w:r>
-        <w:br w:type="textWrapping"/>
-      </w:r>
-      <w:r>
-        <w:rPr>
-          <w:rStyle w:val="NormalTok"/>
-        </w:rPr>
-        <w:t xml:space="preserve">git push </w:t>
-      </w:r>
-      <w:r>
-        <w:rPr>
-          <w:rStyle w:val="OperatorTok"/>
-        </w:rPr>
-        <w:t xml:space="preserve">-</w:t>
-      </w:r>
-      <w:r>
-        <w:rPr>
-          <w:rStyle w:val="NormalTok"/>
-        </w:rPr>
-        <w:t xml:space="preserve">u origin master</w:t>
-      </w:r>
-    </w:p>
-    <w:p>
-      <w:pPr>
-        <w:pStyle w:val="FirstParagraph"/>
-      </w:pPr>
-      <w:r>
         <w:t xml:space="preserve">In RStudio, from the Git tab open the Command window, and enter the above lines. You will probably receive an error as it will need to know your Github username and password. Once these are entered, your files will be uploaded onto Github. If you go back to Github, you will see your R script, R project files, and the data folder all listed, plus all the commits:</w:t>
       </w:r>
     </w:p>
     <w:p>
       <w:pPr>
-        <w:pStyle w:val="Figure"/>
+        <w:pStyle w:val="BodyText"/>
       </w:pPr>
       <w:r>
         <w:drawing>
           <wp:inline>
-            <wp:extent cx="5334000" cy="2721322"/>
+            <wp:extent cx="5943600" cy="3032331"/>
             <wp:effectExtent b="0" l="0" r="0" t="0"/>
             <wp:docPr descr="" title="" id="1" name="Picture"/>
             <a:graphic>
@@ -1723,7 +1949,7 @@
                     </pic:cNvPicPr>
                   </pic:nvPicPr>
                   <pic:blipFill>
-                    <a:blip r:embed="rId37"/>
+                    <a:blip r:embed="rId38"/>
                     <a:stretch>
                       <a:fillRect/>
                     </a:stretch>
@@ -1731,7 +1957,7 @@
                   <pic:spPr bwMode="auto">
                     <a:xfrm>
                       <a:off x="0" y="0"/>
-                      <a:ext cx="5334000" cy="2721322"/>
+                      <a:ext cx="5943600" cy="3032331"/>
                     </a:xfrm>
                     <a:prstGeom prst="rect">
                       <a:avLst/>
@@ -1752,10 +1978,136 @@
     </w:p>
     <w:p>
       <w:pPr>
+        <w:pStyle w:val="BodyText"/>
+      </w:pPr>
+      <w:r>
+        <w:t xml:space="preserve">This is very useful. For example, I find that I can commit and push work from inside RStudio, you can use the Pull and Push buttons, which becom active in RStudio once Github is connected. Then if I am working at home I can</w:t>
+      </w:r>
+      <w:r>
+        <w:t xml:space="preserve"> </w:t>
+      </w:r>
+      <w:r>
+        <w:t xml:space="preserve">‘</w:t>
+      </w:r>
+      <w:r>
+        <w:t xml:space="preserve">Pull</w:t>
+      </w:r>
+      <w:r>
+        <w:t xml:space="preserve">’</w:t>
+      </w:r>
+      <w:r>
+        <w:t xml:space="preserve"> </w:t>
+      </w:r>
+      <w:r>
+        <w:t xml:space="preserve">the latest version of the code, edit it,</w:t>
+      </w:r>
+      <w:r>
+        <w:t xml:space="preserve"> </w:t>
+      </w:r>
+      <w:r>
+        <w:t xml:space="preserve">‘</w:t>
+      </w:r>
+      <w:r>
+        <w:t xml:space="preserve">Push</w:t>
+      </w:r>
+      <w:r>
+        <w:t xml:space="preserve">’</w:t>
+      </w:r>
+      <w:r>
+        <w:t xml:space="preserve"> </w:t>
+      </w:r>
+      <w:r>
+        <w:t xml:space="preserve">it back to the repository. On return to the office the following day, I then</w:t>
+      </w:r>
+      <w:r>
+        <w:t xml:space="preserve"> </w:t>
+      </w:r>
+      <w:r>
+        <w:t xml:space="preserve">‘</w:t>
+      </w:r>
+      <w:r>
+        <w:t xml:space="preserve">Pull</w:t>
+      </w:r>
+      <w:r>
+        <w:t xml:space="preserve">’</w:t>
+      </w:r>
+      <w:r>
+        <w:t xml:space="preserve"> </w:t>
+      </w:r>
+      <w:r>
+        <w:t xml:space="preserve">the changes back from Github. No more need to carry USB sticks around or forget what changes you made!</w:t>
+      </w:r>
+    </w:p>
+    <w:p>
+      <w:pPr>
+        <w:pStyle w:val="BodyText"/>
+      </w:pPr>
+      <w:r>
+        <w:t xml:space="preserve">Git and Github are both extremely powerful tools, and there are large amounts of online tutorials and videos available. Useful tricks include creating</w:t>
+      </w:r>
+      <w:r>
+        <w:t xml:space="preserve"> </w:t>
+      </w:r>
+      <w:r>
+        <w:t xml:space="preserve">‘</w:t>
+      </w:r>
+      <w:r>
+        <w:t xml:space="preserve">branches</w:t>
+      </w:r>
+      <w:r>
+        <w:t xml:space="preserve">’</w:t>
+      </w:r>
+      <w:r>
+        <w:t xml:space="preserve"> </w:t>
+      </w:r>
+      <w:r>
+        <w:t xml:space="preserve">to test out new ideas, or moving the</w:t>
+      </w:r>
+      <w:r>
+        <w:t xml:space="preserve"> </w:t>
+      </w:r>
+      <w:r>
+        <w:t xml:space="preserve">‘</w:t>
+      </w:r>
+      <w:r>
+        <w:t xml:space="preserve">head</w:t>
+      </w:r>
+      <w:r>
+        <w:t xml:space="preserve">’</w:t>
+      </w:r>
+      <w:r>
+        <w:t xml:space="preserve"> </w:t>
+      </w:r>
+      <w:r>
+        <w:t xml:space="preserve">back to an earlier position if you want to work on and older version of your research. The easiest way to learn is to play around with a dummy R script, pushing and pulling changes from different commits. If you make a mistake it doesn’t matter.</w:t>
+      </w:r>
+    </w:p>
+    <w:p>
+      <w:pPr>
+        <w:pStyle w:val="Heading1"/>
+      </w:pPr>
+      <w:bookmarkStart w:id="39" w:name="using-github-classroom"/>
+      <w:r>
+        <w:t xml:space="preserve">5. Using Github Classroom</w:t>
+      </w:r>
+      <w:bookmarkEnd w:id="39"/>
+    </w:p>
+    <w:p>
+      <w:pPr>
+        <w:pStyle w:val="Heading2"/>
+      </w:pPr>
+      <w:bookmarkStart w:id="40" w:name="setup"/>
+      <w:r>
+        <w:t xml:space="preserve">5.1 Setup</w:t>
+      </w:r>
+      <w:bookmarkEnd w:id="40"/>
+    </w:p>
+    <w:p>
+      <w:pPr>
         <w:pStyle w:val="FirstParagraph"/>
       </w:pPr>
       <w:r>
-        <w:t xml:space="preserve">This is very useful. For example, I find that I can commit and push work from inside RStudio, you can use the Pull and Push buttons, which becom active in RStudio once Github is connected. Then if I am working at home I can</w:t>
+        <w:t xml:space="preserve">I have created a</w:t>
       </w:r>
       <w:r>
         <w:t xml:space="preserve"> </w:t>
@@ -1764,7 +2116,7 @@
         <w:t xml:space="preserve">‘</w:t>
       </w:r>
       <w:r>
-        <w:t xml:space="preserve">Pull</w:t>
+        <w:t xml:space="preserve">classroom</w:t>
       </w:r>
       <w:r>
         <w:t xml:space="preserve">’</w:t>
@@ -1773,7 +2125,7 @@
         <w:t xml:space="preserve"> </w:t>
       </w:r>
       <w:r>
-        <w:t xml:space="preserve">the latest version of the code, edit it,</w:t>
+        <w:t xml:space="preserve">account on Github, with versions of the oystercatcher exercise you did with me last week. You can use this to create a new R Project that will be automatically linked to Github. You can then create a</w:t>
       </w:r>
       <w:r>
         <w:t xml:space="preserve"> </w:t>
@@ -1782,7 +2134,7 @@
         <w:t xml:space="preserve">‘</w:t>
       </w:r>
       <w:r>
-        <w:t xml:space="preserve">Push</w:t>
+        <w:t xml:space="preserve">branch</w:t>
       </w:r>
       <w:r>
         <w:t xml:space="preserve">’</w:t>
@@ -1791,138 +2143,12 @@
         <w:t xml:space="preserve"> </w:t>
       </w:r>
       <w:r>
-        <w:t xml:space="preserve">it back to the repository. On return to the office the following day, I then</w:t>
-      </w:r>
-      <w:r>
-        <w:t xml:space="preserve"> </w:t>
-      </w:r>
-      <w:r>
-        <w:t xml:space="preserve">‘</w:t>
-      </w:r>
-      <w:r>
-        <w:t xml:space="preserve">Pull</w:t>
-      </w:r>
-      <w:r>
-        <w:t xml:space="preserve">’</w:t>
-      </w:r>
-      <w:r>
-        <w:t xml:space="preserve"> </w:t>
-      </w:r>
-      <w:r>
-        <w:t xml:space="preserve">the changes back from Github. No more need to carry USB sticks around or forget what changes you made!</w:t>
-      </w:r>
-    </w:p>
-    <w:p>
-      <w:pPr>
-        <w:pStyle w:val="BodyText"/>
-      </w:pPr>
-      <w:r>
-        <w:t xml:space="preserve">Git and Github are both extremely powerful tools, and there are large amounts of online tutorials and videos available. Useful tricks include creating</w:t>
-      </w:r>
-      <w:r>
-        <w:t xml:space="preserve"> </w:t>
-      </w:r>
-      <w:r>
-        <w:t xml:space="preserve">‘</w:t>
-      </w:r>
-      <w:r>
-        <w:t xml:space="preserve">branches</w:t>
-      </w:r>
-      <w:r>
-        <w:t xml:space="preserve">’</w:t>
-      </w:r>
-      <w:r>
-        <w:t xml:space="preserve"> </w:t>
-      </w:r>
-      <w:r>
-        <w:t xml:space="preserve">to test out new ideas, or moving the</w:t>
-      </w:r>
-      <w:r>
-        <w:t xml:space="preserve"> </w:t>
-      </w:r>
-      <w:r>
-        <w:t xml:space="preserve">‘</w:t>
-      </w:r>
-      <w:r>
-        <w:t xml:space="preserve">head</w:t>
-      </w:r>
-      <w:r>
-        <w:t xml:space="preserve">’</w:t>
-      </w:r>
-      <w:r>
-        <w:t xml:space="preserve"> </w:t>
-      </w:r>
-      <w:r>
-        <w:t xml:space="preserve">back to an earlier position if you want to work on and older version of your research. The easiest way to learn is to play around with a dummy R script, pushing and pulling changes from different commits. If you make a mistake it doesn’t matter.</w:t>
-      </w:r>
-    </w:p>
-    <w:p>
-      <w:pPr>
-        <w:pStyle w:val="Heading2"/>
-      </w:pPr>
-      <w:bookmarkStart w:id="38" w:name="using-github-classroom"/>
-      <w:bookmarkEnd w:id="38"/>
-      <w:r>
-        <w:t xml:space="preserve">5. Using Github Classroom</w:t>
-      </w:r>
-    </w:p>
-    <w:p>
-      <w:pPr>
-        <w:pStyle w:val="Heading3"/>
-      </w:pPr>
-      <w:bookmarkStart w:id="39" w:name="setup"/>
-      <w:bookmarkEnd w:id="39"/>
-      <w:r>
-        <w:t xml:space="preserve">5.1 Setup</w:t>
-      </w:r>
-    </w:p>
-    <w:p>
-      <w:pPr>
-        <w:pStyle w:val="FirstParagraph"/>
-      </w:pPr>
-      <w:r>
-        <w:t xml:space="preserve">I have created a</w:t>
-      </w:r>
-      <w:r>
-        <w:t xml:space="preserve"> </w:t>
-      </w:r>
-      <w:r>
-        <w:t xml:space="preserve">‘</w:t>
-      </w:r>
-      <w:r>
-        <w:t xml:space="preserve">classroom</w:t>
-      </w:r>
-      <w:r>
-        <w:t xml:space="preserve">’</w:t>
-      </w:r>
-      <w:r>
-        <w:t xml:space="preserve"> </w:t>
-      </w:r>
-      <w:r>
-        <w:t xml:space="preserve">account on Github, with versions of the oystercatcher exercise you did with me last week. You can use this to create a new R Project that will be automatically linked to Github. You can then create a</w:t>
-      </w:r>
-      <w:r>
-        <w:t xml:space="preserve"> </w:t>
-      </w:r>
-      <w:r>
-        <w:t xml:space="preserve">‘</w:t>
-      </w:r>
-      <w:r>
-        <w:t xml:space="preserve">branch</w:t>
-      </w:r>
-      <w:r>
-        <w:t xml:space="preserve">’</w:t>
-      </w:r>
-      <w:r>
-        <w:t xml:space="preserve"> </w:t>
-      </w:r>
-      <w:r>
         <w:t xml:space="preserve">to work on, edit it, and ask me to comment on your changes before merging back into your existing workflow. Go onto Blackboard, and under the Learning Materials navigate to the Oystercatchers Example and click on</w:t>
       </w:r>
       <w:r>
         <w:t xml:space="preserve"> </w:t>
       </w:r>
-      <w:hyperlink r:id="rId40">
+      <w:hyperlink r:id="rId41">
         <w:r>
           <w:rPr>
             <w:rStyle w:val="Hyperlink"/>
@@ -1969,12 +2195,12 @@
     </w:p>
     <w:p>
       <w:pPr>
-        <w:pStyle w:val="Figure"/>
+        <w:pStyle w:val="BodyText"/>
       </w:pPr>
       <w:r>
         <w:drawing>
           <wp:inline>
-            <wp:extent cx="5334000" cy="2503396"/>
+            <wp:extent cx="5943600" cy="2789498"/>
             <wp:effectExtent b="0" l="0" r="0" t="0"/>
             <wp:docPr descr="" title="" id="1" name="Picture"/>
             <a:graphic>
@@ -1987,7 +2213,7 @@
                     </pic:cNvPicPr>
                   </pic:nvPicPr>
                   <pic:blipFill>
-                    <a:blip r:embed="rId41"/>
+                    <a:blip r:embed="rId42"/>
                     <a:stretch>
                       <a:fillRect/>
                     </a:stretch>
@@ -1995,7 +2221,7 @@
                   <pic:spPr bwMode="auto">
                     <a:xfrm>
                       <a:off x="0" y="0"/>
-                      <a:ext cx="5334000" cy="2503396"/>
+                      <a:ext cx="5943600" cy="2789498"/>
                     </a:xfrm>
                     <a:prstGeom prst="rect">
                       <a:avLst/>
@@ -2016,7 +2242,7 @@
     </w:p>
     <w:p>
       <w:pPr>
-        <w:pStyle w:val="FirstParagraph"/>
+        <w:pStyle w:val="BodyText"/>
       </w:pPr>
       <w:r>
         <w:t xml:space="preserve">Close any R Projects you have open, and click on File -&gt; New Project. If git is configured properly, you should be able to check out a project from version control:</w:t>
@@ -2024,7 +2250,7 @@
     </w:p>
     <w:p>
       <w:pPr>
-        <w:pStyle w:val="Figure"/>
+        <w:pStyle w:val="BodyText"/>
       </w:pPr>
       <w:r>
         <w:drawing>
@@ -2042,7 +2268,7 @@
                     </pic:cNvPicPr>
                   </pic:nvPicPr>
                   <pic:blipFill>
-                    <a:blip r:embed="rId42"/>
+                    <a:blip r:embed="rId43"/>
                     <a:stretch>
                       <a:fillRect/>
                     </a:stretch>
@@ -2071,27 +2297,27 @@
     </w:p>
     <w:p>
       <w:pPr>
+        <w:pStyle w:val="BodyText"/>
+      </w:pPr>
+      <w:r>
+        <w:t xml:space="preserve">On the next screen select the Git option, and paste into the URL the web address that you have just created. Store your R project in a suitable folder. All the data files and R scripts will now be available on your local machine. After you have made commits, you can push them back to Github.</w:t>
+      </w:r>
+    </w:p>
+    <w:p>
+      <w:pPr>
+        <w:pStyle w:val="Heading2"/>
+      </w:pPr>
+      <w:bookmarkStart w:id="44" w:name="allowing-others-to-comment-on-your-code"/>
+      <w:r>
+        <w:t xml:space="preserve">5.2 Allowing others to comment on your code</w:t>
+      </w:r>
+      <w:bookmarkEnd w:id="44"/>
+    </w:p>
+    <w:p>
+      <w:pPr>
         <w:pStyle w:val="FirstParagraph"/>
       </w:pPr>
       <w:r>
-        <w:t xml:space="preserve">On the next screen select the Git option, and paste into the URL the web address that you have just created. Store your R project in a suitable folder. All the data files and R scripts will now be available on your local machine. After you have made commits, you can push them back to Github.</w:t>
-      </w:r>
-    </w:p>
-    <w:p>
-      <w:pPr>
-        <w:pStyle w:val="Heading3"/>
-      </w:pPr>
-      <w:bookmarkStart w:id="43" w:name="allowing-others-to-comment-on-your-code"/>
-      <w:bookmarkEnd w:id="43"/>
-      <w:r>
-        <w:t xml:space="preserve">5.2 Allowing others to comment on your code</w:t>
-      </w:r>
-    </w:p>
-    <w:p>
-      <w:pPr>
-        <w:pStyle w:val="FirstParagraph"/>
-      </w:pPr>
-      <w:r>
         <w:t xml:space="preserve">If you want me to comment on your code, the simplest thing is to create a branch, either in RStudio or preferably in Github (pull the changes back). Make a few edits, commits, and push to Github. Then issue a</w:t>
       </w:r>
       <w:r>
@@ -2107,10 +2333,7 @@
         <w:t xml:space="preserve">”</w:t>
       </w:r>
       <w:r>
-        <w:t xml:space="preserve">. You can enter some comments, e.g.</w:t>
-      </w:r>
-      <w:r>
-        <w:t xml:space="preserve"> </w:t>
+        <w:t xml:space="preserve">. You can enter some comments, e.g. </w:t>
       </w:r>
       <w:r>
         <w:t xml:space="preserve">“</w:t>
@@ -2127,13 +2350,13 @@
     </w:p>
     <w:p>
       <w:pPr>
-        <w:pStyle w:val="Heading2"/>
-      </w:pPr>
-      <w:bookmarkStart w:id="44" w:name="reproducible-research"/>
-      <w:bookmarkEnd w:id="44"/>
+        <w:pStyle w:val="Heading1"/>
+      </w:pPr>
+      <w:bookmarkStart w:id="45" w:name="reproducible-research"/>
       <w:r>
         <w:t xml:space="preserve">6. Reproducible research</w:t>
       </w:r>
+      <w:bookmarkEnd w:id="45"/>
     </w:p>
     <w:p>
       <w:pPr>
@@ -2266,7 +2489,7 @@
         <w:t xml:space="preserve"># Install rmarkdown from CRAN</w:t>
       </w:r>
       <w:r>
-        <w:br w:type="textWrapping"/>
+        <w:br/>
       </w:r>
       <w:r>
         <w:rPr>
@@ -2333,7 +2556,7 @@
     </w:p>
     <w:p>
       <w:pPr>
-        <w:pStyle w:val="Figure"/>
+        <w:pStyle w:val="BodyText"/>
       </w:pPr>
       <w:r>
         <w:drawing>
@@ -2351,7 +2574,7 @@
                     </pic:cNvPicPr>
                   </pic:nvPicPr>
                   <pic:blipFill>
-                    <a:blip r:embed="rId45"/>
+                    <a:blip r:embed="rId46"/>
                     <a:stretch>
                       <a:fillRect/>
                     </a:stretch>
@@ -2380,10 +2603,185 @@
     </w:p>
     <w:p>
       <w:pPr>
+        <w:pStyle w:val="BodyText"/>
+      </w:pPr>
+      <w:r>
+        <w:t xml:space="preserve">A new</w:t>
+      </w:r>
+      <w:r>
+        <w:t xml:space="preserve"> </w:t>
+      </w:r>
+      <w:r>
+        <w:rPr>
+          <w:rStyle w:val="VerbatimChar"/>
+        </w:rPr>
+        <w:t xml:space="preserve">Untitled1</w:t>
+      </w:r>
+      <w:r>
+        <w:t xml:space="preserve"> </w:t>
+      </w:r>
+      <w:r>
+        <w:t xml:space="preserve">file will be created, that is already pre-populated with some text. Save the file in your project, giving it a name ending in</w:t>
+      </w:r>
+      <w:r>
+        <w:t xml:space="preserve"> </w:t>
+      </w:r>
+      <w:r>
+        <w:rPr>
+          <w:rStyle w:val="VerbatimChar"/>
+        </w:rPr>
+        <w:t xml:space="preserve">.Rmd</w:t>
+      </w:r>
+      <w:r>
+        <w:t xml:space="preserve"> </w:t>
+      </w:r>
+      <w:r>
+        <w:t xml:space="preserve">to indicate that it is markdown format. Click on the</w:t>
+      </w:r>
+      <w:r>
+        <w:t xml:space="preserve"> </w:t>
+      </w:r>
+      <w:r>
+        <w:rPr>
+          <w:rStyle w:val="VerbatimChar"/>
+        </w:rPr>
+        <w:t xml:space="preserve">knit</w:t>
+      </w:r>
+      <w:r>
+        <w:t xml:space="preserve"> </w:t>
+      </w:r>
+      <w:r>
+        <w:t xml:space="preserve">button at the top of the RMarkdown file and it will be instantly converted into HTML format for viewing. If you want a Word document, that is also available via the down-arrow next to the Knit button. You may have to open Word first, but usually it should display automatically. When preparing documents I tend to work mainly in HTML for previewing the output, as it is slightly quicker to Knit together.</w:t>
+      </w:r>
+    </w:p>
+    <w:p>
+      <w:pPr>
+        <w:pStyle w:val="BodyText"/>
+      </w:pPr>
+      <w:r>
+        <w:t xml:space="preserve">The example script already shows you a lot of features of RMarkdown. You can embed R code, decide whether or not to display the R code, or just the output, decide whether to execute the code, etc. You also have control on text size, can create equations, and so on. For example</w:t>
+      </w:r>
+      <w:r>
+        <w:t xml:space="preserve"> </w:t>
+      </w:r>
+      <w:r>
+        <w:rPr>
+          <w:rStyle w:val="VerbatimChar"/>
+        </w:rPr>
+        <w:t xml:space="preserve">_italics if prefix or suffix with an underscore or one asterisk_</w:t>
+      </w:r>
+      <w:r>
+        <w:t xml:space="preserve"> </w:t>
+      </w:r>
+      <w:r>
+        <w:t xml:space="preserve">will display</w:t>
+      </w:r>
+      <w:r>
+        <w:t xml:space="preserve"> </w:t>
+      </w:r>
+      <w:r>
+        <w:rPr>
+          <w:i/>
+        </w:rPr>
+        <w:t xml:space="preserve">italics if prefix or suffix with an underscore or one asterisk</w:t>
+      </w:r>
+      <w:r>
+        <w:t xml:space="preserve"> </w:t>
+      </w:r>
+      <w:r>
+        <w:t xml:space="preserve">whilst</w:t>
+      </w:r>
+      <w:r>
+        <w:t xml:space="preserve"> </w:t>
+      </w:r>
+      <w:r>
+        <w:rPr>
+          <w:rStyle w:val="VerbatimChar"/>
+        </w:rPr>
+        <w:t xml:space="preserve">**bold if prefix or suffix with two asterisks**</w:t>
+      </w:r>
+      <w:r>
+        <w:t xml:space="preserve"> </w:t>
+      </w:r>
+      <w:r>
+        <w:t xml:space="preserve">will give</w:t>
+      </w:r>
+      <w:r>
+        <w:t xml:space="preserve"> </w:t>
+      </w:r>
+      <w:r>
+        <w:rPr>
+          <w:b/>
+        </w:rPr>
+        <w:t xml:space="preserve">bold if prefix or suffix with asterisks</w:t>
+      </w:r>
+      <w:r>
+        <w:t xml:space="preserve">. Lines that begin with a</w:t>
+      </w:r>
+      <w:r>
+        <w:t xml:space="preserve"> </w:t>
+      </w:r>
+      <w:r>
+        <w:rPr>
+          <w:rStyle w:val="VerbatimChar"/>
+        </w:rPr>
+        <w:t xml:space="preserve">#</w:t>
+      </w:r>
+      <w:r>
+        <w:t xml:space="preserve"> </w:t>
+      </w:r>
+      <w:r>
+        <w:t xml:space="preserve">symbol control the headings, sub-headings etc., with the more</w:t>
+      </w:r>
+      <w:r>
+        <w:t xml:space="preserve"> </w:t>
+      </w:r>
+      <w:r>
+        <w:rPr>
+          <w:rStyle w:val="VerbatimChar"/>
+        </w:rPr>
+        <w:t xml:space="preserve">#</w:t>
+      </w:r>
+      <w:r>
+        <w:t xml:space="preserve"> </w:t>
+      </w:r>
+      <w:r>
+        <w:t xml:space="preserve">symbols the lower the subheading. Therefore</w:t>
+      </w:r>
+    </w:p>
+    <w:p>
+      <w:pPr>
+        <w:pStyle w:val="BodyText"/>
+      </w:pPr>
+      <w:r>
+        <w:rPr>
+          <w:rStyle w:val="VerbatimChar"/>
+        </w:rPr>
+        <w:t xml:space="preserve">## This is a level 2 heading</w:t>
+      </w:r>
+      <w:r>
+        <w:t xml:space="preserve"> </w:t>
+      </w:r>
+      <w:r>
+        <w:t xml:space="preserve">gives</w:t>
+      </w:r>
+    </w:p>
+    <w:p>
+      <w:pPr>
+        <w:pStyle w:val="Heading2"/>
+      </w:pPr>
+      <w:bookmarkStart w:id="47" w:name="this-is-a-level-2-heading"/>
+      <w:r>
+        <w:t xml:space="preserve">This is a level 2 heading</w:t>
+      </w:r>
+      <w:bookmarkEnd w:id="47"/>
+    </w:p>
+    <w:p>
+      <w:pPr>
         <w:pStyle w:val="FirstParagraph"/>
       </w:pPr>
       <w:r>
-        <w:t xml:space="preserve">A new</w:t>
+        <w:t xml:space="preserve">whilst</w:t>
       </w:r>
       <w:r>
         <w:t xml:space="preserve"> </w:t>
@@ -2392,234 +2790,59 @@
         <w:rPr>
           <w:rStyle w:val="VerbatimChar"/>
         </w:rPr>
-        <w:t xml:space="preserve">Untitled1</w:t>
-      </w:r>
-      <w:r>
-        <w:t xml:space="preserve"> </w:t>
-      </w:r>
-      <w:r>
-        <w:t xml:space="preserve">file will be created, that is already pre-populated with some text. Save the file in your project, giving it a name ending in</w:t>
-      </w:r>
-      <w:r>
-        <w:t xml:space="preserve"> </w:t>
-      </w:r>
-      <w:r>
-        <w:rPr>
-          <w:rStyle w:val="VerbatimChar"/>
-        </w:rPr>
-        <w:t xml:space="preserve">.Rmd</w:t>
-      </w:r>
-      <w:r>
-        <w:t xml:space="preserve"> </w:t>
-      </w:r>
-      <w:r>
-        <w:t xml:space="preserve">to indicate that it is markdown format. Click on the</w:t>
-      </w:r>
-      <w:r>
-        <w:t xml:space="preserve"> </w:t>
-      </w:r>
-      <w:r>
-        <w:rPr>
-          <w:rStyle w:val="VerbatimChar"/>
-        </w:rPr>
-        <w:t xml:space="preserve">knit</w:t>
-      </w:r>
-      <w:r>
-        <w:t xml:space="preserve"> </w:t>
-      </w:r>
-      <w:r>
-        <w:t xml:space="preserve">button at the top of the RMarkdown file and it will be instantly converted into HTML format for viewing. If you want a Word document, that is also available via the down-arrow next to the Knit button. You may have to open Word first, but usually it should display automatically. When preparing documents I tend to work mainly in HTML for previewing the output, as it is slightly quicker to Knit together.</w:t>
-      </w:r>
-    </w:p>
-    <w:p>
-      <w:pPr>
-        <w:pStyle w:val="BodyText"/>
-      </w:pPr>
-      <w:r>
-        <w:t xml:space="preserve">The example script already shows you a lot of features of RMarkdown. You can embed R code, decide whether or not to display the R code, or just the output, decide whether to execute the code, etc. You also have control on text size, can create equations, and so on. For example</w:t>
-      </w:r>
-      <w:r>
-        <w:t xml:space="preserve"> </w:t>
-      </w:r>
-      <w:r>
-        <w:rPr>
-          <w:rStyle w:val="VerbatimChar"/>
-        </w:rPr>
-        <w:t xml:space="preserve">_italics if prefix or suffix with an underscore or one asterisk_</w:t>
-      </w:r>
-      <w:r>
-        <w:t xml:space="preserve"> </w:t>
-      </w:r>
-      <w:r>
-        <w:t xml:space="preserve">will display</w:t>
-      </w:r>
-      <w:r>
-        <w:t xml:space="preserve"> </w:t>
-      </w:r>
+        <w:t xml:space="preserve">### This is a level 3 heading</w:t>
+      </w:r>
+      <w:r>
+        <w:t xml:space="preserve"> </w:t>
+      </w:r>
+      <w:r>
+        <w:t xml:space="preserve">gives</w:t>
+      </w:r>
+    </w:p>
+    <w:p>
+      <w:pPr>
+        <w:pStyle w:val="Heading3"/>
+      </w:pPr>
+      <w:bookmarkStart w:id="48" w:name="this-is-a-level-3-heading"/>
+      <w:r>
+        <w:t xml:space="preserve">This is a level 3 heading</w:t>
+      </w:r>
+      <w:bookmarkEnd w:id="48"/>
+    </w:p>
+    <w:p>
+      <w:pPr>
+        <w:pStyle w:val="FirstParagraph"/>
+      </w:pPr>
+      <w:r>
+        <w:t xml:space="preserve">Look at the code</w:t>
+      </w:r>
+      <w:r>
+        <w:t xml:space="preserve"> </w:t>
+      </w:r>
+      <w:r>
+        <w:t xml:space="preserve">“</w:t>
+      </w:r>
+      <w:r>
+        <w:t xml:space="preserve">chunks</w:t>
+      </w:r>
+      <w:r>
+        <w:t xml:space="preserve">”</w:t>
+      </w:r>
+      <w:r>
+        <w:t xml:space="preserve"> </w:t>
+      </w:r>
+      <w:r>
+        <w:t xml:space="preserve">in the example markdown document. Notice how sets of R commands begin and end with three backslash symbols. The buttons on the right allow you to execute the code in all preceding chunks, or just the one you are working on.</w:t>
+      </w:r>
+    </w:p>
+    <w:p>
+      <w:pPr>
+        <w:pStyle w:val="BodyText"/>
+      </w:pPr>
       <w:r>
         <w:rPr>
           <w:i/>
         </w:rPr>
-        <w:t xml:space="preserve">italics if prefix or suffix with an underscore or one asterisk</w:t>
-      </w:r>
-      <w:r>
-        <w:t xml:space="preserve"> </w:t>
-      </w:r>
-      <w:r>
-        <w:t xml:space="preserve">whilst</w:t>
-      </w:r>
-      <w:r>
-        <w:t xml:space="preserve"> </w:t>
-      </w:r>
-      <w:r>
-        <w:rPr>
-          <w:rStyle w:val="VerbatimChar"/>
-        </w:rPr>
-        <w:t xml:space="preserve">**bold if prefix or suffix with two asterisks**</w:t>
-      </w:r>
-      <w:r>
-        <w:t xml:space="preserve"> </w:t>
-      </w:r>
-      <w:r>
-        <w:t xml:space="preserve">will give</w:t>
-      </w:r>
-      <w:r>
-        <w:t xml:space="preserve"> </w:t>
-      </w:r>
-      <w:r>
-        <w:rPr>
-          <w:b/>
-        </w:rPr>
-        <w:t xml:space="preserve">bold if prefix or suffix with asterisks</w:t>
-      </w:r>
-      <w:r>
-        <w:t xml:space="preserve">. Lines that begin with a</w:t>
-      </w:r>
-      <w:r>
-        <w:t xml:space="preserve"> </w:t>
-      </w:r>
-      <w:r>
-        <w:rPr>
-          <w:rStyle w:val="VerbatimChar"/>
-        </w:rPr>
-        <w:t xml:space="preserve">#</w:t>
-      </w:r>
-      <w:r>
-        <w:t xml:space="preserve"> </w:t>
-      </w:r>
-      <w:r>
-        <w:t xml:space="preserve">symbol control the headings, sub-headings etc., with the more</w:t>
-      </w:r>
-      <w:r>
-        <w:t xml:space="preserve"> </w:t>
-      </w:r>
-      <w:r>
-        <w:rPr>
-          <w:rStyle w:val="VerbatimChar"/>
-        </w:rPr>
-        <w:t xml:space="preserve">#</w:t>
-      </w:r>
-      <w:r>
-        <w:t xml:space="preserve"> </w:t>
-      </w:r>
-      <w:r>
-        <w:t xml:space="preserve">symbols the lower the subheading. Therefore</w:t>
-      </w:r>
-    </w:p>
-    <w:p>
-      <w:pPr>
-        <w:pStyle w:val="BodyText"/>
-      </w:pPr>
-      <w:r>
-        <w:rPr>
-          <w:rStyle w:val="VerbatimChar"/>
-        </w:rPr>
-        <w:t xml:space="preserve">## This is a level 2 heading</w:t>
-      </w:r>
-      <w:r>
-        <w:t xml:space="preserve"> </w:t>
-      </w:r>
-      <w:r>
-        <w:t xml:space="preserve">gives</w:t>
-      </w:r>
-    </w:p>
-    <w:p>
-      <w:pPr>
-        <w:pStyle w:val="Heading2"/>
-      </w:pPr>
-      <w:bookmarkStart w:id="46" w:name="this-is-a-level-2-heading"/>
-      <w:bookmarkEnd w:id="46"/>
-      <w:r>
-        <w:t xml:space="preserve">This is a level 2 heading</w:t>
-      </w:r>
-    </w:p>
-    <w:p>
-      <w:pPr>
-        <w:pStyle w:val="FirstParagraph"/>
-      </w:pPr>
-      <w:r>
-        <w:t xml:space="preserve">whilst</w:t>
-      </w:r>
-      <w:r>
-        <w:t xml:space="preserve"> </w:t>
-      </w:r>
-      <w:r>
-        <w:rPr>
-          <w:rStyle w:val="VerbatimChar"/>
-        </w:rPr>
-        <w:t xml:space="preserve">### This is a level 3 heading</w:t>
-      </w:r>
-      <w:r>
-        <w:t xml:space="preserve"> </w:t>
-      </w:r>
-      <w:r>
-        <w:t xml:space="preserve">gives</w:t>
-      </w:r>
-    </w:p>
-    <w:p>
-      <w:pPr>
-        <w:pStyle w:val="Heading3"/>
-      </w:pPr>
-      <w:bookmarkStart w:id="47" w:name="this-is-a-level-3-heading"/>
-      <w:bookmarkEnd w:id="47"/>
-      <w:r>
-        <w:t xml:space="preserve">This is a level 3 heading</w:t>
-      </w:r>
-    </w:p>
-    <w:p>
-      <w:pPr>
-        <w:pStyle w:val="FirstParagraph"/>
-      </w:pPr>
-      <w:r>
-        <w:t xml:space="preserve">Look at the code</w:t>
-      </w:r>
-      <w:r>
-        <w:t xml:space="preserve"> </w:t>
-      </w:r>
-      <w:r>
-        <w:t xml:space="preserve">“</w:t>
-      </w:r>
-      <w:r>
-        <w:t xml:space="preserve">chunks</w:t>
-      </w:r>
-      <w:r>
-        <w:t xml:space="preserve">”</w:t>
-      </w:r>
-      <w:r>
-        <w:t xml:space="preserve"> </w:t>
-      </w:r>
-      <w:r>
-        <w:t xml:space="preserve">in the example markdown document. Notice how sets of R commands begin and end with three backslash symbols. The buttons on the right allow you to execute the code in all preceding chunks, or just the one you are working on.</w:t>
-      </w:r>
-    </w:p>
-    <w:p>
-      <w:pPr>
-        <w:pStyle w:val="BodyText"/>
-      </w:pPr>
-      <w:r>
-        <w:rPr>
-          <w:i/>
-        </w:rPr>
         <w:t xml:space="preserve">Exercise</w:t>
       </w:r>
       <w:r>
@@ -2657,7 +2880,7 @@
       <w:r>
         <w:t xml:space="preserve"> </w:t>
       </w:r>
-      <w:hyperlink r:id="rId48">
+      <w:hyperlink r:id="rId49">
         <w:r>
           <w:rPr>
             <w:rStyle w:val="Hyperlink"/>
@@ -2674,7 +2897,7 @@
       <w:r>
         <w:t xml:space="preserve"> </w:t>
       </w:r>
-      <w:hyperlink r:id="rId49">
+      <w:hyperlink r:id="rId50">
         <w:r>
           <w:rPr>
             <w:rStyle w:val="Hyperlink"/>
@@ -2713,9 +2936,158 @@
         <w:t xml:space="preserve">As this is a public repository, and you are pulling rather than pushing changes, it should not prompt you for a username or password.</w:t>
       </w:r>
     </w:p>
-    <w:sectPr/>
+    <w:sectPr>
+      <w:footerReference w:type="default" r:id="rId10"/>
+      <w:footerReference w:type="first" r:id="rId9"/>
+      <w:pgSz w:w="12240" w:h="15840"/>
+      <w:pgMar w:top="1440" w:right="1440" w:bottom="1440" w:left="1440" w:header="720" w:footer="720" w:gutter="0"/>
+      <w:cols w:space="720"/>
+      <w:titlePg/>
+      <w:docGrid w:linePitch="326"/>
+    </w:sectPr>
   </w:body>
 </w:document>
+</file>
+
+<file path=word/comments.xml><?xml version="1.0" encoding="utf-8"?>
+<w:comments xmlns:w="http://schemas.openxmlformats.org/wordprocessingml/2006/main" xmlns:m="http://schemas.openxmlformats.org/officeDocument/2006/math" xmlns:r="http://schemas.openxmlformats.org/officeDocument/2006/relationships" xmlns:o="urn:schemas-microsoft-com:office:office" xmlns:v="urn:schemas-microsoft-com:vml" xmlns:w10="urn:schemas-microsoft-com:office:word" xmlns:a="http://schemas.openxmlformats.org/drawingml/2006/main" xmlns:pic="http://schemas.openxmlformats.org/drawingml/2006/picture" xmlns:wp="http://schemas.openxmlformats.org/drawingml/2006/wordprocessingDrawing"/>
+</file>
+
+<file path=word/footer1.xml><?xml version="1.0" encoding="utf-8"?>
+<w:ftr xmlns:wpc="http://schemas.microsoft.com/office/word/2010/wordprocessingCanvas" xmlns:cx="http://schemas.microsoft.com/office/drawing/2014/chartex" xmlns:cx1="http://schemas.microsoft.com/office/drawing/2015/9/8/chartex" xmlns:cx2="http://schemas.microsoft.com/office/drawing/2015/10/21/chartex" xmlns:cx3="http://schemas.microsoft.com/office/drawing/2016/5/9/chartex" xmlns:cx4="http://schemas.microsoft.com/office/drawing/2016/5/10/chartex" xmlns:cx5="http://schemas.microsoft.com/office/drawing/2016/5/11/chartex" xmlns:cx6="http://schemas.microsoft.com/office/drawing/2016/5/12/chartex" xmlns:cx7="http://schemas.microsoft.com/office/drawing/2016/5/13/chartex" xmlns:cx8="http://schemas.microsoft.com/office/drawing/2016/5/14/chartex" xmlns:mc="http://schemas.openxmlformats.org/markup-compatibility/2006" xmlns:aink="http://schemas.microsoft.com/office/drawing/2016/ink" xmlns:am3d="http://schemas.microsoft.com/office/drawing/2017/model3d" xmlns:o="urn:schemas-microsoft-com:office:office" xmlns:r="http://schemas.openxmlformats.org/officeDocument/2006/relationships" xmlns:m="http://schemas.openxmlformats.org/officeDocument/2006/math" xmlns:v="urn:schemas-microsoft-com:vml" xmlns:wp14="http://schemas.microsoft.com/office/word/2010/wordprocessingDrawing" xmlns:wp="http://schemas.openxmlformats.org/drawingml/2006/wordprocessingDrawing" xmlns:w10="urn:schemas-microsoft-com:office:word" xmlns:w="http://schemas.openxmlformats.org/wordprocessingml/2006/main" xmlns:w14="http://schemas.microsoft.com/office/word/2010/wordml" xmlns:w15="http://schemas.microsoft.com/office/word/2012/wordml" xmlns:w16cex="http://schemas.microsoft.com/office/word/2018/wordml/cex" xmlns:w16cid="http://schemas.microsoft.com/office/word/2016/wordml/cid" xmlns:w16="http://schemas.microsoft.com/office/word/2018/wordml" xmlns:w16se="http://schemas.microsoft.com/office/word/2015/wordml/symex" xmlns:wpg="http://schemas.microsoft.com/office/word/2010/wordprocessingGroup" xmlns:wpi="http://schemas.microsoft.com/office/word/2010/wordprocessingInk" xmlns:wne="http://schemas.microsoft.com/office/word/2006/wordml" xmlns:wps="http://schemas.microsoft.com/office/word/2010/wordprocessingShape" mc:Ignorable="w14 w15 w16se w16cid w16 w16cex wp14">
+  <w:sdt>
+    <w:sdtPr>
+      <w:rPr>
+        <w:rFonts w:ascii="Calibri" w:hAnsi="Calibri" w:cs="Calibri"/>
+      </w:rPr>
+      <w:id w:val="-1913689569"/>
+      <w:docPartObj>
+        <w:docPartGallery w:val="Page Numbers (Bottom of Page)"/>
+        <w:docPartUnique/>
+      </w:docPartObj>
+    </w:sdtPr>
+    <w:sdtContent>
+      <w:sdt>
+        <w:sdtPr>
+          <w:rPr>
+            <w:rFonts w:ascii="Calibri" w:hAnsi="Calibri" w:cs="Calibri"/>
+          </w:rPr>
+          <w:id w:val="1728636285"/>
+          <w:docPartObj>
+            <w:docPartGallery w:val="Page Numbers (Top of Page)"/>
+            <w:docPartUnique/>
+          </w:docPartObj>
+        </w:sdtPr>
+        <w:sdtContent>
+          <w:p>
+            <w:pPr>
+              <w:pStyle w:val="Footer"/>
+              <w:jc w:val="center"/>
+              <w:rPr>
+                <w:rFonts w:ascii="Calibri" w:hAnsi="Calibri" w:cs="Calibri"/>
+              </w:rPr>
+            </w:pPr>
+            <w:r>
+              <w:rPr>
+                <w:rFonts w:ascii="Calibri" w:hAnsi="Calibri" w:cs="Calibri"/>
+              </w:rPr>
+              <w:t xml:space="preserve">Page </w:t>
+            </w:r>
+            <w:r>
+              <w:rPr>
+                <w:rFonts w:ascii="Calibri" w:hAnsi="Calibri" w:cs="Calibri"/>
+              </w:rPr>
+              <w:fldChar w:fldCharType="begin"/>
+            </w:r>
+            <w:r>
+              <w:rPr>
+                <w:rFonts w:ascii="Calibri" w:hAnsi="Calibri" w:cs="Calibri"/>
+              </w:rPr>
+              <w:instrText xml:space="preserve"> PAGE </w:instrText>
+            </w:r>
+            <w:r>
+              <w:rPr>
+                <w:rFonts w:ascii="Calibri" w:hAnsi="Calibri" w:cs="Calibri"/>
+              </w:rPr>
+              <w:fldChar w:fldCharType="separate"/>
+            </w:r>
+            <w:r>
+              <w:rPr>
+                <w:rFonts w:ascii="Calibri" w:hAnsi="Calibri" w:cs="Calibri"/>
+                <w:noProof/>
+              </w:rPr>
+              <w:t>2</w:t>
+            </w:r>
+            <w:r>
+              <w:rPr>
+                <w:rFonts w:ascii="Calibri" w:hAnsi="Calibri" w:cs="Calibri"/>
+              </w:rPr>
+              <w:fldChar w:fldCharType="end"/>
+            </w:r>
+            <w:r>
+              <w:rPr>
+                <w:rFonts w:ascii="Calibri" w:hAnsi="Calibri" w:cs="Calibri"/>
+              </w:rPr>
+              <w:t xml:space="preserve"> of </w:t>
+            </w:r>
+            <w:r>
+              <w:rPr>
+                <w:rFonts w:ascii="Calibri" w:hAnsi="Calibri" w:cs="Calibri"/>
+              </w:rPr>
+              <w:fldChar w:fldCharType="begin"/>
+            </w:r>
+            <w:r>
+              <w:rPr>
+                <w:rFonts w:ascii="Calibri" w:hAnsi="Calibri" w:cs="Calibri"/>
+              </w:rPr>
+              <w:instrText xml:space="preserve"> NUMPAGES  </w:instrText>
+            </w:r>
+            <w:r>
+              <w:rPr>
+                <w:rFonts w:ascii="Calibri" w:hAnsi="Calibri" w:cs="Calibri"/>
+              </w:rPr>
+              <w:fldChar w:fldCharType="separate"/>
+            </w:r>
+            <w:r>
+              <w:rPr>
+                <w:rFonts w:ascii="Calibri" w:hAnsi="Calibri" w:cs="Calibri"/>
+                <w:noProof/>
+              </w:rPr>
+              <w:t>2</w:t>
+            </w:r>
+            <w:r>
+              <w:rPr>
+                <w:rFonts w:ascii="Calibri" w:hAnsi="Calibri" w:cs="Calibri"/>
+              </w:rPr>
+              <w:fldChar w:fldCharType="end"/>
+            </w:r>
+          </w:p>
+        </w:sdtContent>
+      </w:sdt>
+    </w:sdtContent>
+  </w:sdt>
+  <w:p>
+    <w:pPr>
+      <w:pStyle w:val="Footer"/>
+    </w:pPr>
+  </w:p>
+</w:ftr>
+</file>
+
+<file path=word/footer2.xml><?xml version="1.0" encoding="utf-8"?>
+<w:ftr xmlns:wpc="http://schemas.microsoft.com/office/word/2010/wordprocessingCanvas" xmlns:cx="http://schemas.microsoft.com/office/drawing/2014/chartex" xmlns:cx1="http://schemas.microsoft.com/office/drawing/2015/9/8/chartex" xmlns:cx2="http://schemas.microsoft.com/office/drawing/2015/10/21/chartex" xmlns:cx3="http://schemas.microsoft.com/office/drawing/2016/5/9/chartex" xmlns:cx4="http://schemas.microsoft.com/office/drawing/2016/5/10/chartex" xmlns:cx5="http://schemas.microsoft.com/office/drawing/2016/5/11/chartex" xmlns:cx6="http://schemas.microsoft.com/office/drawing/2016/5/12/chartex" xmlns:cx7="http://schemas.microsoft.com/office/drawing/2016/5/13/chartex" xmlns:cx8="http://schemas.microsoft.com/office/drawing/2016/5/14/chartex" xmlns:mc="http://schemas.openxmlformats.org/markup-compatibility/2006" xmlns:aink="http://schemas.microsoft.com/office/drawing/2016/ink" xmlns:am3d="http://schemas.microsoft.com/office/drawing/2017/model3d" xmlns:o="urn:schemas-microsoft-com:office:office" xmlns:r="http://schemas.openxmlformats.org/officeDocument/2006/relationships" xmlns:m="http://schemas.openxmlformats.org/officeDocument/2006/math" xmlns:v="urn:schemas-microsoft-com:vml" xmlns:wp14="http://schemas.microsoft.com/office/word/2010/wordprocessingDrawing" xmlns:wp="http://schemas.openxmlformats.org/drawingml/2006/wordprocessingDrawing" xmlns:w10="urn:schemas-microsoft-com:office:word" xmlns:w="http://schemas.openxmlformats.org/wordprocessingml/2006/main" xmlns:w14="http://schemas.microsoft.com/office/word/2010/wordml" xmlns:w15="http://schemas.microsoft.com/office/word/2012/wordml" xmlns:w16cex="http://schemas.microsoft.com/office/word/2018/wordml/cex" xmlns:w16cid="http://schemas.microsoft.com/office/word/2016/wordml/cid" xmlns:w16="http://schemas.microsoft.com/office/word/2018/wordml" xmlns:w16se="http://schemas.microsoft.com/office/word/2015/wordml/symex" xmlns:wpg="http://schemas.microsoft.com/office/word/2010/wordprocessingGroup" xmlns:wpi="http://schemas.microsoft.com/office/word/2010/wordprocessingInk" xmlns:wne="http://schemas.microsoft.com/office/word/2006/wordml" xmlns:wps="http://schemas.microsoft.com/office/word/2010/wordprocessingShape" mc:Ignorable="w14 w15 w16se w16cid w16 w16cex wp14">
+  <w:p>
+    <w:pPr>
+      <w:pStyle w:val="Footer"/>
+      <w:jc w:val="center"/>
+    </w:pPr>
+  </w:p>
+  <w:p>
+    <w:pPr>
+      <w:pStyle w:val="Footer"/>
+    </w:pPr>
+  </w:p>
+</w:ftr>
 </file>
 
 <file path=word/footnotes.xml><?xml version="1.0" encoding="utf-8"?>
@@ -2738,9 +3110,330 @@
 </file>
 
 <file path=word/numbering.xml><?xml version="1.0" encoding="utf-8"?>
-<w:numbering xmlns:w="http://schemas.openxmlformats.org/wordprocessingml/2006/main">
-  <w:abstractNum w:abstractNumId="0">
-    <w:nsid w:val="e17f69ba"/>
+<w:numbering xmlns:wpc="http://schemas.microsoft.com/office/word/2010/wordprocessingCanvas" xmlns:cx="http://schemas.microsoft.com/office/drawing/2014/chartex" xmlns:cx1="http://schemas.microsoft.com/office/drawing/2015/9/8/chartex" xmlns:cx2="http://schemas.microsoft.com/office/drawing/2015/10/21/chartex" xmlns:cx3="http://schemas.microsoft.com/office/drawing/2016/5/9/chartex" xmlns:cx4="http://schemas.microsoft.com/office/drawing/2016/5/10/chartex" xmlns:cx5="http://schemas.microsoft.com/office/drawing/2016/5/11/chartex" xmlns:cx6="http://schemas.microsoft.com/office/drawing/2016/5/12/chartex" xmlns:cx7="http://schemas.microsoft.com/office/drawing/2016/5/13/chartex" xmlns:cx8="http://schemas.microsoft.com/office/drawing/2016/5/14/chartex" xmlns:mc="http://schemas.openxmlformats.org/markup-compatibility/2006" xmlns:aink="http://schemas.microsoft.com/office/drawing/2016/ink" xmlns:am3d="http://schemas.microsoft.com/office/drawing/2017/model3d" xmlns:o="urn:schemas-microsoft-com:office:office" xmlns:r="http://schemas.openxmlformats.org/officeDocument/2006/relationships" xmlns:m="http://schemas.openxmlformats.org/officeDocument/2006/math" xmlns:v="urn:schemas-microsoft-com:vml" xmlns:wp14="http://schemas.microsoft.com/office/word/2010/wordprocessingDrawing" xmlns:wp="http://schemas.openxmlformats.org/drawingml/2006/wordprocessingDrawing" xmlns:w10="urn:schemas-microsoft-com:office:word" xmlns:w="http://schemas.openxmlformats.org/wordprocessingml/2006/main" xmlns:w14="http://schemas.microsoft.com/office/word/2010/wordml" xmlns:w15="http://schemas.microsoft.com/office/word/2012/wordml" xmlns:w16cex="http://schemas.microsoft.com/office/word/2018/wordml/cex" xmlns:w16cid="http://schemas.microsoft.com/office/word/2016/wordml/cid" xmlns:w16="http://schemas.microsoft.com/office/word/2018/wordml" xmlns:w16se="http://schemas.microsoft.com/office/word/2015/wordml/symex" xmlns:wpg="http://schemas.microsoft.com/office/word/2010/wordprocessingGroup" xmlns:wpi="http://schemas.microsoft.com/office/word/2010/wordprocessingInk" xmlns:wne="http://schemas.microsoft.com/office/word/2006/wordml" xmlns:wps="http://schemas.microsoft.com/office/word/2010/wordprocessingShape" mc:Ignorable="w14 w15 w16se w16cid w16 w16cex wp14">
+  <w:abstractNum w:abstractNumId="0" w15:restartNumberingAfterBreak="0">
+    <w:nsid w:val="EA454B4C"/>
+    <w:multiLevelType w:val="multilevel"/>
+    <w:tmpl w:val="20B04712"/>
+    <w:lvl w:ilvl="0">
+      <w:numFmt w:val="bullet"/>
+      <w:lvlText w:val="•"/>
+      <w:lvlJc w:val="left"/>
+      <w:pPr>
+        <w:tabs>
+          <w:tab w:val="num" w:pos="0"/>
+        </w:tabs>
+        <w:ind w:left="480" w:hanging="480"/>
+      </w:pPr>
+    </w:lvl>
+    <w:lvl w:ilvl="1">
+      <w:numFmt w:val="bullet"/>
+      <w:lvlText w:val="–"/>
+      <w:lvlJc w:val="left"/>
+      <w:pPr>
+        <w:tabs>
+          <w:tab w:val="num" w:pos="720"/>
+        </w:tabs>
+        <w:ind w:left="1200" w:hanging="480"/>
+      </w:pPr>
+    </w:lvl>
+    <w:lvl w:ilvl="2">
+      <w:numFmt w:val="bullet"/>
+      <w:lvlText w:val="•"/>
+      <w:lvlJc w:val="left"/>
+      <w:pPr>
+        <w:tabs>
+          <w:tab w:val="num" w:pos="1440"/>
+        </w:tabs>
+        <w:ind w:left="1920" w:hanging="480"/>
+      </w:pPr>
+    </w:lvl>
+    <w:lvl w:ilvl="3">
+      <w:numFmt w:val="bullet"/>
+      <w:lvlText w:val="–"/>
+      <w:lvlJc w:val="left"/>
+      <w:pPr>
+        <w:tabs>
+          <w:tab w:val="num" w:pos="2160"/>
+        </w:tabs>
+        <w:ind w:left="2640" w:hanging="480"/>
+      </w:pPr>
+    </w:lvl>
+    <w:lvl w:ilvl="4">
+      <w:numFmt w:val="bullet"/>
+      <w:lvlText w:val="•"/>
+      <w:lvlJc w:val="left"/>
+      <w:pPr>
+        <w:tabs>
+          <w:tab w:val="num" w:pos="2880"/>
+        </w:tabs>
+        <w:ind w:left="3360" w:hanging="480"/>
+      </w:pPr>
+    </w:lvl>
+    <w:lvl w:ilvl="5">
+      <w:numFmt w:val="bullet"/>
+      <w:lvlText w:val="–"/>
+      <w:lvlJc w:val="left"/>
+      <w:pPr>
+        <w:tabs>
+          <w:tab w:val="num" w:pos="3600"/>
+        </w:tabs>
+        <w:ind w:left="4080" w:hanging="480"/>
+      </w:pPr>
+    </w:lvl>
+    <w:lvl w:ilvl="6">
+      <w:numFmt w:val="bullet"/>
+      <w:lvlText w:val="•"/>
+      <w:lvlJc w:val="left"/>
+      <w:pPr>
+        <w:tabs>
+          <w:tab w:val="num" w:pos="4320"/>
+        </w:tabs>
+        <w:ind w:left="4800" w:hanging="480"/>
+      </w:pPr>
+    </w:lvl>
+    <w:lvl w:ilvl="7">
+      <w:numFmt w:val="bullet"/>
+      <w:lvlText w:val="–"/>
+      <w:lvlJc w:val="left"/>
+      <w:pPr>
+        <w:tabs>
+          <w:tab w:val="num" w:pos="5040"/>
+        </w:tabs>
+        <w:ind w:left="5520" w:hanging="480"/>
+      </w:pPr>
+    </w:lvl>
+    <w:lvl w:ilvl="8">
+      <w:numFmt w:val="bullet"/>
+      <w:lvlText w:val="•"/>
+      <w:lvlJc w:val="left"/>
+      <w:pPr>
+        <w:tabs>
+          <w:tab w:val="num" w:pos="5760"/>
+        </w:tabs>
+        <w:ind w:left="6240" w:hanging="480"/>
+      </w:pPr>
+    </w:lvl>
+  </w:abstractNum>
+  <w:abstractNum w:abstractNumId="1" w15:restartNumberingAfterBreak="0">
+    <w:nsid w:val="2C1AE401"/>
+    <w:multiLevelType w:val="multilevel"/>
+    <w:tmpl w:val="31C47424"/>
+    <w:lvl w:ilvl="0">
+      <w:numFmt w:val="bullet"/>
+      <w:lvlText w:val=" "/>
+      <w:lvlJc w:val="left"/>
+      <w:pPr>
+        <w:tabs>
+          <w:tab w:val="num" w:pos="0"/>
+        </w:tabs>
+        <w:ind w:left="480" w:hanging="480"/>
+      </w:pPr>
+    </w:lvl>
+    <w:lvl w:ilvl="1">
+      <w:numFmt w:val="bullet"/>
+      <w:lvlText w:val=" "/>
+      <w:lvlJc w:val="left"/>
+      <w:pPr>
+        <w:tabs>
+          <w:tab w:val="num" w:pos="720"/>
+        </w:tabs>
+        <w:ind w:left="1200" w:hanging="480"/>
+      </w:pPr>
+    </w:lvl>
+    <w:lvl w:ilvl="2">
+      <w:numFmt w:val="bullet"/>
+      <w:lvlText w:val=" "/>
+      <w:lvlJc w:val="left"/>
+      <w:pPr>
+        <w:tabs>
+          <w:tab w:val="num" w:pos="1440"/>
+        </w:tabs>
+        <w:ind w:left="1920" w:hanging="480"/>
+      </w:pPr>
+    </w:lvl>
+    <w:lvl w:ilvl="3">
+      <w:numFmt w:val="bullet"/>
+      <w:lvlText w:val=" "/>
+      <w:lvlJc w:val="left"/>
+      <w:pPr>
+        <w:tabs>
+          <w:tab w:val="num" w:pos="2160"/>
+        </w:tabs>
+        <w:ind w:left="2640" w:hanging="480"/>
+      </w:pPr>
+    </w:lvl>
+    <w:lvl w:ilvl="4">
+      <w:numFmt w:val="bullet"/>
+      <w:lvlText w:val=" "/>
+      <w:lvlJc w:val="left"/>
+      <w:pPr>
+        <w:tabs>
+          <w:tab w:val="num" w:pos="2880"/>
+        </w:tabs>
+        <w:ind w:left="3360" w:hanging="480"/>
+      </w:pPr>
+    </w:lvl>
+    <w:lvl w:ilvl="5">
+      <w:numFmt w:val="bullet"/>
+      <w:lvlText w:val=" "/>
+      <w:lvlJc w:val="left"/>
+      <w:pPr>
+        <w:tabs>
+          <w:tab w:val="num" w:pos="3600"/>
+        </w:tabs>
+        <w:ind w:left="4080" w:hanging="480"/>
+      </w:pPr>
+    </w:lvl>
+    <w:lvl w:ilvl="6">
+      <w:numFmt w:val="bullet"/>
+      <w:lvlText w:val=" "/>
+      <w:lvlJc w:val="left"/>
+      <w:pPr>
+        <w:tabs>
+          <w:tab w:val="num" w:pos="4320"/>
+        </w:tabs>
+        <w:ind w:left="4800" w:hanging="480"/>
+      </w:pPr>
+    </w:lvl>
+    <w:lvl w:ilvl="7">
+      <w:numFmt w:val="bullet"/>
+      <w:lvlText w:val=" "/>
+      <w:lvlJc w:val="left"/>
+      <w:pPr>
+        <w:tabs>
+          <w:tab w:val="num" w:pos="5040"/>
+        </w:tabs>
+        <w:ind w:left="5520" w:hanging="480"/>
+      </w:pPr>
+    </w:lvl>
+    <w:lvl w:ilvl="8">
+      <w:numFmt w:val="bullet"/>
+      <w:lvlText w:val=" "/>
+      <w:lvlJc w:val="left"/>
+      <w:pPr>
+        <w:tabs>
+          <w:tab w:val="num" w:pos="5760"/>
+        </w:tabs>
+        <w:ind w:left="6240" w:hanging="480"/>
+      </w:pPr>
+    </w:lvl>
+  </w:abstractNum>
+  <w:abstractNum w:abstractNumId="2" w15:restartNumberingAfterBreak="0">
+    <w:nsid w:val="71315DCA"/>
+    <w:multiLevelType w:val="multilevel"/>
+    <w:tmpl w:val="FD10E7FA"/>
+    <w:lvl w:ilvl="0">
+      <w:start w:val="1"/>
+      <w:numFmt w:val="decimal"/>
+      <w:lvlText w:val="%1."/>
+      <w:lvlJc w:val="left"/>
+      <w:pPr>
+        <w:tabs>
+          <w:tab w:val="num" w:pos="0"/>
+        </w:tabs>
+        <w:ind w:left="480" w:hanging="480"/>
+      </w:pPr>
+    </w:lvl>
+    <w:lvl w:ilvl="1">
+      <w:start w:val="1"/>
+      <w:numFmt w:val="decimal"/>
+      <w:lvlText w:val="%2."/>
+      <w:lvlJc w:val="left"/>
+      <w:pPr>
+        <w:tabs>
+          <w:tab w:val="num" w:pos="720"/>
+        </w:tabs>
+        <w:ind w:left="1200" w:hanging="480"/>
+      </w:pPr>
+    </w:lvl>
+    <w:lvl w:ilvl="2">
+      <w:start w:val="1"/>
+      <w:numFmt w:val="decimal"/>
+      <w:lvlText w:val="%3."/>
+      <w:lvlJc w:val="left"/>
+      <w:pPr>
+        <w:tabs>
+          <w:tab w:val="num" w:pos="1440"/>
+        </w:tabs>
+        <w:ind w:left="1920" w:hanging="480"/>
+      </w:pPr>
+    </w:lvl>
+    <w:lvl w:ilvl="3">
+      <w:start w:val="1"/>
+      <w:numFmt w:val="decimal"/>
+      <w:lvlText w:val="%4."/>
+      <w:lvlJc w:val="left"/>
+      <w:pPr>
+        <w:tabs>
+          <w:tab w:val="num" w:pos="2160"/>
+        </w:tabs>
+        <w:ind w:left="2640" w:hanging="480"/>
+      </w:pPr>
+    </w:lvl>
+    <w:lvl w:ilvl="4">
+      <w:start w:val="1"/>
+      <w:numFmt w:val="decimal"/>
+      <w:lvlText w:val="%5."/>
+      <w:lvlJc w:val="left"/>
+      <w:pPr>
+        <w:tabs>
+          <w:tab w:val="num" w:pos="2880"/>
+        </w:tabs>
+        <w:ind w:left="3360" w:hanging="480"/>
+      </w:pPr>
+    </w:lvl>
+    <w:lvl w:ilvl="5">
+      <w:start w:val="1"/>
+      <w:numFmt w:val="decimal"/>
+      <w:lvlText w:val="%6."/>
+      <w:lvlJc w:val="left"/>
+      <w:pPr>
+        <w:tabs>
+          <w:tab w:val="num" w:pos="3600"/>
+        </w:tabs>
+        <w:ind w:left="4080" w:hanging="480"/>
+      </w:pPr>
+    </w:lvl>
+    <w:lvl w:ilvl="6">
+      <w:start w:val="1"/>
+      <w:numFmt w:val="decimal"/>
+      <w:lvlText w:val="%7."/>
+      <w:lvlJc w:val="left"/>
+      <w:pPr>
+        <w:tabs>
+          <w:tab w:val="num" w:pos="4320"/>
+        </w:tabs>
+        <w:ind w:left="4800" w:hanging="480"/>
+      </w:pPr>
+    </w:lvl>
+    <w:lvl w:ilvl="7">
+      <w:start w:val="1"/>
+      <w:numFmt w:val="decimal"/>
+      <w:lvlText w:val="%8."/>
+      <w:lvlJc w:val="left"/>
+      <w:pPr>
+        <w:tabs>
+          <w:tab w:val="num" w:pos="5040"/>
+        </w:tabs>
+        <w:ind w:left="5520" w:hanging="480"/>
+      </w:pPr>
+    </w:lvl>
+    <w:lvl w:ilvl="8">
+      <w:start w:val="1"/>
+      <w:numFmt w:val="decimal"/>
+      <w:lvlText w:val="%9."/>
+      <w:lvlJc w:val="left"/>
+      <w:pPr>
+        <w:tabs>
+          <w:tab w:val="num" w:pos="5760"/>
+        </w:tabs>
+        <w:ind w:left="6240" w:hanging="480"/>
+      </w:pPr>
+    </w:lvl>
+  </w:abstractNum>
+  <w:abstractNum w:abstractNumId="990">
+    <w:nsid w:val="2c1ae401"/>
     <w:multiLevelType w:val="multilevel"/>
     <w:lvl w:ilvl="0">
       <w:numFmt w:val="bullet"/>
@@ -2819,90 +3512,31 @@
         <w:ind w:left="4800" w:hanging="480"/>
       </w:pPr>
     </w:lvl>
-  </w:abstractNum>
-  <w:abstractNum w:abstractNumId="990">
-    <w:nsid w:val="66e964e4"/>
-    <w:multiLevelType w:val="multilevel"/>
-    <w:lvl w:ilvl="0">
+    <w:lvl w:ilvl="7">
       <w:numFmt w:val="bullet"/>
       <w:lvlText w:val=" "/>
       <w:lvlJc w:val="left"/>
       <w:pPr>
         <w:tabs>
-          <w:tab w:val="num" w:pos="0"/>
+          <w:tab w:val="num" w:pos="5040"/>
         </w:tabs>
-        <w:ind w:left="480" w:hanging="480"/>
+        <w:ind w:left="5520" w:hanging="480"/>
       </w:pPr>
     </w:lvl>
-    <w:lvl w:ilvl="1">
+    <w:lvl w:ilvl="8">
       <w:numFmt w:val="bullet"/>
       <w:lvlText w:val=" "/>
       <w:lvlJc w:val="left"/>
       <w:pPr>
         <w:tabs>
-          <w:tab w:val="num" w:pos="720"/>
+          <w:tab w:val="num" w:pos="5760"/>
         </w:tabs>
-        <w:ind w:left="1200" w:hanging="480"/>
-      </w:pPr>
-    </w:lvl>
-    <w:lvl w:ilvl="2">
-      <w:numFmt w:val="bullet"/>
-      <w:lvlText w:val=" "/>
-      <w:lvlJc w:val="left"/>
-      <w:pPr>
-        <w:tabs>
-          <w:tab w:val="num" w:pos="1440"/>
-        </w:tabs>
-        <w:ind w:left="1920" w:hanging="480"/>
-      </w:pPr>
-    </w:lvl>
-    <w:lvl w:ilvl="3">
-      <w:numFmt w:val="bullet"/>
-      <w:lvlText w:val=" "/>
-      <w:lvlJc w:val="left"/>
-      <w:pPr>
-        <w:tabs>
-          <w:tab w:val="num" w:pos="2160"/>
-        </w:tabs>
-        <w:ind w:left="2640" w:hanging="480"/>
-      </w:pPr>
-    </w:lvl>
-    <w:lvl w:ilvl="4">
-      <w:numFmt w:val="bullet"/>
-      <w:lvlText w:val=" "/>
-      <w:lvlJc w:val="left"/>
-      <w:pPr>
-        <w:tabs>
-          <w:tab w:val="num" w:pos="2880"/>
-        </w:tabs>
-        <w:ind w:left="3360" w:hanging="480"/>
-      </w:pPr>
-    </w:lvl>
-    <w:lvl w:ilvl="5">
-      <w:numFmt w:val="bullet"/>
-      <w:lvlText w:val=" "/>
-      <w:lvlJc w:val="left"/>
-      <w:pPr>
-        <w:tabs>
-          <w:tab w:val="num" w:pos="3600"/>
-        </w:tabs>
-        <w:ind w:left="4080" w:hanging="480"/>
-      </w:pPr>
-    </w:lvl>
-    <w:lvl w:ilvl="6">
-      <w:numFmt w:val="bullet"/>
-      <w:lvlText w:val=" "/>
-      <w:lvlJc w:val="left"/>
-      <w:pPr>
-        <w:tabs>
-          <w:tab w:val="num" w:pos="4320"/>
-        </w:tabs>
-        <w:ind w:left="4800" w:hanging="480"/>
+        <w:ind w:left="6240" w:hanging="480"/>
       </w:pPr>
     </w:lvl>
   </w:abstractNum>
   <w:abstractNum w:abstractNumId="991">
-    <w:nsid w:val="9d252167"/>
+    <w:nsid w:val="ea454b4c"/>
     <w:multiLevelType w:val="multilevel"/>
     <w:lvl w:ilvl="0">
       <w:numFmt w:val="bullet"/>
@@ -2981,8 +3615,90 @@
         <w:ind w:left="4800" w:hanging="480"/>
       </w:pPr>
     </w:lvl>
+    <w:lvl w:ilvl="7">
+      <w:numFmt w:val="bullet"/>
+      <w:lvlText w:val="–"/>
+      <w:lvlJc w:val="left"/>
+      <w:pPr>
+        <w:tabs>
+          <w:tab w:val="num" w:pos="5040"/>
+        </w:tabs>
+        <w:ind w:left="5520" w:hanging="480"/>
+      </w:pPr>
+    </w:lvl>
+    <w:lvl w:ilvl="8">
+      <w:numFmt w:val="bullet"/>
+      <w:lvlText w:val="•"/>
+      <w:lvlJc w:val="left"/>
+      <w:pPr>
+        <w:tabs>
+          <w:tab w:val="num" w:pos="5760"/>
+        </w:tabs>
+        <w:ind w:left="6240" w:hanging="480"/>
+      </w:pPr>
+    </w:lvl>
   </w:abstractNum>
   <w:num w:numId="1">
+    <w:abstractNumId w:val="1"/>
+  </w:num>
+  <w:num w:numId="2">
+    <w:abstractNumId w:val="0"/>
+  </w:num>
+  <w:num w:numId="3">
+    <w:abstractNumId w:val="0"/>
+  </w:num>
+  <w:num w:numId="4">
+    <w:abstractNumId w:val="0"/>
+  </w:num>
+  <w:num w:numId="5">
+    <w:abstractNumId w:val="0"/>
+  </w:num>
+  <w:num w:numId="6">
+    <w:abstractNumId w:val="0"/>
+  </w:num>
+  <w:num w:numId="7">
+    <w:abstractNumId w:val="0"/>
+  </w:num>
+  <w:num w:numId="8">
+    <w:abstractNumId w:val="0"/>
+  </w:num>
+  <w:num w:numId="9">
+    <w:abstractNumId w:val="0"/>
+  </w:num>
+  <w:num w:numId="10">
+    <w:abstractNumId w:val="2"/>
+    <w:lvlOverride w:ilvl="0">
+      <w:startOverride w:val="1"/>
+    </w:lvlOverride>
+    <w:lvlOverride w:ilvl="1">
+      <w:startOverride w:val="1"/>
+    </w:lvlOverride>
+    <w:lvlOverride w:ilvl="2">
+      <w:startOverride w:val="1"/>
+    </w:lvlOverride>
+    <w:lvlOverride w:ilvl="3">
+      <w:startOverride w:val="1"/>
+    </w:lvlOverride>
+    <w:lvlOverride w:ilvl="4">
+      <w:startOverride w:val="1"/>
+    </w:lvlOverride>
+    <w:lvlOverride w:ilvl="5">
+      <w:startOverride w:val="1"/>
+    </w:lvlOverride>
+    <w:lvlOverride w:ilvl="6">
+      <w:startOverride w:val="1"/>
+    </w:lvlOverride>
+    <w:lvlOverride w:ilvl="7">
+      <w:startOverride w:val="1"/>
+    </w:lvlOverride>
+    <w:lvlOverride w:ilvl="8">
+      <w:startOverride w:val="1"/>
+    </w:lvlOverride>
+  </w:num>
+  <w:num w:numId="11">
+    <w:abstractNumId w:val="0"/>
+  </w:num>
+  <w:num w:numId="12">
     <w:abstractNumId w:val="0"/>
   </w:num>
   <w:num w:numId="1000">
@@ -3004,7 +3720,7 @@
 </file>
 
 <file path=word/styles.xml><?xml version="1.0" encoding="utf-8"?>
-<w:styles xmlns:r="http://schemas.openxmlformats.org/officeDocument/2006/relationships" xmlns:w="http://schemas.openxmlformats.org/wordprocessingml/2006/main">
+<w:styles xmlns:mc="http://schemas.openxmlformats.org/markup-compatibility/2006" xmlns:r="http://schemas.openxmlformats.org/officeDocument/2006/relationships" xmlns:w="http://schemas.openxmlformats.org/wordprocessingml/2006/main" xmlns:w14="http://schemas.microsoft.com/office/word/2010/wordml" xmlns:w15="http://schemas.microsoft.com/office/word/2012/wordml" xmlns:w16cex="http://schemas.microsoft.com/office/word/2018/wordml/cex" xmlns:w16cid="http://schemas.microsoft.com/office/word/2016/wordml/cid" xmlns:w16="http://schemas.microsoft.com/office/word/2018/wordml" xmlns:w16se="http://schemas.microsoft.com/office/word/2015/wordml/symex" mc:Ignorable="w14 w15 w16se w16cid w16 w16cex">
   <w:docDefaults>
     <w:rPrDefault>
       <w:rPr>
@@ -3020,19 +3736,542 @@
       </w:pPr>
     </w:pPrDefault>
   </w:docDefaults>
-  <w:latentStyles w:defLockedState="0" w:defUIPriority="0" w:defSemiHidden="0" w:defUnhideWhenUsed="0" w:defQFormat="0" w:count="276"/>
+  <w:latentStyles w:defLockedState="0" w:defUIPriority="0" w:defSemiHidden="0" w:defUnhideWhenUsed="0" w:defQFormat="0" w:count="376">
+    <w:lsdException w:name="index 1" w:semiHidden="1" w:unhideWhenUsed="1"/>
+    <w:lsdException w:name="index 7" w:semiHidden="1" w:unhideWhenUsed="1"/>
+    <w:lsdException w:name="index 8" w:semiHidden="1" w:unhideWhenUsed="1"/>
+    <w:lsdException w:name="index 9" w:semiHidden="1" w:unhideWhenUsed="1"/>
+    <w:lsdException w:name="toc 1" w:semiHidden="1" w:unhideWhenUsed="1"/>
+    <w:lsdException w:name="toc 2" w:semiHidden="1" w:unhideWhenUsed="1"/>
+    <w:lsdException w:name="toc 3" w:semiHidden="1" w:unhideWhenUsed="1"/>
+    <w:lsdException w:name="toc 4" w:semiHidden="1" w:unhideWhenUsed="1"/>
+    <w:lsdException w:name="toc 5" w:semiHidden="1" w:unhideWhenUsed="1"/>
+    <w:lsdException w:name="toc 6" w:semiHidden="1" w:unhideWhenUsed="1"/>
+    <w:lsdException w:name="toc 7" w:semiHidden="1" w:unhideWhenUsed="1"/>
+    <w:lsdException w:name="toc 8" w:semiHidden="1" w:unhideWhenUsed="1"/>
+    <w:lsdException w:name="toc 9" w:semiHidden="1" w:unhideWhenUsed="1"/>
+    <w:lsdException w:name="Normal Indent" w:semiHidden="1" w:unhideWhenUsed="1"/>
+    <w:lsdException w:name="footnote text" w:semiHidden="1" w:unhideWhenUsed="1"/>
+    <w:lsdException w:name="annotation text" w:semiHidden="1" w:unhideWhenUsed="1"/>
+    <w:lsdException w:name="header" w:semiHidden="1" w:unhideWhenUsed="1"/>
+    <w:lsdException w:name="footer" w:semiHidden="1" w:uiPriority="99" w:unhideWhenUsed="1"/>
+    <w:lsdException w:name="index heading" w:semiHidden="1" w:unhideWhenUsed="1"/>
+    <w:lsdException w:name="caption" w:semiHidden="1" w:unhideWhenUsed="1"/>
+    <w:lsdException w:name="table of figures" w:semiHidden="1" w:unhideWhenUsed="1"/>
+    <w:lsdException w:name="envelope address" w:semiHidden="1" w:unhideWhenUsed="1"/>
+    <w:lsdException w:name="envelope return" w:semiHidden="1" w:unhideWhenUsed="1"/>
+    <w:lsdException w:name="footnote reference" w:semiHidden="1" w:unhideWhenUsed="1"/>
+    <w:lsdException w:name="annotation reference" w:semiHidden="1" w:unhideWhenUsed="1"/>
+    <w:lsdException w:name="line number" w:semiHidden="1" w:unhideWhenUsed="1"/>
+    <w:lsdException w:name="page number" w:semiHidden="1" w:unhideWhenUsed="1"/>
+    <w:lsdException w:name="endnote reference" w:semiHidden="1" w:unhideWhenUsed="1"/>
+    <w:lsdException w:name="endnote text" w:semiHidden="1" w:unhideWhenUsed="1"/>
+    <w:lsdException w:name="table of authorities" w:semiHidden="1" w:unhideWhenUsed="1"/>
+    <w:lsdException w:name="macro" w:semiHidden="1" w:unhideWhenUsed="1"/>
+    <w:lsdException w:name="toa heading" w:semiHidden="1" w:unhideWhenUsed="1"/>
+    <w:lsdException w:name="List" w:semiHidden="1" w:unhideWhenUsed="1"/>
+    <w:lsdException w:name="List Bullet" w:semiHidden="1" w:unhideWhenUsed="1"/>
+    <w:lsdException w:name="List Number" w:semiHidden="1" w:unhideWhenUsed="1"/>
+    <w:lsdException w:name="List 2" w:semiHidden="1" w:unhideWhenUsed="1"/>
+    <w:lsdException w:name="List 3" w:semiHidden="1" w:unhideWhenUsed="1"/>
+    <w:lsdException w:name="List 4" w:semiHidden="1" w:unhideWhenUsed="1"/>
+    <w:lsdException w:name="List 5" w:semiHidden="1" w:unhideWhenUsed="1"/>
+    <w:lsdException w:name="List Bullet 2" w:semiHidden="1" w:unhideWhenUsed="1"/>
+    <w:lsdException w:name="List Bullet 3" w:semiHidden="1" w:unhideWhenUsed="1"/>
+    <w:lsdException w:name="List Bullet 4" w:semiHidden="1" w:unhideWhenUsed="1"/>
+    <w:lsdException w:name="List Bullet 5" w:semiHidden="1" w:unhideWhenUsed="1"/>
+    <w:lsdException w:name="List Number 3" w:semiHidden="1" w:unhideWhenUsed="1"/>
+    <w:lsdException w:name="List Number 4" w:semiHidden="1" w:unhideWhenUsed="1"/>
+    <w:lsdException w:name="Closing" w:semiHidden="1" w:unhideWhenUsed="1"/>
+    <w:lsdException w:name="Signature" w:semiHidden="1" w:unhideWhenUsed="1"/>
+    <w:lsdException w:name="Default Paragraph Font" w:semiHidden="1" w:unhideWhenUsed="1"/>
+    <w:lsdException w:name="Body Text" w:semiHidden="1" w:unhideWhenUsed="1"/>
+    <w:lsdException w:name="Body Text Indent" w:semiHidden="1" w:unhideWhenUsed="1"/>
+    <w:lsdException w:name="List Continue" w:semiHidden="1" w:unhideWhenUsed="1"/>
+    <w:lsdException w:name="List Continue 2" w:semiHidden="1" w:unhideWhenUsed="1"/>
+    <w:lsdException w:name="List Continue 3" w:semiHidden="1" w:unhideWhenUsed="1"/>
+    <w:lsdException w:name="List Continue 4" w:semiHidden="1" w:unhideWhenUsed="1"/>
+    <w:lsdException w:name="List Continue 5" w:semiHidden="1" w:unhideWhenUsed="1"/>
+    <w:lsdException w:name="Message Header" w:semiHidden="1" w:unhideWhenUsed="1"/>
+    <w:lsdException w:name="Salutation" w:semiHidden="1" w:unhideWhenUsed="1"/>
+    <w:lsdException w:name="Date" w:semiHidden="1" w:unhideWhenUsed="1"/>
+    <w:lsdException w:name="Body Text First Indent" w:semiHidden="1" w:unhideWhenUsed="1"/>
+    <w:lsdException w:name="Body Text First Indent 2" w:semiHidden="1" w:unhideWhenUsed="1"/>
+    <w:lsdException w:name="Note Heading" w:semiHidden="1" w:unhideWhenUsed="1"/>
+    <w:lsdException w:name="Body Text 2" w:semiHidden="1" w:unhideWhenUsed="1"/>
+    <w:lsdException w:name="Body Text 3" w:semiHidden="1" w:unhideWhenUsed="1"/>
+    <w:lsdException w:name="Body Text Indent 2" w:semiHidden="1" w:unhideWhenUsed="1"/>
+    <w:lsdException w:name="Document Map" w:semiHidden="1" w:unhideWhenUsed="1"/>
+    <w:lsdException w:name="Plain Text" w:semiHidden="1" w:unhideWhenUsed="1"/>
+    <w:lsdException w:name="E-mail Signature" w:semiHidden="1" w:unhideWhenUsed="1"/>
+    <w:lsdException w:name="HTML Top of Form" w:semiHidden="1" w:unhideWhenUsed="1"/>
+    <w:lsdException w:name="HTML Bottom of Form" w:semiHidden="1" w:unhideWhenUsed="1"/>
+    <w:lsdException w:name="Normal (Web)" w:semiHidden="1" w:unhideWhenUsed="1"/>
+    <w:lsdException w:name="HTML Acronym" w:semiHidden="1" w:unhideWhenUsed="1"/>
+    <w:lsdException w:name="HTML Address" w:semiHidden="1" w:unhideWhenUsed="1"/>
+    <w:lsdException w:name="HTML Cite" w:semiHidden="1" w:unhideWhenUsed="1"/>
+    <w:lsdException w:name="HTML Code" w:semiHidden="1" w:unhideWhenUsed="1"/>
+    <w:lsdException w:name="HTML Definition" w:semiHidden="1" w:unhideWhenUsed="1"/>
+    <w:lsdException w:name="HTML Keyboard" w:semiHidden="1" w:unhideWhenUsed="1"/>
+    <w:lsdException w:name="HTML Preformatted" w:semiHidden="1" w:unhideWhenUsed="1"/>
+    <w:lsdException w:name="HTML Sample" w:semiHidden="1" w:unhideWhenUsed="1"/>
+    <w:lsdException w:name="HTML Typewriter" w:semiHidden="1" w:unhideWhenUsed="1"/>
+    <w:lsdException w:name="HTML Variable" w:semiHidden="1" w:unhideWhenUsed="1"/>
+    <w:lsdException w:name="annotation subject" w:semiHidden="1" w:unhideWhenUsed="1"/>
+    <w:lsdException w:name="No List" w:semiHidden="1" w:unhideWhenUsed="1"/>
+    <w:lsdException w:name="Outline List 1" w:semiHidden="1" w:unhideWhenUsed="1"/>
+    <w:lsdException w:name="Outline List 2" w:semiHidden="1" w:unhideWhenUsed="1"/>
+    <w:lsdException w:name="Outline List 3" w:semiHidden="1" w:unhideWhenUsed="1"/>
+    <w:lsdException w:name="Table Simple 1" w:semiHidden="1" w:unhideWhenUsed="1"/>
+    <w:lsdException w:name="Table Simple 2" w:semiHidden="1" w:unhideWhenUsed="1"/>
+    <w:lsdException w:name="Table Simple 3" w:semiHidden="1" w:unhideWhenUsed="1"/>
+    <w:lsdException w:name="Table Classic 1" w:semiHidden="1" w:unhideWhenUsed="1"/>
+    <w:lsdException w:name="Table Classic 2" w:semiHidden="1" w:unhideWhenUsed="1"/>
+    <w:lsdException w:name="Table Classic 3" w:semiHidden="1" w:unhideWhenUsed="1"/>
+    <w:lsdException w:name="Table Classic 4" w:semiHidden="1" w:unhideWhenUsed="1"/>
+    <w:lsdException w:name="Table Colorful 1" w:semiHidden="1" w:unhideWhenUsed="1"/>
+    <w:lsdException w:name="Table Colorful 2" w:semiHidden="1" w:unhideWhenUsed="1"/>
+    <w:lsdException w:name="Table Colorful 3" w:semiHidden="1" w:unhideWhenUsed="1"/>
+    <w:lsdException w:name="Table Columns 1" w:semiHidden="1" w:unhideWhenUsed="1"/>
+    <w:lsdException w:name="Table Columns 2" w:semiHidden="1" w:unhideWhenUsed="1"/>
+    <w:lsdException w:name="Table Columns 3" w:semiHidden="1" w:unhideWhenUsed="1"/>
+    <w:lsdException w:name="Table Columns 4" w:semiHidden="1" w:unhideWhenUsed="1"/>
+    <w:lsdException w:name="Table Columns 5" w:semiHidden="1" w:unhideWhenUsed="1"/>
+    <w:lsdException w:name="Table Grid 1" w:semiHidden="1" w:unhideWhenUsed="1"/>
+    <w:lsdException w:name="Table Grid 2" w:semiHidden="1" w:unhideWhenUsed="1"/>
+    <w:lsdException w:name="Table Grid 3" w:semiHidden="1" w:unhideWhenUsed="1"/>
+    <w:lsdException w:name="Table Grid 4" w:semiHidden="1" w:unhideWhenUsed="1"/>
+    <w:lsdException w:name="Table Grid 5" w:semiHidden="1" w:unhideWhenUsed="1"/>
+    <w:lsdException w:name="Table Grid 6" w:semiHidden="1" w:unhideWhenUsed="1"/>
+    <w:lsdException w:name="Table Grid 7" w:semiHidden="1" w:unhideWhenUsed="1"/>
+    <w:lsdException w:name="Table Grid 8" w:semiHidden="1" w:unhideWhenUsed="1"/>
+    <w:lsdException w:name="Table List 1" w:semiHidden="1" w:unhideWhenUsed="1"/>
+    <w:lsdException w:name="Table List 2" w:semiHidden="1" w:unhideWhenUsed="1"/>
+    <w:lsdException w:name="Table List 3" w:semiHidden="1" w:unhideWhenUsed="1"/>
+    <w:lsdException w:name="Table List 4" w:semiHidden="1" w:unhideWhenUsed="1"/>
+    <w:lsdException w:name="Table List 5" w:semiHidden="1" w:unhideWhenUsed="1"/>
+    <w:lsdException w:name="Table List 6" w:semiHidden="1" w:unhideWhenUsed="1"/>
+    <w:lsdException w:name="Table List 7" w:semiHidden="1" w:unhideWhenUsed="1"/>
+    <w:lsdException w:name="Table List 8" w:semiHidden="1" w:unhideWhenUsed="1"/>
+    <w:lsdException w:name="Table 3D effects 1" w:semiHidden="1" w:unhideWhenUsed="1"/>
+    <w:lsdException w:name="Table 3D effects 2" w:semiHidden="1" w:unhideWhenUsed="1"/>
+    <w:lsdException w:name="Table 3D effects 3" w:semiHidden="1" w:unhideWhenUsed="1"/>
+    <w:lsdException w:name="Table Contemporary" w:semiHidden="1" w:unhideWhenUsed="1"/>
+    <w:lsdException w:name="Table Elegant" w:semiHidden="1" w:unhideWhenUsed="1"/>
+    <w:lsdException w:name="Table Professional" w:semiHidden="1" w:unhideWhenUsed="1"/>
+    <w:lsdException w:name="Table Subtle 2" w:semiHidden="1" w:unhideWhenUsed="1"/>
+    <w:lsdException w:name="Table Web 1" w:semiHidden="1" w:unhideWhenUsed="1"/>
+    <w:lsdException w:name="Balloon Text" w:semiHidden="1" w:unhideWhenUsed="1"/>
+    <w:lsdException w:name="Table Theme" w:semiHidden="1" w:unhideWhenUsed="1"/>
+    <w:lsdException w:name="Placeholder Text" w:semiHidden="1"/>
+    <w:lsdException w:name="Light Shading"/>
+    <w:lsdException w:name="Light List"/>
+    <w:lsdException w:name="Light Grid"/>
+    <w:lsdException w:name="Medium Shading 1"/>
+    <w:lsdException w:name="Medium Shading 2"/>
+    <w:lsdException w:name="Medium List 1"/>
+    <w:lsdException w:name="Medium List 2"/>
+    <w:lsdException w:name="Medium Grid 1"/>
+    <w:lsdException w:name="Medium Grid 2"/>
+    <w:lsdException w:name="Medium Grid 3"/>
+    <w:lsdException w:name="Dark List"/>
+    <w:lsdException w:name="Colorful Shading"/>
+    <w:lsdException w:name="Colorful List"/>
+    <w:lsdException w:name="Colorful Grid"/>
+    <w:lsdException w:name="Light Shading Accent 1"/>
+    <w:lsdException w:name="Medium List 1 Accent 1"/>
+    <w:lsdException w:name="Revision" w:semiHidden="1"/>
+    <w:lsdException w:name="Medium List 2 Accent 1"/>
+    <w:lsdException w:name="Medium Grid 1 Accent 1"/>
+    <w:lsdException w:name="Medium Grid 2 Accent 1"/>
+    <w:lsdException w:name="Medium Grid 3 Accent 1"/>
+    <w:lsdException w:name="Dark List Accent 1"/>
+    <w:lsdException w:name="Colorful Shading Accent 1"/>
+    <w:lsdException w:name="Colorful List Accent 1"/>
+    <w:lsdException w:name="Colorful Grid Accent 1"/>
+    <w:lsdException w:name="Light Shading Accent 2"/>
+    <w:lsdException w:name="Light List Accent 2"/>
+    <w:lsdException w:name="Light Grid Accent 2"/>
+    <w:lsdException w:name="Medium Shading 1 Accent 2"/>
+    <w:lsdException w:name="Medium Shading 2 Accent 2"/>
+    <w:lsdException w:name="Medium List 1 Accent 2"/>
+    <w:lsdException w:name="Medium List 2 Accent 2"/>
+    <w:lsdException w:name="Medium Grid 1 Accent 2"/>
+    <w:lsdException w:name="Medium Grid 2 Accent 2"/>
+    <w:lsdException w:name="Medium Grid 3 Accent 2"/>
+    <w:lsdException w:name="Dark List Accent 2"/>
+    <w:lsdException w:name="Colorful Shading Accent 2"/>
+    <w:lsdException w:name="Colorful List Accent 2"/>
+    <w:lsdException w:name="Colorful Grid Accent 2"/>
+    <w:lsdException w:name="Light Shading Accent 3"/>
+    <w:lsdException w:name="Light List Accent 3"/>
+    <w:lsdException w:name="Light Grid Accent 3"/>
+    <w:lsdException w:name="Medium Shading 1 Accent 3"/>
+    <w:lsdException w:name="Medium Shading 2 Accent 3"/>
+    <w:lsdException w:name="Medium List 1 Accent 3"/>
+    <w:lsdException w:name="Medium List 2 Accent 3"/>
+    <w:lsdException w:name="Medium Grid 1 Accent 3"/>
+    <w:lsdException w:name="Medium Grid 2 Accent 3"/>
+    <w:lsdException w:name="Medium Grid 3 Accent 3"/>
+    <w:lsdException w:name="Dark List Accent 3"/>
+    <w:lsdException w:name="Colorful Shading Accent 3"/>
+    <w:lsdException w:name="Colorful List Accent 3"/>
+    <w:lsdException w:name="Colorful Grid Accent 3"/>
+    <w:lsdException w:name="Light Shading Accent 4"/>
+    <w:lsdException w:name="Light List Accent 4"/>
+    <w:lsdException w:name="Light Grid Accent 4"/>
+    <w:lsdException w:name="Medium Shading 1 Accent 4"/>
+    <w:lsdException w:name="Medium Shading 2 Accent 4"/>
+    <w:lsdException w:name="Medium List 1 Accent 4"/>
+    <w:lsdException w:name="Medium List 2 Accent 4"/>
+    <w:lsdException w:name="Medium Grid 1 Accent 4"/>
+    <w:lsdException w:name="Medium Grid 2 Accent 4"/>
+    <w:lsdException w:name="Medium Grid 3 Accent 4"/>
+    <w:lsdException w:name="Dark List Accent 4"/>
+    <w:lsdException w:name="Colorful Shading Accent 4"/>
+    <w:lsdException w:name="Colorful List Accent 4"/>
+    <w:lsdException w:name="Colorful Grid Accent 4"/>
+    <w:lsdException w:name="Light Shading Accent 5"/>
+    <w:lsdException w:name="Light List Accent 5"/>
+    <w:lsdException w:name="Light Grid Accent 5"/>
+    <w:lsdException w:name="Medium Shading 1 Accent 5"/>
+    <w:lsdException w:name="Medium Shading 2 Accent 5"/>
+    <w:lsdException w:name="Medium List 1 Accent 5"/>
+    <w:lsdException w:name="Medium List 2 Accent 5"/>
+    <w:lsdException w:name="Medium Grid 1 Accent 5"/>
+    <w:lsdException w:name="Medium Grid 2 Accent 5"/>
+    <w:lsdException w:name="Medium Grid 3 Accent 5"/>
+    <w:lsdException w:name="Dark List Accent 5"/>
+    <w:lsdException w:name="Colorful Shading Accent 5"/>
+    <w:lsdException w:name="Colorful List Accent 5"/>
+    <w:lsdException w:name="Colorful Grid Accent 5"/>
+    <w:lsdException w:name="Light Shading Accent 6"/>
+    <w:lsdException w:name="Light List Accent 6"/>
+    <w:lsdException w:name="Light Grid Accent 6"/>
+    <w:lsdException w:name="Medium Shading 1 Accent 6"/>
+    <w:lsdException w:name="Medium Shading 2 Accent 6"/>
+    <w:lsdException w:name="Medium List 1 Accent 6"/>
+    <w:lsdException w:name="Medium List 2 Accent 6"/>
+    <w:lsdException w:name="Medium Grid 1 Accent 6"/>
+    <w:lsdException w:name="Medium Grid 2 Accent 6"/>
+    <w:lsdException w:name="Bibliography" w:semiHidden="1" w:unhideWhenUsed="1"/>
+    <w:lsdException w:name="TOC Heading" w:semiHidden="1" w:unhideWhenUsed="1"/>
+    <w:lsdException w:name="Grid Table 4" w:uiPriority="49"/>
+    <w:lsdException w:name="Grid Table 5 Dark" w:uiPriority="50"/>
+    <w:lsdException w:name="Grid Table 6 Colorful" w:uiPriority="51"/>
+    <w:lsdException w:name="Grid Table 7 Colorful" w:uiPriority="52"/>
+    <w:lsdException w:name="Grid Table 1 Light Accent 1" w:uiPriority="46"/>
+    <w:lsdException w:name="Grid Table 2 Accent 1" w:uiPriority="47"/>
+    <w:lsdException w:name="Grid Table 3 Accent 1" w:uiPriority="48"/>
+    <w:lsdException w:name="Grid Table 4 Accent 1" w:uiPriority="49"/>
+    <w:lsdException w:name="Grid Table 5 Dark Accent 1" w:uiPriority="50"/>
+    <w:lsdException w:name="Grid Table 6 Colorful Accent 1" w:uiPriority="51"/>
+    <w:lsdException w:name="Grid Table 7 Colorful Accent 1" w:uiPriority="52"/>
+    <w:lsdException w:name="Grid Table 1 Light Accent 2" w:uiPriority="46"/>
+    <w:lsdException w:name="Grid Table 2 Accent 2" w:uiPriority="47"/>
+    <w:lsdException w:name="Grid Table 3 Accent 2" w:uiPriority="48"/>
+    <w:lsdException w:name="Grid Table 4 Accent 2" w:uiPriority="49"/>
+    <w:lsdException w:name="Grid Table 5 Dark Accent 2" w:uiPriority="50"/>
+    <w:lsdException w:name="Grid Table 6 Colorful Accent 2" w:uiPriority="51"/>
+    <w:lsdException w:name="Grid Table 7 Colorful Accent 2" w:uiPriority="52"/>
+    <w:lsdException w:name="Grid Table 1 Light Accent 3" w:uiPriority="46"/>
+    <w:lsdException w:name="Grid Table 2 Accent 3" w:uiPriority="47"/>
+    <w:lsdException w:name="Grid Table 3 Accent 3" w:uiPriority="48"/>
+    <w:lsdException w:name="Grid Table 4 Accent 3" w:uiPriority="49"/>
+    <w:lsdException w:name="Grid Table 5 Dark Accent 3" w:uiPriority="50"/>
+    <w:lsdException w:name="Grid Table 6 Colorful Accent 3" w:uiPriority="51"/>
+    <w:lsdException w:name="Grid Table 7 Colorful Accent 3" w:uiPriority="52"/>
+    <w:lsdException w:name="Grid Table 1 Light Accent 4" w:uiPriority="46"/>
+    <w:lsdException w:name="Grid Table 2 Accent 4" w:uiPriority="47"/>
+    <w:lsdException w:name="Grid Table 3 Accent 4" w:uiPriority="48"/>
+    <w:lsdException w:name="Grid Table 4 Accent 4" w:uiPriority="49"/>
+    <w:lsdException w:name="Grid Table 5 Dark Accent 4" w:uiPriority="50"/>
+    <w:lsdException w:name="Grid Table 6 Colorful Accent 4" w:uiPriority="51"/>
+    <w:lsdException w:name="Grid Table 7 Colorful Accent 4" w:uiPriority="52"/>
+    <w:lsdException w:name="Grid Table 1 Light Accent 5" w:uiPriority="46"/>
+    <w:lsdException w:name="Grid Table 2 Accent 5" w:uiPriority="47"/>
+    <w:lsdException w:name="Grid Table 3 Accent 5" w:uiPriority="48"/>
+    <w:lsdException w:name="Grid Table 4 Accent 5" w:uiPriority="49"/>
+    <w:lsdException w:name="Grid Table 5 Dark Accent 5" w:uiPriority="50"/>
+    <w:lsdException w:name="Grid Table 6 Colorful Accent 5" w:uiPriority="51"/>
+    <w:lsdException w:name="Grid Table 7 Colorful Accent 5" w:uiPriority="52"/>
+    <w:lsdException w:name="Grid Table 1 Light Accent 6" w:uiPriority="46"/>
+    <w:lsdException w:name="Grid Table 2 Accent 6" w:uiPriority="47"/>
+    <w:lsdException w:name="Grid Table 3 Accent 6" w:uiPriority="48"/>
+    <w:lsdException w:name="Grid Table 4 Accent 6" w:uiPriority="49"/>
+    <w:lsdException w:name="Grid Table 5 Dark Accent 6" w:uiPriority="50"/>
+    <w:lsdException w:name="Grid Table 6 Colorful Accent 6" w:uiPriority="51"/>
+    <w:lsdException w:name="Grid Table 7 Colorful Accent 6" w:uiPriority="52"/>
+    <w:lsdException w:name="List Table 1 Light" w:uiPriority="46"/>
+    <w:lsdException w:name="List Table 2" w:uiPriority="47"/>
+    <w:lsdException w:name="List Table 3" w:uiPriority="48"/>
+    <w:lsdException w:name="List Table 4" w:uiPriority="49"/>
+    <w:lsdException w:name="List Table 5 Dark" w:uiPriority="50"/>
+    <w:lsdException w:name="List Table 6 Colorful" w:uiPriority="51"/>
+    <w:lsdException w:name="List Table 7 Colorful" w:uiPriority="52"/>
+    <w:lsdException w:name="List Table 1 Light Accent 1" w:uiPriority="46"/>
+    <w:lsdException w:name="List Table 2 Accent 1" w:uiPriority="47"/>
+    <w:lsdException w:name="List Table 3 Accent 1" w:uiPriority="48"/>
+    <w:lsdException w:name="List Table 4 Accent 1" w:uiPriority="49"/>
+    <w:lsdException w:name="List Table 5 Dark Accent 1" w:uiPriority="50"/>
+    <w:lsdException w:name="List Table 6 Colorful Accent 1" w:uiPriority="51"/>
+    <w:lsdException w:name="List Table 7 Colorful Accent 1" w:uiPriority="52"/>
+    <w:lsdException w:name="List Table 1 Light Accent 2" w:uiPriority="46"/>
+    <w:lsdException w:name="List Table 2 Accent 2" w:uiPriority="47"/>
+    <w:lsdException w:name="List Table 3 Accent 2" w:uiPriority="48"/>
+    <w:lsdException w:name="List Table 4 Accent 2" w:uiPriority="49"/>
+    <w:lsdException w:name="List Table 5 Dark Accent 2" w:uiPriority="50"/>
+    <w:lsdException w:name="List Table 6 Colorful Accent 2" w:uiPriority="51"/>
+    <w:lsdException w:name="List Table 7 Colorful Accent 2" w:uiPriority="52"/>
+    <w:lsdException w:name="List Table 1 Light Accent 3" w:uiPriority="46"/>
+    <w:lsdException w:name="List Table 2 Accent 3" w:uiPriority="47"/>
+    <w:lsdException w:name="List Table 3 Accent 3" w:uiPriority="48"/>
+    <w:lsdException w:name="List Table 4 Accent 3" w:uiPriority="49"/>
+    <w:lsdException w:name="List Table 5 Dark Accent 3" w:uiPriority="50"/>
+    <w:lsdException w:name="List Table 6 Colorful Accent 3" w:uiPriority="51"/>
+    <w:lsdException w:name="List Table 7 Colorful Accent 3" w:uiPriority="52"/>
+    <w:lsdException w:name="List Table 1 Light Accent 4" w:uiPriority="46"/>
+    <w:lsdException w:name="List Table 2 Accent 4" w:uiPriority="47"/>
+    <w:lsdException w:name="List Table 3 Accent 4" w:uiPriority="48"/>
+    <w:lsdException w:name="List Table 4 Accent 4" w:uiPriority="49"/>
+    <w:lsdException w:name="List Table 5 Dark Accent 4" w:uiPriority="50"/>
+    <w:lsdException w:name="List Table 6 Colorful Accent 4" w:uiPriority="51"/>
+    <w:lsdException w:name="List Table 7 Colorful Accent 4" w:uiPriority="52"/>
+    <w:lsdException w:name="List Table 1 Light Accent 5" w:uiPriority="46"/>
+    <w:lsdException w:name="List Table 2 Accent 5" w:uiPriority="47"/>
+    <w:lsdException w:name="List Table 3 Accent 5" w:uiPriority="48"/>
+    <w:lsdException w:name="List Table 4 Accent 5" w:uiPriority="49"/>
+    <w:lsdException w:name="List Table 5 Dark Accent 5" w:uiPriority="50"/>
+    <w:lsdException w:name="List Table 6 Colorful Accent 5" w:uiPriority="51"/>
+    <w:lsdException w:name="List Table 7 Colorful Accent 5" w:uiPriority="52"/>
+    <w:lsdException w:name="List Table 1 Light Accent 6" w:uiPriority="46"/>
+    <w:lsdException w:name="List Table 2 Accent 6" w:uiPriority="47"/>
+    <w:lsdException w:name="List Table 3 Accent 6" w:uiPriority="48"/>
+    <w:lsdException w:name="List Table 4 Accent 6" w:uiPriority="49"/>
+    <w:lsdException w:name="List Table 5 Dark Accent 6" w:uiPriority="50"/>
+    <w:lsdException w:name="List Table 6 Colorful Accent 6" w:uiPriority="51"/>
+    <w:lsdException w:name="List Table 7 Colorful Accent 6" w:uiPriority="52"/>
+    <w:lsdException w:name="Mention" w:semiHidden="1" w:uiPriority="99" w:unhideWhenUsed="1"/>
+    <w:lsdException w:name="Smart Hyperlink" w:semiHidden="1" w:uiPriority="99" w:unhideWhenUsed="1"/>
+    <w:lsdException w:name="Hashtag" w:semiHidden="1" w:uiPriority="99" w:unhideWhenUsed="1"/>
+    <w:lsdException w:name="Unresolved Mention" w:semiHidden="1" w:uiPriority="99" w:unhideWhenUsed="1"/>
+    <w:lsdException w:name="Smart Link" w:semiHidden="1" w:uiPriority="99" w:unhideWhenUsed="1"/>
+  </w:latentStyles>
   <w:style w:type="paragraph" w:default="1" w:styleId="Normal">
     <w:name w:val="Normal"/>
     <w:qFormat/>
   </w:style>
+  <w:style w:type="paragraph" w:styleId="Heading1">
+    <w:name w:val="heading 1"/>
+    <w:basedOn w:val="Normal"/>
+    <w:next w:val="BodyText"/>
+    <w:uiPriority w:val="9"/>
+    <w:qFormat/>
+    <w:pPr>
+      <w:keepNext/>
+      <w:keepLines/>
+      <w:spacing w:before="480" w:after="0"/>
+      <w:outlineLvl w:val="0"/>
+    </w:pPr>
+    <w:rPr>
+      <w:rFonts w:asciiTheme="majorHAnsi" w:eastAsiaTheme="majorEastAsia" w:hAnsiTheme="majorHAnsi" w:cstheme="majorBidi"/>
+      <w:b/>
+      <w:bCs/>
+      <w:color w:val="345A8A" w:themeColor="accent1" w:themeShade="B5"/>
+      <w:sz w:val="32"/>
+      <w:szCs w:val="32"/>
+    </w:rPr>
+  </w:style>
+  <w:style w:type="paragraph" w:styleId="Heading2">
+    <w:name w:val="heading 2"/>
+    <w:basedOn w:val="Normal"/>
+    <w:next w:val="BodyText"/>
+    <w:uiPriority w:val="9"/>
+    <w:unhideWhenUsed/>
+    <w:qFormat/>
+    <w:pPr>
+      <w:keepNext/>
+      <w:keepLines/>
+      <w:spacing w:before="200" w:after="0"/>
+      <w:outlineLvl w:val="1"/>
+    </w:pPr>
+    <w:rPr>
+      <w:rFonts w:asciiTheme="majorHAnsi" w:eastAsiaTheme="majorEastAsia" w:hAnsiTheme="majorHAnsi" w:cstheme="majorBidi"/>
+      <w:b/>
+      <w:bCs/>
+      <w:color w:val="4F81BD" w:themeColor="accent1"/>
+      <w:sz w:val="32"/>
+      <w:szCs w:val="32"/>
+    </w:rPr>
+  </w:style>
+  <w:style w:type="paragraph" w:styleId="Heading3">
+    <w:name w:val="heading 3"/>
+    <w:basedOn w:val="Normal"/>
+    <w:next w:val="BodyText"/>
+    <w:uiPriority w:val="9"/>
+    <w:unhideWhenUsed/>
+    <w:qFormat/>
+    <w:pPr>
+      <w:keepNext/>
+      <w:keepLines/>
+      <w:spacing w:before="200" w:after="0"/>
+      <w:outlineLvl w:val="2"/>
+    </w:pPr>
+    <w:rPr>
+      <w:rFonts w:asciiTheme="majorHAnsi" w:eastAsiaTheme="majorEastAsia" w:hAnsiTheme="majorHAnsi" w:cstheme="majorBidi"/>
+      <w:b/>
+      <w:bCs/>
+      <w:color w:val="4F81BD" w:themeColor="accent1"/>
+      <w:sz w:val="28"/>
+      <w:szCs w:val="28"/>
+    </w:rPr>
+  </w:style>
+  <w:style w:type="paragraph" w:styleId="Heading4">
+    <w:name w:val="heading 4"/>
+    <w:basedOn w:val="Normal"/>
+    <w:next w:val="BodyText"/>
+    <w:uiPriority w:val="9"/>
+    <w:unhideWhenUsed/>
+    <w:qFormat/>
+    <w:pPr>
+      <w:keepNext/>
+      <w:keepLines/>
+      <w:spacing w:before="200" w:after="0"/>
+      <w:outlineLvl w:val="3"/>
+    </w:pPr>
+    <w:rPr>
+      <w:rFonts w:asciiTheme="majorHAnsi" w:eastAsiaTheme="majorEastAsia" w:hAnsiTheme="majorHAnsi" w:cstheme="majorBidi"/>
+      <w:b/>
+      <w:bCs/>
+      <w:color w:val="4F81BD" w:themeColor="accent1"/>
+    </w:rPr>
+  </w:style>
+  <w:style w:type="paragraph" w:styleId="Heading5">
+    <w:name w:val="heading 5"/>
+    <w:basedOn w:val="Normal"/>
+    <w:next w:val="BodyText"/>
+    <w:uiPriority w:val="9"/>
+    <w:unhideWhenUsed/>
+    <w:qFormat/>
+    <w:pPr>
+      <w:keepNext/>
+      <w:keepLines/>
+      <w:spacing w:before="200" w:after="0"/>
+      <w:outlineLvl w:val="4"/>
+    </w:pPr>
+    <w:rPr>
+      <w:rFonts w:asciiTheme="majorHAnsi" w:eastAsiaTheme="majorEastAsia" w:hAnsiTheme="majorHAnsi" w:cstheme="majorBidi"/>
+      <w:i/>
+      <w:iCs/>
+      <w:color w:val="4F81BD" w:themeColor="accent1"/>
+    </w:rPr>
+  </w:style>
+  <w:style w:type="paragraph" w:styleId="Heading6">
+    <w:name w:val="heading 6"/>
+    <w:basedOn w:val="Normal"/>
+    <w:next w:val="BodyText"/>
+    <w:uiPriority w:val="9"/>
+    <w:unhideWhenUsed/>
+    <w:qFormat/>
+    <w:pPr>
+      <w:keepNext/>
+      <w:keepLines/>
+      <w:spacing w:before="200" w:after="0"/>
+      <w:outlineLvl w:val="5"/>
+    </w:pPr>
+    <w:rPr>
+      <w:rFonts w:asciiTheme="majorHAnsi" w:eastAsiaTheme="majorEastAsia" w:hAnsiTheme="majorHAnsi" w:cstheme="majorBidi"/>
+      <w:color w:val="4F81BD" w:themeColor="accent1"/>
+    </w:rPr>
+  </w:style>
+  <w:style w:type="paragraph" w:styleId="Heading7">
+    <w:name w:val="heading 7"/>
+    <w:basedOn w:val="Normal"/>
+    <w:next w:val="BodyText"/>
+    <w:uiPriority w:val="9"/>
+    <w:unhideWhenUsed/>
+    <w:qFormat/>
+    <w:pPr>
+      <w:keepNext/>
+      <w:keepLines/>
+      <w:spacing w:before="200" w:after="0"/>
+      <w:outlineLvl w:val="6"/>
+    </w:pPr>
+    <w:rPr>
+      <w:rFonts w:asciiTheme="majorHAnsi" w:eastAsiaTheme="majorEastAsia" w:hAnsiTheme="majorHAnsi" w:cstheme="majorBidi"/>
+      <w:color w:val="4F81BD" w:themeColor="accent1"/>
+    </w:rPr>
+  </w:style>
+  <w:style w:type="paragraph" w:styleId="Heading8">
+    <w:name w:val="heading 8"/>
+    <w:basedOn w:val="Normal"/>
+    <w:next w:val="BodyText"/>
+    <w:uiPriority w:val="9"/>
+    <w:unhideWhenUsed/>
+    <w:qFormat/>
+    <w:pPr>
+      <w:keepNext/>
+      <w:keepLines/>
+      <w:spacing w:before="200" w:after="0"/>
+      <w:outlineLvl w:val="7"/>
+    </w:pPr>
+    <w:rPr>
+      <w:rFonts w:asciiTheme="majorHAnsi" w:eastAsiaTheme="majorEastAsia" w:hAnsiTheme="majorHAnsi" w:cstheme="majorBidi"/>
+      <w:color w:val="4F81BD" w:themeColor="accent1"/>
+    </w:rPr>
+  </w:style>
+  <w:style w:type="paragraph" w:styleId="Heading9">
+    <w:name w:val="heading 9"/>
+    <w:basedOn w:val="Normal"/>
+    <w:next w:val="BodyText"/>
+    <w:uiPriority w:val="9"/>
+    <w:unhideWhenUsed/>
+    <w:qFormat/>
+    <w:pPr>
+      <w:keepNext/>
+      <w:keepLines/>
+      <w:spacing w:before="200" w:after="0"/>
+      <w:outlineLvl w:val="8"/>
+    </w:pPr>
+    <w:rPr>
+      <w:rFonts w:asciiTheme="majorHAnsi" w:eastAsiaTheme="majorEastAsia" w:hAnsiTheme="majorHAnsi" w:cstheme="majorBidi"/>
+      <w:color w:val="4F81BD" w:themeColor="accent1"/>
+    </w:rPr>
+  </w:style>
+  <w:style w:type="character" w:default="1" w:styleId="DefaultParagraphFont">
+    <w:name w:val="Default Paragraph Font"/>
+    <w:uiPriority w:val="1"/>
+    <w:semiHidden/>
+    <w:unhideWhenUsed/>
+  </w:style>
+  <w:style w:type="table" w:default="1" w:styleId="TableNormal">
+    <w:name w:val="Normal Table"/>
+    <w:uiPriority w:val="99"/>
+    <w:semiHidden/>
+    <w:unhideWhenUsed/>
+    <w:tblPr>
+      <w:tblInd w:w="0" w:type="dxa"/>
+      <w:tblCellMar>
+        <w:top w:w="0" w:type="dxa"/>
+        <w:left w:w="108" w:type="dxa"/>
+        <w:bottom w:w="0" w:type="dxa"/>
+        <w:right w:w="108" w:type="dxa"/>
+      </w:tblCellMar>
+    </w:tblPr>
+  </w:style>
+  <w:style w:type="numbering" w:default="1" w:styleId="NoList">
+    <w:name w:val="No List"/>
+    <w:uiPriority w:val="99"/>
+    <w:semiHidden/>
+    <w:unhideWhenUsed/>
+  </w:style>
   <w:style w:type="paragraph" w:styleId="BodyText">
     <w:name w:val="Body Text"/>
     <w:basedOn w:val="Normal"/>
-    <w:link w:val="BodyTextChar"/>
+    <w:qFormat/>
     <w:pPr>
       <w:spacing w:before="180" w:after="180"/>
     </w:pPr>
-    <w:qFormat/>
   </w:style>
   <w:style w:type="paragraph" w:customStyle="1" w:styleId="FirstParagraph">
     <w:name w:val="First Paragraph"/>
@@ -3074,10 +4313,7 @@
     <w:next w:val="BodyText"/>
     <w:qFormat/>
     <w:pPr>
-      <w:keepNext/>
-      <w:keepLines/>
-      <w:spacing w:before="240" w:after="240"/>
-      <w:jc w:val="center"/>
+      <w:spacing w:before="240"/>
     </w:pPr>
     <w:rPr>
       <w:sz w:val="30"/>
@@ -3122,139 +4358,7 @@
   <w:style w:type="paragraph" w:styleId="Bibliography">
     <w:name w:val="Bibliography"/>
     <w:basedOn w:val="Normal"/>
-    <w:next w:val="Bibliography"/>
     <w:qFormat/>
-    <w:pPr/>
-    <w:rPr/>
-  </w:style>
-  <w:style w:type="paragraph" w:styleId="Heading1">
-    <w:name w:val="Heading 1"/>
-    <w:basedOn w:val="Normal"/>
-    <w:next w:val="BodyText"/>
-    <w:uiPriority w:val="9"/>
-    <w:qFormat/>
-    <w:pPr>
-      <w:keepNext/>
-      <w:keepLines/>
-      <w:spacing w:before="480" w:after="0"/>
-      <w:outlineLvl w:val="0"/>
-    </w:pPr>
-    <w:rPr>
-      <w:rFonts w:asciiTheme="majorHAnsi" w:eastAsiaTheme="majorEastAsia" w:hAnsiTheme="majorHAnsi" w:cstheme="majorBidi"/>
-      <w:b/>
-      <w:bCs/>
-      <w:color w:val="345A8A" w:themeColor="accent1" w:themeShade="B5"/>
-      <w:sz w:val="32"/>
-      <w:szCs w:val="32"/>
-    </w:rPr>
-  </w:style>
-  <w:style w:type="paragraph" w:styleId="Heading2">
-    <w:name w:val="Heading 2"/>
-    <w:basedOn w:val="Normal"/>
-    <w:next w:val="BodyText"/>
-    <w:uiPriority w:val="9"/>
-    <w:unhideWhenUsed/>
-    <w:qFormat/>
-    <w:pPr>
-      <w:keepNext/>
-      <w:keepLines/>
-      <w:spacing w:before="200" w:after="0"/>
-      <w:outlineLvl w:val="1"/>
-    </w:pPr>
-    <w:rPr>
-      <w:rFonts w:asciiTheme="majorHAnsi" w:eastAsiaTheme="majorEastAsia" w:hAnsiTheme="majorHAnsi" w:cstheme="majorBidi"/>
-      <w:b/>
-      <w:bCs/>
-      <w:color w:val="4F81BD" w:themeColor="accent1"/>
-      <w:sz w:val="32"/>
-      <w:szCs w:val="32"/>
-    </w:rPr>
-  </w:style>
-  <w:style w:type="paragraph" w:styleId="Heading3">
-    <w:name w:val="Heading 3"/>
-    <w:basedOn w:val="Normal"/>
-    <w:next w:val="BodyText"/>
-    <w:uiPriority w:val="9"/>
-    <w:unhideWhenUsed/>
-    <w:qFormat/>
-    <w:pPr>
-      <w:keepNext/>
-      <w:keepLines/>
-      <w:spacing w:before="200" w:after="0"/>
-      <w:outlineLvl w:val="2"/>
-    </w:pPr>
-    <w:rPr>
-      <w:rFonts w:asciiTheme="majorHAnsi" w:eastAsiaTheme="majorEastAsia" w:hAnsiTheme="majorHAnsi" w:cstheme="majorBidi"/>
-      <w:b/>
-      <w:bCs/>
-      <w:color w:val="4F81BD" w:themeColor="accent1"/>
-      <w:sz w:val="28"/>
-      <w:szCs w:val="28"/>
-    </w:rPr>
-  </w:style>
-  <w:style w:type="paragraph" w:styleId="Heading4">
-    <w:name w:val="Heading 4"/>
-    <w:basedOn w:val="Normal"/>
-    <w:next w:val="BodyText"/>
-    <w:uiPriority w:val="9"/>
-    <w:unhideWhenUsed/>
-    <w:qFormat/>
-    <w:pPr>
-      <w:keepNext/>
-      <w:keepLines/>
-      <w:spacing w:before="200" w:after="0"/>
-      <w:outlineLvl w:val="3"/>
-    </w:pPr>
-    <w:rPr>
-      <w:rFonts w:asciiTheme="majorHAnsi" w:eastAsiaTheme="majorEastAsia" w:hAnsiTheme="majorHAnsi" w:cstheme="majorBidi"/>
-      <w:b/>
-      <w:bCs/>
-      <w:color w:val="4F81BD" w:themeColor="accent1"/>
-      <w:sz w:val="24"/>
-      <w:szCs w:val="24"/>
-    </w:rPr>
-  </w:style>
-  <w:style w:type="paragraph" w:styleId="Heading5">
-    <w:name w:val="Heading 5"/>
-    <w:basedOn w:val="Normal"/>
-    <w:next w:val="BodyText"/>
-    <w:uiPriority w:val="9"/>
-    <w:unhideWhenUsed/>
-    <w:qFormat/>
-    <w:pPr>
-      <w:keepNext/>
-      <w:keepLines/>
-      <w:spacing w:before="200" w:after="0"/>
-      <w:outlineLvl w:val="4"/>
-    </w:pPr>
-    <w:rPr>
-      <w:rFonts w:asciiTheme="majorHAnsi" w:eastAsiaTheme="majorEastAsia" w:hAnsiTheme="majorHAnsi" w:cstheme="majorBidi"/>
-      <w:i/>
-      <w:iCs/>
-      <w:color w:val="4F81BD" w:themeColor="accent1"/>
-      <w:sz w:val="24"/>
-      <w:szCs w:val="24"/>
-    </w:rPr>
-  </w:style>
-  <w:style w:type="paragraph" w:styleId="Heading6">
-    <w:name w:val="Heading 6"/>
-    <w:basedOn w:val="Normal"/>
-    <w:next w:val="BodyText"/>
-    <w:uiPriority w:val="9"/>
-    <w:unhideWhenUsed/>
-    <w:qFormat/>
-    <w:pPr>
-      <w:keepNext/>
-      <w:keepLines/>
-      <w:spacing w:before="200" w:after="0"/>
-      <w:outlineLvl w:val="5"/>
-    </w:pPr>
-    <w:rPr>
-      <w:rFonts w:asciiTheme="majorHAnsi" w:eastAsiaTheme="majorEastAsia" w:hAnsiTheme="majorHAnsi" w:cstheme="majorBidi"/>
-      <w:color w:val="4F81BD" w:themeColor="accent1"/>
-      <w:sz w:val="24"/>
-      <w:szCs w:val="24"/>
-    </w:rPr>
   </w:style>
   <w:style w:type="paragraph" w:styleId="BlockText">
     <w:name w:val="Block Text"/>
@@ -3265,7 +4369,6 @@
     <w:qFormat/>
     <w:pPr>
       <w:spacing w:before="100" w:after="100"/>
-      <w:ind w:firstLine="0"/>
     </w:pPr>
     <w:rPr>
       <w:rFonts w:asciiTheme="majorHAnsi" w:eastAsiaTheme="majorEastAsia" w:hAnsiTheme="majorHAnsi" w:cstheme="majorBidi"/>
@@ -3275,20 +4378,14 @@
     </w:rPr>
   </w:style>
   <w:style w:type="paragraph" w:styleId="FootnoteText">
-    <w:name w:val="Footnote Text"/>
+    <w:name w:val="footnote text"/>
     <w:basedOn w:val="Normal"/>
-    <w:next w:val="FootnoteText"/>
     <w:uiPriority w:val="9"/>
     <w:unhideWhenUsed/>
     <w:qFormat/>
   </w:style>
-  <w:style w:type="character" w:default="1" w:styleId="DefaultParagraphFont">
-    <w:name w:val="Default Paragraph Font"/>
-    <w:semiHidden/>
-    <w:unhideWhenUsed/>
-  </w:style>
-  <w:style w:type="table" w:default="1" w:styleId="TableNormal">
-    <w:name w:val="Normal Table"/>
+  <w:style w:type="table" w:customStyle="1" w:styleId="Table">
+    <w:name w:val="Table"/>
     <w:semiHidden/>
     <w:unhideWhenUsed/>
     <w:qFormat/>
@@ -3320,11 +4417,11 @@
     <w:basedOn w:val="Normal"/>
   </w:style>
   <w:style w:type="paragraph" w:styleId="Caption">
-    <w:name w:val="Caption"/>
+    <w:name w:val="caption"/>
     <w:basedOn w:val="Normal"/>
-    <w:link w:val="BodyTextChar"/>
+    <w:link w:val="CaptionChar"/>
     <w:pPr>
-      <w:spacing w:before="0" w:after="120"/>
+      <w:spacing w:after="120"/>
     </w:pPr>
     <w:rPr>
       <w:i/>
@@ -3345,36 +4442,37 @@
     <w:name w:val="Figure"/>
     <w:basedOn w:val="Normal"/>
   </w:style>
-  <w:style w:type="paragraph" w:customStyle="1" w:styleId="FigureWithCaption">
-    <w:name w:val="Figure with Caption"/>
+  <w:style w:type="paragraph" w:customStyle="1" w:styleId="CaptionedFigure">
+    <w:name w:val="Captioned Figure"/>
     <w:basedOn w:val="Figure"/>
     <w:pPr>
       <w:keepNext/>
     </w:pPr>
   </w:style>
-  <w:style w:type="character" w:customStyle="1" w:styleId="BodyTextChar">
-    <w:name w:val="Body Text Char"/>
+  <w:style w:type="character" w:customStyle="1" w:styleId="CaptionChar">
+    <w:name w:val="Caption Char"/>
     <w:basedOn w:val="DefaultParagraphFont"/>
-    <w:link w:val="BodyText"/>
+    <w:link w:val="Caption"/>
   </w:style>
   <w:style w:type="character" w:customStyle="1" w:styleId="VerbatimChar">
     <w:name w:val="Verbatim Char"/>
-    <w:basedOn w:val="BodyTextChar"/>
+    <w:basedOn w:val="CaptionChar"/>
+    <w:link w:val="SourceCode"/>
     <w:rPr>
       <w:rFonts w:ascii="Consolas" w:hAnsi="Consolas"/>
       <w:sz w:val="22"/>
     </w:rPr>
   </w:style>
   <w:style w:type="character" w:styleId="FootnoteReference">
-    <w:name w:val="Footnote Reference"/>
-    <w:basedOn w:val="BodyTextChar"/>
+    <w:name w:val="footnote reference"/>
+    <w:basedOn w:val="CaptionChar"/>
     <w:rPr>
       <w:vertAlign w:val="superscript"/>
     </w:rPr>
   </w:style>
   <w:style w:type="character" w:styleId="Hyperlink">
     <w:name w:val="Hyperlink"/>
-    <w:basedOn w:val="BodyTextChar"/>
+    <w:basedOn w:val="CaptionChar"/>
     <w:rPr>
       <w:color w:val="4F81BD" w:themeColor="accent1"/>
     </w:rPr>
@@ -3391,7 +4489,6 @@
       <w:outlineLvl w:val="9"/>
     </w:pPr>
     <w:rPr>
-      <w:rFonts w:asciiTheme="majorHAnsi" w:eastAsiaTheme="majorEastAsia" w:hAnsiTheme="majorHAnsi" w:cstheme="majorBidi"/>
       <w:b w:val="0"/>
       <w:bCs w:val="0"/>
       <w:color w:val="365F91" w:themeColor="accent1" w:themeShade="BF"/>
@@ -3402,268 +4499,372 @@
     <w:basedOn w:val="Normal"/>
     <w:link w:val="VerbatimChar"/>
     <w:pPr>
-      <w:wordWrap w:val="off"/>
-      <w:shd w:val="clear" w:fill="f8f8f8"/>
+      <w:shd w:val="clear" w:color="auto" w:fill="F8F8F8"/>
+      <w:wordWrap w:val="0"/>
     </w:pPr>
   </w:style>
   <w:style w:type="character" w:customStyle="1" w:styleId="KeywordTok">
     <w:name w:val="KeywordTok"/>
     <w:basedOn w:val="VerbatimChar"/>
     <w:rPr>
-      <w:color w:val="204a87"/>
-      <w:shd w:val="clear" w:fill="f8f8f8"/>
+      <w:rFonts w:ascii="Consolas" w:hAnsi="Consolas"/>
       <w:b/>
+      <w:color w:val="204A87"/>
+      <w:sz w:val="22"/>
+      <w:shd w:val="clear" w:color="auto" w:fill="F8F8F8"/>
     </w:rPr>
   </w:style>
   <w:style w:type="character" w:customStyle="1" w:styleId="DataTypeTok">
     <w:name w:val="DataTypeTok"/>
     <w:basedOn w:val="VerbatimChar"/>
     <w:rPr>
-      <w:color w:val="204a87"/>
-      <w:shd w:val="clear" w:fill="f8f8f8"/>
+      <w:rFonts w:ascii="Consolas" w:hAnsi="Consolas"/>
+      <w:color w:val="204A87"/>
+      <w:sz w:val="22"/>
+      <w:shd w:val="clear" w:color="auto" w:fill="F8F8F8"/>
     </w:rPr>
   </w:style>
   <w:style w:type="character" w:customStyle="1" w:styleId="DecValTok">
     <w:name w:val="DecValTok"/>
     <w:basedOn w:val="VerbatimChar"/>
     <w:rPr>
-      <w:color w:val="0000cf"/>
-      <w:shd w:val="clear" w:fill="f8f8f8"/>
+      <w:rFonts w:ascii="Consolas" w:hAnsi="Consolas"/>
+      <w:color w:val="0000CF"/>
+      <w:sz w:val="22"/>
+      <w:shd w:val="clear" w:color="auto" w:fill="F8F8F8"/>
     </w:rPr>
   </w:style>
   <w:style w:type="character" w:customStyle="1" w:styleId="BaseNTok">
     <w:name w:val="BaseNTok"/>
     <w:basedOn w:val="VerbatimChar"/>
     <w:rPr>
-      <w:color w:val="0000cf"/>
-      <w:shd w:val="clear" w:fill="f8f8f8"/>
+      <w:rFonts w:ascii="Consolas" w:hAnsi="Consolas"/>
+      <w:color w:val="0000CF"/>
+      <w:sz w:val="22"/>
+      <w:shd w:val="clear" w:color="auto" w:fill="F8F8F8"/>
     </w:rPr>
   </w:style>
   <w:style w:type="character" w:customStyle="1" w:styleId="FloatTok">
     <w:name w:val="FloatTok"/>
     <w:basedOn w:val="VerbatimChar"/>
     <w:rPr>
-      <w:color w:val="0000cf"/>
-      <w:shd w:val="clear" w:fill="f8f8f8"/>
+      <w:rFonts w:ascii="Consolas" w:hAnsi="Consolas"/>
+      <w:color w:val="0000CF"/>
+      <w:sz w:val="22"/>
+      <w:shd w:val="clear" w:color="auto" w:fill="F8F8F8"/>
     </w:rPr>
   </w:style>
   <w:style w:type="character" w:customStyle="1" w:styleId="ConstantTok">
     <w:name w:val="ConstantTok"/>
     <w:basedOn w:val="VerbatimChar"/>
     <w:rPr>
+      <w:rFonts w:ascii="Consolas" w:hAnsi="Consolas"/>
       <w:color w:val="000000"/>
-      <w:shd w:val="clear" w:fill="f8f8f8"/>
+      <w:sz w:val="22"/>
+      <w:shd w:val="clear" w:color="auto" w:fill="F8F8F8"/>
     </w:rPr>
   </w:style>
   <w:style w:type="character" w:customStyle="1" w:styleId="CharTok">
     <w:name w:val="CharTok"/>
     <w:basedOn w:val="VerbatimChar"/>
     <w:rPr>
-      <w:color w:val="4e9a06"/>
-      <w:shd w:val="clear" w:fill="f8f8f8"/>
+      <w:rFonts w:ascii="Consolas" w:hAnsi="Consolas"/>
+      <w:color w:val="4E9A06"/>
+      <w:sz w:val="22"/>
+      <w:shd w:val="clear" w:color="auto" w:fill="F8F8F8"/>
     </w:rPr>
   </w:style>
   <w:style w:type="character" w:customStyle="1" w:styleId="SpecialCharTok">
     <w:name w:val="SpecialCharTok"/>
     <w:basedOn w:val="VerbatimChar"/>
     <w:rPr>
+      <w:rFonts w:ascii="Consolas" w:hAnsi="Consolas"/>
       <w:color w:val="000000"/>
-      <w:shd w:val="clear" w:fill="f8f8f8"/>
+      <w:sz w:val="22"/>
+      <w:shd w:val="clear" w:color="auto" w:fill="F8F8F8"/>
     </w:rPr>
   </w:style>
   <w:style w:type="character" w:customStyle="1" w:styleId="StringTok">
     <w:name w:val="StringTok"/>
     <w:basedOn w:val="VerbatimChar"/>
     <w:rPr>
-      <w:color w:val="4e9a06"/>
-      <w:shd w:val="clear" w:fill="f8f8f8"/>
+      <w:rFonts w:ascii="Consolas" w:hAnsi="Consolas"/>
+      <w:color w:val="4E9A06"/>
+      <w:sz w:val="22"/>
+      <w:shd w:val="clear" w:color="auto" w:fill="F8F8F8"/>
     </w:rPr>
   </w:style>
   <w:style w:type="character" w:customStyle="1" w:styleId="VerbatimStringTok">
     <w:name w:val="VerbatimStringTok"/>
     <w:basedOn w:val="VerbatimChar"/>
     <w:rPr>
-      <w:color w:val="4e9a06"/>
-      <w:shd w:val="clear" w:fill="f8f8f8"/>
+      <w:rFonts w:ascii="Consolas" w:hAnsi="Consolas"/>
+      <w:color w:val="4E9A06"/>
+      <w:sz w:val="22"/>
+      <w:shd w:val="clear" w:color="auto" w:fill="F8F8F8"/>
     </w:rPr>
   </w:style>
   <w:style w:type="character" w:customStyle="1" w:styleId="SpecialStringTok">
     <w:name w:val="SpecialStringTok"/>
     <w:basedOn w:val="VerbatimChar"/>
     <w:rPr>
-      <w:color w:val="4e9a06"/>
-      <w:shd w:val="clear" w:fill="f8f8f8"/>
+      <w:rFonts w:ascii="Consolas" w:hAnsi="Consolas"/>
+      <w:color w:val="4E9A06"/>
+      <w:sz w:val="22"/>
+      <w:shd w:val="clear" w:color="auto" w:fill="F8F8F8"/>
     </w:rPr>
   </w:style>
   <w:style w:type="character" w:customStyle="1" w:styleId="ImportTok">
     <w:name w:val="ImportTok"/>
     <w:basedOn w:val="VerbatimChar"/>
     <w:rPr>
-      <w:shd w:val="clear" w:fill="f8f8f8"/>
+      <w:rFonts w:ascii="Consolas" w:hAnsi="Consolas"/>
+      <w:sz w:val="22"/>
+      <w:shd w:val="clear" w:color="auto" w:fill="F8F8F8"/>
     </w:rPr>
   </w:style>
   <w:style w:type="character" w:customStyle="1" w:styleId="CommentTok">
     <w:name w:val="CommentTok"/>
     <w:basedOn w:val="VerbatimChar"/>
     <w:rPr>
-      <w:color w:val="8f5902"/>
-      <w:shd w:val="clear" w:fill="f8f8f8"/>
+      <w:rFonts w:ascii="Consolas" w:hAnsi="Consolas"/>
       <w:i/>
+      <w:color w:val="8F5902"/>
+      <w:sz w:val="22"/>
+      <w:shd w:val="clear" w:color="auto" w:fill="F8F8F8"/>
     </w:rPr>
   </w:style>
   <w:style w:type="character" w:customStyle="1" w:styleId="DocumentationTok">
     <w:name w:val="DocumentationTok"/>
     <w:basedOn w:val="VerbatimChar"/>
     <w:rPr>
-      <w:color w:val="8f5902"/>
-      <w:shd w:val="clear" w:fill="f8f8f8"/>
+      <w:rFonts w:ascii="Consolas" w:hAnsi="Consolas"/>
       <w:b/>
       <w:i/>
+      <w:color w:val="8F5902"/>
+      <w:sz w:val="22"/>
+      <w:shd w:val="clear" w:color="auto" w:fill="F8F8F8"/>
     </w:rPr>
   </w:style>
   <w:style w:type="character" w:customStyle="1" w:styleId="AnnotationTok">
     <w:name w:val="AnnotationTok"/>
     <w:basedOn w:val="VerbatimChar"/>
     <w:rPr>
-      <w:color w:val="8f5902"/>
-      <w:shd w:val="clear" w:fill="f8f8f8"/>
+      <w:rFonts w:ascii="Consolas" w:hAnsi="Consolas"/>
       <w:b/>
       <w:i/>
+      <w:color w:val="8F5902"/>
+      <w:sz w:val="22"/>
+      <w:shd w:val="clear" w:color="auto" w:fill="F8F8F8"/>
     </w:rPr>
   </w:style>
   <w:style w:type="character" w:customStyle="1" w:styleId="CommentVarTok">
     <w:name w:val="CommentVarTok"/>
     <w:basedOn w:val="VerbatimChar"/>
     <w:rPr>
-      <w:color w:val="8f5902"/>
-      <w:shd w:val="clear" w:fill="f8f8f8"/>
+      <w:rFonts w:ascii="Consolas" w:hAnsi="Consolas"/>
       <w:b/>
       <w:i/>
+      <w:color w:val="8F5902"/>
+      <w:sz w:val="22"/>
+      <w:shd w:val="clear" w:color="auto" w:fill="F8F8F8"/>
     </w:rPr>
   </w:style>
   <w:style w:type="character" w:customStyle="1" w:styleId="OtherTok">
     <w:name w:val="OtherTok"/>
     <w:basedOn w:val="VerbatimChar"/>
     <w:rPr>
-      <w:color w:val="8f5902"/>
-      <w:shd w:val="clear" w:fill="f8f8f8"/>
+      <w:rFonts w:ascii="Consolas" w:hAnsi="Consolas"/>
+      <w:color w:val="8F5902"/>
+      <w:sz w:val="22"/>
+      <w:shd w:val="clear" w:color="auto" w:fill="F8F8F8"/>
     </w:rPr>
   </w:style>
   <w:style w:type="character" w:customStyle="1" w:styleId="FunctionTok">
     <w:name w:val="FunctionTok"/>
     <w:basedOn w:val="VerbatimChar"/>
     <w:rPr>
+      <w:rFonts w:ascii="Consolas" w:hAnsi="Consolas"/>
       <w:color w:val="000000"/>
-      <w:shd w:val="clear" w:fill="f8f8f8"/>
+      <w:sz w:val="22"/>
+      <w:shd w:val="clear" w:color="auto" w:fill="F8F8F8"/>
     </w:rPr>
   </w:style>
   <w:style w:type="character" w:customStyle="1" w:styleId="VariableTok">
     <w:name w:val="VariableTok"/>
     <w:basedOn w:val="VerbatimChar"/>
     <w:rPr>
+      <w:rFonts w:ascii="Consolas" w:hAnsi="Consolas"/>
       <w:color w:val="000000"/>
-      <w:shd w:val="clear" w:fill="f8f8f8"/>
+      <w:sz w:val="22"/>
+      <w:shd w:val="clear" w:color="auto" w:fill="F8F8F8"/>
     </w:rPr>
   </w:style>
   <w:style w:type="character" w:customStyle="1" w:styleId="ControlFlowTok">
     <w:name w:val="ControlFlowTok"/>
     <w:basedOn w:val="VerbatimChar"/>
     <w:rPr>
-      <w:color w:val="204a87"/>
-      <w:shd w:val="clear" w:fill="f8f8f8"/>
+      <w:rFonts w:ascii="Consolas" w:hAnsi="Consolas"/>
       <w:b/>
+      <w:color w:val="204A87"/>
+      <w:sz w:val="22"/>
+      <w:shd w:val="clear" w:color="auto" w:fill="F8F8F8"/>
     </w:rPr>
   </w:style>
   <w:style w:type="character" w:customStyle="1" w:styleId="OperatorTok">
     <w:name w:val="OperatorTok"/>
     <w:basedOn w:val="VerbatimChar"/>
     <w:rPr>
-      <w:color w:val="ce5c00"/>
-      <w:shd w:val="clear" w:fill="f8f8f8"/>
+      <w:rFonts w:ascii="Consolas" w:hAnsi="Consolas"/>
       <w:b/>
+      <w:color w:val="CE5C00"/>
+      <w:sz w:val="22"/>
+      <w:shd w:val="clear" w:color="auto" w:fill="F8F8F8"/>
     </w:rPr>
   </w:style>
   <w:style w:type="character" w:customStyle="1" w:styleId="BuiltInTok">
     <w:name w:val="BuiltInTok"/>
     <w:basedOn w:val="VerbatimChar"/>
     <w:rPr>
-      <w:shd w:val="clear" w:fill="f8f8f8"/>
+      <w:rFonts w:ascii="Consolas" w:hAnsi="Consolas"/>
+      <w:sz w:val="22"/>
+      <w:shd w:val="clear" w:color="auto" w:fill="F8F8F8"/>
     </w:rPr>
   </w:style>
   <w:style w:type="character" w:customStyle="1" w:styleId="ExtensionTok">
     <w:name w:val="ExtensionTok"/>
     <w:basedOn w:val="VerbatimChar"/>
     <w:rPr>
-      <w:shd w:val="clear" w:fill="f8f8f8"/>
+      <w:rFonts w:ascii="Consolas" w:hAnsi="Consolas"/>
+      <w:sz w:val="22"/>
+      <w:shd w:val="clear" w:color="auto" w:fill="F8F8F8"/>
     </w:rPr>
   </w:style>
   <w:style w:type="character" w:customStyle="1" w:styleId="PreprocessorTok">
     <w:name w:val="PreprocessorTok"/>
     <w:basedOn w:val="VerbatimChar"/>
     <w:rPr>
-      <w:color w:val="8f5902"/>
-      <w:shd w:val="clear" w:fill="f8f8f8"/>
+      <w:rFonts w:ascii="Consolas" w:hAnsi="Consolas"/>
       <w:i/>
+      <w:color w:val="8F5902"/>
+      <w:sz w:val="22"/>
+      <w:shd w:val="clear" w:color="auto" w:fill="F8F8F8"/>
     </w:rPr>
   </w:style>
   <w:style w:type="character" w:customStyle="1" w:styleId="AttributeTok">
     <w:name w:val="AttributeTok"/>
     <w:basedOn w:val="VerbatimChar"/>
     <w:rPr>
-      <w:color w:val="c4a000"/>
-      <w:shd w:val="clear" w:fill="f8f8f8"/>
+      <w:rFonts w:ascii="Consolas" w:hAnsi="Consolas"/>
+      <w:color w:val="C4A000"/>
+      <w:sz w:val="22"/>
+      <w:shd w:val="clear" w:color="auto" w:fill="F8F8F8"/>
     </w:rPr>
   </w:style>
   <w:style w:type="character" w:customStyle="1" w:styleId="RegionMarkerTok">
     <w:name w:val="RegionMarkerTok"/>
     <w:basedOn w:val="VerbatimChar"/>
     <w:rPr>
-      <w:shd w:val="clear" w:fill="f8f8f8"/>
+      <w:rFonts w:ascii="Consolas" w:hAnsi="Consolas"/>
+      <w:sz w:val="22"/>
+      <w:shd w:val="clear" w:color="auto" w:fill="F8F8F8"/>
     </w:rPr>
   </w:style>
   <w:style w:type="character" w:customStyle="1" w:styleId="InformationTok">
     <w:name w:val="InformationTok"/>
     <w:basedOn w:val="VerbatimChar"/>
     <w:rPr>
-      <w:color w:val="8f5902"/>
-      <w:shd w:val="clear" w:fill="f8f8f8"/>
+      <w:rFonts w:ascii="Consolas" w:hAnsi="Consolas"/>
       <w:b/>
       <w:i/>
+      <w:color w:val="8F5902"/>
+      <w:sz w:val="22"/>
+      <w:shd w:val="clear" w:color="auto" w:fill="F8F8F8"/>
     </w:rPr>
   </w:style>
   <w:style w:type="character" w:customStyle="1" w:styleId="WarningTok">
     <w:name w:val="WarningTok"/>
     <w:basedOn w:val="VerbatimChar"/>
     <w:rPr>
-      <w:color w:val="8f5902"/>
-      <w:shd w:val="clear" w:fill="f8f8f8"/>
+      <w:rFonts w:ascii="Consolas" w:hAnsi="Consolas"/>
       <w:b/>
       <w:i/>
+      <w:color w:val="8F5902"/>
+      <w:sz w:val="22"/>
+      <w:shd w:val="clear" w:color="auto" w:fill="F8F8F8"/>
     </w:rPr>
   </w:style>
   <w:style w:type="character" w:customStyle="1" w:styleId="AlertTok">
     <w:name w:val="AlertTok"/>
     <w:basedOn w:val="VerbatimChar"/>
     <w:rPr>
-      <w:color w:val="ef2929"/>
-      <w:shd w:val="clear" w:fill="f8f8f8"/>
+      <w:rFonts w:ascii="Consolas" w:hAnsi="Consolas"/>
+      <w:color w:val="EF2929"/>
+      <w:sz w:val="22"/>
+      <w:shd w:val="clear" w:color="auto" w:fill="F8F8F8"/>
     </w:rPr>
   </w:style>
   <w:style w:type="character" w:customStyle="1" w:styleId="ErrorTok">
     <w:name w:val="ErrorTok"/>
     <w:basedOn w:val="VerbatimChar"/>
     <w:rPr>
-      <w:color w:val="a40000"/>
-      <w:shd w:val="clear" w:fill="f8f8f8"/>
+      <w:rFonts w:ascii="Consolas" w:hAnsi="Consolas"/>
       <w:b/>
+      <w:color w:val="A40000"/>
+      <w:sz w:val="22"/>
+      <w:shd w:val="clear" w:color="auto" w:fill="F8F8F8"/>
     </w:rPr>
   </w:style>
   <w:style w:type="character" w:customStyle="1" w:styleId="NormalTok">
     <w:name w:val="NormalTok"/>
     <w:basedOn w:val="VerbatimChar"/>
     <w:rPr>
-      <w:shd w:val="clear" w:fill="f8f8f8"/>
+      <w:rFonts w:ascii="Consolas" w:hAnsi="Consolas"/>
+      <w:sz w:val="22"/>
+      <w:shd w:val="clear" w:color="auto" w:fill="F8F8F8"/>
     </w:rPr>
+  </w:style>
+  <w:style w:type="paragraph" w:styleId="Header">
+    <w:name w:val="header"/>
+    <w:basedOn w:val="Normal"/>
+    <w:link w:val="HeaderChar"/>
+    <w:unhideWhenUsed/>
+    <w:rsid w:val="00C61E9A"/>
+    <w:pPr>
+      <w:tabs>
+        <w:tab w:val="center" w:pos="4513"/>
+        <w:tab w:val="right" w:pos="9026"/>
+      </w:tabs>
+      <w:spacing w:after="0"/>
+    </w:pPr>
+  </w:style>
+  <w:style w:type="character" w:customStyle="1" w:styleId="HeaderChar">
+    <w:name w:val="Header Char"/>
+    <w:basedOn w:val="DefaultParagraphFont"/>
+    <w:link w:val="Header"/>
+    <w:rsid w:val="00C61E9A"/>
+  </w:style>
+  <w:style w:type="paragraph" w:styleId="Footer">
+    <w:name w:val="footer"/>
+    <w:basedOn w:val="Normal"/>
+    <w:link w:val="FooterChar"/>
+    <w:uiPriority w:val="99"/>
+    <w:unhideWhenUsed/>
+    <w:rsid w:val="00C61E9A"/>
+    <w:pPr>
+      <w:tabs>
+        <w:tab w:val="center" w:pos="4513"/>
+        <w:tab w:val="right" w:pos="9026"/>
+      </w:tabs>
+      <w:spacing w:after="0"/>
+    </w:pPr>
+  </w:style>
+  <w:style w:type="character" w:customStyle="1" w:styleId="FooterChar">
+    <w:name w:val="Footer Char"/>
+    <w:basedOn w:val="DefaultParagraphFont"/>
+    <w:link w:val="Footer"/>
+    <w:uiPriority w:val="99"/>
+    <w:rsid w:val="00C61E9A"/>
   </w:style>
 </w:styles>
 </file>

</xml_diff>

<commit_message>
git installation, configuration, and basics of repositories.
</commit_message>
<xml_diff>
--- a/reproducible.docx
+++ b/reproducible.docx
@@ -178,9 +178,9 @@
       <w:pPr>
         <w:pStyle w:val="Heading1"/>
       </w:pPr>
-      <w:bookmarkStart w:id="21" w:name="git-version-control"/>
-      <w:r>
-        <w:t xml:space="preserve">2. git version control</w:t>
+      <w:bookmarkStart w:id="21" w:name="version-control-with-git"/>
+      <w:r>
+        <w:t xml:space="preserve">2. Version control with git</w:t>
       </w:r>
       <w:bookmarkEnd w:id="21"/>
     </w:p>
@@ -206,7 +206,36 @@
         <w:t xml:space="preserve"> </w:t>
       </w:r>
       <w:r>
-        <w:t xml:space="preserve">. It was originally a Linux-based (Unix) system for version control, but has been ported to Windows; it can be run through a command prompt (either from Windows, or within RStudio) but this can be tricky to get used to if you are unfamiliar with Linux. However, only a small number of commands are needed to get started, and we will focus on using git through the GUI. Remember that your common working pattern is to create files/scripts, save them, edit them, save them</w:t>
+        <w:t xml:space="preserve">. Even better, Jenny Bryan has written an excellent online book</w:t>
+      </w:r>
+      <w:r>
+        <w:t xml:space="preserve"> </w:t>
+      </w:r>
+      <w:r>
+        <w:rPr>
+          <w:b/>
+        </w:rPr>
+        <w:t xml:space="preserve">Happy Git with R</w:t>
+      </w:r>
+      <w:r>
+        <w:t xml:space="preserve"> </w:t>
+      </w:r>
+      <w:r>
+        <w:t xml:space="preserve">aimed at RStudio users with no prior knowledge of git, which can be found at</w:t>
+      </w:r>
+      <w:r>
+        <w:t xml:space="preserve"> </w:t>
+      </w:r>
+      <w:hyperlink r:id="rId23">
+        <w:r>
+          <w:rPr>
+            <w:rStyle w:val="Hyperlink"/>
+          </w:rPr>
+          <w:t xml:space="preserve">https://happygitwithr.com/index.html</w:t>
+        </w:r>
+      </w:hyperlink>
+      <w:r>
+        <w:t xml:space="preserve">. Git was originally a Linux-based (Mac and Unix) system for version control, but has been ported to Windows; it can be run through a command prompt (either from Windows, or within RStudio) but this can be tricky to get used to if you are unfamiliar with Linux. However, only a small number of commands are needed to get started, and we will focus on using git through the GUI. Remember that your common working pattern is to create files/scripts, save them, edit them, save them</w:t>
       </w:r>
       <w:r>
         <w:t xml:space="preserve"> </w:t>
@@ -285,7 +314,7 @@
                     </pic:cNvPicPr>
                   </pic:nvPicPr>
                   <pic:blipFill>
-                    <a:blip r:embed="rId23"/>
+                    <a:blip r:embed="rId24"/>
                     <a:stretch>
                       <a:fillRect/>
                     </a:stretch>
@@ -317,7 +346,7 @@
         <w:pStyle w:val="BodyText"/>
       </w:pPr>
       <w:r>
-        <w:t xml:space="preserve">If you are working in a team with other scientists this becomes particularly powerful, as you can</w:t>
+        <w:t xml:space="preserve">Most importantly, if you need to, you can easily go back to an earlier version of your file. If you are working in a team with other scientists this becomes particularly powerful, as you can</w:t>
       </w:r>
       <w:r>
         <w:t xml:space="preserve"> </w:t>
@@ -358,7 +387,7 @@
                     </pic:cNvPicPr>
                   </pic:nvPicPr>
                   <pic:blipFill>
-                    <a:blip r:embed="rId24"/>
+                    <a:blip r:embed="rId25"/>
                     <a:stretch>
                       <a:fillRect/>
                     </a:stretch>
@@ -389,11 +418,11 @@
       <w:pPr>
         <w:pStyle w:val="Heading2"/>
       </w:pPr>
-      <w:bookmarkStart w:id="25" w:name="checking-if-git-is-installed"/>
-      <w:r>
-        <w:t xml:space="preserve">2.1 Checking if git is installed</w:t>
-      </w:r>
-      <w:bookmarkEnd w:id="25"/>
+      <w:bookmarkStart w:id="26" w:name="checking-if-git-is-already-installed"/>
+      <w:r>
+        <w:t xml:space="preserve">2.1 Checking if git is already installed</w:t>
+      </w:r>
+      <w:bookmarkEnd w:id="26"/>
     </w:p>
     <w:p>
       <w:pPr>
@@ -619,15 +648,492 @@
       <w:pPr>
         <w:pStyle w:val="Heading2"/>
       </w:pPr>
-      <w:bookmarkStart w:id="26" w:name="installing-git-on-your-pc-or-mac"/>
+      <w:bookmarkStart w:id="27" w:name="installing-git-on-your-pc-or-mac"/>
       <w:r>
         <w:t xml:space="preserve">2.2 Installing git on your PC or Mac</w:t>
       </w:r>
-      <w:bookmarkEnd w:id="26"/>
+      <w:bookmarkEnd w:id="27"/>
     </w:p>
     <w:p>
       <w:pPr>
         <w:pStyle w:val="FirstParagraph"/>
+      </w:pPr>
+      <w:r>
+        <w:t xml:space="preserve">There are several git packages available, but you’ll probably find the</w:t>
+      </w:r>
+      <w:r>
+        <w:t xml:space="preserve"> </w:t>
+      </w:r>
+      <w:r>
+        <w:t xml:space="preserve">“</w:t>
+      </w:r>
+      <w:r>
+        <w:t xml:space="preserve">official</w:t>
+      </w:r>
+      <w:r>
+        <w:t xml:space="preserve">”</w:t>
+      </w:r>
+      <w:r>
+        <w:t xml:space="preserve"> </w:t>
+      </w:r>
+      <w:r>
+        <w:t xml:space="preserve">ones easiest, at</w:t>
+      </w:r>
+      <w:r>
+        <w:t xml:space="preserve"> </w:t>
+      </w:r>
+      <w:hyperlink r:id="rId28">
+        <w:r>
+          <w:rPr>
+            <w:rStyle w:val="Hyperlink"/>
+          </w:rPr>
+          <w:t xml:space="preserve">https://git-scm.com/download/</w:t>
+        </w:r>
+      </w:hyperlink>
+      <w:r>
+        <w:t xml:space="preserve"> </w:t>
+      </w:r>
+      <w:r>
+        <w:t xml:space="preserve">where you should see something similar to:</w:t>
+      </w:r>
+    </w:p>
+    <w:p>
+      <w:pPr>
+        <w:pStyle w:val="BodyText"/>
+      </w:pPr>
+      <w:r>
+        <w:drawing>
+          <wp:inline>
+            <wp:extent cx="5943600" cy="4588898"/>
+            <wp:effectExtent b="0" l="0" r="0" t="0"/>
+            <wp:docPr descr="" title="" id="1" name="Picture"/>
+            <a:graphic>
+              <a:graphicData uri="http://schemas.openxmlformats.org/drawingml/2006/picture">
+                <pic:pic>
+                  <pic:nvPicPr>
+                    <pic:cNvPr descr="figs/download_git.png" id="0" name="Picture"/>
+                    <pic:cNvPicPr>
+                      <a:picLocks noChangeArrowheads="1" noChangeAspect="1"/>
+                    </pic:cNvPicPr>
+                  </pic:nvPicPr>
+                  <pic:blipFill>
+                    <a:blip r:embed="rId29"/>
+                    <a:stretch>
+                      <a:fillRect/>
+                    </a:stretch>
+                  </pic:blipFill>
+                  <pic:spPr bwMode="auto">
+                    <a:xfrm>
+                      <a:off x="0" y="0"/>
+                      <a:ext cx="5943600" cy="4588898"/>
+                    </a:xfrm>
+                    <a:prstGeom prst="rect">
+                      <a:avLst/>
+                    </a:prstGeom>
+                    <a:noFill/>
+                    <a:ln w="9525">
+                      <a:noFill/>
+                      <a:headEnd/>
+                      <a:tailEnd/>
+                    </a:ln>
+                  </pic:spPr>
+                </pic:pic>
+              </a:graphicData>
+            </a:graphic>
+          </wp:inline>
+        </w:drawing>
+      </w:r>
+    </w:p>
+    <w:p>
+      <w:pPr>
+        <w:pStyle w:val="BodyText"/>
+      </w:pPr>
+      <w:r>
+        <w:t xml:space="preserve">If during the</w:t>
+      </w:r>
+      <w:r>
+        <w:t xml:space="preserve"> </w:t>
+      </w:r>
+      <w:r>
+        <w:rPr>
+          <w:b/>
+        </w:rPr>
+        <w:t xml:space="preserve">Windows</w:t>
+      </w:r>
+      <w:r>
+        <w:t xml:space="preserve"> </w:t>
+      </w:r>
+      <w:r>
+        <w:t xml:space="preserve">installation note that:</w:t>
+      </w:r>
+    </w:p>
+    <w:p>
+      <w:pPr>
+        <w:pStyle w:val="Compact"/>
+        <w:numPr>
+          <w:numId w:val="1003"/>
+          <w:ilvl w:val="0"/>
+        </w:numPr>
+      </w:pPr>
+      <w:r>
+        <w:t xml:space="preserve">When asked about</w:t>
+      </w:r>
+      <w:r>
+        <w:t xml:space="preserve"> </w:t>
+      </w:r>
+      <w:r>
+        <w:t xml:space="preserve">“</w:t>
+      </w:r>
+      <w:r>
+        <w:t xml:space="preserve">Adjusting your PATH environment</w:t>
+      </w:r>
+      <w:r>
+        <w:t xml:space="preserve">”</w:t>
+      </w:r>
+      <w:r>
+        <w:t xml:space="preserve">, make sure to select</w:t>
+      </w:r>
+      <w:r>
+        <w:t xml:space="preserve"> </w:t>
+      </w:r>
+      <w:r>
+        <w:t xml:space="preserve">“</w:t>
+      </w:r>
+      <w:r>
+        <w:t xml:space="preserve">Git from the command line and also from 3rd-party software</w:t>
+      </w:r>
+      <w:r>
+        <w:t xml:space="preserve">”</w:t>
+      </w:r>
+      <w:r>
+        <w:t xml:space="preserve">. Otherwise, accept the defaults.</w:t>
+      </w:r>
+    </w:p>
+    <w:p>
+      <w:pPr>
+        <w:pStyle w:val="Compact"/>
+        <w:numPr>
+          <w:numId w:val="1003"/>
+          <w:ilvl w:val="0"/>
+        </w:numPr>
+      </w:pPr>
+      <w:r>
+        <w:t xml:space="preserve">RStudio for Windows sometimes prefers for Git to be installed below</w:t>
+      </w:r>
+      <w:r>
+        <w:t xml:space="preserve"> </w:t>
+      </w:r>
+      <w:r>
+        <w:rPr>
+          <w:rStyle w:val="VerbatimChar"/>
+        </w:rPr>
+        <w:t xml:space="preserve">C:/Program Files</w:t>
+      </w:r>
+      <w:r>
+        <w:t xml:space="preserve"> </w:t>
+      </w:r>
+      <w:r>
+        <w:t xml:space="preserve">and this appears to be the default. This implies, for example, that the Git executable is found at</w:t>
+      </w:r>
+      <w:r>
+        <w:t xml:space="preserve"> </w:t>
+      </w:r>
+      <w:r>
+        <w:rPr>
+          <w:rStyle w:val="VerbatimChar"/>
+        </w:rPr>
+        <w:t xml:space="preserve">C:/Program Files/Git/bin/git.exe</w:t>
+      </w:r>
+      <w:r>
+        <w:t xml:space="preserve">. Unless you have specific reasons to otherwise, follow this convention. However, on my NUIT-managed PC, a slightly different installation has been used and git is in the</w:t>
+      </w:r>
+      <w:r>
+        <w:t xml:space="preserve"> </w:t>
+      </w:r>
+      <w:r>
+        <w:rPr>
+          <w:rStyle w:val="VerbatimChar"/>
+        </w:rPr>
+        <w:t xml:space="preserve">C:/Users</w:t>
+      </w:r>
+      <w:r>
+        <w:t xml:space="preserve"> </w:t>
+      </w:r>
+      <w:r>
+        <w:t xml:space="preserve">roaming profile area, as multiple users have accounts. Nevertheless, RStudio still locates it successfully.</w:t>
+      </w:r>
+    </w:p>
+    <w:p>
+      <w:pPr>
+        <w:pStyle w:val="FirstParagraph"/>
+      </w:pPr>
+      <w:r>
+        <w:t xml:space="preserve">For</w:t>
+      </w:r>
+      <w:r>
+        <w:t xml:space="preserve"> </w:t>
+      </w:r>
+      <w:r>
+        <w:rPr>
+          <w:b/>
+        </w:rPr>
+        <w:t xml:space="preserve">Mac OS</w:t>
+      </w:r>
+      <w:r>
+        <w:t xml:space="preserve"> </w:t>
+      </w:r>
+      <w:r>
+        <w:t xml:space="preserve">machines git installation is usually straightforward, but let me know if you have any problems.</w:t>
+      </w:r>
+    </w:p>
+    <w:p>
+      <w:pPr>
+        <w:pStyle w:val="Heading1"/>
+      </w:pPr>
+      <w:bookmarkStart w:id="30" w:name="git-configuration"/>
+      <w:r>
+        <w:t xml:space="preserve">3. Git configuration</w:t>
+      </w:r>
+      <w:bookmarkEnd w:id="30"/>
+    </w:p>
+    <w:p>
+      <w:pPr>
+        <w:pStyle w:val="FirstParagraph"/>
+      </w:pPr>
+      <w:r>
+        <w:t xml:space="preserve">Before you can use git it is best to configure it properly. At a minimum, it is useful to tell it your name and email address. At the</w:t>
+      </w:r>
+      <w:r>
+        <w:t xml:space="preserve"> </w:t>
+      </w:r>
+      <w:r>
+        <w:rPr>
+          <w:rStyle w:val="VerbatimChar"/>
+        </w:rPr>
+        <w:t xml:space="preserve">$</w:t>
+      </w:r>
+      <w:r>
+        <w:t xml:space="preserve"> </w:t>
+      </w:r>
+      <w:r>
+        <w:t xml:space="preserve">prompt, i.e. in the</w:t>
+      </w:r>
+      <w:r>
+        <w:t xml:space="preserve"> </w:t>
+      </w:r>
+      <w:r>
+        <w:rPr>
+          <w:b/>
+        </w:rPr>
+        <w:t xml:space="preserve">Terminal</w:t>
+      </w:r>
+      <w:r>
+        <w:t xml:space="preserve"> </w:t>
+      </w:r>
+      <w:r>
+        <w:t xml:space="preserve">window in RStudio,</w:t>
+      </w:r>
+      <w:r>
+        <w:t xml:space="preserve"> </w:t>
+      </w:r>
+      <w:r>
+        <w:rPr>
+          <w:b/>
+        </w:rPr>
+        <w:t xml:space="preserve">not</w:t>
+      </w:r>
+      <w:r>
+        <w:t xml:space="preserve"> </w:t>
+      </w:r>
+      <w:r>
+        <w:t xml:space="preserve">the R Console windows, type, using your email and username, the following. I recommend using</w:t>
+      </w:r>
+      <w:r>
+        <w:t xml:space="preserve"> </w:t>
+      </w:r>
+      <w:r>
+        <w:rPr>
+          <w:rStyle w:val="VerbatimChar"/>
+        </w:rPr>
+        <w:t xml:space="preserve">@newcastle.ac.uk</w:t>
+      </w:r>
+      <w:r>
+        <w:t xml:space="preserve"> </w:t>
+      </w:r>
+      <w:r>
+        <w:t xml:space="preserve">rather than</w:t>
+      </w:r>
+      <w:r>
+        <w:t xml:space="preserve"> </w:t>
+      </w:r>
+      <w:r>
+        <w:rPr>
+          <w:rStyle w:val="VerbatimChar"/>
+        </w:rPr>
+        <w:t xml:space="preserve">@ncl.ac.uk</w:t>
+      </w:r>
+      <w:r>
+        <w:t xml:space="preserve"> </w:t>
+      </w:r>
+      <w:r>
+        <w:t xml:space="preserve">in your email:</w:t>
+      </w:r>
+    </w:p>
+    <w:p>
+      <w:pPr>
+        <w:pStyle w:val="BodyText"/>
+      </w:pPr>
+      <w:r>
+        <w:rPr>
+          <w:rStyle w:val="VerbatimChar"/>
+        </w:rPr>
+        <w:t xml:space="preserve">git config --global user.name 'John Smith'</w:t>
+      </w:r>
+    </w:p>
+    <w:p>
+      <w:pPr>
+        <w:pStyle w:val="BodyText"/>
+      </w:pPr>
+      <w:r>
+        <w:rPr>
+          <w:rStyle w:val="VerbatimChar"/>
+        </w:rPr>
+        <w:t xml:space="preserve">git config --global user.email 'j.smith123@newcastle.ac.uk'</w:t>
+      </w:r>
+    </w:p>
+    <w:p>
+      <w:pPr>
+        <w:pStyle w:val="BodyText"/>
+      </w:pPr>
+      <w:r>
+        <w:rPr>
+          <w:rStyle w:val="VerbatimChar"/>
+        </w:rPr>
+        <w:t xml:space="preserve">git config --global --list</w:t>
+      </w:r>
+    </w:p>
+    <w:p>
+      <w:pPr>
+        <w:pStyle w:val="BodyText"/>
+      </w:pPr>
+      <w:r>
+        <w:t xml:space="preserve">The last command simply checks that git has stored the configuration correctly, and should return the information you have just entered. Having your email and username configured is particularly useful should you do any collaborative work so that it is easy to track who has made which changes.</w:t>
+      </w:r>
+    </w:p>
+    <w:p>
+      <w:pPr>
+        <w:pStyle w:val="Heading1"/>
+      </w:pPr>
+      <w:bookmarkStart w:id="31" w:name="what-is-a-repository"/>
+      <w:r>
+        <w:t xml:space="preserve">4. What is a</w:t>
+      </w:r>
+      <w:r>
+        <w:t xml:space="preserve"> </w:t>
+      </w:r>
+      <w:r>
+        <w:t xml:space="preserve">“</w:t>
+      </w:r>
+      <w:r>
+        <w:t xml:space="preserve">Repository</w:t>
+      </w:r>
+      <w:r>
+        <w:t xml:space="preserve">”</w:t>
+      </w:r>
+      <w:r>
+        <w:t xml:space="preserve">?</w:t>
+      </w:r>
+      <w:bookmarkEnd w:id="31"/>
+    </w:p>
+    <w:p>
+      <w:pPr>
+        <w:pStyle w:val="FirstParagraph"/>
+      </w:pPr>
+      <w:r>
+        <w:t xml:space="preserve">As soon as you start reading about git, you will come across the word</w:t>
+      </w:r>
+      <w:r>
+        <w:t xml:space="preserve"> </w:t>
+      </w:r>
+      <w:r>
+        <w:rPr>
+          <w:i/>
+        </w:rPr>
+        <w:t xml:space="preserve">repository</w:t>
+      </w:r>
+      <w:r>
+        <w:t xml:space="preserve">, often shortened to</w:t>
+      </w:r>
+      <w:r>
+        <w:t xml:space="preserve"> </w:t>
+      </w:r>
+      <w:r>
+        <w:t xml:space="preserve">“</w:t>
+      </w:r>
+      <w:r>
+        <w:t xml:space="preserve">repo</w:t>
+      </w:r>
+      <w:r>
+        <w:t xml:space="preserve">”</w:t>
+      </w:r>
+      <w:r>
+        <w:t xml:space="preserve">. A repository is simply a folder that is under git version control. It contains some special files and folders to track all the different edits and changes you are making to your R scripts. Importantly, a repository can also be</w:t>
+      </w:r>
+      <w:r>
+        <w:t xml:space="preserve"> </w:t>
+      </w:r>
+      <w:r>
+        <w:t xml:space="preserve">“</w:t>
+      </w:r>
+      <w:r>
+        <w:t xml:space="preserve">pushed</w:t>
+      </w:r>
+      <w:r>
+        <w:t xml:space="preserve">”</w:t>
+      </w:r>
+      <w:r>
+        <w:t xml:space="preserve"> </w:t>
+      </w:r>
+      <w:r>
+        <w:t xml:space="preserve">or</w:t>
+      </w:r>
+      <w:r>
+        <w:t xml:space="preserve"> </w:t>
+      </w:r>
+      <w:r>
+        <w:t xml:space="preserve">“</w:t>
+      </w:r>
+      <w:r>
+        <w:t xml:space="preserve">pulled</w:t>
+      </w:r>
+      <w:r>
+        <w:t xml:space="preserve">”</w:t>
+      </w:r>
+      <w:r>
+        <w:t xml:space="preserve"> </w:t>
+      </w:r>
+      <w:r>
+        <w:t xml:space="preserve">to and from a remote webserver, to allow easy collaboration. Indeed, even if doing a project on your own, it is sometimes easier if you also use a</w:t>
+      </w:r>
+      <w:r>
+        <w:t xml:space="preserve"> </w:t>
+      </w:r>
+      <w:r>
+        <w:rPr>
+          <w:b/>
+        </w:rPr>
+        <w:t xml:space="preserve">remote</w:t>
+      </w:r>
+      <w:r>
+        <w:t xml:space="preserve"> </w:t>
+      </w:r>
+      <w:r>
+        <w:t xml:space="preserve">repository, as I find it saves me having to remember to copy files from my PC at work, to my laptop at home etc.</w:t>
+      </w:r>
+    </w:p>
+    <w:p>
+      <w:pPr>
+        <w:pStyle w:val="BodyText"/>
       </w:pPr>
       <w:r>
         <w:t xml:space="preserve">We’ll begin by simply creating a git</w:t>
@@ -671,7 +1177,7 @@
                     </pic:cNvPicPr>
                   </pic:nvPicPr>
                   <pic:blipFill>
-                    <a:blip r:embed="rId27"/>
+                    <a:blip r:embed="rId32"/>
                     <a:stretch>
                       <a:fillRect/>
                     </a:stretch>
@@ -786,7 +1292,7 @@
                     </pic:cNvPicPr>
                   </pic:nvPicPr>
                   <pic:blipFill>
-                    <a:blip r:embed="rId28"/>
+                    <a:blip r:embed="rId33"/>
                     <a:stretch>
                       <a:fillRect/>
                     </a:stretch>
@@ -886,63 +1392,7 @@
     </w:p>
     <w:p>
       <w:pPr>
-        <w:pStyle w:val="SourceCode"/>
-      </w:pPr>
-      <w:r>
-        <w:rPr>
-          <w:rStyle w:val="NormalTok"/>
-        </w:rPr>
-        <w:t xml:space="preserve">git config </w:t>
-      </w:r>
-      <w:r>
-        <w:rPr>
-          <w:rStyle w:val="OperatorTok"/>
-        </w:rPr>
-        <w:t xml:space="preserve">--</w:t>
-      </w:r>
-      <w:r>
-        <w:rPr>
-          <w:rStyle w:val="NormalTok"/>
-        </w:rPr>
-        <w:t xml:space="preserve">global user.name </w:t>
-      </w:r>
-      <w:r>
-        <w:rPr>
-          <w:rStyle w:val="StringTok"/>
-        </w:rPr>
-        <w:t xml:space="preserve">'Your Name'</w:t>
-      </w:r>
-      <w:r>
-        <w:br/>
-      </w:r>
-      <w:r>
-        <w:rPr>
-          <w:rStyle w:val="NormalTok"/>
-        </w:rPr>
-        <w:t xml:space="preserve">git config </w:t>
-      </w:r>
-      <w:r>
-        <w:rPr>
-          <w:rStyle w:val="OperatorTok"/>
-        </w:rPr>
-        <w:t xml:space="preserve">--</w:t>
-      </w:r>
-      <w:r>
-        <w:rPr>
-          <w:rStyle w:val="NormalTok"/>
-        </w:rPr>
-        <w:t xml:space="preserve">global user.email </w:t>
-      </w:r>
-      <w:r>
-        <w:rPr>
-          <w:rStyle w:val="StringTok"/>
-        </w:rPr>
-        <w:t xml:space="preserve">'your.email@newcastle.ac.uk'</w:t>
-      </w:r>
-    </w:p>
-    <w:p>
-      <w:pPr>
-        <w:pStyle w:val="FirstParagraph"/>
+        <w:pStyle w:val="BodyText"/>
       </w:pPr>
       <w:r>
         <w:t xml:space="preserve">Type</w:t>
@@ -1037,7 +1487,7 @@
                     </pic:cNvPicPr>
                   </pic:nvPicPr>
                   <pic:blipFill>
-                    <a:blip r:embed="rId29"/>
+                    <a:blip r:embed="rId34"/>
                     <a:stretch>
                       <a:fillRect/>
                     </a:stretch>
@@ -1198,7 +1648,7 @@
                     </pic:cNvPicPr>
                   </pic:nvPicPr>
                   <pic:blipFill>
-                    <a:blip r:embed="rId30"/>
+                    <a:blip r:embed="rId35"/>
                     <a:stretch>
                       <a:fillRect/>
                     </a:stretch>
@@ -1237,7 +1687,7 @@
       <w:pPr>
         <w:pStyle w:val="Compact"/>
         <w:numPr>
-          <w:numId w:val="1003"/>
+          <w:numId w:val="1004"/>
           <w:ilvl w:val="0"/>
         </w:numPr>
       </w:pPr>
@@ -1249,7 +1699,7 @@
       <w:pPr>
         <w:pStyle w:val="Compact"/>
         <w:numPr>
-          <w:numId w:val="1003"/>
+          <w:numId w:val="1004"/>
           <w:ilvl w:val="0"/>
         </w:numPr>
       </w:pPr>
@@ -1261,7 +1711,7 @@
       <w:pPr>
         <w:pStyle w:val="Compact"/>
         <w:numPr>
-          <w:numId w:val="1003"/>
+          <w:numId w:val="1004"/>
           <w:ilvl w:val="0"/>
         </w:numPr>
       </w:pPr>
@@ -1273,7 +1723,7 @@
       <w:pPr>
         <w:pStyle w:val="Compact"/>
         <w:numPr>
-          <w:numId w:val="1003"/>
+          <w:numId w:val="1004"/>
           <w:ilvl w:val="0"/>
         </w:numPr>
       </w:pPr>
@@ -1293,11 +1743,11 @@
       <w:pPr>
         <w:pStyle w:val="Heading1"/>
       </w:pPr>
-      <w:bookmarkStart w:id="31" w:name="add-some-files-and-start-editing"/>
+      <w:bookmarkStart w:id="36" w:name="add-some-files-and-start-editing"/>
       <w:r>
         <w:t xml:space="preserve">3. Add some files and start editing</w:t>
       </w:r>
-      <w:bookmarkEnd w:id="31"/>
+      <w:bookmarkEnd w:id="36"/>
     </w:p>
     <w:p>
       <w:pPr>
@@ -1409,7 +1859,7 @@
                     </pic:cNvPicPr>
                   </pic:nvPicPr>
                   <pic:blipFill>
-                    <a:blip r:embed="rId32"/>
+                    <a:blip r:embed="rId37"/>
                     <a:stretch>
                       <a:fillRect/>
                     </a:stretch>
@@ -1617,7 +2067,7 @@
                     </pic:cNvPicPr>
                   </pic:nvPicPr>
                   <pic:blipFill>
-                    <a:blip r:embed="rId33"/>
+                    <a:blip r:embed="rId38"/>
                     <a:stretch>
                       <a:fillRect/>
                     </a:stretch>
@@ -1665,11 +2115,11 @@
       <w:pPr>
         <w:pStyle w:val="Heading1"/>
       </w:pPr>
-      <w:bookmarkStart w:id="34" w:name="github-and-gitlab"/>
+      <w:bookmarkStart w:id="39" w:name="github-and-gitlab"/>
       <w:r>
         <w:t xml:space="preserve">4. Github and Gitlab</w:t>
       </w:r>
-      <w:bookmarkEnd w:id="34"/>
+      <w:bookmarkEnd w:id="39"/>
     </w:p>
     <w:p>
       <w:pPr>
@@ -1707,7 +2157,7 @@
       <w:r>
         <w:t xml:space="preserve"> </w:t>
       </w:r>
-      <w:hyperlink r:id="rId35">
+      <w:hyperlink r:id="rId40">
         <w:r>
           <w:rPr>
             <w:rStyle w:val="Hyperlink"/>
@@ -1757,7 +2207,7 @@
                     </pic:cNvPicPr>
                   </pic:nvPicPr>
                   <pic:blipFill>
-                    <a:blip r:embed="rId36"/>
+                    <a:blip r:embed="rId41"/>
                     <a:stretch>
                       <a:fillRect/>
                     </a:stretch>
@@ -1812,7 +2262,7 @@
                     </pic:cNvPicPr>
                   </pic:nvPicPr>
                   <pic:blipFill>
-                    <a:blip r:embed="rId37"/>
+                    <a:blip r:embed="rId42"/>
                     <a:stretch>
                       <a:fillRect/>
                     </a:stretch>
@@ -1949,7 +2399,7 @@
                     </pic:cNvPicPr>
                   </pic:nvPicPr>
                   <pic:blipFill>
-                    <a:blip r:embed="rId38"/>
+                    <a:blip r:embed="rId43"/>
                     <a:stretch>
                       <a:fillRect/>
                     </a:stretch>
@@ -2086,21 +2536,21 @@
       <w:pPr>
         <w:pStyle w:val="Heading1"/>
       </w:pPr>
-      <w:bookmarkStart w:id="39" w:name="using-github-classroom"/>
+      <w:bookmarkStart w:id="44" w:name="using-github-classroom"/>
       <w:r>
         <w:t xml:space="preserve">5. Using Github Classroom</w:t>
       </w:r>
-      <w:bookmarkEnd w:id="39"/>
+      <w:bookmarkEnd w:id="44"/>
     </w:p>
     <w:p>
       <w:pPr>
         <w:pStyle w:val="Heading2"/>
       </w:pPr>
-      <w:bookmarkStart w:id="40" w:name="setup"/>
+      <w:bookmarkStart w:id="45" w:name="setup"/>
       <w:r>
         <w:t xml:space="preserve">5.1 Setup</w:t>
       </w:r>
-      <w:bookmarkEnd w:id="40"/>
+      <w:bookmarkEnd w:id="45"/>
     </w:p>
     <w:p>
       <w:pPr>
@@ -2148,7 +2598,7 @@
       <w:r>
         <w:t xml:space="preserve"> </w:t>
       </w:r>
-      <w:hyperlink r:id="rId41">
+      <w:hyperlink r:id="rId46">
         <w:r>
           <w:rPr>
             <w:rStyle w:val="Hyperlink"/>
@@ -2213,7 +2663,7 @@
                     </pic:cNvPicPr>
                   </pic:nvPicPr>
                   <pic:blipFill>
-                    <a:blip r:embed="rId42"/>
+                    <a:blip r:embed="rId47"/>
                     <a:stretch>
                       <a:fillRect/>
                     </a:stretch>
@@ -2268,7 +2718,7 @@
                     </pic:cNvPicPr>
                   </pic:nvPicPr>
                   <pic:blipFill>
-                    <a:blip r:embed="rId43"/>
+                    <a:blip r:embed="rId48"/>
                     <a:stretch>
                       <a:fillRect/>
                     </a:stretch>
@@ -2307,11 +2757,11 @@
       <w:pPr>
         <w:pStyle w:val="Heading2"/>
       </w:pPr>
-      <w:bookmarkStart w:id="44" w:name="allowing-others-to-comment-on-your-code"/>
+      <w:bookmarkStart w:id="49" w:name="allowing-others-to-comment-on-your-code"/>
       <w:r>
         <w:t xml:space="preserve">5.2 Allowing others to comment on your code</w:t>
       </w:r>
-      <w:bookmarkEnd w:id="44"/>
+      <w:bookmarkEnd w:id="49"/>
     </w:p>
     <w:p>
       <w:pPr>
@@ -2352,11 +2802,11 @@
       <w:pPr>
         <w:pStyle w:val="Heading1"/>
       </w:pPr>
-      <w:bookmarkStart w:id="45" w:name="reproducible-research"/>
+      <w:bookmarkStart w:id="50" w:name="reproducible-research"/>
       <w:r>
         <w:t xml:space="preserve">6. Reproducible research</w:t>
       </w:r>
-      <w:bookmarkEnd w:id="45"/>
+      <w:bookmarkEnd w:id="50"/>
     </w:p>
     <w:p>
       <w:pPr>
@@ -2370,7 +2820,7 @@
       <w:pPr>
         <w:pStyle w:val="Compact"/>
         <w:numPr>
-          <w:numId w:val="1004"/>
+          <w:numId w:val="1005"/>
           <w:ilvl w:val="0"/>
         </w:numPr>
       </w:pPr>
@@ -2382,7 +2832,7 @@
       <w:pPr>
         <w:pStyle w:val="Compact"/>
         <w:numPr>
-          <w:numId w:val="1004"/>
+          <w:numId w:val="1005"/>
           <w:ilvl w:val="0"/>
         </w:numPr>
       </w:pPr>
@@ -2394,7 +2844,7 @@
       <w:pPr>
         <w:pStyle w:val="Compact"/>
         <w:numPr>
-          <w:numId w:val="1004"/>
+          <w:numId w:val="1005"/>
           <w:ilvl w:val="0"/>
         </w:numPr>
       </w:pPr>
@@ -2574,7 +3024,7 @@
                     </pic:cNvPicPr>
                   </pic:nvPicPr>
                   <pic:blipFill>
-                    <a:blip r:embed="rId46"/>
+                    <a:blip r:embed="rId51"/>
                     <a:stretch>
                       <a:fillRect/>
                     </a:stretch>
@@ -2770,11 +3220,11 @@
       <w:pPr>
         <w:pStyle w:val="Heading2"/>
       </w:pPr>
-      <w:bookmarkStart w:id="47" w:name="this-is-a-level-2-heading"/>
+      <w:bookmarkStart w:id="52" w:name="this-is-a-level-2-heading"/>
       <w:r>
         <w:t xml:space="preserve">This is a level 2 heading</w:t>
       </w:r>
-      <w:bookmarkEnd w:id="47"/>
+      <w:bookmarkEnd w:id="52"/>
     </w:p>
     <w:p>
       <w:pPr>
@@ -2803,11 +3253,11 @@
       <w:pPr>
         <w:pStyle w:val="Heading3"/>
       </w:pPr>
-      <w:bookmarkStart w:id="48" w:name="this-is-a-level-3-heading"/>
+      <w:bookmarkStart w:id="53" w:name="this-is-a-level-3-heading"/>
       <w:r>
         <w:t xml:space="preserve">This is a level 3 heading</w:t>
       </w:r>
-      <w:bookmarkEnd w:id="48"/>
+      <w:bookmarkEnd w:id="53"/>
     </w:p>
     <w:p>
       <w:pPr>
@@ -2880,7 +3330,7 @@
       <w:r>
         <w:t xml:space="preserve"> </w:t>
       </w:r>
-      <w:hyperlink r:id="rId49">
+      <w:hyperlink r:id="rId54">
         <w:r>
           <w:rPr>
             <w:rStyle w:val="Hyperlink"/>
@@ -2897,7 +3347,7 @@
       <w:r>
         <w:t xml:space="preserve"> </w:t>
       </w:r>
-      <w:hyperlink r:id="rId50">
+      <w:hyperlink r:id="rId55">
         <w:r>
           <w:rPr>
             <w:rStyle w:val="Hyperlink"/>
@@ -3714,6 +4164,9 @@
     <w:abstractNumId w:val="991"/>
   </w:num>
   <w:num w:numId="1004">
+    <w:abstractNumId w:val="991"/>
+  </w:num>
+  <w:num w:numId="1005">
     <w:abstractNumId w:val="991"/>
   </w:num>
 </w:numbering>

</xml_diff>

<commit_message>
Information about SSH keys added
</commit_message>
<xml_diff>
--- a/reproducible.docx
+++ b/reproducible.docx
@@ -346,7 +346,62 @@
         <w:pStyle w:val="BodyText"/>
       </w:pPr>
       <w:r>
-        <w:t xml:space="preserve">Most importantly, if you need to, you can easily go back to an earlier version of your file. If you are working in a team with other scientists this becomes particularly powerful, as you can</w:t>
+        <w:t xml:space="preserve">Most importantly, if you need to, you can easily go back to an earlier version of your file. It is too easy in my experience to have some ecological analysis working perfectly in R, go back to it a few days later, a couple of minor edits, and suddenly it doesn’t work but you don’t know why. With and without version control:</w:t>
+      </w:r>
+    </w:p>
+    <w:p>
+      <w:pPr>
+        <w:pStyle w:val="BodyText"/>
+      </w:pPr>
+      <w:r>
+        <w:drawing>
+          <wp:inline>
+            <wp:extent cx="2381250" cy="2785725"/>
+            <wp:effectExtent b="0" l="0" r="0" t="0"/>
+            <wp:docPr descr="" title="" id="1" name="Picture"/>
+            <a:graphic>
+              <a:graphicData uri="http://schemas.openxmlformats.org/drawingml/2006/picture">
+                <pic:pic>
+                  <pic:nvPicPr>
+                    <pic:cNvPr descr="figs/with_and_without_git.png" id="0" name="Picture"/>
+                    <pic:cNvPicPr>
+                      <a:picLocks noChangeArrowheads="1" noChangeAspect="1"/>
+                    </pic:cNvPicPr>
+                  </pic:nvPicPr>
+                  <pic:blipFill>
+                    <a:blip r:embed="rId25"/>
+                    <a:stretch>
+                      <a:fillRect/>
+                    </a:stretch>
+                  </pic:blipFill>
+                  <pic:spPr bwMode="auto">
+                    <a:xfrm>
+                      <a:off x="0" y="0"/>
+                      <a:ext cx="2381250" cy="2785725"/>
+                    </a:xfrm>
+                    <a:prstGeom prst="rect">
+                      <a:avLst/>
+                    </a:prstGeom>
+                    <a:noFill/>
+                    <a:ln w="9525">
+                      <a:noFill/>
+                      <a:headEnd/>
+                      <a:tailEnd/>
+                    </a:ln>
+                  </pic:spPr>
+                </pic:pic>
+              </a:graphicData>
+            </a:graphic>
+          </wp:inline>
+        </w:drawing>
+      </w:r>
+    </w:p>
+    <w:p>
+      <w:pPr>
+        <w:pStyle w:val="BodyText"/>
+      </w:pPr>
+      <w:r>
+        <w:t xml:space="preserve">If you are working in a team with other scientists this becomes particularly powerful, as you can</w:t>
       </w:r>
       <w:r>
         <w:t xml:space="preserve"> </w:t>
@@ -387,7 +442,7 @@
                     </pic:cNvPicPr>
                   </pic:nvPicPr>
                   <pic:blipFill>
-                    <a:blip r:embed="rId25"/>
+                    <a:blip r:embed="rId26"/>
                     <a:stretch>
                       <a:fillRect/>
                     </a:stretch>
@@ -418,11 +473,11 @@
       <w:pPr>
         <w:pStyle w:val="Heading2"/>
       </w:pPr>
-      <w:bookmarkStart w:id="26" w:name="checking-if-git-is-already-installed"/>
+      <w:bookmarkStart w:id="27" w:name="checking-if-git-is-already-installed"/>
       <w:r>
         <w:t xml:space="preserve">2.1 Checking if git is already installed</w:t>
       </w:r>
-      <w:bookmarkEnd w:id="26"/>
+      <w:bookmarkEnd w:id="27"/>
     </w:p>
     <w:p>
       <w:pPr>
@@ -648,11 +703,11 @@
       <w:pPr>
         <w:pStyle w:val="Heading2"/>
       </w:pPr>
-      <w:bookmarkStart w:id="27" w:name="installing-git-on-your-pc-or-mac"/>
+      <w:bookmarkStart w:id="28" w:name="installing-git-on-your-pc-or-mac"/>
       <w:r>
         <w:t xml:space="preserve">2.2 Installing git on your PC or Mac</w:t>
       </w:r>
-      <w:bookmarkEnd w:id="27"/>
+      <w:bookmarkEnd w:id="28"/>
     </w:p>
     <w:p>
       <w:pPr>
@@ -682,7 +737,7 @@
       <w:r>
         <w:t xml:space="preserve"> </w:t>
       </w:r>
-      <w:hyperlink r:id="rId28">
+      <w:hyperlink r:id="rId29">
         <w:r>
           <w:rPr>
             <w:rStyle w:val="Hyperlink"/>
@@ -717,7 +772,7 @@
                     </pic:cNvPicPr>
                   </pic:nvPicPr>
                   <pic:blipFill>
-                    <a:blip r:embed="rId29"/>
+                    <a:blip r:embed="rId30"/>
                     <a:stretch>
                       <a:fillRect/>
                     </a:stretch>
@@ -890,11 +945,11 @@
       <w:pPr>
         <w:pStyle w:val="Heading1"/>
       </w:pPr>
-      <w:bookmarkStart w:id="30" w:name="git-configuration"/>
+      <w:bookmarkStart w:id="31" w:name="git-configuration"/>
       <w:r>
         <w:t xml:space="preserve">3. Git configuration</w:t>
       </w:r>
-      <w:bookmarkEnd w:id="30"/>
+      <w:bookmarkEnd w:id="31"/>
     </w:p>
     <w:p>
       <w:pPr>
@@ -1024,7 +1079,7 @@
       <w:pPr>
         <w:pStyle w:val="Heading1"/>
       </w:pPr>
-      <w:bookmarkStart w:id="31" w:name="what-is-a-repository"/>
+      <w:bookmarkStart w:id="32" w:name="what-is-a-repository"/>
       <w:r>
         <w:t xml:space="preserve">4. What is a</w:t>
       </w:r>
@@ -1043,7 +1098,7 @@
       <w:r>
         <w:t xml:space="preserve">?</w:t>
       </w:r>
-      <w:bookmarkEnd w:id="31"/>
+      <w:bookmarkEnd w:id="32"/>
     </w:p>
     <w:p>
       <w:pPr>
@@ -1077,7 +1132,22 @@
         <w:t xml:space="preserve">”</w:t>
       </w:r>
       <w:r>
-        <w:t xml:space="preserve">. A repository is simply a folder that is under git version control. It contains some special files and folders to track all the different edits and changes you are making to your R scripts. Importantly, a repository can also be</w:t>
+        <w:t xml:space="preserve">. A repository is simply a folder that is under git version control. It contains some special files and folders to track all the different edits and changes you are making to your R scripts. Importantly, a</w:t>
+      </w:r>
+      <w:r>
+        <w:t xml:space="preserve"> </w:t>
+      </w:r>
+      <w:r>
+        <w:rPr>
+          <w:b/>
+        </w:rPr>
+        <w:t xml:space="preserve">local repository</w:t>
+      </w:r>
+      <w:r>
+        <w:t xml:space="preserve"> </w:t>
+      </w:r>
+      <w:r>
+        <w:t xml:space="preserve">stored on your own PC can also be</w:t>
       </w:r>
       <w:r>
         <w:t xml:space="preserve"> </w:t>
@@ -1113,7 +1183,7 @@
         <w:t xml:space="preserve"> </w:t>
       </w:r>
       <w:r>
-        <w:t xml:space="preserve">to and from a remote webserver, to allow easy collaboration. Indeed, even if doing a project on your own, it is sometimes easier if you also use a</w:t>
+        <w:t xml:space="preserve">to and from an internet server, where it is called a</w:t>
       </w:r>
       <w:r>
         <w:t xml:space="preserve"> </w:t>
@@ -1122,13 +1192,10 @@
         <w:rPr>
           <w:b/>
         </w:rPr>
-        <w:t xml:space="preserve">remote</w:t>
-      </w:r>
-      <w:r>
-        <w:t xml:space="preserve"> </w:t>
-      </w:r>
-      <w:r>
-        <w:t xml:space="preserve">repository, as I find it saves me having to remember to copy files from my PC at work, to my laptop at home etc.</w:t>
+        <w:t xml:space="preserve">remote repository</w:t>
+      </w:r>
+      <w:r>
+        <w:t xml:space="preserve">. This allows easy collaboration. Even if doing a project on your own, it is sometimes easier if you also use a remote repository as it saves having to remember to copy files from e.g a PC at work, to a laptop at home etc.</w:t>
       </w:r>
     </w:p>
     <w:p>
@@ -1177,7 +1244,7 @@
                     </pic:cNvPicPr>
                   </pic:nvPicPr>
                   <pic:blipFill>
-                    <a:blip r:embed="rId32"/>
+                    <a:blip r:embed="rId33"/>
                     <a:stretch>
                       <a:fillRect/>
                     </a:stretch>
@@ -1292,7 +1359,7 @@
                     </pic:cNvPicPr>
                   </pic:nvPicPr>
                   <pic:blipFill>
-                    <a:blip r:embed="rId33"/>
+                    <a:blip r:embed="rId34"/>
                     <a:stretch>
                       <a:fillRect/>
                     </a:stretch>
@@ -1487,7 +1554,7 @@
                     </pic:cNvPicPr>
                   </pic:nvPicPr>
                   <pic:blipFill>
-                    <a:blip r:embed="rId34"/>
+                    <a:blip r:embed="rId35"/>
                     <a:stretch>
                       <a:fillRect/>
                     </a:stretch>
@@ -1519,94 +1586,6 @@
         <w:pStyle w:val="BodyText"/>
       </w:pPr>
       <w:r>
-        <w:t xml:space="preserve">It is possible you may get a warning message about the author name and email (sometimes the configuration does not store correctly on Windows), in which case simple follow the instructions (check with me):</w:t>
-      </w:r>
-    </w:p>
-    <w:p>
-      <w:pPr>
-        <w:pStyle w:val="SourceCode"/>
-      </w:pPr>
-      <w:r>
-        <w:rPr>
-          <w:rStyle w:val="NormalTok"/>
-        </w:rPr>
-        <w:t xml:space="preserve">git config </w:t>
-      </w:r>
-      <w:r>
-        <w:rPr>
-          <w:rStyle w:val="OperatorTok"/>
-        </w:rPr>
-        <w:t xml:space="preserve">--</w:t>
-      </w:r>
-      <w:r>
-        <w:rPr>
-          <w:rStyle w:val="NormalTok"/>
-        </w:rPr>
-        <w:t xml:space="preserve">global </w:t>
-      </w:r>
-      <w:r>
-        <w:rPr>
-          <w:rStyle w:val="OperatorTok"/>
-        </w:rPr>
-        <w:t xml:space="preserve">--</w:t>
-      </w:r>
-      <w:r>
-        <w:rPr>
-          <w:rStyle w:val="NormalTok"/>
-        </w:rPr>
-        <w:t xml:space="preserve">edit</w:t>
-      </w:r>
-      <w:r>
-        <w:br/>
-      </w:r>
-      <w:r>
-        <w:rPr>
-          <w:rStyle w:val="NormalTok"/>
-        </w:rPr>
-        <w:t xml:space="preserve">git commit </w:t>
-      </w:r>
-      <w:r>
-        <w:rPr>
-          <w:rStyle w:val="OperatorTok"/>
-        </w:rPr>
-        <w:t xml:space="preserve">--</w:t>
-      </w:r>
-      <w:r>
-        <w:rPr>
-          <w:rStyle w:val="NormalTok"/>
-        </w:rPr>
-        <w:t xml:space="preserve">amend </w:t>
-      </w:r>
-      <w:r>
-        <w:rPr>
-          <w:rStyle w:val="OperatorTok"/>
-        </w:rPr>
-        <w:t xml:space="preserve">--</w:t>
-      </w:r>
-      <w:r>
-        <w:rPr>
-          <w:rStyle w:val="NormalTok"/>
-        </w:rPr>
-        <w:t xml:space="preserve">reset</w:t>
-      </w:r>
-      <w:r>
-        <w:rPr>
-          <w:rStyle w:val="OperatorTok"/>
-        </w:rPr>
-        <w:t xml:space="preserve">-</w:t>
-      </w:r>
-      <w:r>
-        <w:rPr>
-          <w:rStyle w:val="NormalTok"/>
-        </w:rPr>
-        <w:t xml:space="preserve">author</w:t>
-      </w:r>
-    </w:p>
-    <w:p>
-      <w:pPr>
-        <w:pStyle w:val="FirstParagraph"/>
-      </w:pPr>
-      <w:r>
         <w:t xml:space="preserve">You may be wondering what the</w:t>
       </w:r>
       <w:r>
@@ -1648,7 +1627,7 @@
                     </pic:cNvPicPr>
                   </pic:nvPicPr>
                   <pic:blipFill>
-                    <a:blip r:embed="rId35"/>
+                    <a:blip r:embed="rId36"/>
                     <a:stretch>
                       <a:fillRect/>
                     </a:stretch>
@@ -1680,7 +1659,18 @@
         <w:pStyle w:val="BodyText"/>
       </w:pPr>
       <w:r>
-        <w:t xml:space="preserve">In practice I use git in a fairly simple way, in that as soon as I have staged my files, I do a commit. However, it is important that your messages with your commits are clear and informative:</w:t>
+        <w:t xml:space="preserve">In practice I use git in a fairly simple way, in that as soon as I have staged my files, I do a commit. This is the easiest thing to do if (like me!) you still haven’t learnt the full power of git. However, it is important that your messages with your commits are clear and informative:</w:t>
+      </w:r>
+    </w:p>
+    <w:p>
+      <w:pPr>
+        <w:pStyle w:val="BodyText"/>
+      </w:pPr>
+      <w:r>
+        <w:rPr>
+          <w:b/>
+        </w:rPr>
+        <w:t xml:space="preserve">Good commit messages</w:t>
       </w:r>
     </w:p>
     <w:p>
@@ -1692,7 +1682,7 @@
         </w:numPr>
       </w:pPr>
       <w:r>
-        <w:t xml:space="preserve">added function to display land cover map (good)</w:t>
+        <w:t xml:space="preserve">added a function to display land cover map</w:t>
       </w:r>
     </w:p>
     <w:p>
@@ -1704,7 +1694,7 @@
         </w:numPr>
       </w:pPr>
       <w:r>
-        <w:t xml:space="preserve">corrected bug in second ggplot call for scatter plot of farms (good)</w:t>
+        <w:t xml:space="preserve">corrected bug in second ggplot call for scatter plot of farms</w:t>
       </w:r>
     </w:p>
     <w:p>
@@ -1716,7 +1706,7 @@
         </w:numPr>
       </w:pPr>
       <w:r>
-        <w:t xml:space="preserve">fixed some bugs (bad)</w:t>
+        <w:t xml:space="preserve">linear model results displayed in formatted table</w:t>
       </w:r>
     </w:p>
     <w:p>
@@ -1728,7 +1718,7 @@
         </w:numPr>
       </w:pPr>
       <w:r>
-        <w:t xml:space="preserve">edited the display_sheep function (bad)</w:t>
+        <w:t xml:space="preserve">interactive slider for year added</w:t>
       </w:r>
     </w:p>
     <w:p>
@@ -1736,33 +1726,125 @@
         <w:pStyle w:val="FirstParagraph"/>
       </w:pPr>
       <w:r>
-        <w:t xml:space="preserve">Your comments have to be useful and meaningful. So don’t make a commit after a few minor edits; you may want to check details from previous commits, so think of them as providing a table of contents of your edits.</w:t>
+        <w:rPr>
+          <w:b/>
+        </w:rPr>
+        <w:t xml:space="preserve">Weak or ambiguous commit message</w:t>
+      </w:r>
+    </w:p>
+    <w:p>
+      <w:pPr>
+        <w:pStyle w:val="Compact"/>
+        <w:numPr>
+          <w:numId w:val="1005"/>
+          <w:ilvl w:val="0"/>
+        </w:numPr>
+      </w:pPr>
+      <w:r>
+        <w:t xml:space="preserve">fixed some bugs</w:t>
+      </w:r>
+    </w:p>
+    <w:p>
+      <w:pPr>
+        <w:pStyle w:val="Compact"/>
+        <w:numPr>
+          <w:numId w:val="1005"/>
+          <w:ilvl w:val="0"/>
+        </w:numPr>
+      </w:pPr>
+      <w:r>
+        <w:t xml:space="preserve">edited the display_sheep function</w:t>
+      </w:r>
+    </w:p>
+    <w:p>
+      <w:pPr>
+        <w:pStyle w:val="Compact"/>
+        <w:numPr>
+          <w:numId w:val="1005"/>
+          <w:ilvl w:val="0"/>
+        </w:numPr>
+      </w:pPr>
+      <w:r>
+        <w:t xml:space="preserve">corrected faulty code in graph</w:t>
+      </w:r>
+    </w:p>
+    <w:p>
+      <w:pPr>
+        <w:pStyle w:val="FirstParagraph"/>
+      </w:pPr>
+      <w:r>
+        <w:t xml:space="preserve">Your comments have to be useful and meaningful. So don’t make a commit after a few minor edits; you may want to check details from previous commits, so think of them as providing a table of contents of your edits. A common question is **</w:t>
       </w:r>
     </w:p>
     <w:p>
       <w:pPr>
         <w:pStyle w:val="Heading1"/>
       </w:pPr>
-      <w:bookmarkStart w:id="36" w:name="add-some-files-and-start-editing"/>
+      <w:bookmarkStart w:id="37" w:name="add-some-files-and-start-editing"/>
       <w:r>
         <w:t xml:space="preserve">3. Add some files and start editing</w:t>
       </w:r>
-      <w:bookmarkEnd w:id="36"/>
+      <w:bookmarkEnd w:id="37"/>
     </w:p>
     <w:p>
       <w:pPr>
         <w:pStyle w:val="FirstParagraph"/>
       </w:pPr>
       <w:r>
-        <w:t xml:space="preserve">Copy your data folder and R script from the oystercatchers example into your git_example folder. Git will immediately recognise that you have added the new folder (with its file), as well as the R script, so stage them, run a new commit, with a suitable message.</w:t>
-      </w:r>
-    </w:p>
-    <w:p>
-      <w:pPr>
-        <w:pStyle w:val="BodyText"/>
-      </w:pPr>
-      <w:r>
-        <w:t xml:space="preserve">Now start to edit your oystercatcher.R file (or whatever you called it). In my version, there are very few comments, and I have also not set up easy navigation of the file by creating a table of contents (ToC). You can do the latter by adding</w:t>
+        <w:t xml:space="preserve">Copy your data folder and R script from the</w:t>
+      </w:r>
+      <w:r>
+        <w:t xml:space="preserve"> </w:t>
+      </w:r>
+      <w:r>
+        <w:rPr>
+          <w:rStyle w:val="VerbatimChar"/>
+        </w:rPr>
+        <w:t xml:space="preserve">oystercatchers</w:t>
+      </w:r>
+      <w:r>
+        <w:t xml:space="preserve"> </w:t>
+      </w:r>
+      <w:r>
+        <w:t xml:space="preserve">example into your</w:t>
+      </w:r>
+      <w:r>
+        <w:t xml:space="preserve"> </w:t>
+      </w:r>
+      <w:r>
+        <w:rPr>
+          <w:rStyle w:val="VerbatimChar"/>
+        </w:rPr>
+        <w:t xml:space="preserve">git_example</w:t>
+      </w:r>
+      <w:r>
+        <w:t xml:space="preserve"> </w:t>
+      </w:r>
+      <w:r>
+        <w:t xml:space="preserve">folder. Git will immediately recognise that you have added the new folder (with its file), as well as the R script, so stage them, run a new commit, with a suitable message.</w:t>
+      </w:r>
+    </w:p>
+    <w:p>
+      <w:pPr>
+        <w:pStyle w:val="BodyText"/>
+      </w:pPr>
+      <w:r>
+        <w:t xml:space="preserve">Now start to edit your</w:t>
+      </w:r>
+      <w:r>
+        <w:t xml:space="preserve"> </w:t>
+      </w:r>
+      <w:r>
+        <w:rPr>
+          <w:rStyle w:val="VerbatimChar"/>
+        </w:rPr>
+        <w:t xml:space="preserve">oystercatcher.R</w:t>
+      </w:r>
+      <w:r>
+        <w:t xml:space="preserve"> </w:t>
+      </w:r>
+      <w:r>
+        <w:t xml:space="preserve">file (or whatever you called it). In my version, there are very few comments, and I have also not set up easy navigation of the file by creating a table of contents (ToC). You can do the latter by adding</w:t>
       </w:r>
       <w:r>
         <w:t xml:space="preserve"> </w:t>
@@ -1859,7 +1941,7 @@
                     </pic:cNvPicPr>
                   </pic:nvPicPr>
                   <pic:blipFill>
-                    <a:blip r:embed="rId37"/>
+                    <a:blip r:embed="rId38"/>
                     <a:stretch>
                       <a:fillRect/>
                     </a:stretch>
@@ -2067,7 +2149,7 @@
                     </pic:cNvPicPr>
                   </pic:nvPicPr>
                   <pic:blipFill>
-                    <a:blip r:embed="rId38"/>
+                    <a:blip r:embed="rId39"/>
                     <a:stretch>
                       <a:fillRect/>
                     </a:stretch>
@@ -2108,25 +2190,25 @@
         <w:t xml:space="preserve">Note</w:t>
       </w:r>
       <w:r>
-        <w:t xml:space="preserve">: on some Windows 10 PCs the author emails are not always configured correctly, as you can see here).</w:t>
+        <w:t xml:space="preserve">: on some University Cluster Windows 10 PCs the author emails are not always configured correctly, as you can see here).</w:t>
       </w:r>
     </w:p>
     <w:p>
       <w:pPr>
         <w:pStyle w:val="Heading1"/>
       </w:pPr>
-      <w:bookmarkStart w:id="39" w:name="github-and-gitlab"/>
-      <w:r>
-        <w:t xml:space="preserve">4. Github and Gitlab</w:t>
-      </w:r>
-      <w:bookmarkEnd w:id="39"/>
+      <w:bookmarkStart w:id="40" w:name="github"/>
+      <w:r>
+        <w:t xml:space="preserve">4. Github</w:t>
+      </w:r>
+      <w:bookmarkEnd w:id="40"/>
     </w:p>
     <w:p>
       <w:pPr>
         <w:pStyle w:val="FirstParagraph"/>
       </w:pPr>
       <w:r>
-        <w:t xml:space="preserve">Github and Gitlab provide</w:t>
+        <w:t xml:space="preserve">Github provides</w:t>
       </w:r>
       <w:r>
         <w:t xml:space="preserve"> </w:t>
@@ -2144,7 +2226,7 @@
         <w:t xml:space="preserve"> </w:t>
       </w:r>
       <w:r>
-        <w:t xml:space="preserve">repositories, which allow you to push or pull or your git files, plus their entire history, to the online site. They both have user-friendly interfaces, and are similar to use, and free to register. Github is much more popular (it is the older system) and is a commercial, close-source product. Gitlab is newer, open-source (you can host it on your own server). From the user’s perspective, on Github anyone can view your repositories unless you pay a monthly subscription, whereas on Gitlab you can have private or public repositories at now charge. However, nearly all the documentation online you will encounter will relate to Github, so we will use that for this module.</w:t>
+        <w:t xml:space="preserve">repositories, which allow you to push or pull or your git files, plus their entire history, to the online site. It has a user-friendly interface, and free to register. On Github anyone can view your repositories unless you pay a monthly subscription, or based in higher education, when you can have private or public repositories at now charge. Alternative systems such as GitLab exist which are very similar, however, nearly all the documentation online you will encounter will relate to Github, so we will use that for this module.</w:t>
       </w:r>
     </w:p>
     <w:p>
@@ -2157,7 +2239,7 @@
       <w:r>
         <w:t xml:space="preserve"> </w:t>
       </w:r>
-      <w:hyperlink r:id="rId40">
+      <w:hyperlink r:id="rId41">
         <w:r>
           <w:rPr>
             <w:rStyle w:val="Hyperlink"/>
@@ -2169,22 +2251,305 @@
         <w:t xml:space="preserve"> </w:t>
       </w:r>
       <w:r>
-        <w:t xml:space="preserve">and registering for a free account. After you have entered all your details, and confirmed your email and username. Click the large</w:t>
-      </w:r>
-      <w:r>
-        <w:t xml:space="preserve"> </w:t>
-      </w:r>
-      <w:r>
-        <w:rPr>
-          <w:i/>
-        </w:rPr>
-        <w:t xml:space="preserve">+</w:t>
-      </w:r>
-      <w:r>
-        <w:t xml:space="preserve"> </w:t>
-      </w:r>
-      <w:r>
-        <w:t xml:space="preserve">sign to add a new repository, giving it the same name as your example RStudio project. Here is a screenshot of the appearance for me:</w:t>
+        <w:t xml:space="preserve">and registering for a free account. You will have to enter a username and email. Use you University email address, but I do not recommend you use your University username. This is partly on security grounds (your username is a fairly long alphanumeric code), but more importantly after you have graduated you may want to continue using GitHub in your professional career. Good usernames are something meaningful, based on your real forename, surname or initials. A few suggestions:</w:t>
+      </w:r>
+    </w:p>
+    <w:p>
+      <w:pPr>
+        <w:pStyle w:val="Compact"/>
+        <w:numPr>
+          <w:numId w:val="1006"/>
+          <w:ilvl w:val="0"/>
+        </w:numPr>
+      </w:pPr>
+      <w:r>
+        <w:t xml:space="preserve">use entirely lower case letters for your username</w:t>
+      </w:r>
+    </w:p>
+    <w:p>
+      <w:pPr>
+        <w:pStyle w:val="Compact"/>
+        <w:numPr>
+          <w:numId w:val="1006"/>
+          <w:ilvl w:val="0"/>
+        </w:numPr>
+      </w:pPr>
+      <w:r>
+        <w:t xml:space="preserve">do not have any spaces in your username</w:t>
+      </w:r>
+    </w:p>
+    <w:p>
+      <w:pPr>
+        <w:pStyle w:val="Compact"/>
+        <w:numPr>
+          <w:numId w:val="1006"/>
+          <w:ilvl w:val="0"/>
+        </w:numPr>
+      </w:pPr>
+      <w:r>
+        <w:t xml:space="preserve">if you want to separate parts of your name, use underscores</w:t>
+      </w:r>
+      <w:r>
+        <w:t xml:space="preserve"> </w:t>
+      </w:r>
+      <w:r>
+        <w:rPr>
+          <w:rStyle w:val="VerbatimChar"/>
+        </w:rPr>
+        <w:t xml:space="preserve">_</w:t>
+      </w:r>
+      <w:r>
+        <w:t xml:space="preserve"> </w:t>
+      </w:r>
+      <w:r>
+        <w:t xml:space="preserve">rather than dashes</w:t>
+      </w:r>
+      <w:r>
+        <w:t xml:space="preserve"> </w:t>
+      </w:r>
+      <w:r>
+        <w:rPr>
+          <w:rStyle w:val="VerbatimChar"/>
+        </w:rPr>
+        <w:t xml:space="preserve">-</w:t>
+      </w:r>
+    </w:p>
+    <w:p>
+      <w:pPr>
+        <w:pStyle w:val="FirstParagraph"/>
+      </w:pPr>
+      <w:r>
+        <w:t xml:space="preserve">My username on GitHub is</w:t>
+      </w:r>
+      <w:r>
+        <w:t xml:space="preserve"> </w:t>
+      </w:r>
+      <w:r>
+        <w:rPr>
+          <w:rStyle w:val="VerbatimChar"/>
+        </w:rPr>
+        <w:t xml:space="preserve">rasanderson</w:t>
+      </w:r>
+      <w:r>
+        <w:t xml:space="preserve">. If you have a social media account such as Twitter, you may wish to user the same username for consistency.</w:t>
+      </w:r>
+    </w:p>
+    <w:p>
+      <w:pPr>
+        <w:pStyle w:val="BodyText"/>
+      </w:pPr>
+      <w:r>
+        <w:t xml:space="preserve">After you have entered all your details, confirm your email and username. You may need to check your University email account to acknowledge receipt of email to confirm registration.</w:t>
+      </w:r>
+    </w:p>
+    <w:p>
+      <w:pPr>
+        <w:pStyle w:val="Heading1"/>
+      </w:pPr>
+      <w:bookmarkStart w:id="42" w:name="github-security"/>
+      <w:r>
+        <w:t xml:space="preserve">5. Github security</w:t>
+      </w:r>
+      <w:bookmarkEnd w:id="42"/>
+    </w:p>
+    <w:p>
+      <w:pPr>
+        <w:pStyle w:val="FirstParagraph"/>
+      </w:pPr>
+      <w:r>
+        <w:t xml:space="preserve">Until July 2020 GitHub offer two methods of accessing</w:t>
+      </w:r>
+      <w:r>
+        <w:t xml:space="preserve"> </w:t>
+      </w:r>
+      <w:r>
+        <w:t xml:space="preserve">‘</w:t>
+      </w:r>
+      <w:r>
+        <w:t xml:space="preserve">pushing</w:t>
+      </w:r>
+      <w:r>
+        <w:t xml:space="preserve">’</w:t>
+      </w:r>
+      <w:r>
+        <w:t xml:space="preserve"> </w:t>
+      </w:r>
+      <w:r>
+        <w:t xml:space="preserve">your files to their systems, including plain passwords via HTTPS, secure shell protocols SSH. It has now started to offer multi-factor authentication (MFA or 2FA) whereby an additional code is sent to your smartphone. From July 2021 password authentication via HTTPS is going to be withdrawn due to concerns about security breaches. This means that you have to use either SSH or MFA to push files to a repository, even a</w:t>
+      </w:r>
+      <w:r>
+        <w:t xml:space="preserve"> </w:t>
+      </w:r>
+      <w:r>
+        <w:t xml:space="preserve">‘</w:t>
+      </w:r>
+      <w:r>
+        <w:t xml:space="preserve">public</w:t>
+      </w:r>
+      <w:r>
+        <w:t xml:space="preserve">’</w:t>
+      </w:r>
+      <w:r>
+        <w:t xml:space="preserve"> </w:t>
+      </w:r>
+      <w:r>
+        <w:t xml:space="preserve">one. Whilst this is more secure, it is a little bit more difficult to setup. I have had problems with MFA, so recommend that you try setting this up. SSH security consists of two</w:t>
+      </w:r>
+      <w:r>
+        <w:t xml:space="preserve"> </w:t>
+      </w:r>
+      <w:r>
+        <w:t xml:space="preserve">“</w:t>
+      </w:r>
+      <w:r>
+        <w:t xml:space="preserve">keys</w:t>
+      </w:r>
+      <w:r>
+        <w:t xml:space="preserve">”</w:t>
+      </w:r>
+      <w:r>
+        <w:t xml:space="preserve">, one of which is</w:t>
+      </w:r>
+      <w:r>
+        <w:t xml:space="preserve"> </w:t>
+      </w:r>
+      <w:r>
+        <w:t xml:space="preserve">‘</w:t>
+      </w:r>
+      <w:r>
+        <w:t xml:space="preserve">private</w:t>
+      </w:r>
+      <w:r>
+        <w:t xml:space="preserve">’</w:t>
+      </w:r>
+      <w:r>
+        <w:t xml:space="preserve"> </w:t>
+      </w:r>
+      <w:r>
+        <w:t xml:space="preserve">and you keep on your PC, the other is</w:t>
+      </w:r>
+      <w:r>
+        <w:t xml:space="preserve"> </w:t>
+      </w:r>
+      <w:r>
+        <w:t xml:space="preserve">‘</w:t>
+      </w:r>
+      <w:r>
+        <w:t xml:space="preserve">public</w:t>
+      </w:r>
+      <w:r>
+        <w:t xml:space="preserve">’</w:t>
+      </w:r>
+      <w:r>
+        <w:t xml:space="preserve"> </w:t>
+      </w:r>
+      <w:r>
+        <w:t xml:space="preserve">which you give to GitHub. The keys use some clever encryption, known as</w:t>
+      </w:r>
+      <w:r>
+        <w:t xml:space="preserve"> </w:t>
+      </w:r>
+      <w:r>
+        <w:t xml:space="preserve">“</w:t>
+      </w:r>
+      <w:r>
+        <w:t xml:space="preserve">RSA</w:t>
+      </w:r>
+      <w:r>
+        <w:t xml:space="preserve">”</w:t>
+      </w:r>
+      <w:r>
+        <w:t xml:space="preserve">, so that they know how to talk to each other, like some sort of lock-and-key mechanism, where you cannot actually understand what is going on. Thankfully, RStudio and Github make this easy to setup. There are three steps:</w:t>
+      </w:r>
+    </w:p>
+    <w:p>
+      <w:pPr>
+        <w:pStyle w:val="Compact"/>
+        <w:numPr>
+          <w:numId w:val="1007"/>
+          <w:ilvl w:val="0"/>
+        </w:numPr>
+      </w:pPr>
+      <w:r>
+        <w:t xml:space="preserve">Generate (if needed) the linked private and public</w:t>
+      </w:r>
+      <w:r>
+        <w:t xml:space="preserve"> </w:t>
+      </w:r>
+      <w:r>
+        <w:t xml:space="preserve">“</w:t>
+      </w:r>
+      <w:r>
+        <w:t xml:space="preserve">keys</w:t>
+      </w:r>
+      <w:r>
+        <w:t xml:space="preserve">”</w:t>
+      </w:r>
+      <w:r>
+        <w:t xml:space="preserve"> </w:t>
+      </w:r>
+      <w:r>
+        <w:t xml:space="preserve">used by SSH and store in two files</w:t>
+      </w:r>
+    </w:p>
+    <w:p>
+      <w:pPr>
+        <w:pStyle w:val="Compact"/>
+        <w:numPr>
+          <w:numId w:val="1007"/>
+          <w:ilvl w:val="0"/>
+        </w:numPr>
+      </w:pPr>
+      <w:r>
+        <w:t xml:space="preserve">Add the private key to a background program that runs on your computer</w:t>
+      </w:r>
+    </w:p>
+    <w:p>
+      <w:pPr>
+        <w:pStyle w:val="Compact"/>
+        <w:numPr>
+          <w:numId w:val="1007"/>
+          <w:ilvl w:val="0"/>
+        </w:numPr>
+      </w:pPr>
+      <w:r>
+        <w:t xml:space="preserve">Give the public key to GitHub</w:t>
+      </w:r>
+    </w:p>
+    <w:p>
+      <w:pPr>
+        <w:pStyle w:val="Heading2"/>
+      </w:pPr>
+      <w:bookmarkStart w:id="43" w:name="X1897160746a369dc057fcd5517b959559c77467"/>
+      <w:r>
+        <w:t xml:space="preserve">5.1 Check if you already have keys, and if needed, create them</w:t>
+      </w:r>
+      <w:bookmarkEnd w:id="43"/>
+    </w:p>
+    <w:p>
+      <w:pPr>
+        <w:pStyle w:val="FirstParagraph"/>
+      </w:pPr>
+      <w:r>
+        <w:t xml:space="preserve">It is possible that you already have keys setup. The easiest way of doing this is inside RStudio click on the</w:t>
+      </w:r>
+      <w:r>
+        <w:t xml:space="preserve"> </w:t>
+      </w:r>
+      <w:r>
+        <w:t xml:space="preserve">“</w:t>
+      </w:r>
+      <w:r>
+        <w:t xml:space="preserve">Tools -&gt; Global options -&gt; Git/SVN</w:t>
+      </w:r>
+      <w:r>
+        <w:t xml:space="preserve">”</w:t>
+      </w:r>
+      <w:r>
+        <w:t xml:space="preserve"> </w:t>
+      </w:r>
+      <w:r>
+        <w:t xml:space="preserve">menus, and you might see a screen like this:</w:t>
       </w:r>
     </w:p>
     <w:p>
@@ -2194,20 +2559,20 @@
       <w:r>
         <w:drawing>
           <wp:inline>
-            <wp:extent cx="5943600" cy="4850165"/>
+            <wp:extent cx="5943600" cy="5787672"/>
             <wp:effectExtent b="0" l="0" r="0" t="0"/>
             <wp:docPr descr="" title="" id="1" name="Picture"/>
             <a:graphic>
               <a:graphicData uri="http://schemas.openxmlformats.org/drawingml/2006/picture">
                 <pic:pic>
                   <pic:nvPicPr>
-                    <pic:cNvPr descr="figs/github_new_repository.PNG" id="0" name="Picture"/>
+                    <pic:cNvPr descr="figs/rstudio_git_svn_window.png" id="0" name="Picture"/>
                     <pic:cNvPicPr>
                       <a:picLocks noChangeArrowheads="1" noChangeAspect="1"/>
                     </pic:cNvPicPr>
                   </pic:nvPicPr>
                   <pic:blipFill>
-                    <a:blip r:embed="rId41"/>
+                    <a:blip r:embed="rId44"/>
                     <a:stretch>
                       <a:fillRect/>
                     </a:stretch>
@@ -2215,7 +2580,7 @@
                   <pic:spPr bwMode="auto">
                     <a:xfrm>
                       <a:off x="0" y="0"/>
-                      <a:ext cx="5943600" cy="4850165"/>
+                      <a:ext cx="5943600" cy="5787672"/>
                     </a:xfrm>
                     <a:prstGeom prst="rect">
                       <a:avLst/>
@@ -2239,7 +2604,671 @@
         <w:pStyle w:val="BodyText"/>
       </w:pPr>
       <w:r>
-        <w:t xml:space="preserve">Set the repository as public (default) and don’t add a ReadMe file. The following screen (or similar) will be displayed:</w:t>
+        <w:t xml:space="preserve">You can see that I have something already listed in ths SSH RSH key box, because I have already setup the relevant keys. It might be blank for you if this is the first time that you have used it. Assuming you do not have keys setup, click on the button</w:t>
+      </w:r>
+      <w:r>
+        <w:t xml:space="preserve"> </w:t>
+      </w:r>
+      <w:r>
+        <w:rPr>
+          <w:b/>
+        </w:rPr>
+        <w:t xml:space="preserve">Create RSA key</w:t>
+      </w:r>
+      <w:r>
+        <w:t xml:space="preserve">. RStudio will prompt you for a passphrase, but this is optional and for simplicity I don’t bother setting one up. Click</w:t>
+      </w:r>
+      <w:r>
+        <w:t xml:space="preserve"> </w:t>
+      </w:r>
+      <w:r>
+        <w:rPr>
+          <w:b/>
+        </w:rPr>
+        <w:t xml:space="preserve">Create</w:t>
+      </w:r>
+      <w:r>
+        <w:t xml:space="preserve"> </w:t>
+      </w:r>
+      <w:r>
+        <w:t xml:space="preserve">and RStudio will create two files:</w:t>
+      </w:r>
+    </w:p>
+    <w:p>
+      <w:pPr>
+        <w:pStyle w:val="Compact"/>
+        <w:numPr>
+          <w:numId w:val="1008"/>
+          <w:ilvl w:val="0"/>
+        </w:numPr>
+      </w:pPr>
+      <w:r>
+        <w:t xml:space="preserve">a</w:t>
+      </w:r>
+      <w:r>
+        <w:t xml:space="preserve"> </w:t>
+      </w:r>
+      <w:r>
+        <w:t xml:space="preserve">“</w:t>
+      </w:r>
+      <w:r>
+        <w:t xml:space="preserve">private</w:t>
+      </w:r>
+      <w:r>
+        <w:t xml:space="preserve">”</w:t>
+      </w:r>
+      <w:r>
+        <w:t xml:space="preserve"> </w:t>
+      </w:r>
+      <w:r>
+        <w:t xml:space="preserve">key, probably stored in</w:t>
+      </w:r>
+      <w:r>
+        <w:t xml:space="preserve"> </w:t>
+      </w:r>
+      <w:r>
+        <w:rPr>
+          <w:rStyle w:val="VerbatimChar"/>
+        </w:rPr>
+        <w:t xml:space="preserve">~/.ssh/id_rsa</w:t>
+      </w:r>
+    </w:p>
+    <w:p>
+      <w:pPr>
+        <w:pStyle w:val="Compact"/>
+        <w:numPr>
+          <w:numId w:val="1008"/>
+          <w:ilvl w:val="0"/>
+        </w:numPr>
+      </w:pPr>
+      <w:r>
+        <w:t xml:space="preserve">a</w:t>
+      </w:r>
+      <w:r>
+        <w:t xml:space="preserve"> </w:t>
+      </w:r>
+      <w:r>
+        <w:t xml:space="preserve">“</w:t>
+      </w:r>
+      <w:r>
+        <w:t xml:space="preserve">public</w:t>
+      </w:r>
+      <w:r>
+        <w:t xml:space="preserve">”</w:t>
+      </w:r>
+      <w:r>
+        <w:t xml:space="preserve"> </w:t>
+      </w:r>
+      <w:r>
+        <w:t xml:space="preserve">key, probably stored in</w:t>
+      </w:r>
+      <w:r>
+        <w:t xml:space="preserve"> </w:t>
+      </w:r>
+      <w:r>
+        <w:rPr>
+          <w:rStyle w:val="VerbatimChar"/>
+        </w:rPr>
+        <w:t xml:space="preserve">~/.ssh/id_rsa.pub</w:t>
+      </w:r>
+    </w:p>
+    <w:p>
+      <w:pPr>
+        <w:pStyle w:val="FirstParagraph"/>
+      </w:pPr>
+      <w:r>
+        <w:t xml:space="preserve">Make a note of where the</w:t>
+      </w:r>
+      <w:r>
+        <w:t xml:space="preserve"> </w:t>
+      </w:r>
+      <w:r>
+        <w:rPr>
+          <w:rStyle w:val="VerbatimChar"/>
+        </w:rPr>
+        <w:t xml:space="preserve">id_rsa</w:t>
+      </w:r>
+      <w:r>
+        <w:t xml:space="preserve"> </w:t>
+      </w:r>
+      <w:r>
+        <w:t xml:space="preserve">key has been stored; re-open the RStudio Tools -&gt; Global Options -&gt; Git/SVN window if needed, as you will need the information shortly.</w:t>
+      </w:r>
+    </w:p>
+    <w:p>
+      <w:pPr>
+        <w:pStyle w:val="Heading2"/>
+      </w:pPr>
+      <w:bookmarkStart w:id="45" w:name="tell-your-local-machine-about-these-keys"/>
+      <w:r>
+        <w:t xml:space="preserve">5.2 Tell your local machine about these keys</w:t>
+      </w:r>
+      <w:bookmarkEnd w:id="45"/>
+    </w:p>
+    <w:p>
+      <w:pPr>
+        <w:pStyle w:val="FirstParagraph"/>
+      </w:pPr>
+      <w:r>
+        <w:t xml:space="preserve">Your local machine needs to know that these keys exist, and it has a little program called an</w:t>
+      </w:r>
+      <w:r>
+        <w:t xml:space="preserve"> </w:t>
+      </w:r>
+      <w:r>
+        <w:t xml:space="preserve">“</w:t>
+      </w:r>
+      <w:r>
+        <w:t xml:space="preserve">ssh-agent</w:t>
+      </w:r>
+      <w:r>
+        <w:t xml:space="preserve">”</w:t>
+      </w:r>
+      <w:r>
+        <w:t xml:space="preserve"> </w:t>
+      </w:r>
+      <w:r>
+        <w:t xml:space="preserve">running which we need to start running quietly in the background to check on them. The instructions differ slightly for Windows vs Macs.</w:t>
+      </w:r>
+    </w:p>
+    <w:p>
+      <w:pPr>
+        <w:pStyle w:val="Heading3"/>
+      </w:pPr>
+      <w:bookmarkStart w:id="46" w:name="add-keys-to-ssh-agent-on-windows-10-pcs"/>
+      <w:r>
+        <w:t xml:space="preserve">5.2.1 Add keys to ssh-agent on Windows 10 PCs</w:t>
+      </w:r>
+      <w:bookmarkEnd w:id="46"/>
+    </w:p>
+    <w:p>
+      <w:pPr>
+        <w:pStyle w:val="FirstParagraph"/>
+      </w:pPr>
+      <w:r>
+        <w:t xml:space="preserve">In the RStudio</w:t>
+      </w:r>
+      <w:r>
+        <w:t xml:space="preserve"> </w:t>
+      </w:r>
+      <w:r>
+        <w:rPr>
+          <w:b/>
+        </w:rPr>
+        <w:t xml:space="preserve">Terminal</w:t>
+      </w:r>
+      <w:r>
+        <w:t xml:space="preserve"> </w:t>
+      </w:r>
+      <w:r>
+        <w:t xml:space="preserve">window (i.e. not the usual Console window), at the</w:t>
+      </w:r>
+      <w:r>
+        <w:t xml:space="preserve"> </w:t>
+      </w:r>
+      <w:r>
+        <w:rPr>
+          <w:rStyle w:val="VerbatimChar"/>
+        </w:rPr>
+        <w:t xml:space="preserve">$</w:t>
+      </w:r>
+      <w:r>
+        <w:t xml:space="preserve"> </w:t>
+      </w:r>
+      <w:r>
+        <w:t xml:space="preserve">prompt type:</w:t>
+      </w:r>
+    </w:p>
+    <w:p>
+      <w:pPr>
+        <w:pStyle w:val="BodyText"/>
+      </w:pPr>
+      <w:r>
+        <w:rPr>
+          <w:rStyle w:val="VerbatimChar"/>
+        </w:rPr>
+        <w:t xml:space="preserve">eval $(ssh-agent -s)</w:t>
+      </w:r>
+    </w:p>
+    <w:p>
+      <w:pPr>
+        <w:pStyle w:val="BodyText"/>
+      </w:pPr>
+      <w:r>
+        <w:t xml:space="preserve">and hopefully it will display something like</w:t>
+      </w:r>
+    </w:p>
+    <w:p>
+      <w:pPr>
+        <w:pStyle w:val="BodyText"/>
+      </w:pPr>
+      <w:r>
+        <w:rPr>
+          <w:rStyle w:val="VerbatimChar"/>
+        </w:rPr>
+        <w:t xml:space="preserve">Agent pid 6508</w:t>
+      </w:r>
+    </w:p>
+    <w:p>
+      <w:pPr>
+        <w:pStyle w:val="BodyText"/>
+      </w:pPr>
+      <w:r>
+        <w:t xml:space="preserve">(The exact number you get will be different). This is the process identification number of the little ssh-agent program that is now running in the background. You then need to add your private key, held in the</w:t>
+      </w:r>
+      <w:r>
+        <w:t xml:space="preserve"> </w:t>
+      </w:r>
+      <w:r>
+        <w:rPr>
+          <w:rStyle w:val="VerbatimChar"/>
+        </w:rPr>
+        <w:t xml:space="preserve">id_rsa</w:t>
+      </w:r>
+      <w:r>
+        <w:t xml:space="preserve"> </w:t>
+      </w:r>
+      <w:r>
+        <w:t xml:space="preserve">file, to this agent. You made a note of where this file is stored earlier. To add this key to the ssh-agent, at the</w:t>
+      </w:r>
+      <w:r>
+        <w:t xml:space="preserve"> </w:t>
+      </w:r>
+      <w:r>
+        <w:rPr>
+          <w:rStyle w:val="VerbatimChar"/>
+        </w:rPr>
+        <w:t xml:space="preserve">$</w:t>
+      </w:r>
+      <w:r>
+        <w:t xml:space="preserve"> </w:t>
+      </w:r>
+      <w:r>
+        <w:t xml:space="preserve">prompt type:</w:t>
+      </w:r>
+    </w:p>
+    <w:p>
+      <w:pPr>
+        <w:pStyle w:val="BodyText"/>
+      </w:pPr>
+      <w:r>
+        <w:rPr>
+          <w:rStyle w:val="VerbatimChar"/>
+        </w:rPr>
+        <w:t xml:space="preserve">ssh-add ~/.ssh/id_rsa</w:t>
+      </w:r>
+    </w:p>
+    <w:p>
+      <w:pPr>
+        <w:pStyle w:val="BodyText"/>
+      </w:pPr>
+      <w:r>
+        <w:rPr>
+          <w:b/>
+        </w:rPr>
+        <w:t xml:space="preserve">Note</w:t>
+      </w:r>
+      <w:r>
+        <w:t xml:space="preserve"> </w:t>
+      </w:r>
+      <w:r>
+        <w:t xml:space="preserve">Depending on your PC, the exact path to the</w:t>
+      </w:r>
+      <w:r>
+        <w:t xml:space="preserve"> </w:t>
+      </w:r>
+      <w:r>
+        <w:rPr>
+          <w:rStyle w:val="VerbatimChar"/>
+        </w:rPr>
+        <w:t xml:space="preserve">id_rsa</w:t>
+      </w:r>
+      <w:r>
+        <w:t xml:space="preserve"> </w:t>
+      </w:r>
+      <w:r>
+        <w:t xml:space="preserve">may be different.</w:t>
+      </w:r>
+    </w:p>
+    <w:p>
+      <w:pPr>
+        <w:pStyle w:val="Heading3"/>
+      </w:pPr>
+      <w:bookmarkStart w:id="47" w:name="add-keys-to-ssh-agent-on-mac-os"/>
+      <w:r>
+        <w:t xml:space="preserve">5.2.2 Add keys to ssh-agent on Mac OS</w:t>
+      </w:r>
+      <w:bookmarkEnd w:id="47"/>
+    </w:p>
+    <w:p>
+      <w:pPr>
+        <w:pStyle w:val="FirstParagraph"/>
+      </w:pPr>
+      <w:r>
+        <w:t xml:space="preserve">It is probably better to open a MacOS Terminal window, rather than use the RStudio Terminal for these commands. At the</w:t>
+      </w:r>
+      <w:r>
+        <w:t xml:space="preserve"> </w:t>
+      </w:r>
+      <w:r>
+        <w:rPr>
+          <w:rStyle w:val="VerbatimChar"/>
+        </w:rPr>
+        <w:t xml:space="preserve">$</w:t>
+      </w:r>
+      <w:r>
+        <w:t xml:space="preserve"> </w:t>
+      </w:r>
+      <w:r>
+        <w:t xml:space="preserve">prompt type:</w:t>
+      </w:r>
+    </w:p>
+    <w:p>
+      <w:pPr>
+        <w:pStyle w:val="BodyText"/>
+      </w:pPr>
+      <w:r>
+        <w:rPr>
+          <w:rStyle w:val="VerbatimChar"/>
+        </w:rPr>
+        <w:t xml:space="preserve">eval "$(ssh-agent -s)"</w:t>
+      </w:r>
+    </w:p>
+    <w:p>
+      <w:pPr>
+        <w:pStyle w:val="BodyText"/>
+      </w:pPr>
+      <w:r>
+        <w:t xml:space="preserve">and hopefully it will return:</w:t>
+      </w:r>
+    </w:p>
+    <w:p>
+      <w:pPr>
+        <w:pStyle w:val="BodyText"/>
+      </w:pPr>
+      <w:r>
+        <w:rPr>
+          <w:rStyle w:val="VerbatimChar"/>
+        </w:rPr>
+        <w:t xml:space="preserve">Agent pid 6508</w:t>
+      </w:r>
+    </w:p>
+    <w:p>
+      <w:pPr>
+        <w:pStyle w:val="BodyText"/>
+      </w:pPr>
+      <w:r>
+        <w:t xml:space="preserve">However, MacOS has tighter security than Windows, and you may receive an error about</w:t>
+      </w:r>
+      <w:r>
+        <w:t xml:space="preserve"> </w:t>
+      </w:r>
+      <w:r>
+        <w:rPr>
+          <w:rStyle w:val="VerbatimChar"/>
+        </w:rPr>
+        <w:t xml:space="preserve">mkdtemp: private socket dir: No such file or directory</w:t>
+      </w:r>
+      <w:r>
+        <w:t xml:space="preserve"> </w:t>
+      </w:r>
+      <w:r>
+        <w:t xml:space="preserve">or an error</w:t>
+      </w:r>
+      <w:r>
+        <w:t xml:space="preserve"> </w:t>
+      </w:r>
+      <w:r>
+        <w:rPr>
+          <w:rStyle w:val="VerbatimChar"/>
+        </w:rPr>
+        <w:t xml:space="preserve">Permission denied</w:t>
+      </w:r>
+      <w:r>
+        <w:t xml:space="preserve">. In this case, you need to elevate your security permissions using the</w:t>
+      </w:r>
+      <w:r>
+        <w:t xml:space="preserve"> </w:t>
+      </w:r>
+      <w:r>
+        <w:rPr>
+          <w:rStyle w:val="VerbatimChar"/>
+        </w:rPr>
+        <w:t xml:space="preserve">sudo</w:t>
+      </w:r>
+      <w:r>
+        <w:t xml:space="preserve"> </w:t>
+      </w:r>
+      <w:r>
+        <w:t xml:space="preserve">command. At the</w:t>
+      </w:r>
+      <w:r>
+        <w:t xml:space="preserve"> </w:t>
+      </w:r>
+      <w:r>
+        <w:rPr>
+          <w:rStyle w:val="VerbatimChar"/>
+        </w:rPr>
+        <w:t xml:space="preserve">$</w:t>
+      </w:r>
+      <w:r>
+        <w:t xml:space="preserve"> </w:t>
+      </w:r>
+      <w:r>
+        <w:t xml:space="preserve">prompt type:</w:t>
+      </w:r>
+    </w:p>
+    <w:p>
+      <w:pPr>
+        <w:pStyle w:val="BodyText"/>
+      </w:pPr>
+      <w:r>
+        <w:rPr>
+          <w:rStyle w:val="VerbatimChar"/>
+        </w:rPr>
+        <w:t xml:space="preserve">sudo su</w:t>
+      </w:r>
+    </w:p>
+    <w:p>
+      <w:pPr>
+        <w:pStyle w:val="BodyText"/>
+      </w:pPr>
+      <w:r>
+        <w:t xml:space="preserve">which will ask you for your administrator password. Enter this (it will not be displayed on screen), and the prompt will change from</w:t>
+      </w:r>
+      <w:r>
+        <w:t xml:space="preserve"> </w:t>
+      </w:r>
+      <w:r>
+        <w:rPr>
+          <w:rStyle w:val="VerbatimChar"/>
+        </w:rPr>
+        <w:t xml:space="preserve">$</w:t>
+      </w:r>
+      <w:r>
+        <w:t xml:space="preserve"> </w:t>
+      </w:r>
+      <w:r>
+        <w:t xml:space="preserve">to</w:t>
+      </w:r>
+      <w:r>
+        <w:t xml:space="preserve"> </w:t>
+      </w:r>
+      <w:r>
+        <w:rPr>
+          <w:rStyle w:val="VerbatimChar"/>
+        </w:rPr>
+        <w:t xml:space="preserve">#</w:t>
+      </w:r>
+      <w:r>
+        <w:t xml:space="preserve"> </w:t>
+      </w:r>
+      <w:r>
+        <w:t xml:space="preserve">to indicate you have administrator rights. Now, at the</w:t>
+      </w:r>
+      <w:r>
+        <w:t xml:space="preserve"> </w:t>
+      </w:r>
+      <w:r>
+        <w:rPr>
+          <w:rStyle w:val="VerbatimChar"/>
+        </w:rPr>
+        <w:t xml:space="preserve">#</w:t>
+      </w:r>
+      <w:r>
+        <w:t xml:space="preserve"> </w:t>
+      </w:r>
+      <w:r>
+        <w:t xml:space="preserve">prompt try:</w:t>
+      </w:r>
+    </w:p>
+    <w:p>
+      <w:pPr>
+        <w:pStyle w:val="BodyText"/>
+      </w:pPr>
+      <w:r>
+        <w:rPr>
+          <w:rStyle w:val="VerbatimChar"/>
+        </w:rPr>
+        <w:t xml:space="preserve">eval "$(ssh-agent -s)"</w:t>
+      </w:r>
+    </w:p>
+    <w:p>
+      <w:pPr>
+        <w:pStyle w:val="BodyText"/>
+      </w:pPr>
+      <w:r>
+        <w:t xml:space="preserve">and you should get a process id number displayed. Now that the ssh-agent program is running, you should type</w:t>
+      </w:r>
+      <w:r>
+        <w:t xml:space="preserve"> </w:t>
+      </w:r>
+      <w:r>
+        <w:rPr>
+          <w:rStyle w:val="VerbatimChar"/>
+        </w:rPr>
+        <w:t xml:space="preserve">exit</w:t>
+      </w:r>
+      <w:r>
+        <w:t xml:space="preserve"> </w:t>
+      </w:r>
+      <w:r>
+        <w:t xml:space="preserve">to leave administrator mode, and return to normal user, and the</w:t>
+      </w:r>
+      <w:r>
+        <w:t xml:space="preserve"> </w:t>
+      </w:r>
+      <w:r>
+        <w:rPr>
+          <w:rStyle w:val="VerbatimChar"/>
+        </w:rPr>
+        <w:t xml:space="preserve">$</w:t>
+      </w:r>
+      <w:r>
+        <w:t xml:space="preserve"> </w:t>
+      </w:r>
+      <w:r>
+        <w:t xml:space="preserve">prompt. Finally, you can add your private key to this, using the path to the</w:t>
+      </w:r>
+      <w:r>
+        <w:t xml:space="preserve"> </w:t>
+      </w:r>
+      <w:r>
+        <w:rPr>
+          <w:rStyle w:val="VerbatimChar"/>
+        </w:rPr>
+        <w:t xml:space="preserve">id_rsa</w:t>
+      </w:r>
+      <w:r>
+        <w:t xml:space="preserve"> </w:t>
+      </w:r>
+      <w:r>
+        <w:t xml:space="preserve">file you noted down earlier. At the</w:t>
+      </w:r>
+      <w:r>
+        <w:t xml:space="preserve"> </w:t>
+      </w:r>
+      <w:r>
+        <w:rPr>
+          <w:rStyle w:val="VerbatimChar"/>
+        </w:rPr>
+        <w:t xml:space="preserve">$</w:t>
+      </w:r>
+      <w:r>
+        <w:t xml:space="preserve"> </w:t>
+      </w:r>
+      <w:r>
+        <w:t xml:space="preserve">prompt enter:</w:t>
+      </w:r>
+    </w:p>
+    <w:p>
+      <w:pPr>
+        <w:pStyle w:val="BodyText"/>
+      </w:pPr>
+      <w:r>
+        <w:rPr>
+          <w:rStyle w:val="VerbatimChar"/>
+        </w:rPr>
+        <w:t xml:space="preserve">ssh-add ~/.ssh/id_rsa</w:t>
+      </w:r>
+    </w:p>
+    <w:p>
+      <w:pPr>
+        <w:pStyle w:val="BodyText"/>
+      </w:pPr>
+      <w:r>
+        <w:t xml:space="preserve">and hopefully this will successfully add your private key.</w:t>
+      </w:r>
+    </w:p>
+    <w:p>
+      <w:pPr>
+        <w:pStyle w:val="Heading2"/>
+      </w:pPr>
+      <w:bookmarkStart w:id="48" w:name="give-github-the-public-ssh-key"/>
+      <w:r>
+        <w:t xml:space="preserve">5.3 Give GitHub the public SSH key</w:t>
+      </w:r>
+      <w:bookmarkEnd w:id="48"/>
+    </w:p>
+    <w:p>
+      <w:pPr>
+        <w:pStyle w:val="FirstParagraph"/>
+      </w:pPr>
+      <w:r>
+        <w:t xml:space="preserve">The clever thing about SSH keys is that the public key is useless without the secret private key on your own PC. This makes it a very secure system, but also saves you having to type in usernames and passwords all the time. So the final step is to inform GitHub of the public key. First, copy it into your clipboard. To do this, in RStudio, go to the</w:t>
+      </w:r>
+      <w:r>
+        <w:t xml:space="preserve"> </w:t>
+      </w:r>
+      <w:r>
+        <w:t xml:space="preserve">“</w:t>
+      </w:r>
+      <w:r>
+        <w:t xml:space="preserve">Tools -&gt; Global options -&gt; Git/SVN</w:t>
+      </w:r>
+      <w:r>
+        <w:t xml:space="preserve">”</w:t>
+      </w:r>
+      <w:r>
+        <w:t xml:space="preserve"> </w:t>
+      </w:r>
+      <w:r>
+        <w:t xml:space="preserve">menu and click on the blue text</w:t>
+      </w:r>
+      <w:r>
+        <w:t xml:space="preserve"> </w:t>
+      </w:r>
+      <w:r>
+        <w:t xml:space="preserve">“</w:t>
+      </w:r>
+      <w:r>
+        <w:t xml:space="preserve">View public key</w:t>
+      </w:r>
+      <w:r>
+        <w:t xml:space="preserve">”</w:t>
+      </w:r>
+      <w:r>
+        <w:t xml:space="preserve">. You should see something similar to:</w:t>
       </w:r>
     </w:p>
     <w:p>
@@ -2249,20 +3278,20 @@
       <w:r>
         <w:drawing>
           <wp:inline>
-            <wp:extent cx="5943600" cy="3906981"/>
+            <wp:extent cx="5943600" cy="5750983"/>
             <wp:effectExtent b="0" l="0" r="0" t="0"/>
             <wp:docPr descr="" title="" id="1" name="Picture"/>
             <a:graphic>
               <a:graphicData uri="http://schemas.openxmlformats.org/drawingml/2006/picture">
                 <pic:pic>
                   <pic:nvPicPr>
-                    <pic:cNvPr descr="figs/github_quick_setup_screen.PNG" id="0" name="Picture"/>
+                    <pic:cNvPr descr="figs/public_rsa.png" id="0" name="Picture"/>
                     <pic:cNvPicPr>
                       <a:picLocks noChangeArrowheads="1" noChangeAspect="1"/>
                     </pic:cNvPicPr>
                   </pic:nvPicPr>
                   <pic:blipFill>
-                    <a:blip r:embed="rId42"/>
+                    <a:blip r:embed="rId49"/>
                     <a:stretch>
                       <a:fillRect/>
                     </a:stretch>
@@ -2270,7 +3299,7 @@
                   <pic:spPr bwMode="auto">
                     <a:xfrm>
                       <a:off x="0" y="0"/>
-                      <a:ext cx="5943600" cy="3906981"/>
+                      <a:ext cx="5943600" cy="5750983"/>
                     </a:xfrm>
                     <a:prstGeom prst="rect">
                       <a:avLst/>
@@ -2294,7 +3323,351 @@
         <w:pStyle w:val="BodyText"/>
       </w:pPr>
       <w:r>
-        <w:t xml:space="preserve">You already have an existing (local) repository on your machine, so it is the second option you want. Conveniently, the Github screen has a little copy button next to the key commands, which for me are:</w:t>
+        <w:t xml:space="preserve">Copy the public key onto your clipboard as suggested. Now go back to the GitHub website and login if you have not already done so. At the upper top-right of the main screen is a small down-arrow. Click on this and go to the Settings menu:</w:t>
+      </w:r>
+    </w:p>
+    <w:p>
+      <w:pPr>
+        <w:pStyle w:val="BodyText"/>
+      </w:pPr>
+      <w:r>
+        <w:drawing>
+          <wp:inline>
+            <wp:extent cx="2266950" cy="5286375"/>
+            <wp:effectExtent b="0" l="0" r="0" t="0"/>
+            <wp:docPr descr="" title="" id="1" name="Picture"/>
+            <a:graphic>
+              <a:graphicData uri="http://schemas.openxmlformats.org/drawingml/2006/picture">
+                <pic:pic>
+                  <pic:nvPicPr>
+                    <pic:cNvPr descr="figs/github_main_menu.png" id="0" name="Picture"/>
+                    <pic:cNvPicPr>
+                      <a:picLocks noChangeArrowheads="1" noChangeAspect="1"/>
+                    </pic:cNvPicPr>
+                  </pic:nvPicPr>
+                  <pic:blipFill>
+                    <a:blip r:embed="rId50"/>
+                    <a:stretch>
+                      <a:fillRect/>
+                    </a:stretch>
+                  </pic:blipFill>
+                  <pic:spPr bwMode="auto">
+                    <a:xfrm>
+                      <a:off x="0" y="0"/>
+                      <a:ext cx="2266950" cy="5286375"/>
+                    </a:xfrm>
+                    <a:prstGeom prst="rect">
+                      <a:avLst/>
+                    </a:prstGeom>
+                    <a:noFill/>
+                    <a:ln w="9525">
+                      <a:noFill/>
+                      <a:headEnd/>
+                      <a:tailEnd/>
+                    </a:ln>
+                  </pic:spPr>
+                </pic:pic>
+              </a:graphicData>
+            </a:graphic>
+          </wp:inline>
+        </w:drawing>
+      </w:r>
+    </w:p>
+    <w:p>
+      <w:pPr>
+        <w:pStyle w:val="BodyText"/>
+      </w:pPr>
+      <w:r>
+        <w:t xml:space="preserve">On the screen that is displayed, on the left-hand side pick the menu tab called</w:t>
+      </w:r>
+      <w:r>
+        <w:t xml:space="preserve"> </w:t>
+      </w:r>
+      <w:r>
+        <w:rPr>
+          <w:b/>
+        </w:rPr>
+        <w:t xml:space="preserve">SSH and GPG keys</w:t>
+      </w:r>
+      <w:r>
+        <w:t xml:space="preserve">. Click the green button to add a</w:t>
+      </w:r>
+      <w:r>
+        <w:t xml:space="preserve"> </w:t>
+      </w:r>
+      <w:r>
+        <w:rPr>
+          <w:b/>
+        </w:rPr>
+        <w:t xml:space="preserve">New SSH key</w:t>
+      </w:r>
+      <w:r>
+        <w:t xml:space="preserve"> </w:t>
+      </w:r>
+      <w:r>
+        <w:t xml:space="preserve">and you should see the following screen:</w:t>
+      </w:r>
+    </w:p>
+    <w:p>
+      <w:pPr>
+        <w:pStyle w:val="BodyText"/>
+      </w:pPr>
+      <w:r>
+        <w:drawing>
+          <wp:inline>
+            <wp:extent cx="5943600" cy="3162059"/>
+            <wp:effectExtent b="0" l="0" r="0" t="0"/>
+            <wp:docPr descr="" title="" id="1" name="Picture"/>
+            <a:graphic>
+              <a:graphicData uri="http://schemas.openxmlformats.org/drawingml/2006/picture">
+                <pic:pic>
+                  <pic:nvPicPr>
+                    <pic:cNvPr descr="figs/github_new_ssh.png" id="0" name="Picture"/>
+                    <pic:cNvPicPr>
+                      <a:picLocks noChangeArrowheads="1" noChangeAspect="1"/>
+                    </pic:cNvPicPr>
+                  </pic:nvPicPr>
+                  <pic:blipFill>
+                    <a:blip r:embed="rId51"/>
+                    <a:stretch>
+                      <a:fillRect/>
+                    </a:stretch>
+                  </pic:blipFill>
+                  <pic:spPr bwMode="auto">
+                    <a:xfrm>
+                      <a:off x="0" y="0"/>
+                      <a:ext cx="5943600" cy="3162059"/>
+                    </a:xfrm>
+                    <a:prstGeom prst="rect">
+                      <a:avLst/>
+                    </a:prstGeom>
+                    <a:noFill/>
+                    <a:ln w="9525">
+                      <a:noFill/>
+                      <a:headEnd/>
+                      <a:tailEnd/>
+                    </a:ln>
+                  </pic:spPr>
+                </pic:pic>
+              </a:graphicData>
+            </a:graphic>
+          </wp:inline>
+        </w:drawing>
+      </w:r>
+    </w:p>
+    <w:p>
+      <w:pPr>
+        <w:pStyle w:val="BodyText"/>
+      </w:pPr>
+      <w:r>
+        <w:t xml:space="preserve">Into the</w:t>
+      </w:r>
+      <w:r>
+        <w:t xml:space="preserve"> </w:t>
+      </w:r>
+      <w:r>
+        <w:rPr>
+          <w:i/>
+        </w:rPr>
+        <w:t xml:space="preserve">Title</w:t>
+      </w:r>
+      <w:r>
+        <w:t xml:space="preserve"> </w:t>
+      </w:r>
+      <w:r>
+        <w:t xml:space="preserve">box enter something informative such as</w:t>
+      </w:r>
+      <w:r>
+        <w:t xml:space="preserve"> </w:t>
+      </w:r>
+      <w:r>
+        <w:t xml:space="preserve">“</w:t>
+      </w:r>
+      <w:r>
+        <w:t xml:space="preserve">My laptop</w:t>
+      </w:r>
+      <w:r>
+        <w:t xml:space="preserve">”</w:t>
+      </w:r>
+      <w:r>
+        <w:t xml:space="preserve"> </w:t>
+      </w:r>
+      <w:r>
+        <w:t xml:space="preserve">or</w:t>
+      </w:r>
+      <w:r>
+        <w:t xml:space="preserve"> </w:t>
+      </w:r>
+      <w:r>
+        <w:t xml:space="preserve">“</w:t>
+      </w:r>
+      <w:r>
+        <w:t xml:space="preserve">University account</w:t>
+      </w:r>
+      <w:r>
+        <w:t xml:space="preserve">”</w:t>
+      </w:r>
+      <w:r>
+        <w:t xml:space="preserve"> </w:t>
+      </w:r>
+      <w:r>
+        <w:t xml:space="preserve">etc. Then in the box below, simply paste the mysterious cryptic text of the public key that you copied from RStudio. Finally click the green button</w:t>
+      </w:r>
+      <w:r>
+        <w:t xml:space="preserve"> </w:t>
+      </w:r>
+      <w:r>
+        <w:t xml:space="preserve">“</w:t>
+      </w:r>
+      <w:r>
+        <w:t xml:space="preserve">Add SSH key</w:t>
+      </w:r>
+      <w:r>
+        <w:t xml:space="preserve">”</w:t>
+      </w:r>
+      <w:r>
+        <w:t xml:space="preserve">.</w:t>
+      </w:r>
+    </w:p>
+    <w:p>
+      <w:pPr>
+        <w:pStyle w:val="BodyText"/>
+      </w:pPr>
+      <w:r>
+        <w:t xml:space="preserve">You’ll be relieved to know that these steps only have to be done once on your computer. However, if you have multiple computers, you will have to create additional private-public SSH keys. So I have a key-pair for the computer in my office at work, and a separate one for my laptop, both registered with Github.</w:t>
+      </w:r>
+    </w:p>
+    <w:p>
+      <w:pPr>
+        <w:pStyle w:val="BodyText"/>
+      </w:pPr>
+      <w:r>
+        <w:t xml:space="preserve">Click the large</w:t>
+      </w:r>
+      <w:r>
+        <w:t xml:space="preserve"> </w:t>
+      </w:r>
+      <w:r>
+        <w:rPr>
+          <w:i/>
+        </w:rPr>
+        <w:t xml:space="preserve">+</w:t>
+      </w:r>
+      <w:r>
+        <w:t xml:space="preserve"> </w:t>
+      </w:r>
+      <w:r>
+        <w:t xml:space="preserve">sign to add a new repository, giving it the same name as your example RStudio project. Here is a screenshot of the appearance for me:</w:t>
+      </w:r>
+    </w:p>
+    <w:p>
+      <w:pPr>
+        <w:pStyle w:val="BodyText"/>
+      </w:pPr>
+      <w:r>
+        <w:drawing>
+          <wp:inline>
+            <wp:extent cx="5943600" cy="5807868"/>
+            <wp:effectExtent b="0" l="0" r="0" t="0"/>
+            <wp:docPr descr="" title="" id="1" name="Picture"/>
+            <a:graphic>
+              <a:graphicData uri="http://schemas.openxmlformats.org/drawingml/2006/picture">
+                <pic:pic>
+                  <pic:nvPicPr>
+                    <pic:cNvPr descr="figs/github_create_repository.png" id="0" name="Picture"/>
+                    <pic:cNvPicPr>
+                      <a:picLocks noChangeArrowheads="1" noChangeAspect="1"/>
+                    </pic:cNvPicPr>
+                  </pic:nvPicPr>
+                  <pic:blipFill>
+                    <a:blip r:embed="rId52"/>
+                    <a:stretch>
+                      <a:fillRect/>
+                    </a:stretch>
+                  </pic:blipFill>
+                  <pic:spPr bwMode="auto">
+                    <a:xfrm>
+                      <a:off x="0" y="0"/>
+                      <a:ext cx="5943600" cy="5807868"/>
+                    </a:xfrm>
+                    <a:prstGeom prst="rect">
+                      <a:avLst/>
+                    </a:prstGeom>
+                    <a:noFill/>
+                    <a:ln w="9525">
+                      <a:noFill/>
+                      <a:headEnd/>
+                      <a:tailEnd/>
+                    </a:ln>
+                  </pic:spPr>
+                </pic:pic>
+              </a:graphicData>
+            </a:graphic>
+          </wp:inline>
+        </w:drawing>
+      </w:r>
+    </w:p>
+    <w:p>
+      <w:pPr>
+        <w:pStyle w:val="BodyText"/>
+      </w:pPr>
+      <w:r>
+        <w:t xml:space="preserve">Set the repository as public (default) and don’t add a ReadMe file. The following screen (or similar) will be displayed:</w:t>
+      </w:r>
+    </w:p>
+    <w:p>
+      <w:pPr>
+        <w:pStyle w:val="BodyText"/>
+      </w:pPr>
+      <w:r>
+        <w:drawing>
+          <wp:inline>
+            <wp:extent cx="5943600" cy="3775992"/>
+            <wp:effectExtent b="0" l="0" r="0" t="0"/>
+            <wp:docPr descr="" title="" id="1" name="Picture"/>
+            <a:graphic>
+              <a:graphicData uri="http://schemas.openxmlformats.org/drawingml/2006/picture">
+                <pic:pic>
+                  <pic:nvPicPr>
+                    <pic:cNvPr descr="figs/clone_with_ssh.png" id="0" name="Picture"/>
+                    <pic:cNvPicPr>
+                      <a:picLocks noChangeArrowheads="1" noChangeAspect="1"/>
+                    </pic:cNvPicPr>
+                  </pic:nvPicPr>
+                  <pic:blipFill>
+                    <a:blip r:embed="rId53"/>
+                    <a:stretch>
+                      <a:fillRect/>
+                    </a:stretch>
+                  </pic:blipFill>
+                  <pic:spPr bwMode="auto">
+                    <a:xfrm>
+                      <a:off x="0" y="0"/>
+                      <a:ext cx="5943600" cy="3775992"/>
+                    </a:xfrm>
+                    <a:prstGeom prst="rect">
+                      <a:avLst/>
+                    </a:prstGeom>
+                    <a:noFill/>
+                    <a:ln w="9525">
+                      <a:noFill/>
+                      <a:headEnd/>
+                      <a:tailEnd/>
+                    </a:ln>
+                  </pic:spPr>
+                </pic:pic>
+              </a:graphicData>
+            </a:graphic>
+          </wp:inline>
+        </w:drawing>
+      </w:r>
+    </w:p>
+    <w:p>
+      <w:pPr>
+        <w:pStyle w:val="BodyText"/>
+      </w:pPr>
+      <w:r>
+        <w:t xml:space="preserve">You already have an existing (local) repository on your machine, so it is the second option you want. However, before we go futher, we need to set up some security Conveniently, the Github screen has a little copy button next to the key commands, which for me are:</w:t>
       </w:r>
     </w:p>
     <w:p>
@@ -2399,7 +3772,7 @@
                     </pic:cNvPicPr>
                   </pic:nvPicPr>
                   <pic:blipFill>
-                    <a:blip r:embed="rId43"/>
+                    <a:blip r:embed="rId54"/>
                     <a:stretch>
                       <a:fillRect/>
                     </a:stretch>
@@ -2536,21 +3909,21 @@
       <w:pPr>
         <w:pStyle w:val="Heading1"/>
       </w:pPr>
-      <w:bookmarkStart w:id="44" w:name="using-github-classroom"/>
+      <w:bookmarkStart w:id="55" w:name="using-github-classroom"/>
       <w:r>
         <w:t xml:space="preserve">5. Using Github Classroom</w:t>
       </w:r>
-      <w:bookmarkEnd w:id="44"/>
+      <w:bookmarkEnd w:id="55"/>
     </w:p>
     <w:p>
       <w:pPr>
         <w:pStyle w:val="Heading2"/>
       </w:pPr>
-      <w:bookmarkStart w:id="45" w:name="setup"/>
+      <w:bookmarkStart w:id="56" w:name="setup"/>
       <w:r>
         <w:t xml:space="preserve">5.1 Setup</w:t>
       </w:r>
-      <w:bookmarkEnd w:id="45"/>
+      <w:bookmarkEnd w:id="56"/>
     </w:p>
     <w:p>
       <w:pPr>
@@ -2598,7 +3971,7 @@
       <w:r>
         <w:t xml:space="preserve"> </w:t>
       </w:r>
-      <w:hyperlink r:id="rId46">
+      <w:hyperlink r:id="rId57">
         <w:r>
           <w:rPr>
             <w:rStyle w:val="Hyperlink"/>
@@ -2663,7 +4036,7 @@
                     </pic:cNvPicPr>
                   </pic:nvPicPr>
                   <pic:blipFill>
-                    <a:blip r:embed="rId47"/>
+                    <a:blip r:embed="rId58"/>
                     <a:stretch>
                       <a:fillRect/>
                     </a:stretch>
@@ -2718,7 +4091,7 @@
                     </pic:cNvPicPr>
                   </pic:nvPicPr>
                   <pic:blipFill>
-                    <a:blip r:embed="rId48"/>
+                    <a:blip r:embed="rId59"/>
                     <a:stretch>
                       <a:fillRect/>
                     </a:stretch>
@@ -2757,11 +4130,11 @@
       <w:pPr>
         <w:pStyle w:val="Heading2"/>
       </w:pPr>
-      <w:bookmarkStart w:id="49" w:name="allowing-others-to-comment-on-your-code"/>
+      <w:bookmarkStart w:id="60" w:name="allowing-others-to-comment-on-your-code"/>
       <w:r>
         <w:t xml:space="preserve">5.2 Allowing others to comment on your code</w:t>
       </w:r>
-      <w:bookmarkEnd w:id="49"/>
+      <w:bookmarkEnd w:id="60"/>
     </w:p>
     <w:p>
       <w:pPr>
@@ -2802,11 +4175,11 @@
       <w:pPr>
         <w:pStyle w:val="Heading1"/>
       </w:pPr>
-      <w:bookmarkStart w:id="50" w:name="reproducible-research"/>
+      <w:bookmarkStart w:id="61" w:name="reproducible-research"/>
       <w:r>
         <w:t xml:space="preserve">6. Reproducible research</w:t>
       </w:r>
-      <w:bookmarkEnd w:id="50"/>
+      <w:bookmarkEnd w:id="61"/>
     </w:p>
     <w:p>
       <w:pPr>
@@ -2820,7 +4193,7 @@
       <w:pPr>
         <w:pStyle w:val="Compact"/>
         <w:numPr>
-          <w:numId w:val="1005"/>
+          <w:numId w:val="1009"/>
           <w:ilvl w:val="0"/>
         </w:numPr>
       </w:pPr>
@@ -2832,7 +4205,7 @@
       <w:pPr>
         <w:pStyle w:val="Compact"/>
         <w:numPr>
-          <w:numId w:val="1005"/>
+          <w:numId w:val="1009"/>
           <w:ilvl w:val="0"/>
         </w:numPr>
       </w:pPr>
@@ -2844,7 +4217,7 @@
       <w:pPr>
         <w:pStyle w:val="Compact"/>
         <w:numPr>
-          <w:numId w:val="1005"/>
+          <w:numId w:val="1009"/>
           <w:ilvl w:val="0"/>
         </w:numPr>
       </w:pPr>
@@ -3024,7 +4397,7 @@
                     </pic:cNvPicPr>
                   </pic:nvPicPr>
                   <pic:blipFill>
-                    <a:blip r:embed="rId51"/>
+                    <a:blip r:embed="rId62"/>
                     <a:stretch>
                       <a:fillRect/>
                     </a:stretch>
@@ -3220,11 +4593,11 @@
       <w:pPr>
         <w:pStyle w:val="Heading2"/>
       </w:pPr>
-      <w:bookmarkStart w:id="52" w:name="this-is-a-level-2-heading"/>
+      <w:bookmarkStart w:id="63" w:name="this-is-a-level-2-heading"/>
       <w:r>
         <w:t xml:space="preserve">This is a level 2 heading</w:t>
       </w:r>
-      <w:bookmarkEnd w:id="52"/>
+      <w:bookmarkEnd w:id="63"/>
     </w:p>
     <w:p>
       <w:pPr>
@@ -3253,11 +4626,11 @@
       <w:pPr>
         <w:pStyle w:val="Heading3"/>
       </w:pPr>
-      <w:bookmarkStart w:id="53" w:name="this-is-a-level-3-heading"/>
+      <w:bookmarkStart w:id="64" w:name="this-is-a-level-3-heading"/>
       <w:r>
         <w:t xml:space="preserve">This is a level 3 heading</w:t>
       </w:r>
-      <w:bookmarkEnd w:id="53"/>
+      <w:bookmarkEnd w:id="64"/>
     </w:p>
     <w:p>
       <w:pPr>
@@ -3330,7 +4703,7 @@
       <w:r>
         <w:t xml:space="preserve"> </w:t>
       </w:r>
-      <w:hyperlink r:id="rId54">
+      <w:hyperlink r:id="rId65">
         <w:r>
           <w:rPr>
             <w:rStyle w:val="Hyperlink"/>
@@ -3347,7 +4720,7 @@
       <w:r>
         <w:t xml:space="preserve"> </w:t>
       </w:r>
-      <w:hyperlink r:id="rId55">
+      <w:hyperlink r:id="rId66">
         <w:r>
           <w:rPr>
             <w:rStyle w:val="Hyperlink"/>
@@ -4088,6 +5461,118 @@
       </w:pPr>
     </w:lvl>
   </w:abstractNum>
+  <w:abstractNum w:abstractNumId="99411">
+    <w:nsid w:val="71315dca"/>
+    <w:multiLevelType w:val="multilevel"/>
+    <w:lvl w:ilvl="0">
+      <w:start w:val="1"/>
+      <w:numFmt w:val="decimal"/>
+      <w:lvlText w:val="%1."/>
+      <w:lvlJc w:val="left"/>
+      <w:pPr>
+        <w:tabs>
+          <w:tab w:val="num" w:pos="0"/>
+        </w:tabs>
+        <w:ind w:left="480" w:hanging="480"/>
+      </w:pPr>
+    </w:lvl>
+    <w:lvl w:ilvl="1">
+      <w:start w:val="1"/>
+      <w:numFmt w:val="decimal"/>
+      <w:lvlText w:val="%2."/>
+      <w:lvlJc w:val="left"/>
+      <w:pPr>
+        <w:tabs>
+          <w:tab w:val="num" w:pos="720"/>
+        </w:tabs>
+        <w:ind w:left="1200" w:hanging="480"/>
+      </w:pPr>
+    </w:lvl>
+    <w:lvl w:ilvl="2">
+      <w:start w:val="1"/>
+      <w:numFmt w:val="decimal"/>
+      <w:lvlText w:val="%3."/>
+      <w:lvlJc w:val="left"/>
+      <w:pPr>
+        <w:tabs>
+          <w:tab w:val="num" w:pos="1440"/>
+        </w:tabs>
+        <w:ind w:left="1920" w:hanging="480"/>
+      </w:pPr>
+    </w:lvl>
+    <w:lvl w:ilvl="3">
+      <w:start w:val="1"/>
+      <w:numFmt w:val="decimal"/>
+      <w:lvlText w:val="%4."/>
+      <w:lvlJc w:val="left"/>
+      <w:pPr>
+        <w:tabs>
+          <w:tab w:val="num" w:pos="2160"/>
+        </w:tabs>
+        <w:ind w:left="2640" w:hanging="480"/>
+      </w:pPr>
+    </w:lvl>
+    <w:lvl w:ilvl="4">
+      <w:start w:val="1"/>
+      <w:numFmt w:val="decimal"/>
+      <w:lvlText w:val="%5."/>
+      <w:lvlJc w:val="left"/>
+      <w:pPr>
+        <w:tabs>
+          <w:tab w:val="num" w:pos="2880"/>
+        </w:tabs>
+        <w:ind w:left="3360" w:hanging="480"/>
+      </w:pPr>
+    </w:lvl>
+    <w:lvl w:ilvl="5">
+      <w:start w:val="1"/>
+      <w:numFmt w:val="decimal"/>
+      <w:lvlText w:val="%6."/>
+      <w:lvlJc w:val="left"/>
+      <w:pPr>
+        <w:tabs>
+          <w:tab w:val="num" w:pos="3600"/>
+        </w:tabs>
+        <w:ind w:left="4080" w:hanging="480"/>
+      </w:pPr>
+    </w:lvl>
+    <w:lvl w:ilvl="6">
+      <w:start w:val="1"/>
+      <w:numFmt w:val="decimal"/>
+      <w:lvlText w:val="%7."/>
+      <w:lvlJc w:val="left"/>
+      <w:pPr>
+        <w:tabs>
+          <w:tab w:val="num" w:pos="4320"/>
+        </w:tabs>
+        <w:ind w:left="4800" w:hanging="480"/>
+      </w:pPr>
+    </w:lvl>
+    <w:lvl w:ilvl="7">
+      <w:start w:val="1"/>
+      <w:numFmt w:val="decimal"/>
+      <w:lvlText w:val="%8."/>
+      <w:lvlJc w:val="left"/>
+      <w:pPr>
+        <w:tabs>
+          <w:tab w:val="num" w:pos="5040"/>
+        </w:tabs>
+        <w:ind w:left="5520" w:hanging="480"/>
+      </w:pPr>
+    </w:lvl>
+    <w:lvl w:ilvl="8">
+      <w:start w:val="1"/>
+      <w:numFmt w:val="decimal"/>
+      <w:lvlText w:val="%9."/>
+      <w:lvlJc w:val="left"/>
+      <w:pPr>
+        <w:tabs>
+          <w:tab w:val="num" w:pos="5760"/>
+        </w:tabs>
+        <w:ind w:left="6240" w:hanging="480"/>
+      </w:pPr>
+    </w:lvl>
+  </w:abstractNum>
   <w:num w:numId="1">
     <w:abstractNumId w:val="1"/>
   </w:num>
@@ -4167,6 +5652,45 @@
     <w:abstractNumId w:val="991"/>
   </w:num>
   <w:num w:numId="1005">
+    <w:abstractNumId w:val="991"/>
+  </w:num>
+  <w:num w:numId="1006">
+    <w:abstractNumId w:val="991"/>
+  </w:num>
+  <w:num w:numId="1007">
+    <w:abstractNumId w:val="99411"/>
+    <w:lvlOverride w:ilvl="0">
+      <w:startOverride w:val="1"/>
+    </w:lvlOverride>
+    <w:lvlOverride w:ilvl="1">
+      <w:startOverride w:val="1"/>
+    </w:lvlOverride>
+    <w:lvlOverride w:ilvl="2">
+      <w:startOverride w:val="1"/>
+    </w:lvlOverride>
+    <w:lvlOverride w:ilvl="3">
+      <w:startOverride w:val="1"/>
+    </w:lvlOverride>
+    <w:lvlOverride w:ilvl="4">
+      <w:startOverride w:val="1"/>
+    </w:lvlOverride>
+    <w:lvlOverride w:ilvl="5">
+      <w:startOverride w:val="1"/>
+    </w:lvlOverride>
+    <w:lvlOverride w:ilvl="6">
+      <w:startOverride w:val="1"/>
+    </w:lvlOverride>
+    <w:lvlOverride w:ilvl="7">
+      <w:startOverride w:val="1"/>
+    </w:lvlOverride>
+    <w:lvlOverride w:ilvl="8">
+      <w:startOverride w:val="1"/>
+    </w:lvlOverride>
+  </w:num>
+  <w:num w:numId="1008">
+    <w:abstractNumId w:val="991"/>
+  </w:num>
+  <w:num w:numId="1009">
     <w:abstractNumId w:val="991"/>
   </w:num>
 </w:numbering>

</xml_diff>

<commit_message>
Moved GitHub registration and setup to earlier in report.
</commit_message>
<xml_diff>
--- a/reproducible.docx
+++ b/reproducible.docx
@@ -1123,16 +1123,64 @@
         <w:t xml:space="preserve"> </w:t>
       </w:r>
       <w:r>
+        <w:rPr>
+          <w:i/>
+        </w:rPr>
+        <w:t xml:space="preserve">repo</w:t>
+      </w:r>
+      <w:r>
+        <w:t xml:space="preserve">. A repository is simply a folder that is under git version control. It contains some special files and folders to track all the different edits and changes you are making to your R scripts. Importantly, a</w:t>
+      </w:r>
+      <w:r>
+        <w:t xml:space="preserve"> </w:t>
+      </w:r>
+      <w:r>
+        <w:rPr>
+          <w:b/>
+        </w:rPr>
+        <w:t xml:space="preserve">local repository</w:t>
+      </w:r>
+      <w:r>
+        <w:t xml:space="preserve"> </w:t>
+      </w:r>
+      <w:r>
+        <w:t xml:space="preserve">stored on your own PC can also be</w:t>
+      </w:r>
+      <w:r>
+        <w:t xml:space="preserve"> </w:t>
+      </w:r>
+      <w:r>
         <w:t xml:space="preserve">“</w:t>
       </w:r>
       <w:r>
-        <w:t xml:space="preserve">repo</w:t>
+        <w:t xml:space="preserve">pushed</w:t>
       </w:r>
       <w:r>
         <w:t xml:space="preserve">”</w:t>
       </w:r>
       <w:r>
-        <w:t xml:space="preserve">. A repository is simply a folder that is under git version control. It contains some special files and folders to track all the different edits and changes you are making to your R scripts. Importantly, a</w:t>
+        <w:t xml:space="preserve"> </w:t>
+      </w:r>
+      <w:r>
+        <w:t xml:space="preserve">or</w:t>
+      </w:r>
+      <w:r>
+        <w:t xml:space="preserve"> </w:t>
+      </w:r>
+      <w:r>
+        <w:t xml:space="preserve">“</w:t>
+      </w:r>
+      <w:r>
+        <w:t xml:space="preserve">pulled</w:t>
+      </w:r>
+      <w:r>
+        <w:t xml:space="preserve">”</w:t>
+      </w:r>
+      <w:r>
+        <w:t xml:space="preserve"> </w:t>
+      </w:r>
+      <w:r>
+        <w:t xml:space="preserve">to and from an internet server, where it is called a</w:t>
       </w:r>
       <w:r>
         <w:t xml:space="preserve"> </w:t>
@@ -1141,13 +1189,18 @@
         <w:rPr>
           <w:b/>
         </w:rPr>
-        <w:t xml:space="preserve">local repository</w:t>
-      </w:r>
-      <w:r>
-        <w:t xml:space="preserve"> </w:t>
-      </w:r>
-      <w:r>
-        <w:t xml:space="preserve">stored on your own PC can also be</w:t>
+        <w:t xml:space="preserve">remote repository</w:t>
+      </w:r>
+      <w:r>
+        <w:t xml:space="preserve">. This allows easy collaboration. Even if doing a project on your own, it is sometimes easier if you also use a remote repository as it saves having to remember to copy files from e.g a PC at work, to a laptop at home etc. The most widely used hosting service for remote repositories is GitHub</w:t>
+      </w:r>
+    </w:p>
+    <w:p>
+      <w:pPr>
+        <w:pStyle w:val="BodyText"/>
+      </w:pPr>
+      <w:r>
+        <w:t xml:space="preserve">Github provides</w:t>
       </w:r>
       <w:r>
         <w:t xml:space="preserve"> </w:t>
@@ -1156,7 +1209,7 @@
         <w:t xml:space="preserve">“</w:t>
       </w:r>
       <w:r>
-        <w:t xml:space="preserve">pushed</w:t>
+        <w:t xml:space="preserve">remote</w:t>
       </w:r>
       <w:r>
         <w:t xml:space="preserve">”</w:t>
@@ -1165,6 +1218,1308 @@
         <w:t xml:space="preserve"> </w:t>
       </w:r>
       <w:r>
+        <w:t xml:space="preserve">repositories, which allow you to push or pull or your git files, plus their entire history, to the online site. It has a user-friendly interface, and free to register. On Github anyone can view your repositories unless you pay a monthly subscription, or based in higher education, when you can have private or public repositories at now charge. Alternative systems such as GitLab exist which are very similar, however, nearly all the documentation online you will encounter will relate to Github, so we will use that for this module.</w:t>
+      </w:r>
+    </w:p>
+    <w:p>
+      <w:pPr>
+        <w:pStyle w:val="BodyText"/>
+      </w:pPr>
+      <w:r>
+        <w:t xml:space="preserve">Begin by going to</w:t>
+      </w:r>
+      <w:r>
+        <w:t xml:space="preserve"> </w:t>
+      </w:r>
+      <w:hyperlink r:id="rId33">
+        <w:r>
+          <w:rPr>
+            <w:rStyle w:val="Hyperlink"/>
+          </w:rPr>
+          <w:t xml:space="preserve">https://github.com</w:t>
+        </w:r>
+      </w:hyperlink>
+      <w:r>
+        <w:t xml:space="preserve"> </w:t>
+      </w:r>
+      <w:r>
+        <w:t xml:space="preserve">and registering for a free account. You will have to enter a username and email. Use you University email address, but I do not recommend you use your University username. This is partly on security grounds (your username is a fairly long alphanumeric code), but more importantly after you have graduated you may want to continue using GitHub in your professional career. Good usernames are something meaningful, based on your real forename, surname or initials. A few suggestions:</w:t>
+      </w:r>
+    </w:p>
+    <w:p>
+      <w:pPr>
+        <w:pStyle w:val="Compact"/>
+        <w:numPr>
+          <w:numId w:val="1004"/>
+          <w:ilvl w:val="0"/>
+        </w:numPr>
+      </w:pPr>
+      <w:r>
+        <w:t xml:space="preserve">use entirely lower case letters for your username</w:t>
+      </w:r>
+    </w:p>
+    <w:p>
+      <w:pPr>
+        <w:pStyle w:val="Compact"/>
+        <w:numPr>
+          <w:numId w:val="1004"/>
+          <w:ilvl w:val="0"/>
+        </w:numPr>
+      </w:pPr>
+      <w:r>
+        <w:t xml:space="preserve">do not have any spaces in your username</w:t>
+      </w:r>
+    </w:p>
+    <w:p>
+      <w:pPr>
+        <w:pStyle w:val="Compact"/>
+        <w:numPr>
+          <w:numId w:val="1004"/>
+          <w:ilvl w:val="0"/>
+        </w:numPr>
+      </w:pPr>
+      <w:r>
+        <w:t xml:space="preserve">if you want to separate parts of your name, use underscores</w:t>
+      </w:r>
+      <w:r>
+        <w:t xml:space="preserve"> </w:t>
+      </w:r>
+      <w:r>
+        <w:rPr>
+          <w:rStyle w:val="VerbatimChar"/>
+        </w:rPr>
+        <w:t xml:space="preserve">_</w:t>
+      </w:r>
+      <w:r>
+        <w:t xml:space="preserve"> </w:t>
+      </w:r>
+      <w:r>
+        <w:t xml:space="preserve">rather than dashes</w:t>
+      </w:r>
+      <w:r>
+        <w:t xml:space="preserve"> </w:t>
+      </w:r>
+      <w:r>
+        <w:rPr>
+          <w:rStyle w:val="VerbatimChar"/>
+        </w:rPr>
+        <w:t xml:space="preserve">-</w:t>
+      </w:r>
+    </w:p>
+    <w:p>
+      <w:pPr>
+        <w:pStyle w:val="FirstParagraph"/>
+      </w:pPr>
+      <w:r>
+        <w:t xml:space="preserve">My username on GitHub is</w:t>
+      </w:r>
+      <w:r>
+        <w:t xml:space="preserve"> </w:t>
+      </w:r>
+      <w:r>
+        <w:rPr>
+          <w:rStyle w:val="VerbatimChar"/>
+        </w:rPr>
+        <w:t xml:space="preserve">rasanderson</w:t>
+      </w:r>
+      <w:r>
+        <w:t xml:space="preserve">. If you have a social media account such as Twitter, you may wish to user the same username for consistency.</w:t>
+      </w:r>
+    </w:p>
+    <w:p>
+      <w:pPr>
+        <w:pStyle w:val="BodyText"/>
+      </w:pPr>
+      <w:r>
+        <w:t xml:space="preserve">After you have entered all your details, confirm your email and username. You may need to check your University email account to acknowledge receipt of email to confirm registration.</w:t>
+      </w:r>
+    </w:p>
+    <w:p>
+      <w:pPr>
+        <w:pStyle w:val="Heading1"/>
+      </w:pPr>
+      <w:bookmarkStart w:id="34" w:name="github-security"/>
+      <w:r>
+        <w:t xml:space="preserve">5. Github security</w:t>
+      </w:r>
+      <w:bookmarkEnd w:id="34"/>
+    </w:p>
+    <w:p>
+      <w:pPr>
+        <w:pStyle w:val="FirstParagraph"/>
+      </w:pPr>
+      <w:r>
+        <w:t xml:space="preserve">Until July 2020 GitHub offer two methods of accessing</w:t>
+      </w:r>
+      <w:r>
+        <w:t xml:space="preserve"> </w:t>
+      </w:r>
+      <w:r>
+        <w:t xml:space="preserve">‘</w:t>
+      </w:r>
+      <w:r>
+        <w:t xml:space="preserve">pushing</w:t>
+      </w:r>
+      <w:r>
+        <w:t xml:space="preserve">’</w:t>
+      </w:r>
+      <w:r>
+        <w:t xml:space="preserve"> </w:t>
+      </w:r>
+      <w:r>
+        <w:t xml:space="preserve">your files to their systems, including plain passwords via HTTPS, secure shell protocols SSH. It has now started to offer multi-factor authentication (MFA or 2FA) whereby an additional code is sent to your smartphone. From July 2021 password authentication via HTTPS is going to be withdrawn due to concerns about security breaches. This means that you have to use either SSH or MFA to push files to a repository, even a</w:t>
+      </w:r>
+      <w:r>
+        <w:t xml:space="preserve"> </w:t>
+      </w:r>
+      <w:r>
+        <w:t xml:space="preserve">‘</w:t>
+      </w:r>
+      <w:r>
+        <w:t xml:space="preserve">public</w:t>
+      </w:r>
+      <w:r>
+        <w:t xml:space="preserve">’</w:t>
+      </w:r>
+      <w:r>
+        <w:t xml:space="preserve"> </w:t>
+      </w:r>
+      <w:r>
+        <w:t xml:space="preserve">one. Whilst this is more secure, it is a little bit more difficult to setup. I have had problems with MFA, so recommend that you try setting this up. SSH security consists of two</w:t>
+      </w:r>
+      <w:r>
+        <w:t xml:space="preserve"> </w:t>
+      </w:r>
+      <w:r>
+        <w:t xml:space="preserve">“</w:t>
+      </w:r>
+      <w:r>
+        <w:t xml:space="preserve">keys</w:t>
+      </w:r>
+      <w:r>
+        <w:t xml:space="preserve">”</w:t>
+      </w:r>
+      <w:r>
+        <w:t xml:space="preserve">, one of which is</w:t>
+      </w:r>
+      <w:r>
+        <w:t xml:space="preserve"> </w:t>
+      </w:r>
+      <w:r>
+        <w:t xml:space="preserve">‘</w:t>
+      </w:r>
+      <w:r>
+        <w:t xml:space="preserve">private</w:t>
+      </w:r>
+      <w:r>
+        <w:t xml:space="preserve">’</w:t>
+      </w:r>
+      <w:r>
+        <w:t xml:space="preserve"> </w:t>
+      </w:r>
+      <w:r>
+        <w:t xml:space="preserve">and you keep on your PC, the other is</w:t>
+      </w:r>
+      <w:r>
+        <w:t xml:space="preserve"> </w:t>
+      </w:r>
+      <w:r>
+        <w:t xml:space="preserve">‘</w:t>
+      </w:r>
+      <w:r>
+        <w:t xml:space="preserve">public</w:t>
+      </w:r>
+      <w:r>
+        <w:t xml:space="preserve">’</w:t>
+      </w:r>
+      <w:r>
+        <w:t xml:space="preserve"> </w:t>
+      </w:r>
+      <w:r>
+        <w:t xml:space="preserve">which you give to GitHub. The keys use some clever encryption, known as</w:t>
+      </w:r>
+      <w:r>
+        <w:t xml:space="preserve"> </w:t>
+      </w:r>
+      <w:r>
+        <w:t xml:space="preserve">“</w:t>
+      </w:r>
+      <w:r>
+        <w:t xml:space="preserve">RSA</w:t>
+      </w:r>
+      <w:r>
+        <w:t xml:space="preserve">”</w:t>
+      </w:r>
+      <w:r>
+        <w:t xml:space="preserve">, so that they know how to talk to each other, like some sort of lock-and-key mechanism, where you cannot actually understand what is going on. Thankfully, RStudio and Github make this easy to setup. There are three steps:</w:t>
+      </w:r>
+    </w:p>
+    <w:p>
+      <w:pPr>
+        <w:pStyle w:val="Compact"/>
+        <w:numPr>
+          <w:numId w:val="1005"/>
+          <w:ilvl w:val="0"/>
+        </w:numPr>
+      </w:pPr>
+      <w:r>
+        <w:t xml:space="preserve">Generate (if needed) the linked private and public</w:t>
+      </w:r>
+      <w:r>
+        <w:t xml:space="preserve"> </w:t>
+      </w:r>
+      <w:r>
+        <w:t xml:space="preserve">“</w:t>
+      </w:r>
+      <w:r>
+        <w:t xml:space="preserve">keys</w:t>
+      </w:r>
+      <w:r>
+        <w:t xml:space="preserve">”</w:t>
+      </w:r>
+      <w:r>
+        <w:t xml:space="preserve"> </w:t>
+      </w:r>
+      <w:r>
+        <w:t xml:space="preserve">used by SSH and store in two files</w:t>
+      </w:r>
+    </w:p>
+    <w:p>
+      <w:pPr>
+        <w:pStyle w:val="Compact"/>
+        <w:numPr>
+          <w:numId w:val="1005"/>
+          <w:ilvl w:val="0"/>
+        </w:numPr>
+      </w:pPr>
+      <w:r>
+        <w:t xml:space="preserve">Add the private key to a background program that runs on your computer</w:t>
+      </w:r>
+    </w:p>
+    <w:p>
+      <w:pPr>
+        <w:pStyle w:val="Compact"/>
+        <w:numPr>
+          <w:numId w:val="1005"/>
+          <w:ilvl w:val="0"/>
+        </w:numPr>
+      </w:pPr>
+      <w:r>
+        <w:t xml:space="preserve">Give the public key to GitHub</w:t>
+      </w:r>
+    </w:p>
+    <w:p>
+      <w:pPr>
+        <w:pStyle w:val="Heading2"/>
+      </w:pPr>
+      <w:bookmarkStart w:id="35" w:name="X1897160746a369dc057fcd5517b959559c77467"/>
+      <w:r>
+        <w:t xml:space="preserve">5.1 Check if you already have keys, and if needed, create them</w:t>
+      </w:r>
+      <w:bookmarkEnd w:id="35"/>
+    </w:p>
+    <w:p>
+      <w:pPr>
+        <w:pStyle w:val="FirstParagraph"/>
+      </w:pPr>
+      <w:r>
+        <w:t xml:space="preserve">It is possible that you already have keys setup. The easiest way of doing this is inside RStudio click on the</w:t>
+      </w:r>
+      <w:r>
+        <w:t xml:space="preserve"> </w:t>
+      </w:r>
+      <w:r>
+        <w:t xml:space="preserve">“</w:t>
+      </w:r>
+      <w:r>
+        <w:t xml:space="preserve">Tools -&gt; Global options -&gt; Git/SVN</w:t>
+      </w:r>
+      <w:r>
+        <w:t xml:space="preserve">”</w:t>
+      </w:r>
+      <w:r>
+        <w:t xml:space="preserve"> </w:t>
+      </w:r>
+      <w:r>
+        <w:t xml:space="preserve">menus, and you might see a screen like this:</w:t>
+      </w:r>
+    </w:p>
+    <w:p>
+      <w:pPr>
+        <w:pStyle w:val="BodyText"/>
+      </w:pPr>
+      <w:r>
+        <w:drawing>
+          <wp:inline>
+            <wp:extent cx="5943600" cy="5787672"/>
+            <wp:effectExtent b="0" l="0" r="0" t="0"/>
+            <wp:docPr descr="" title="" id="1" name="Picture"/>
+            <a:graphic>
+              <a:graphicData uri="http://schemas.openxmlformats.org/drawingml/2006/picture">
+                <pic:pic>
+                  <pic:nvPicPr>
+                    <pic:cNvPr descr="figs/rstudio_git_svn_window.png" id="0" name="Picture"/>
+                    <pic:cNvPicPr>
+                      <a:picLocks noChangeArrowheads="1" noChangeAspect="1"/>
+                    </pic:cNvPicPr>
+                  </pic:nvPicPr>
+                  <pic:blipFill>
+                    <a:blip r:embed="rId36"/>
+                    <a:stretch>
+                      <a:fillRect/>
+                    </a:stretch>
+                  </pic:blipFill>
+                  <pic:spPr bwMode="auto">
+                    <a:xfrm>
+                      <a:off x="0" y="0"/>
+                      <a:ext cx="5943600" cy="5787672"/>
+                    </a:xfrm>
+                    <a:prstGeom prst="rect">
+                      <a:avLst/>
+                    </a:prstGeom>
+                    <a:noFill/>
+                    <a:ln w="9525">
+                      <a:noFill/>
+                      <a:headEnd/>
+                      <a:tailEnd/>
+                    </a:ln>
+                  </pic:spPr>
+                </pic:pic>
+              </a:graphicData>
+            </a:graphic>
+          </wp:inline>
+        </w:drawing>
+      </w:r>
+    </w:p>
+    <w:p>
+      <w:pPr>
+        <w:pStyle w:val="BodyText"/>
+      </w:pPr>
+      <w:r>
+        <w:rPr>
+          <w:b/>
+        </w:rPr>
+        <w:t xml:space="preserve">Note</w:t>
+      </w:r>
+      <w:r>
+        <w:t xml:space="preserve"> </w:t>
+      </w:r>
+      <w:r>
+        <w:t xml:space="preserve">Please ensure that you tick the box</w:t>
+      </w:r>
+      <w:r>
+        <w:t xml:space="preserve"> </w:t>
+      </w:r>
+      <w:r>
+        <w:t xml:space="preserve">“</w:t>
+      </w:r>
+      <w:r>
+        <w:t xml:space="preserve">Enable version control interface to RStudio projects</w:t>
+      </w:r>
+      <w:r>
+        <w:t xml:space="preserve">”</w:t>
+      </w:r>
+      <w:r>
+        <w:t xml:space="preserve"> </w:t>
+      </w:r>
+      <w:r>
+        <w:t xml:space="preserve">in the above window.</w:t>
+      </w:r>
+    </w:p>
+    <w:p>
+      <w:pPr>
+        <w:pStyle w:val="BodyText"/>
+      </w:pPr>
+      <w:r>
+        <w:t xml:space="preserve">You can see that I have something already listed in ths SSH RSH key box, because I have already setup the relevant keys. It might be blank for you if this is the first time that you have used it. Assuming you do not have keys setup, click on the button</w:t>
+      </w:r>
+      <w:r>
+        <w:t xml:space="preserve"> </w:t>
+      </w:r>
+      <w:r>
+        <w:rPr>
+          <w:b/>
+        </w:rPr>
+        <w:t xml:space="preserve">Create RSA key</w:t>
+      </w:r>
+      <w:r>
+        <w:t xml:space="preserve">. RStudio will prompt you for a passphrase, but this is optional and for simplicity I don’t bother setting one up. Click</w:t>
+      </w:r>
+      <w:r>
+        <w:t xml:space="preserve"> </w:t>
+      </w:r>
+      <w:r>
+        <w:rPr>
+          <w:b/>
+        </w:rPr>
+        <w:t xml:space="preserve">Create</w:t>
+      </w:r>
+      <w:r>
+        <w:t xml:space="preserve"> </w:t>
+      </w:r>
+      <w:r>
+        <w:t xml:space="preserve">and RStudio will create two files:</w:t>
+      </w:r>
+    </w:p>
+    <w:p>
+      <w:pPr>
+        <w:pStyle w:val="Compact"/>
+        <w:numPr>
+          <w:numId w:val="1006"/>
+          <w:ilvl w:val="0"/>
+        </w:numPr>
+      </w:pPr>
+      <w:r>
+        <w:t xml:space="preserve">a</w:t>
+      </w:r>
+      <w:r>
+        <w:t xml:space="preserve"> </w:t>
+      </w:r>
+      <w:r>
+        <w:t xml:space="preserve">“</w:t>
+      </w:r>
+      <w:r>
+        <w:t xml:space="preserve">private</w:t>
+      </w:r>
+      <w:r>
+        <w:t xml:space="preserve">”</w:t>
+      </w:r>
+      <w:r>
+        <w:t xml:space="preserve"> </w:t>
+      </w:r>
+      <w:r>
+        <w:t xml:space="preserve">key, probably stored in</w:t>
+      </w:r>
+      <w:r>
+        <w:t xml:space="preserve"> </w:t>
+      </w:r>
+      <w:r>
+        <w:rPr>
+          <w:rStyle w:val="VerbatimChar"/>
+        </w:rPr>
+        <w:t xml:space="preserve">~/.ssh/id_rsa</w:t>
+      </w:r>
+    </w:p>
+    <w:p>
+      <w:pPr>
+        <w:pStyle w:val="Compact"/>
+        <w:numPr>
+          <w:numId w:val="1006"/>
+          <w:ilvl w:val="0"/>
+        </w:numPr>
+      </w:pPr>
+      <w:r>
+        <w:t xml:space="preserve">a</w:t>
+      </w:r>
+      <w:r>
+        <w:t xml:space="preserve"> </w:t>
+      </w:r>
+      <w:r>
+        <w:t xml:space="preserve">“</w:t>
+      </w:r>
+      <w:r>
+        <w:t xml:space="preserve">public</w:t>
+      </w:r>
+      <w:r>
+        <w:t xml:space="preserve">”</w:t>
+      </w:r>
+      <w:r>
+        <w:t xml:space="preserve"> </w:t>
+      </w:r>
+      <w:r>
+        <w:t xml:space="preserve">key, probably stored in</w:t>
+      </w:r>
+      <w:r>
+        <w:t xml:space="preserve"> </w:t>
+      </w:r>
+      <w:r>
+        <w:rPr>
+          <w:rStyle w:val="VerbatimChar"/>
+        </w:rPr>
+        <w:t xml:space="preserve">~/.ssh/id_rsa.pub</w:t>
+      </w:r>
+    </w:p>
+    <w:p>
+      <w:pPr>
+        <w:pStyle w:val="FirstParagraph"/>
+      </w:pPr>
+      <w:r>
+        <w:t xml:space="preserve">Make a note of where the</w:t>
+      </w:r>
+      <w:r>
+        <w:t xml:space="preserve"> </w:t>
+      </w:r>
+      <w:r>
+        <w:rPr>
+          <w:rStyle w:val="VerbatimChar"/>
+        </w:rPr>
+        <w:t xml:space="preserve">id_rsa</w:t>
+      </w:r>
+      <w:r>
+        <w:t xml:space="preserve"> </w:t>
+      </w:r>
+      <w:r>
+        <w:t xml:space="preserve">key has been stored; re-open the RStudio Tools -&gt; Global Options -&gt; Git/SVN window if needed, as you will need the information shortly.</w:t>
+      </w:r>
+    </w:p>
+    <w:p>
+      <w:pPr>
+        <w:pStyle w:val="Heading2"/>
+      </w:pPr>
+      <w:bookmarkStart w:id="37" w:name="tell-your-local-machine-about-these-keys"/>
+      <w:r>
+        <w:t xml:space="preserve">5.2 Tell your local machine about these keys</w:t>
+      </w:r>
+      <w:bookmarkEnd w:id="37"/>
+    </w:p>
+    <w:p>
+      <w:pPr>
+        <w:pStyle w:val="FirstParagraph"/>
+      </w:pPr>
+      <w:r>
+        <w:t xml:space="preserve">Your local machine needs to know that these keys exist, and it has a little program called an</w:t>
+      </w:r>
+      <w:r>
+        <w:t xml:space="preserve"> </w:t>
+      </w:r>
+      <w:r>
+        <w:t xml:space="preserve">“</w:t>
+      </w:r>
+      <w:r>
+        <w:t xml:space="preserve">ssh-agent</w:t>
+      </w:r>
+      <w:r>
+        <w:t xml:space="preserve">”</w:t>
+      </w:r>
+      <w:r>
+        <w:t xml:space="preserve"> </w:t>
+      </w:r>
+      <w:r>
+        <w:t xml:space="preserve">running which we need to start running quietly in the background to check on them. The instructions differ slightly for Windows vs Macs.</w:t>
+      </w:r>
+    </w:p>
+    <w:p>
+      <w:pPr>
+        <w:pStyle w:val="Heading3"/>
+      </w:pPr>
+      <w:bookmarkStart w:id="38" w:name="add-keys-to-ssh-agent-on-windows-10-pcs"/>
+      <w:r>
+        <w:t xml:space="preserve">5.2.1 Add keys to ssh-agent on Windows 10 PCs</w:t>
+      </w:r>
+      <w:bookmarkEnd w:id="38"/>
+    </w:p>
+    <w:p>
+      <w:pPr>
+        <w:pStyle w:val="FirstParagraph"/>
+      </w:pPr>
+      <w:r>
+        <w:t xml:space="preserve">In the RStudio</w:t>
+      </w:r>
+      <w:r>
+        <w:t xml:space="preserve"> </w:t>
+      </w:r>
+      <w:r>
+        <w:rPr>
+          <w:b/>
+        </w:rPr>
+        <w:t xml:space="preserve">Terminal</w:t>
+      </w:r>
+      <w:r>
+        <w:t xml:space="preserve"> </w:t>
+      </w:r>
+      <w:r>
+        <w:t xml:space="preserve">window (i.e. not the usual Console window), at the</w:t>
+      </w:r>
+      <w:r>
+        <w:t xml:space="preserve"> </w:t>
+      </w:r>
+      <w:r>
+        <w:rPr>
+          <w:rStyle w:val="VerbatimChar"/>
+        </w:rPr>
+        <w:t xml:space="preserve">$</w:t>
+      </w:r>
+      <w:r>
+        <w:t xml:space="preserve"> </w:t>
+      </w:r>
+      <w:r>
+        <w:t xml:space="preserve">prompt type:</w:t>
+      </w:r>
+    </w:p>
+    <w:p>
+      <w:pPr>
+        <w:pStyle w:val="BodyText"/>
+      </w:pPr>
+      <w:r>
+        <w:rPr>
+          <w:rStyle w:val="VerbatimChar"/>
+        </w:rPr>
+        <w:t xml:space="preserve">eval $(ssh-agent -s)</w:t>
+      </w:r>
+    </w:p>
+    <w:p>
+      <w:pPr>
+        <w:pStyle w:val="BodyText"/>
+      </w:pPr>
+      <w:r>
+        <w:t xml:space="preserve">and hopefully it will display something like</w:t>
+      </w:r>
+    </w:p>
+    <w:p>
+      <w:pPr>
+        <w:pStyle w:val="BodyText"/>
+      </w:pPr>
+      <w:r>
+        <w:rPr>
+          <w:rStyle w:val="VerbatimChar"/>
+        </w:rPr>
+        <w:t xml:space="preserve">Agent pid 6508</w:t>
+      </w:r>
+    </w:p>
+    <w:p>
+      <w:pPr>
+        <w:pStyle w:val="BodyText"/>
+      </w:pPr>
+      <w:r>
+        <w:t xml:space="preserve">(The exact number you get will be different). This is the process identification number of the little ssh-agent program that is now running in the background. You then need to add your private key, held in the</w:t>
+      </w:r>
+      <w:r>
+        <w:t xml:space="preserve"> </w:t>
+      </w:r>
+      <w:r>
+        <w:rPr>
+          <w:rStyle w:val="VerbatimChar"/>
+        </w:rPr>
+        <w:t xml:space="preserve">id_rsa</w:t>
+      </w:r>
+      <w:r>
+        <w:t xml:space="preserve"> </w:t>
+      </w:r>
+      <w:r>
+        <w:t xml:space="preserve">file, to this agent. You made a note of where this file is stored earlier. To add this key to the ssh-agent, at the</w:t>
+      </w:r>
+      <w:r>
+        <w:t xml:space="preserve"> </w:t>
+      </w:r>
+      <w:r>
+        <w:rPr>
+          <w:rStyle w:val="VerbatimChar"/>
+        </w:rPr>
+        <w:t xml:space="preserve">$</w:t>
+      </w:r>
+      <w:r>
+        <w:t xml:space="preserve"> </w:t>
+      </w:r>
+      <w:r>
+        <w:t xml:space="preserve">prompt type:</w:t>
+      </w:r>
+    </w:p>
+    <w:p>
+      <w:pPr>
+        <w:pStyle w:val="BodyText"/>
+      </w:pPr>
+      <w:r>
+        <w:rPr>
+          <w:rStyle w:val="VerbatimChar"/>
+        </w:rPr>
+        <w:t xml:space="preserve">ssh-add ~/.ssh/id_rsa</w:t>
+      </w:r>
+    </w:p>
+    <w:p>
+      <w:pPr>
+        <w:pStyle w:val="BodyText"/>
+      </w:pPr>
+      <w:r>
+        <w:rPr>
+          <w:b/>
+        </w:rPr>
+        <w:t xml:space="preserve">Note</w:t>
+      </w:r>
+      <w:r>
+        <w:t xml:space="preserve"> </w:t>
+      </w:r>
+      <w:r>
+        <w:t xml:space="preserve">Depending on your PC, the exact path to the</w:t>
+      </w:r>
+      <w:r>
+        <w:t xml:space="preserve"> </w:t>
+      </w:r>
+      <w:r>
+        <w:rPr>
+          <w:rStyle w:val="VerbatimChar"/>
+        </w:rPr>
+        <w:t xml:space="preserve">id_rsa</w:t>
+      </w:r>
+      <w:r>
+        <w:t xml:space="preserve"> </w:t>
+      </w:r>
+      <w:r>
+        <w:t xml:space="preserve">may be different.</w:t>
+      </w:r>
+    </w:p>
+    <w:p>
+      <w:pPr>
+        <w:pStyle w:val="Heading3"/>
+      </w:pPr>
+      <w:bookmarkStart w:id="39" w:name="add-keys-to-ssh-agent-on-mac-os"/>
+      <w:r>
+        <w:t xml:space="preserve">5.2.2 Add keys to ssh-agent on Mac OS</w:t>
+      </w:r>
+      <w:bookmarkEnd w:id="39"/>
+    </w:p>
+    <w:p>
+      <w:pPr>
+        <w:pStyle w:val="FirstParagraph"/>
+      </w:pPr>
+      <w:r>
+        <w:t xml:space="preserve">It is probably better to open a MacOS Terminal window, rather than use the RStudio Terminal for these commands. At the</w:t>
+      </w:r>
+      <w:r>
+        <w:t xml:space="preserve"> </w:t>
+      </w:r>
+      <w:r>
+        <w:rPr>
+          <w:rStyle w:val="VerbatimChar"/>
+        </w:rPr>
+        <w:t xml:space="preserve">$</w:t>
+      </w:r>
+      <w:r>
+        <w:t xml:space="preserve"> </w:t>
+      </w:r>
+      <w:r>
+        <w:t xml:space="preserve">prompt type:</w:t>
+      </w:r>
+    </w:p>
+    <w:p>
+      <w:pPr>
+        <w:pStyle w:val="BodyText"/>
+      </w:pPr>
+      <w:r>
+        <w:rPr>
+          <w:rStyle w:val="VerbatimChar"/>
+        </w:rPr>
+        <w:t xml:space="preserve">eval "$(ssh-agent -s)"</w:t>
+      </w:r>
+    </w:p>
+    <w:p>
+      <w:pPr>
+        <w:pStyle w:val="BodyText"/>
+      </w:pPr>
+      <w:r>
+        <w:t xml:space="preserve">and hopefully it will return:</w:t>
+      </w:r>
+    </w:p>
+    <w:p>
+      <w:pPr>
+        <w:pStyle w:val="BodyText"/>
+      </w:pPr>
+      <w:r>
+        <w:rPr>
+          <w:rStyle w:val="VerbatimChar"/>
+        </w:rPr>
+        <w:t xml:space="preserve">Agent pid 6508</w:t>
+      </w:r>
+    </w:p>
+    <w:p>
+      <w:pPr>
+        <w:pStyle w:val="BodyText"/>
+      </w:pPr>
+      <w:r>
+        <w:t xml:space="preserve">However, MacOS has tighter security than Windows, and you may receive an error about</w:t>
+      </w:r>
+      <w:r>
+        <w:t xml:space="preserve"> </w:t>
+      </w:r>
+      <w:r>
+        <w:rPr>
+          <w:rStyle w:val="VerbatimChar"/>
+        </w:rPr>
+        <w:t xml:space="preserve">mkdtemp: private socket dir: No such file or directory</w:t>
+      </w:r>
+      <w:r>
+        <w:t xml:space="preserve"> </w:t>
+      </w:r>
+      <w:r>
+        <w:t xml:space="preserve">or an error</w:t>
+      </w:r>
+      <w:r>
+        <w:t xml:space="preserve"> </w:t>
+      </w:r>
+      <w:r>
+        <w:rPr>
+          <w:rStyle w:val="VerbatimChar"/>
+        </w:rPr>
+        <w:t xml:space="preserve">Permission denied</w:t>
+      </w:r>
+      <w:r>
+        <w:t xml:space="preserve">. In this case, you need to elevate your security permissions using the</w:t>
+      </w:r>
+      <w:r>
+        <w:t xml:space="preserve"> </w:t>
+      </w:r>
+      <w:r>
+        <w:rPr>
+          <w:rStyle w:val="VerbatimChar"/>
+        </w:rPr>
+        <w:t xml:space="preserve">sudo</w:t>
+      </w:r>
+      <w:r>
+        <w:t xml:space="preserve"> </w:t>
+      </w:r>
+      <w:r>
+        <w:t xml:space="preserve">command. At the</w:t>
+      </w:r>
+      <w:r>
+        <w:t xml:space="preserve"> </w:t>
+      </w:r>
+      <w:r>
+        <w:rPr>
+          <w:rStyle w:val="VerbatimChar"/>
+        </w:rPr>
+        <w:t xml:space="preserve">$</w:t>
+      </w:r>
+      <w:r>
+        <w:t xml:space="preserve"> </w:t>
+      </w:r>
+      <w:r>
+        <w:t xml:space="preserve">prompt type:</w:t>
+      </w:r>
+    </w:p>
+    <w:p>
+      <w:pPr>
+        <w:pStyle w:val="BodyText"/>
+      </w:pPr>
+      <w:r>
+        <w:rPr>
+          <w:rStyle w:val="VerbatimChar"/>
+        </w:rPr>
+        <w:t xml:space="preserve">sudo su</w:t>
+      </w:r>
+    </w:p>
+    <w:p>
+      <w:pPr>
+        <w:pStyle w:val="BodyText"/>
+      </w:pPr>
+      <w:r>
+        <w:t xml:space="preserve">which will ask you for your administrator password. Enter this (it will not be displayed on screen), and the prompt will change from</w:t>
+      </w:r>
+      <w:r>
+        <w:t xml:space="preserve"> </w:t>
+      </w:r>
+      <w:r>
+        <w:rPr>
+          <w:rStyle w:val="VerbatimChar"/>
+        </w:rPr>
+        <w:t xml:space="preserve">$</w:t>
+      </w:r>
+      <w:r>
+        <w:t xml:space="preserve"> </w:t>
+      </w:r>
+      <w:r>
+        <w:t xml:space="preserve">to</w:t>
+      </w:r>
+      <w:r>
+        <w:t xml:space="preserve"> </w:t>
+      </w:r>
+      <w:r>
+        <w:rPr>
+          <w:rStyle w:val="VerbatimChar"/>
+        </w:rPr>
+        <w:t xml:space="preserve">#</w:t>
+      </w:r>
+      <w:r>
+        <w:t xml:space="preserve"> </w:t>
+      </w:r>
+      <w:r>
+        <w:t xml:space="preserve">to indicate you have administrator rights. Now, at the</w:t>
+      </w:r>
+      <w:r>
+        <w:t xml:space="preserve"> </w:t>
+      </w:r>
+      <w:r>
+        <w:rPr>
+          <w:rStyle w:val="VerbatimChar"/>
+        </w:rPr>
+        <w:t xml:space="preserve">#</w:t>
+      </w:r>
+      <w:r>
+        <w:t xml:space="preserve"> </w:t>
+      </w:r>
+      <w:r>
+        <w:t xml:space="preserve">prompt try:</w:t>
+      </w:r>
+    </w:p>
+    <w:p>
+      <w:pPr>
+        <w:pStyle w:val="BodyText"/>
+      </w:pPr>
+      <w:r>
+        <w:rPr>
+          <w:rStyle w:val="VerbatimChar"/>
+        </w:rPr>
+        <w:t xml:space="preserve">eval "$(ssh-agent -s)"</w:t>
+      </w:r>
+    </w:p>
+    <w:p>
+      <w:pPr>
+        <w:pStyle w:val="BodyText"/>
+      </w:pPr>
+      <w:r>
+        <w:t xml:space="preserve">and you should get a process id number displayed. Now that the ssh-agent program is running, you should type</w:t>
+      </w:r>
+      <w:r>
+        <w:t xml:space="preserve"> </w:t>
+      </w:r>
+      <w:r>
+        <w:rPr>
+          <w:rStyle w:val="VerbatimChar"/>
+        </w:rPr>
+        <w:t xml:space="preserve">exit</w:t>
+      </w:r>
+      <w:r>
+        <w:t xml:space="preserve"> </w:t>
+      </w:r>
+      <w:r>
+        <w:t xml:space="preserve">to leave administrator mode, and return to normal user, and the</w:t>
+      </w:r>
+      <w:r>
+        <w:t xml:space="preserve"> </w:t>
+      </w:r>
+      <w:r>
+        <w:rPr>
+          <w:rStyle w:val="VerbatimChar"/>
+        </w:rPr>
+        <w:t xml:space="preserve">$</w:t>
+      </w:r>
+      <w:r>
+        <w:t xml:space="preserve"> </w:t>
+      </w:r>
+      <w:r>
+        <w:t xml:space="preserve">prompt. Finally, you can add your private key to this, using the path to the</w:t>
+      </w:r>
+      <w:r>
+        <w:t xml:space="preserve"> </w:t>
+      </w:r>
+      <w:r>
+        <w:rPr>
+          <w:rStyle w:val="VerbatimChar"/>
+        </w:rPr>
+        <w:t xml:space="preserve">id_rsa</w:t>
+      </w:r>
+      <w:r>
+        <w:t xml:space="preserve"> </w:t>
+      </w:r>
+      <w:r>
+        <w:t xml:space="preserve">file you noted down earlier. At the</w:t>
+      </w:r>
+      <w:r>
+        <w:t xml:space="preserve"> </w:t>
+      </w:r>
+      <w:r>
+        <w:rPr>
+          <w:rStyle w:val="VerbatimChar"/>
+        </w:rPr>
+        <w:t xml:space="preserve">$</w:t>
+      </w:r>
+      <w:r>
+        <w:t xml:space="preserve"> </w:t>
+      </w:r>
+      <w:r>
+        <w:t xml:space="preserve">prompt enter:</w:t>
+      </w:r>
+    </w:p>
+    <w:p>
+      <w:pPr>
+        <w:pStyle w:val="BodyText"/>
+      </w:pPr>
+      <w:r>
+        <w:rPr>
+          <w:rStyle w:val="VerbatimChar"/>
+        </w:rPr>
+        <w:t xml:space="preserve">ssh-add ~/.ssh/id_rsa</w:t>
+      </w:r>
+    </w:p>
+    <w:p>
+      <w:pPr>
+        <w:pStyle w:val="BodyText"/>
+      </w:pPr>
+      <w:r>
+        <w:t xml:space="preserve">and hopefully this will successfully add your private key.</w:t>
+      </w:r>
+    </w:p>
+    <w:p>
+      <w:pPr>
+        <w:pStyle w:val="Heading2"/>
+      </w:pPr>
+      <w:bookmarkStart w:id="40" w:name="give-github-the-public-ssh-key"/>
+      <w:r>
+        <w:t xml:space="preserve">5.3 Give GitHub the public SSH key</w:t>
+      </w:r>
+      <w:bookmarkEnd w:id="40"/>
+    </w:p>
+    <w:p>
+      <w:pPr>
+        <w:pStyle w:val="FirstParagraph"/>
+      </w:pPr>
+      <w:r>
+        <w:t xml:space="preserve">The clever thing about SSH keys is that the public key is useless without the secret private key on your own PC. This makes it a very secure system, but also saves you having to type in usernames and passwords all the time. So the final step is to inform GitHub of the public key. First, copy it into your clipboard. To do this, in RStudio, go to the</w:t>
+      </w:r>
+      <w:r>
+        <w:t xml:space="preserve"> </w:t>
+      </w:r>
+      <w:r>
+        <w:t xml:space="preserve">“</w:t>
+      </w:r>
+      <w:r>
+        <w:t xml:space="preserve">Tools -&gt; Global options -&gt; Git/SVN</w:t>
+      </w:r>
+      <w:r>
+        <w:t xml:space="preserve">”</w:t>
+      </w:r>
+      <w:r>
+        <w:t xml:space="preserve"> </w:t>
+      </w:r>
+      <w:r>
+        <w:t xml:space="preserve">menu and click on the blue text</w:t>
+      </w:r>
+      <w:r>
+        <w:t xml:space="preserve"> </w:t>
+      </w:r>
+      <w:r>
+        <w:t xml:space="preserve">“</w:t>
+      </w:r>
+      <w:r>
+        <w:t xml:space="preserve">View public key</w:t>
+      </w:r>
+      <w:r>
+        <w:t xml:space="preserve">”</w:t>
+      </w:r>
+      <w:r>
+        <w:t xml:space="preserve">. You should see something similar to:</w:t>
+      </w:r>
+    </w:p>
+    <w:p>
+      <w:pPr>
+        <w:pStyle w:val="BodyText"/>
+      </w:pPr>
+      <w:r>
+        <w:drawing>
+          <wp:inline>
+            <wp:extent cx="5943600" cy="5750983"/>
+            <wp:effectExtent b="0" l="0" r="0" t="0"/>
+            <wp:docPr descr="" title="" id="1" name="Picture"/>
+            <a:graphic>
+              <a:graphicData uri="http://schemas.openxmlformats.org/drawingml/2006/picture">
+                <pic:pic>
+                  <pic:nvPicPr>
+                    <pic:cNvPr descr="figs/public_rsa.png" id="0" name="Picture"/>
+                    <pic:cNvPicPr>
+                      <a:picLocks noChangeArrowheads="1" noChangeAspect="1"/>
+                    </pic:cNvPicPr>
+                  </pic:nvPicPr>
+                  <pic:blipFill>
+                    <a:blip r:embed="rId41"/>
+                    <a:stretch>
+                      <a:fillRect/>
+                    </a:stretch>
+                  </pic:blipFill>
+                  <pic:spPr bwMode="auto">
+                    <a:xfrm>
+                      <a:off x="0" y="0"/>
+                      <a:ext cx="5943600" cy="5750983"/>
+                    </a:xfrm>
+                    <a:prstGeom prst="rect">
+                      <a:avLst/>
+                    </a:prstGeom>
+                    <a:noFill/>
+                    <a:ln w="9525">
+                      <a:noFill/>
+                      <a:headEnd/>
+                      <a:tailEnd/>
+                    </a:ln>
+                  </pic:spPr>
+                </pic:pic>
+              </a:graphicData>
+            </a:graphic>
+          </wp:inline>
+        </w:drawing>
+      </w:r>
+    </w:p>
+    <w:p>
+      <w:pPr>
+        <w:pStyle w:val="BodyText"/>
+      </w:pPr>
+      <w:r>
+        <w:t xml:space="preserve">Copy the public key onto your clipboard as suggested. Now go back to the GitHub website and login if you have not already done so. At the upper top-right of the main screen is a small down-arrow. Click on this and go to the Settings menu:</w:t>
+      </w:r>
+    </w:p>
+    <w:p>
+      <w:pPr>
+        <w:pStyle w:val="BodyText"/>
+      </w:pPr>
+      <w:r>
+        <w:drawing>
+          <wp:inline>
+            <wp:extent cx="2266950" cy="5286375"/>
+            <wp:effectExtent b="0" l="0" r="0" t="0"/>
+            <wp:docPr descr="" title="" id="1" name="Picture"/>
+            <a:graphic>
+              <a:graphicData uri="http://schemas.openxmlformats.org/drawingml/2006/picture">
+                <pic:pic>
+                  <pic:nvPicPr>
+                    <pic:cNvPr descr="figs/github_main_menu.png" id="0" name="Picture"/>
+                    <pic:cNvPicPr>
+                      <a:picLocks noChangeArrowheads="1" noChangeAspect="1"/>
+                    </pic:cNvPicPr>
+                  </pic:nvPicPr>
+                  <pic:blipFill>
+                    <a:blip r:embed="rId42"/>
+                    <a:stretch>
+                      <a:fillRect/>
+                    </a:stretch>
+                  </pic:blipFill>
+                  <pic:spPr bwMode="auto">
+                    <a:xfrm>
+                      <a:off x="0" y="0"/>
+                      <a:ext cx="2266950" cy="5286375"/>
+                    </a:xfrm>
+                    <a:prstGeom prst="rect">
+                      <a:avLst/>
+                    </a:prstGeom>
+                    <a:noFill/>
+                    <a:ln w="9525">
+                      <a:noFill/>
+                      <a:headEnd/>
+                      <a:tailEnd/>
+                    </a:ln>
+                  </pic:spPr>
+                </pic:pic>
+              </a:graphicData>
+            </a:graphic>
+          </wp:inline>
+        </w:drawing>
+      </w:r>
+    </w:p>
+    <w:p>
+      <w:pPr>
+        <w:pStyle w:val="BodyText"/>
+      </w:pPr>
+      <w:r>
+        <w:t xml:space="preserve">On the screen that is displayed, on the left-hand side pick the menu tab called</w:t>
+      </w:r>
+      <w:r>
+        <w:t xml:space="preserve"> </w:t>
+      </w:r>
+      <w:r>
+        <w:rPr>
+          <w:b/>
+        </w:rPr>
+        <w:t xml:space="preserve">SSH and GPG keys</w:t>
+      </w:r>
+      <w:r>
+        <w:t xml:space="preserve">. Click the green button to add a</w:t>
+      </w:r>
+      <w:r>
+        <w:t xml:space="preserve"> </w:t>
+      </w:r>
+      <w:r>
+        <w:rPr>
+          <w:b/>
+        </w:rPr>
+        <w:t xml:space="preserve">New SSH key</w:t>
+      </w:r>
+      <w:r>
+        <w:t xml:space="preserve"> </w:t>
+      </w:r>
+      <w:r>
+        <w:t xml:space="preserve">and you should see the following screen:</w:t>
+      </w:r>
+    </w:p>
+    <w:p>
+      <w:pPr>
+        <w:pStyle w:val="BodyText"/>
+      </w:pPr>
+      <w:r>
+        <w:drawing>
+          <wp:inline>
+            <wp:extent cx="5943600" cy="3162059"/>
+            <wp:effectExtent b="0" l="0" r="0" t="0"/>
+            <wp:docPr descr="" title="" id="1" name="Picture"/>
+            <a:graphic>
+              <a:graphicData uri="http://schemas.openxmlformats.org/drawingml/2006/picture">
+                <pic:pic>
+                  <pic:nvPicPr>
+                    <pic:cNvPr descr="figs/github_new_ssh.png" id="0" name="Picture"/>
+                    <pic:cNvPicPr>
+                      <a:picLocks noChangeArrowheads="1" noChangeAspect="1"/>
+                    </pic:cNvPicPr>
+                  </pic:nvPicPr>
+                  <pic:blipFill>
+                    <a:blip r:embed="rId43"/>
+                    <a:stretch>
+                      <a:fillRect/>
+                    </a:stretch>
+                  </pic:blipFill>
+                  <pic:spPr bwMode="auto">
+                    <a:xfrm>
+                      <a:off x="0" y="0"/>
+                      <a:ext cx="5943600" cy="3162059"/>
+                    </a:xfrm>
+                    <a:prstGeom prst="rect">
+                      <a:avLst/>
+                    </a:prstGeom>
+                    <a:noFill/>
+                    <a:ln w="9525">
+                      <a:noFill/>
+                      <a:headEnd/>
+                      <a:tailEnd/>
+                    </a:ln>
+                  </pic:spPr>
+                </pic:pic>
+              </a:graphicData>
+            </a:graphic>
+          </wp:inline>
+        </w:drawing>
+      </w:r>
+    </w:p>
+    <w:p>
+      <w:pPr>
+        <w:pStyle w:val="BodyText"/>
+      </w:pPr>
+      <w:r>
+        <w:t xml:space="preserve">Into the</w:t>
+      </w:r>
+      <w:r>
+        <w:t xml:space="preserve"> </w:t>
+      </w:r>
+      <w:r>
+        <w:rPr>
+          <w:i/>
+        </w:rPr>
+        <w:t xml:space="preserve">Title</w:t>
+      </w:r>
+      <w:r>
+        <w:t xml:space="preserve"> </w:t>
+      </w:r>
+      <w:r>
+        <w:t xml:space="preserve">box enter something informative such as</w:t>
+      </w:r>
+      <w:r>
+        <w:t xml:space="preserve"> </w:t>
+      </w:r>
+      <w:r>
+        <w:t xml:space="preserve">“</w:t>
+      </w:r>
+      <w:r>
+        <w:t xml:space="preserve">My laptop</w:t>
+      </w:r>
+      <w:r>
+        <w:t xml:space="preserve">”</w:t>
+      </w:r>
+      <w:r>
+        <w:t xml:space="preserve"> </w:t>
+      </w:r>
+      <w:r>
         <w:t xml:space="preserve">or</w:t>
       </w:r>
       <w:r>
@@ -1174,7 +2529,7 @@
         <w:t xml:space="preserve">“</w:t>
       </w:r>
       <w:r>
-        <w:t xml:space="preserve">pulled</w:t>
+        <w:t xml:space="preserve">University account</w:t>
       </w:r>
       <w:r>
         <w:t xml:space="preserve">”</w:t>
@@ -1183,19 +2538,30 @@
         <w:t xml:space="preserve"> </w:t>
       </w:r>
       <w:r>
-        <w:t xml:space="preserve">to and from an internet server, where it is called a</w:t>
-      </w:r>
-      <w:r>
-        <w:t xml:space="preserve"> </w:t>
-      </w:r>
-      <w:r>
-        <w:rPr>
-          <w:b/>
-        </w:rPr>
-        <w:t xml:space="preserve">remote repository</w:t>
-      </w:r>
-      <w:r>
-        <w:t xml:space="preserve">. This allows easy collaboration. Even if doing a project on your own, it is sometimes easier if you also use a remote repository as it saves having to remember to copy files from e.g a PC at work, to a laptop at home etc.</w:t>
+        <w:t xml:space="preserve">etc. Then in the box below, simply paste the mysterious cryptic text of the public key that you copied from RStudio. Finally click the green button</w:t>
+      </w:r>
+      <w:r>
+        <w:t xml:space="preserve"> </w:t>
+      </w:r>
+      <w:r>
+        <w:t xml:space="preserve">“</w:t>
+      </w:r>
+      <w:r>
+        <w:t xml:space="preserve">Add SSH key</w:t>
+      </w:r>
+      <w:r>
+        <w:t xml:space="preserve">”</w:t>
+      </w:r>
+      <w:r>
+        <w:t xml:space="preserve">.</w:t>
+      </w:r>
+    </w:p>
+    <w:p>
+      <w:pPr>
+        <w:pStyle w:val="BodyText"/>
+      </w:pPr>
+      <w:r>
+        <w:t xml:space="preserve">You’ll be relieved to know that these steps only have to be done once on your computer. However, if you have multiple computers, you will have to create additional private-public SSH keys. So I have a key-pair for the computer in my office at work, and a separate one for my laptop, both registered with Github.</w:t>
       </w:r>
     </w:p>
     <w:p>
@@ -1244,7 +2610,7 @@
                     </pic:cNvPicPr>
                   </pic:nvPicPr>
                   <pic:blipFill>
-                    <a:blip r:embed="rId33"/>
+                    <a:blip r:embed="rId44"/>
                     <a:stretch>
                       <a:fillRect/>
                     </a:stretch>
@@ -1359,7 +2725,7 @@
                     </pic:cNvPicPr>
                   </pic:nvPicPr>
                   <pic:blipFill>
-                    <a:blip r:embed="rId34"/>
+                    <a:blip r:embed="rId45"/>
                     <a:stretch>
                       <a:fillRect/>
                     </a:stretch>
@@ -1554,7 +2920,7 @@
                     </pic:cNvPicPr>
                   </pic:nvPicPr>
                   <pic:blipFill>
-                    <a:blip r:embed="rId35"/>
+                    <a:blip r:embed="rId46"/>
                     <a:stretch>
                       <a:fillRect/>
                     </a:stretch>
@@ -1627,7 +2993,7 @@
                     </pic:cNvPicPr>
                   </pic:nvPicPr>
                   <pic:blipFill>
-                    <a:blip r:embed="rId36"/>
+                    <a:blip r:embed="rId47"/>
                     <a:stretch>
                       <a:fillRect/>
                     </a:stretch>
@@ -1677,7 +3043,7 @@
       <w:pPr>
         <w:pStyle w:val="Compact"/>
         <w:numPr>
-          <w:numId w:val="1004"/>
+          <w:numId w:val="1007"/>
           <w:ilvl w:val="0"/>
         </w:numPr>
       </w:pPr>
@@ -1689,7 +3055,7 @@
       <w:pPr>
         <w:pStyle w:val="Compact"/>
         <w:numPr>
-          <w:numId w:val="1004"/>
+          <w:numId w:val="1007"/>
           <w:ilvl w:val="0"/>
         </w:numPr>
       </w:pPr>
@@ -1701,7 +3067,7 @@
       <w:pPr>
         <w:pStyle w:val="Compact"/>
         <w:numPr>
-          <w:numId w:val="1004"/>
+          <w:numId w:val="1007"/>
           <w:ilvl w:val="0"/>
         </w:numPr>
       </w:pPr>
@@ -1713,7 +3079,7 @@
       <w:pPr>
         <w:pStyle w:val="Compact"/>
         <w:numPr>
-          <w:numId w:val="1004"/>
+          <w:numId w:val="1007"/>
           <w:ilvl w:val="0"/>
         </w:numPr>
       </w:pPr>
@@ -1736,7 +3102,7 @@
       <w:pPr>
         <w:pStyle w:val="Compact"/>
         <w:numPr>
-          <w:numId w:val="1005"/>
+          <w:numId w:val="1008"/>
           <w:ilvl w:val="0"/>
         </w:numPr>
       </w:pPr>
@@ -1748,7 +3114,7 @@
       <w:pPr>
         <w:pStyle w:val="Compact"/>
         <w:numPr>
-          <w:numId w:val="1005"/>
+          <w:numId w:val="1008"/>
           <w:ilvl w:val="0"/>
         </w:numPr>
       </w:pPr>
@@ -1760,7 +3126,7 @@
       <w:pPr>
         <w:pStyle w:val="Compact"/>
         <w:numPr>
-          <w:numId w:val="1005"/>
+          <w:numId w:val="1008"/>
           <w:ilvl w:val="0"/>
         </w:numPr>
       </w:pPr>
@@ -1780,11 +3146,11 @@
       <w:pPr>
         <w:pStyle w:val="Heading1"/>
       </w:pPr>
-      <w:bookmarkStart w:id="37" w:name="add-some-files-and-start-editing"/>
+      <w:bookmarkStart w:id="48" w:name="add-some-files-and-start-editing"/>
       <w:r>
         <w:t xml:space="preserve">3. Add some files and start editing</w:t>
       </w:r>
-      <w:bookmarkEnd w:id="37"/>
+      <w:bookmarkEnd w:id="48"/>
     </w:p>
     <w:p>
       <w:pPr>
@@ -1941,7 +3307,7 @@
                     </pic:cNvPicPr>
                   </pic:nvPicPr>
                   <pic:blipFill>
-                    <a:blip r:embed="rId38"/>
+                    <a:blip r:embed="rId49"/>
                     <a:stretch>
                       <a:fillRect/>
                     </a:stretch>
@@ -2149,7 +3515,7 @@
                     </pic:cNvPicPr>
                   </pic:nvPicPr>
                   <pic:blipFill>
-                    <a:blip r:embed="rId39"/>
+                    <a:blip r:embed="rId50"/>
                     <a:stretch>
                       <a:fillRect/>
                     </a:stretch>
@@ -2195,1350 +3561,6 @@
     </w:p>
     <w:p>
       <w:pPr>
-        <w:pStyle w:val="Heading1"/>
-      </w:pPr>
-      <w:bookmarkStart w:id="40" w:name="github"/>
-      <w:r>
-        <w:t xml:space="preserve">4. Github</w:t>
-      </w:r>
-      <w:bookmarkEnd w:id="40"/>
-    </w:p>
-    <w:p>
-      <w:pPr>
-        <w:pStyle w:val="FirstParagraph"/>
-      </w:pPr>
-      <w:r>
-        <w:t xml:space="preserve">Github provides</w:t>
-      </w:r>
-      <w:r>
-        <w:t xml:space="preserve"> </w:t>
-      </w:r>
-      <w:r>
-        <w:t xml:space="preserve">“</w:t>
-      </w:r>
-      <w:r>
-        <w:t xml:space="preserve">remote</w:t>
-      </w:r>
-      <w:r>
-        <w:t xml:space="preserve">”</w:t>
-      </w:r>
-      <w:r>
-        <w:t xml:space="preserve"> </w:t>
-      </w:r>
-      <w:r>
-        <w:t xml:space="preserve">repositories, which allow you to push or pull or your git files, plus their entire history, to the online site. It has a user-friendly interface, and free to register. On Github anyone can view your repositories unless you pay a monthly subscription, or based in higher education, when you can have private or public repositories at now charge. Alternative systems such as GitLab exist which are very similar, however, nearly all the documentation online you will encounter will relate to Github, so we will use that for this module.</w:t>
-      </w:r>
-    </w:p>
-    <w:p>
-      <w:pPr>
-        <w:pStyle w:val="BodyText"/>
-      </w:pPr>
-      <w:r>
-        <w:t xml:space="preserve">Begin by going to</w:t>
-      </w:r>
-      <w:r>
-        <w:t xml:space="preserve"> </w:t>
-      </w:r>
-      <w:hyperlink r:id="rId41">
-        <w:r>
-          <w:rPr>
-            <w:rStyle w:val="Hyperlink"/>
-          </w:rPr>
-          <w:t xml:space="preserve">https://github.com</w:t>
-        </w:r>
-      </w:hyperlink>
-      <w:r>
-        <w:t xml:space="preserve"> </w:t>
-      </w:r>
-      <w:r>
-        <w:t xml:space="preserve">and registering for a free account. You will have to enter a username and email. Use you University email address, but I do not recommend you use your University username. This is partly on security grounds (your username is a fairly long alphanumeric code), but more importantly after you have graduated you may want to continue using GitHub in your professional career. Good usernames are something meaningful, based on your real forename, surname or initials. A few suggestions:</w:t>
-      </w:r>
-    </w:p>
-    <w:p>
-      <w:pPr>
-        <w:pStyle w:val="Compact"/>
-        <w:numPr>
-          <w:numId w:val="1006"/>
-          <w:ilvl w:val="0"/>
-        </w:numPr>
-      </w:pPr>
-      <w:r>
-        <w:t xml:space="preserve">use entirely lower case letters for your username</w:t>
-      </w:r>
-    </w:p>
-    <w:p>
-      <w:pPr>
-        <w:pStyle w:val="Compact"/>
-        <w:numPr>
-          <w:numId w:val="1006"/>
-          <w:ilvl w:val="0"/>
-        </w:numPr>
-      </w:pPr>
-      <w:r>
-        <w:t xml:space="preserve">do not have any spaces in your username</w:t>
-      </w:r>
-    </w:p>
-    <w:p>
-      <w:pPr>
-        <w:pStyle w:val="Compact"/>
-        <w:numPr>
-          <w:numId w:val="1006"/>
-          <w:ilvl w:val="0"/>
-        </w:numPr>
-      </w:pPr>
-      <w:r>
-        <w:t xml:space="preserve">if you want to separate parts of your name, use underscores</w:t>
-      </w:r>
-      <w:r>
-        <w:t xml:space="preserve"> </w:t>
-      </w:r>
-      <w:r>
-        <w:rPr>
-          <w:rStyle w:val="VerbatimChar"/>
-        </w:rPr>
-        <w:t xml:space="preserve">_</w:t>
-      </w:r>
-      <w:r>
-        <w:t xml:space="preserve"> </w:t>
-      </w:r>
-      <w:r>
-        <w:t xml:space="preserve">rather than dashes</w:t>
-      </w:r>
-      <w:r>
-        <w:t xml:space="preserve"> </w:t>
-      </w:r>
-      <w:r>
-        <w:rPr>
-          <w:rStyle w:val="VerbatimChar"/>
-        </w:rPr>
-        <w:t xml:space="preserve">-</w:t>
-      </w:r>
-    </w:p>
-    <w:p>
-      <w:pPr>
-        <w:pStyle w:val="FirstParagraph"/>
-      </w:pPr>
-      <w:r>
-        <w:t xml:space="preserve">My username on GitHub is</w:t>
-      </w:r>
-      <w:r>
-        <w:t xml:space="preserve"> </w:t>
-      </w:r>
-      <w:r>
-        <w:rPr>
-          <w:rStyle w:val="VerbatimChar"/>
-        </w:rPr>
-        <w:t xml:space="preserve">rasanderson</w:t>
-      </w:r>
-      <w:r>
-        <w:t xml:space="preserve">. If you have a social media account such as Twitter, you may wish to user the same username for consistency.</w:t>
-      </w:r>
-    </w:p>
-    <w:p>
-      <w:pPr>
-        <w:pStyle w:val="BodyText"/>
-      </w:pPr>
-      <w:r>
-        <w:t xml:space="preserve">After you have entered all your details, confirm your email and username. You may need to check your University email account to acknowledge receipt of email to confirm registration.</w:t>
-      </w:r>
-    </w:p>
-    <w:p>
-      <w:pPr>
-        <w:pStyle w:val="Heading1"/>
-      </w:pPr>
-      <w:bookmarkStart w:id="42" w:name="github-security"/>
-      <w:r>
-        <w:t xml:space="preserve">5. Github security</w:t>
-      </w:r>
-      <w:bookmarkEnd w:id="42"/>
-    </w:p>
-    <w:p>
-      <w:pPr>
-        <w:pStyle w:val="FirstParagraph"/>
-      </w:pPr>
-      <w:r>
-        <w:t xml:space="preserve">Until July 2020 GitHub offer two methods of accessing</w:t>
-      </w:r>
-      <w:r>
-        <w:t xml:space="preserve"> </w:t>
-      </w:r>
-      <w:r>
-        <w:t xml:space="preserve">‘</w:t>
-      </w:r>
-      <w:r>
-        <w:t xml:space="preserve">pushing</w:t>
-      </w:r>
-      <w:r>
-        <w:t xml:space="preserve">’</w:t>
-      </w:r>
-      <w:r>
-        <w:t xml:space="preserve"> </w:t>
-      </w:r>
-      <w:r>
-        <w:t xml:space="preserve">your files to their systems, including plain passwords via HTTPS, secure shell protocols SSH. It has now started to offer multi-factor authentication (MFA or 2FA) whereby an additional code is sent to your smartphone. From July 2021 password authentication via HTTPS is going to be withdrawn due to concerns about security breaches. This means that you have to use either SSH or MFA to push files to a repository, even a</w:t>
-      </w:r>
-      <w:r>
-        <w:t xml:space="preserve"> </w:t>
-      </w:r>
-      <w:r>
-        <w:t xml:space="preserve">‘</w:t>
-      </w:r>
-      <w:r>
-        <w:t xml:space="preserve">public</w:t>
-      </w:r>
-      <w:r>
-        <w:t xml:space="preserve">’</w:t>
-      </w:r>
-      <w:r>
-        <w:t xml:space="preserve"> </w:t>
-      </w:r>
-      <w:r>
-        <w:t xml:space="preserve">one. Whilst this is more secure, it is a little bit more difficult to setup. I have had problems with MFA, so recommend that you try setting this up. SSH security consists of two</w:t>
-      </w:r>
-      <w:r>
-        <w:t xml:space="preserve"> </w:t>
-      </w:r>
-      <w:r>
-        <w:t xml:space="preserve">“</w:t>
-      </w:r>
-      <w:r>
-        <w:t xml:space="preserve">keys</w:t>
-      </w:r>
-      <w:r>
-        <w:t xml:space="preserve">”</w:t>
-      </w:r>
-      <w:r>
-        <w:t xml:space="preserve">, one of which is</w:t>
-      </w:r>
-      <w:r>
-        <w:t xml:space="preserve"> </w:t>
-      </w:r>
-      <w:r>
-        <w:t xml:space="preserve">‘</w:t>
-      </w:r>
-      <w:r>
-        <w:t xml:space="preserve">private</w:t>
-      </w:r>
-      <w:r>
-        <w:t xml:space="preserve">’</w:t>
-      </w:r>
-      <w:r>
-        <w:t xml:space="preserve"> </w:t>
-      </w:r>
-      <w:r>
-        <w:t xml:space="preserve">and you keep on your PC, the other is</w:t>
-      </w:r>
-      <w:r>
-        <w:t xml:space="preserve"> </w:t>
-      </w:r>
-      <w:r>
-        <w:t xml:space="preserve">‘</w:t>
-      </w:r>
-      <w:r>
-        <w:t xml:space="preserve">public</w:t>
-      </w:r>
-      <w:r>
-        <w:t xml:space="preserve">’</w:t>
-      </w:r>
-      <w:r>
-        <w:t xml:space="preserve"> </w:t>
-      </w:r>
-      <w:r>
-        <w:t xml:space="preserve">which you give to GitHub. The keys use some clever encryption, known as</w:t>
-      </w:r>
-      <w:r>
-        <w:t xml:space="preserve"> </w:t>
-      </w:r>
-      <w:r>
-        <w:t xml:space="preserve">“</w:t>
-      </w:r>
-      <w:r>
-        <w:t xml:space="preserve">RSA</w:t>
-      </w:r>
-      <w:r>
-        <w:t xml:space="preserve">”</w:t>
-      </w:r>
-      <w:r>
-        <w:t xml:space="preserve">, so that they know how to talk to each other, like some sort of lock-and-key mechanism, where you cannot actually understand what is going on. Thankfully, RStudio and Github make this easy to setup. There are three steps:</w:t>
-      </w:r>
-    </w:p>
-    <w:p>
-      <w:pPr>
-        <w:pStyle w:val="Compact"/>
-        <w:numPr>
-          <w:numId w:val="1007"/>
-          <w:ilvl w:val="0"/>
-        </w:numPr>
-      </w:pPr>
-      <w:r>
-        <w:t xml:space="preserve">Generate (if needed) the linked private and public</w:t>
-      </w:r>
-      <w:r>
-        <w:t xml:space="preserve"> </w:t>
-      </w:r>
-      <w:r>
-        <w:t xml:space="preserve">“</w:t>
-      </w:r>
-      <w:r>
-        <w:t xml:space="preserve">keys</w:t>
-      </w:r>
-      <w:r>
-        <w:t xml:space="preserve">”</w:t>
-      </w:r>
-      <w:r>
-        <w:t xml:space="preserve"> </w:t>
-      </w:r>
-      <w:r>
-        <w:t xml:space="preserve">used by SSH and store in two files</w:t>
-      </w:r>
-    </w:p>
-    <w:p>
-      <w:pPr>
-        <w:pStyle w:val="Compact"/>
-        <w:numPr>
-          <w:numId w:val="1007"/>
-          <w:ilvl w:val="0"/>
-        </w:numPr>
-      </w:pPr>
-      <w:r>
-        <w:t xml:space="preserve">Add the private key to a background program that runs on your computer</w:t>
-      </w:r>
-    </w:p>
-    <w:p>
-      <w:pPr>
-        <w:pStyle w:val="Compact"/>
-        <w:numPr>
-          <w:numId w:val="1007"/>
-          <w:ilvl w:val="0"/>
-        </w:numPr>
-      </w:pPr>
-      <w:r>
-        <w:t xml:space="preserve">Give the public key to GitHub</w:t>
-      </w:r>
-    </w:p>
-    <w:p>
-      <w:pPr>
-        <w:pStyle w:val="Heading2"/>
-      </w:pPr>
-      <w:bookmarkStart w:id="43" w:name="X1897160746a369dc057fcd5517b959559c77467"/>
-      <w:r>
-        <w:t xml:space="preserve">5.1 Check if you already have keys, and if needed, create them</w:t>
-      </w:r>
-      <w:bookmarkEnd w:id="43"/>
-    </w:p>
-    <w:p>
-      <w:pPr>
-        <w:pStyle w:val="FirstParagraph"/>
-      </w:pPr>
-      <w:r>
-        <w:t xml:space="preserve">It is possible that you already have keys setup. The easiest way of doing this is inside RStudio click on the</w:t>
-      </w:r>
-      <w:r>
-        <w:t xml:space="preserve"> </w:t>
-      </w:r>
-      <w:r>
-        <w:t xml:space="preserve">“</w:t>
-      </w:r>
-      <w:r>
-        <w:t xml:space="preserve">Tools -&gt; Global options -&gt; Git/SVN</w:t>
-      </w:r>
-      <w:r>
-        <w:t xml:space="preserve">”</w:t>
-      </w:r>
-      <w:r>
-        <w:t xml:space="preserve"> </w:t>
-      </w:r>
-      <w:r>
-        <w:t xml:space="preserve">menus, and you might see a screen like this:</w:t>
-      </w:r>
-    </w:p>
-    <w:p>
-      <w:pPr>
-        <w:pStyle w:val="BodyText"/>
-      </w:pPr>
-      <w:r>
-        <w:drawing>
-          <wp:inline>
-            <wp:extent cx="5943600" cy="5787672"/>
-            <wp:effectExtent b="0" l="0" r="0" t="0"/>
-            <wp:docPr descr="" title="" id="1" name="Picture"/>
-            <a:graphic>
-              <a:graphicData uri="http://schemas.openxmlformats.org/drawingml/2006/picture">
-                <pic:pic>
-                  <pic:nvPicPr>
-                    <pic:cNvPr descr="figs/rstudio_git_svn_window.png" id="0" name="Picture"/>
-                    <pic:cNvPicPr>
-                      <a:picLocks noChangeArrowheads="1" noChangeAspect="1"/>
-                    </pic:cNvPicPr>
-                  </pic:nvPicPr>
-                  <pic:blipFill>
-                    <a:blip r:embed="rId44"/>
-                    <a:stretch>
-                      <a:fillRect/>
-                    </a:stretch>
-                  </pic:blipFill>
-                  <pic:spPr bwMode="auto">
-                    <a:xfrm>
-                      <a:off x="0" y="0"/>
-                      <a:ext cx="5943600" cy="5787672"/>
-                    </a:xfrm>
-                    <a:prstGeom prst="rect">
-                      <a:avLst/>
-                    </a:prstGeom>
-                    <a:noFill/>
-                    <a:ln w="9525">
-                      <a:noFill/>
-                      <a:headEnd/>
-                      <a:tailEnd/>
-                    </a:ln>
-                  </pic:spPr>
-                </pic:pic>
-              </a:graphicData>
-            </a:graphic>
-          </wp:inline>
-        </w:drawing>
-      </w:r>
-    </w:p>
-    <w:p>
-      <w:pPr>
-        <w:pStyle w:val="BodyText"/>
-      </w:pPr>
-      <w:r>
-        <w:t xml:space="preserve">You can see that I have something already listed in ths SSH RSH key box, because I have already setup the relevant keys. It might be blank for you if this is the first time that you have used it. Assuming you do not have keys setup, click on the button</w:t>
-      </w:r>
-      <w:r>
-        <w:t xml:space="preserve"> </w:t>
-      </w:r>
-      <w:r>
-        <w:rPr>
-          <w:b/>
-        </w:rPr>
-        <w:t xml:space="preserve">Create RSA key</w:t>
-      </w:r>
-      <w:r>
-        <w:t xml:space="preserve">. RStudio will prompt you for a passphrase, but this is optional and for simplicity I don’t bother setting one up. Click</w:t>
-      </w:r>
-      <w:r>
-        <w:t xml:space="preserve"> </w:t>
-      </w:r>
-      <w:r>
-        <w:rPr>
-          <w:b/>
-        </w:rPr>
-        <w:t xml:space="preserve">Create</w:t>
-      </w:r>
-      <w:r>
-        <w:t xml:space="preserve"> </w:t>
-      </w:r>
-      <w:r>
-        <w:t xml:space="preserve">and RStudio will create two files:</w:t>
-      </w:r>
-    </w:p>
-    <w:p>
-      <w:pPr>
-        <w:pStyle w:val="Compact"/>
-        <w:numPr>
-          <w:numId w:val="1008"/>
-          <w:ilvl w:val="0"/>
-        </w:numPr>
-      </w:pPr>
-      <w:r>
-        <w:t xml:space="preserve">a</w:t>
-      </w:r>
-      <w:r>
-        <w:t xml:space="preserve"> </w:t>
-      </w:r>
-      <w:r>
-        <w:t xml:space="preserve">“</w:t>
-      </w:r>
-      <w:r>
-        <w:t xml:space="preserve">private</w:t>
-      </w:r>
-      <w:r>
-        <w:t xml:space="preserve">”</w:t>
-      </w:r>
-      <w:r>
-        <w:t xml:space="preserve"> </w:t>
-      </w:r>
-      <w:r>
-        <w:t xml:space="preserve">key, probably stored in</w:t>
-      </w:r>
-      <w:r>
-        <w:t xml:space="preserve"> </w:t>
-      </w:r>
-      <w:r>
-        <w:rPr>
-          <w:rStyle w:val="VerbatimChar"/>
-        </w:rPr>
-        <w:t xml:space="preserve">~/.ssh/id_rsa</w:t>
-      </w:r>
-    </w:p>
-    <w:p>
-      <w:pPr>
-        <w:pStyle w:val="Compact"/>
-        <w:numPr>
-          <w:numId w:val="1008"/>
-          <w:ilvl w:val="0"/>
-        </w:numPr>
-      </w:pPr>
-      <w:r>
-        <w:t xml:space="preserve">a</w:t>
-      </w:r>
-      <w:r>
-        <w:t xml:space="preserve"> </w:t>
-      </w:r>
-      <w:r>
-        <w:t xml:space="preserve">“</w:t>
-      </w:r>
-      <w:r>
-        <w:t xml:space="preserve">public</w:t>
-      </w:r>
-      <w:r>
-        <w:t xml:space="preserve">”</w:t>
-      </w:r>
-      <w:r>
-        <w:t xml:space="preserve"> </w:t>
-      </w:r>
-      <w:r>
-        <w:t xml:space="preserve">key, probably stored in</w:t>
-      </w:r>
-      <w:r>
-        <w:t xml:space="preserve"> </w:t>
-      </w:r>
-      <w:r>
-        <w:rPr>
-          <w:rStyle w:val="VerbatimChar"/>
-        </w:rPr>
-        <w:t xml:space="preserve">~/.ssh/id_rsa.pub</w:t>
-      </w:r>
-    </w:p>
-    <w:p>
-      <w:pPr>
-        <w:pStyle w:val="FirstParagraph"/>
-      </w:pPr>
-      <w:r>
-        <w:t xml:space="preserve">Make a note of where the</w:t>
-      </w:r>
-      <w:r>
-        <w:t xml:space="preserve"> </w:t>
-      </w:r>
-      <w:r>
-        <w:rPr>
-          <w:rStyle w:val="VerbatimChar"/>
-        </w:rPr>
-        <w:t xml:space="preserve">id_rsa</w:t>
-      </w:r>
-      <w:r>
-        <w:t xml:space="preserve"> </w:t>
-      </w:r>
-      <w:r>
-        <w:t xml:space="preserve">key has been stored; re-open the RStudio Tools -&gt; Global Options -&gt; Git/SVN window if needed, as you will need the information shortly.</w:t>
-      </w:r>
-    </w:p>
-    <w:p>
-      <w:pPr>
-        <w:pStyle w:val="Heading2"/>
-      </w:pPr>
-      <w:bookmarkStart w:id="45" w:name="tell-your-local-machine-about-these-keys"/>
-      <w:r>
-        <w:t xml:space="preserve">5.2 Tell your local machine about these keys</w:t>
-      </w:r>
-      <w:bookmarkEnd w:id="45"/>
-    </w:p>
-    <w:p>
-      <w:pPr>
-        <w:pStyle w:val="FirstParagraph"/>
-      </w:pPr>
-      <w:r>
-        <w:t xml:space="preserve">Your local machine needs to know that these keys exist, and it has a little program called an</w:t>
-      </w:r>
-      <w:r>
-        <w:t xml:space="preserve"> </w:t>
-      </w:r>
-      <w:r>
-        <w:t xml:space="preserve">“</w:t>
-      </w:r>
-      <w:r>
-        <w:t xml:space="preserve">ssh-agent</w:t>
-      </w:r>
-      <w:r>
-        <w:t xml:space="preserve">”</w:t>
-      </w:r>
-      <w:r>
-        <w:t xml:space="preserve"> </w:t>
-      </w:r>
-      <w:r>
-        <w:t xml:space="preserve">running which we need to start running quietly in the background to check on them. The instructions differ slightly for Windows vs Macs.</w:t>
-      </w:r>
-    </w:p>
-    <w:p>
-      <w:pPr>
-        <w:pStyle w:val="Heading3"/>
-      </w:pPr>
-      <w:bookmarkStart w:id="46" w:name="add-keys-to-ssh-agent-on-windows-10-pcs"/>
-      <w:r>
-        <w:t xml:space="preserve">5.2.1 Add keys to ssh-agent on Windows 10 PCs</w:t>
-      </w:r>
-      <w:bookmarkEnd w:id="46"/>
-    </w:p>
-    <w:p>
-      <w:pPr>
-        <w:pStyle w:val="FirstParagraph"/>
-      </w:pPr>
-      <w:r>
-        <w:t xml:space="preserve">In the RStudio</w:t>
-      </w:r>
-      <w:r>
-        <w:t xml:space="preserve"> </w:t>
-      </w:r>
-      <w:r>
-        <w:rPr>
-          <w:b/>
-        </w:rPr>
-        <w:t xml:space="preserve">Terminal</w:t>
-      </w:r>
-      <w:r>
-        <w:t xml:space="preserve"> </w:t>
-      </w:r>
-      <w:r>
-        <w:t xml:space="preserve">window (i.e. not the usual Console window), at the</w:t>
-      </w:r>
-      <w:r>
-        <w:t xml:space="preserve"> </w:t>
-      </w:r>
-      <w:r>
-        <w:rPr>
-          <w:rStyle w:val="VerbatimChar"/>
-        </w:rPr>
-        <w:t xml:space="preserve">$</w:t>
-      </w:r>
-      <w:r>
-        <w:t xml:space="preserve"> </w:t>
-      </w:r>
-      <w:r>
-        <w:t xml:space="preserve">prompt type:</w:t>
-      </w:r>
-    </w:p>
-    <w:p>
-      <w:pPr>
-        <w:pStyle w:val="BodyText"/>
-      </w:pPr>
-      <w:r>
-        <w:rPr>
-          <w:rStyle w:val="VerbatimChar"/>
-        </w:rPr>
-        <w:t xml:space="preserve">eval $(ssh-agent -s)</w:t>
-      </w:r>
-    </w:p>
-    <w:p>
-      <w:pPr>
-        <w:pStyle w:val="BodyText"/>
-      </w:pPr>
-      <w:r>
-        <w:t xml:space="preserve">and hopefully it will display something like</w:t>
-      </w:r>
-    </w:p>
-    <w:p>
-      <w:pPr>
-        <w:pStyle w:val="BodyText"/>
-      </w:pPr>
-      <w:r>
-        <w:rPr>
-          <w:rStyle w:val="VerbatimChar"/>
-        </w:rPr>
-        <w:t xml:space="preserve">Agent pid 6508</w:t>
-      </w:r>
-    </w:p>
-    <w:p>
-      <w:pPr>
-        <w:pStyle w:val="BodyText"/>
-      </w:pPr>
-      <w:r>
-        <w:t xml:space="preserve">(The exact number you get will be different). This is the process identification number of the little ssh-agent program that is now running in the background. You then need to add your private key, held in the</w:t>
-      </w:r>
-      <w:r>
-        <w:t xml:space="preserve"> </w:t>
-      </w:r>
-      <w:r>
-        <w:rPr>
-          <w:rStyle w:val="VerbatimChar"/>
-        </w:rPr>
-        <w:t xml:space="preserve">id_rsa</w:t>
-      </w:r>
-      <w:r>
-        <w:t xml:space="preserve"> </w:t>
-      </w:r>
-      <w:r>
-        <w:t xml:space="preserve">file, to this agent. You made a note of where this file is stored earlier. To add this key to the ssh-agent, at the</w:t>
-      </w:r>
-      <w:r>
-        <w:t xml:space="preserve"> </w:t>
-      </w:r>
-      <w:r>
-        <w:rPr>
-          <w:rStyle w:val="VerbatimChar"/>
-        </w:rPr>
-        <w:t xml:space="preserve">$</w:t>
-      </w:r>
-      <w:r>
-        <w:t xml:space="preserve"> </w:t>
-      </w:r>
-      <w:r>
-        <w:t xml:space="preserve">prompt type:</w:t>
-      </w:r>
-    </w:p>
-    <w:p>
-      <w:pPr>
-        <w:pStyle w:val="BodyText"/>
-      </w:pPr>
-      <w:r>
-        <w:rPr>
-          <w:rStyle w:val="VerbatimChar"/>
-        </w:rPr>
-        <w:t xml:space="preserve">ssh-add ~/.ssh/id_rsa</w:t>
-      </w:r>
-    </w:p>
-    <w:p>
-      <w:pPr>
-        <w:pStyle w:val="BodyText"/>
-      </w:pPr>
-      <w:r>
-        <w:rPr>
-          <w:b/>
-        </w:rPr>
-        <w:t xml:space="preserve">Note</w:t>
-      </w:r>
-      <w:r>
-        <w:t xml:space="preserve"> </w:t>
-      </w:r>
-      <w:r>
-        <w:t xml:space="preserve">Depending on your PC, the exact path to the</w:t>
-      </w:r>
-      <w:r>
-        <w:t xml:space="preserve"> </w:t>
-      </w:r>
-      <w:r>
-        <w:rPr>
-          <w:rStyle w:val="VerbatimChar"/>
-        </w:rPr>
-        <w:t xml:space="preserve">id_rsa</w:t>
-      </w:r>
-      <w:r>
-        <w:t xml:space="preserve"> </w:t>
-      </w:r>
-      <w:r>
-        <w:t xml:space="preserve">may be different.</w:t>
-      </w:r>
-    </w:p>
-    <w:p>
-      <w:pPr>
-        <w:pStyle w:val="Heading3"/>
-      </w:pPr>
-      <w:bookmarkStart w:id="47" w:name="add-keys-to-ssh-agent-on-mac-os"/>
-      <w:r>
-        <w:t xml:space="preserve">5.2.2 Add keys to ssh-agent on Mac OS</w:t>
-      </w:r>
-      <w:bookmarkEnd w:id="47"/>
-    </w:p>
-    <w:p>
-      <w:pPr>
-        <w:pStyle w:val="FirstParagraph"/>
-      </w:pPr>
-      <w:r>
-        <w:t xml:space="preserve">It is probably better to open a MacOS Terminal window, rather than use the RStudio Terminal for these commands. At the</w:t>
-      </w:r>
-      <w:r>
-        <w:t xml:space="preserve"> </w:t>
-      </w:r>
-      <w:r>
-        <w:rPr>
-          <w:rStyle w:val="VerbatimChar"/>
-        </w:rPr>
-        <w:t xml:space="preserve">$</w:t>
-      </w:r>
-      <w:r>
-        <w:t xml:space="preserve"> </w:t>
-      </w:r>
-      <w:r>
-        <w:t xml:space="preserve">prompt type:</w:t>
-      </w:r>
-    </w:p>
-    <w:p>
-      <w:pPr>
-        <w:pStyle w:val="BodyText"/>
-      </w:pPr>
-      <w:r>
-        <w:rPr>
-          <w:rStyle w:val="VerbatimChar"/>
-        </w:rPr>
-        <w:t xml:space="preserve">eval "$(ssh-agent -s)"</w:t>
-      </w:r>
-    </w:p>
-    <w:p>
-      <w:pPr>
-        <w:pStyle w:val="BodyText"/>
-      </w:pPr>
-      <w:r>
-        <w:t xml:space="preserve">and hopefully it will return:</w:t>
-      </w:r>
-    </w:p>
-    <w:p>
-      <w:pPr>
-        <w:pStyle w:val="BodyText"/>
-      </w:pPr>
-      <w:r>
-        <w:rPr>
-          <w:rStyle w:val="VerbatimChar"/>
-        </w:rPr>
-        <w:t xml:space="preserve">Agent pid 6508</w:t>
-      </w:r>
-    </w:p>
-    <w:p>
-      <w:pPr>
-        <w:pStyle w:val="BodyText"/>
-      </w:pPr>
-      <w:r>
-        <w:t xml:space="preserve">However, MacOS has tighter security than Windows, and you may receive an error about</w:t>
-      </w:r>
-      <w:r>
-        <w:t xml:space="preserve"> </w:t>
-      </w:r>
-      <w:r>
-        <w:rPr>
-          <w:rStyle w:val="VerbatimChar"/>
-        </w:rPr>
-        <w:t xml:space="preserve">mkdtemp: private socket dir: No such file or directory</w:t>
-      </w:r>
-      <w:r>
-        <w:t xml:space="preserve"> </w:t>
-      </w:r>
-      <w:r>
-        <w:t xml:space="preserve">or an error</w:t>
-      </w:r>
-      <w:r>
-        <w:t xml:space="preserve"> </w:t>
-      </w:r>
-      <w:r>
-        <w:rPr>
-          <w:rStyle w:val="VerbatimChar"/>
-        </w:rPr>
-        <w:t xml:space="preserve">Permission denied</w:t>
-      </w:r>
-      <w:r>
-        <w:t xml:space="preserve">. In this case, you need to elevate your security permissions using the</w:t>
-      </w:r>
-      <w:r>
-        <w:t xml:space="preserve"> </w:t>
-      </w:r>
-      <w:r>
-        <w:rPr>
-          <w:rStyle w:val="VerbatimChar"/>
-        </w:rPr>
-        <w:t xml:space="preserve">sudo</w:t>
-      </w:r>
-      <w:r>
-        <w:t xml:space="preserve"> </w:t>
-      </w:r>
-      <w:r>
-        <w:t xml:space="preserve">command. At the</w:t>
-      </w:r>
-      <w:r>
-        <w:t xml:space="preserve"> </w:t>
-      </w:r>
-      <w:r>
-        <w:rPr>
-          <w:rStyle w:val="VerbatimChar"/>
-        </w:rPr>
-        <w:t xml:space="preserve">$</w:t>
-      </w:r>
-      <w:r>
-        <w:t xml:space="preserve"> </w:t>
-      </w:r>
-      <w:r>
-        <w:t xml:space="preserve">prompt type:</w:t>
-      </w:r>
-    </w:p>
-    <w:p>
-      <w:pPr>
-        <w:pStyle w:val="BodyText"/>
-      </w:pPr>
-      <w:r>
-        <w:rPr>
-          <w:rStyle w:val="VerbatimChar"/>
-        </w:rPr>
-        <w:t xml:space="preserve">sudo su</w:t>
-      </w:r>
-    </w:p>
-    <w:p>
-      <w:pPr>
-        <w:pStyle w:val="BodyText"/>
-      </w:pPr>
-      <w:r>
-        <w:t xml:space="preserve">which will ask you for your administrator password. Enter this (it will not be displayed on screen), and the prompt will change from</w:t>
-      </w:r>
-      <w:r>
-        <w:t xml:space="preserve"> </w:t>
-      </w:r>
-      <w:r>
-        <w:rPr>
-          <w:rStyle w:val="VerbatimChar"/>
-        </w:rPr>
-        <w:t xml:space="preserve">$</w:t>
-      </w:r>
-      <w:r>
-        <w:t xml:space="preserve"> </w:t>
-      </w:r>
-      <w:r>
-        <w:t xml:space="preserve">to</w:t>
-      </w:r>
-      <w:r>
-        <w:t xml:space="preserve"> </w:t>
-      </w:r>
-      <w:r>
-        <w:rPr>
-          <w:rStyle w:val="VerbatimChar"/>
-        </w:rPr>
-        <w:t xml:space="preserve">#</w:t>
-      </w:r>
-      <w:r>
-        <w:t xml:space="preserve"> </w:t>
-      </w:r>
-      <w:r>
-        <w:t xml:space="preserve">to indicate you have administrator rights. Now, at the</w:t>
-      </w:r>
-      <w:r>
-        <w:t xml:space="preserve"> </w:t>
-      </w:r>
-      <w:r>
-        <w:rPr>
-          <w:rStyle w:val="VerbatimChar"/>
-        </w:rPr>
-        <w:t xml:space="preserve">#</w:t>
-      </w:r>
-      <w:r>
-        <w:t xml:space="preserve"> </w:t>
-      </w:r>
-      <w:r>
-        <w:t xml:space="preserve">prompt try:</w:t>
-      </w:r>
-    </w:p>
-    <w:p>
-      <w:pPr>
-        <w:pStyle w:val="BodyText"/>
-      </w:pPr>
-      <w:r>
-        <w:rPr>
-          <w:rStyle w:val="VerbatimChar"/>
-        </w:rPr>
-        <w:t xml:space="preserve">eval "$(ssh-agent -s)"</w:t>
-      </w:r>
-    </w:p>
-    <w:p>
-      <w:pPr>
-        <w:pStyle w:val="BodyText"/>
-      </w:pPr>
-      <w:r>
-        <w:t xml:space="preserve">and you should get a process id number displayed. Now that the ssh-agent program is running, you should type</w:t>
-      </w:r>
-      <w:r>
-        <w:t xml:space="preserve"> </w:t>
-      </w:r>
-      <w:r>
-        <w:rPr>
-          <w:rStyle w:val="VerbatimChar"/>
-        </w:rPr>
-        <w:t xml:space="preserve">exit</w:t>
-      </w:r>
-      <w:r>
-        <w:t xml:space="preserve"> </w:t>
-      </w:r>
-      <w:r>
-        <w:t xml:space="preserve">to leave administrator mode, and return to normal user, and the</w:t>
-      </w:r>
-      <w:r>
-        <w:t xml:space="preserve"> </w:t>
-      </w:r>
-      <w:r>
-        <w:rPr>
-          <w:rStyle w:val="VerbatimChar"/>
-        </w:rPr>
-        <w:t xml:space="preserve">$</w:t>
-      </w:r>
-      <w:r>
-        <w:t xml:space="preserve"> </w:t>
-      </w:r>
-      <w:r>
-        <w:t xml:space="preserve">prompt. Finally, you can add your private key to this, using the path to the</w:t>
-      </w:r>
-      <w:r>
-        <w:t xml:space="preserve"> </w:t>
-      </w:r>
-      <w:r>
-        <w:rPr>
-          <w:rStyle w:val="VerbatimChar"/>
-        </w:rPr>
-        <w:t xml:space="preserve">id_rsa</w:t>
-      </w:r>
-      <w:r>
-        <w:t xml:space="preserve"> </w:t>
-      </w:r>
-      <w:r>
-        <w:t xml:space="preserve">file you noted down earlier. At the</w:t>
-      </w:r>
-      <w:r>
-        <w:t xml:space="preserve"> </w:t>
-      </w:r>
-      <w:r>
-        <w:rPr>
-          <w:rStyle w:val="VerbatimChar"/>
-        </w:rPr>
-        <w:t xml:space="preserve">$</w:t>
-      </w:r>
-      <w:r>
-        <w:t xml:space="preserve"> </w:t>
-      </w:r>
-      <w:r>
-        <w:t xml:space="preserve">prompt enter:</w:t>
-      </w:r>
-    </w:p>
-    <w:p>
-      <w:pPr>
-        <w:pStyle w:val="BodyText"/>
-      </w:pPr>
-      <w:r>
-        <w:rPr>
-          <w:rStyle w:val="VerbatimChar"/>
-        </w:rPr>
-        <w:t xml:space="preserve">ssh-add ~/.ssh/id_rsa</w:t>
-      </w:r>
-    </w:p>
-    <w:p>
-      <w:pPr>
-        <w:pStyle w:val="BodyText"/>
-      </w:pPr>
-      <w:r>
-        <w:t xml:space="preserve">and hopefully this will successfully add your private key.</w:t>
-      </w:r>
-    </w:p>
-    <w:p>
-      <w:pPr>
-        <w:pStyle w:val="Heading2"/>
-      </w:pPr>
-      <w:bookmarkStart w:id="48" w:name="give-github-the-public-ssh-key"/>
-      <w:r>
-        <w:t xml:space="preserve">5.3 Give GitHub the public SSH key</w:t>
-      </w:r>
-      <w:bookmarkEnd w:id="48"/>
-    </w:p>
-    <w:p>
-      <w:pPr>
-        <w:pStyle w:val="FirstParagraph"/>
-      </w:pPr>
-      <w:r>
-        <w:t xml:space="preserve">The clever thing about SSH keys is that the public key is useless without the secret private key on your own PC. This makes it a very secure system, but also saves you having to type in usernames and passwords all the time. So the final step is to inform GitHub of the public key. First, copy it into your clipboard. To do this, in RStudio, go to the</w:t>
-      </w:r>
-      <w:r>
-        <w:t xml:space="preserve"> </w:t>
-      </w:r>
-      <w:r>
-        <w:t xml:space="preserve">“</w:t>
-      </w:r>
-      <w:r>
-        <w:t xml:space="preserve">Tools -&gt; Global options -&gt; Git/SVN</w:t>
-      </w:r>
-      <w:r>
-        <w:t xml:space="preserve">”</w:t>
-      </w:r>
-      <w:r>
-        <w:t xml:space="preserve"> </w:t>
-      </w:r>
-      <w:r>
-        <w:t xml:space="preserve">menu and click on the blue text</w:t>
-      </w:r>
-      <w:r>
-        <w:t xml:space="preserve"> </w:t>
-      </w:r>
-      <w:r>
-        <w:t xml:space="preserve">“</w:t>
-      </w:r>
-      <w:r>
-        <w:t xml:space="preserve">View public key</w:t>
-      </w:r>
-      <w:r>
-        <w:t xml:space="preserve">”</w:t>
-      </w:r>
-      <w:r>
-        <w:t xml:space="preserve">. You should see something similar to:</w:t>
-      </w:r>
-    </w:p>
-    <w:p>
-      <w:pPr>
-        <w:pStyle w:val="BodyText"/>
-      </w:pPr>
-      <w:r>
-        <w:drawing>
-          <wp:inline>
-            <wp:extent cx="5943600" cy="5750983"/>
-            <wp:effectExtent b="0" l="0" r="0" t="0"/>
-            <wp:docPr descr="" title="" id="1" name="Picture"/>
-            <a:graphic>
-              <a:graphicData uri="http://schemas.openxmlformats.org/drawingml/2006/picture">
-                <pic:pic>
-                  <pic:nvPicPr>
-                    <pic:cNvPr descr="figs/public_rsa.png" id="0" name="Picture"/>
-                    <pic:cNvPicPr>
-                      <a:picLocks noChangeArrowheads="1" noChangeAspect="1"/>
-                    </pic:cNvPicPr>
-                  </pic:nvPicPr>
-                  <pic:blipFill>
-                    <a:blip r:embed="rId49"/>
-                    <a:stretch>
-                      <a:fillRect/>
-                    </a:stretch>
-                  </pic:blipFill>
-                  <pic:spPr bwMode="auto">
-                    <a:xfrm>
-                      <a:off x="0" y="0"/>
-                      <a:ext cx="5943600" cy="5750983"/>
-                    </a:xfrm>
-                    <a:prstGeom prst="rect">
-                      <a:avLst/>
-                    </a:prstGeom>
-                    <a:noFill/>
-                    <a:ln w="9525">
-                      <a:noFill/>
-                      <a:headEnd/>
-                      <a:tailEnd/>
-                    </a:ln>
-                  </pic:spPr>
-                </pic:pic>
-              </a:graphicData>
-            </a:graphic>
-          </wp:inline>
-        </w:drawing>
-      </w:r>
-    </w:p>
-    <w:p>
-      <w:pPr>
-        <w:pStyle w:val="BodyText"/>
-      </w:pPr>
-      <w:r>
-        <w:t xml:space="preserve">Copy the public key onto your clipboard as suggested. Now go back to the GitHub website and login if you have not already done so. At the upper top-right of the main screen is a small down-arrow. Click on this and go to the Settings menu:</w:t>
-      </w:r>
-    </w:p>
-    <w:p>
-      <w:pPr>
-        <w:pStyle w:val="BodyText"/>
-      </w:pPr>
-      <w:r>
-        <w:drawing>
-          <wp:inline>
-            <wp:extent cx="2266950" cy="5286375"/>
-            <wp:effectExtent b="0" l="0" r="0" t="0"/>
-            <wp:docPr descr="" title="" id="1" name="Picture"/>
-            <a:graphic>
-              <a:graphicData uri="http://schemas.openxmlformats.org/drawingml/2006/picture">
-                <pic:pic>
-                  <pic:nvPicPr>
-                    <pic:cNvPr descr="figs/github_main_menu.png" id="0" name="Picture"/>
-                    <pic:cNvPicPr>
-                      <a:picLocks noChangeArrowheads="1" noChangeAspect="1"/>
-                    </pic:cNvPicPr>
-                  </pic:nvPicPr>
-                  <pic:blipFill>
-                    <a:blip r:embed="rId50"/>
-                    <a:stretch>
-                      <a:fillRect/>
-                    </a:stretch>
-                  </pic:blipFill>
-                  <pic:spPr bwMode="auto">
-                    <a:xfrm>
-                      <a:off x="0" y="0"/>
-                      <a:ext cx="2266950" cy="5286375"/>
-                    </a:xfrm>
-                    <a:prstGeom prst="rect">
-                      <a:avLst/>
-                    </a:prstGeom>
-                    <a:noFill/>
-                    <a:ln w="9525">
-                      <a:noFill/>
-                      <a:headEnd/>
-                      <a:tailEnd/>
-                    </a:ln>
-                  </pic:spPr>
-                </pic:pic>
-              </a:graphicData>
-            </a:graphic>
-          </wp:inline>
-        </w:drawing>
-      </w:r>
-    </w:p>
-    <w:p>
-      <w:pPr>
-        <w:pStyle w:val="BodyText"/>
-      </w:pPr>
-      <w:r>
-        <w:t xml:space="preserve">On the screen that is displayed, on the left-hand side pick the menu tab called</w:t>
-      </w:r>
-      <w:r>
-        <w:t xml:space="preserve"> </w:t>
-      </w:r>
-      <w:r>
-        <w:rPr>
-          <w:b/>
-        </w:rPr>
-        <w:t xml:space="preserve">SSH and GPG keys</w:t>
-      </w:r>
-      <w:r>
-        <w:t xml:space="preserve">. Click the green button to add a</w:t>
-      </w:r>
-      <w:r>
-        <w:t xml:space="preserve"> </w:t>
-      </w:r>
-      <w:r>
-        <w:rPr>
-          <w:b/>
-        </w:rPr>
-        <w:t xml:space="preserve">New SSH key</w:t>
-      </w:r>
-      <w:r>
-        <w:t xml:space="preserve"> </w:t>
-      </w:r>
-      <w:r>
-        <w:t xml:space="preserve">and you should see the following screen:</w:t>
-      </w:r>
-    </w:p>
-    <w:p>
-      <w:pPr>
-        <w:pStyle w:val="BodyText"/>
-      </w:pPr>
-      <w:r>
-        <w:drawing>
-          <wp:inline>
-            <wp:extent cx="5943600" cy="3162059"/>
-            <wp:effectExtent b="0" l="0" r="0" t="0"/>
-            <wp:docPr descr="" title="" id="1" name="Picture"/>
-            <a:graphic>
-              <a:graphicData uri="http://schemas.openxmlformats.org/drawingml/2006/picture">
-                <pic:pic>
-                  <pic:nvPicPr>
-                    <pic:cNvPr descr="figs/github_new_ssh.png" id="0" name="Picture"/>
-                    <pic:cNvPicPr>
-                      <a:picLocks noChangeArrowheads="1" noChangeAspect="1"/>
-                    </pic:cNvPicPr>
-                  </pic:nvPicPr>
-                  <pic:blipFill>
-                    <a:blip r:embed="rId51"/>
-                    <a:stretch>
-                      <a:fillRect/>
-                    </a:stretch>
-                  </pic:blipFill>
-                  <pic:spPr bwMode="auto">
-                    <a:xfrm>
-                      <a:off x="0" y="0"/>
-                      <a:ext cx="5943600" cy="3162059"/>
-                    </a:xfrm>
-                    <a:prstGeom prst="rect">
-                      <a:avLst/>
-                    </a:prstGeom>
-                    <a:noFill/>
-                    <a:ln w="9525">
-                      <a:noFill/>
-                      <a:headEnd/>
-                      <a:tailEnd/>
-                    </a:ln>
-                  </pic:spPr>
-                </pic:pic>
-              </a:graphicData>
-            </a:graphic>
-          </wp:inline>
-        </w:drawing>
-      </w:r>
-    </w:p>
-    <w:p>
-      <w:pPr>
-        <w:pStyle w:val="BodyText"/>
-      </w:pPr>
-      <w:r>
-        <w:t xml:space="preserve">Into the</w:t>
-      </w:r>
-      <w:r>
-        <w:t xml:space="preserve"> </w:t>
-      </w:r>
-      <w:r>
-        <w:rPr>
-          <w:i/>
-        </w:rPr>
-        <w:t xml:space="preserve">Title</w:t>
-      </w:r>
-      <w:r>
-        <w:t xml:space="preserve"> </w:t>
-      </w:r>
-      <w:r>
-        <w:t xml:space="preserve">box enter something informative such as</w:t>
-      </w:r>
-      <w:r>
-        <w:t xml:space="preserve"> </w:t>
-      </w:r>
-      <w:r>
-        <w:t xml:space="preserve">“</w:t>
-      </w:r>
-      <w:r>
-        <w:t xml:space="preserve">My laptop</w:t>
-      </w:r>
-      <w:r>
-        <w:t xml:space="preserve">”</w:t>
-      </w:r>
-      <w:r>
-        <w:t xml:space="preserve"> </w:t>
-      </w:r>
-      <w:r>
-        <w:t xml:space="preserve">or</w:t>
-      </w:r>
-      <w:r>
-        <w:t xml:space="preserve"> </w:t>
-      </w:r>
-      <w:r>
-        <w:t xml:space="preserve">“</w:t>
-      </w:r>
-      <w:r>
-        <w:t xml:space="preserve">University account</w:t>
-      </w:r>
-      <w:r>
-        <w:t xml:space="preserve">”</w:t>
-      </w:r>
-      <w:r>
-        <w:t xml:space="preserve"> </w:t>
-      </w:r>
-      <w:r>
-        <w:t xml:space="preserve">etc. Then in the box below, simply paste the mysterious cryptic text of the public key that you copied from RStudio. Finally click the green button</w:t>
-      </w:r>
-      <w:r>
-        <w:t xml:space="preserve"> </w:t>
-      </w:r>
-      <w:r>
-        <w:t xml:space="preserve">“</w:t>
-      </w:r>
-      <w:r>
-        <w:t xml:space="preserve">Add SSH key</w:t>
-      </w:r>
-      <w:r>
-        <w:t xml:space="preserve">”</w:t>
-      </w:r>
-      <w:r>
-        <w:t xml:space="preserve">.</w:t>
-      </w:r>
-    </w:p>
-    <w:p>
-      <w:pPr>
-        <w:pStyle w:val="BodyText"/>
-      </w:pPr>
-      <w:r>
-        <w:t xml:space="preserve">You’ll be relieved to know that these steps only have to be done once on your computer. However, if you have multiple computers, you will have to create additional private-public SSH keys. So I have a key-pair for the computer in my office at work, and a separate one for my laptop, both registered with Github.</w:t>
-      </w:r>
-    </w:p>
-    <w:p>
-      <w:pPr>
         <w:pStyle w:val="BodyText"/>
       </w:pPr>
       <w:r>
@@ -3580,7 +3602,7 @@
                     </pic:cNvPicPr>
                   </pic:nvPicPr>
                   <pic:blipFill>
-                    <a:blip r:embed="rId52"/>
+                    <a:blip r:embed="rId51"/>
                     <a:stretch>
                       <a:fillRect/>
                     </a:stretch>
@@ -3635,7 +3657,7 @@
                     </pic:cNvPicPr>
                   </pic:nvPicPr>
                   <pic:blipFill>
-                    <a:blip r:embed="rId53"/>
+                    <a:blip r:embed="rId52"/>
                     <a:stretch>
                       <a:fillRect/>
                     </a:stretch>
@@ -3772,7 +3794,7 @@
                     </pic:cNvPicPr>
                   </pic:nvPicPr>
                   <pic:blipFill>
-                    <a:blip r:embed="rId54"/>
+                    <a:blip r:embed="rId53"/>
                     <a:stretch>
                       <a:fillRect/>
                     </a:stretch>
@@ -3909,24 +3931,24 @@
       <w:pPr>
         <w:pStyle w:val="Heading1"/>
       </w:pPr>
-      <w:bookmarkStart w:id="55" w:name="using-github-classroom"/>
+      <w:bookmarkStart w:id="54" w:name="using-github-classroom"/>
       <w:r>
         <w:t xml:space="preserve">5. Using Github Classroom</w:t>
       </w:r>
+      <w:bookmarkEnd w:id="54"/>
+    </w:p>
+    <w:p>
+      <w:pPr>
+        <w:pStyle w:val="Heading2"/>
+      </w:pPr>
+      <w:bookmarkStart w:id="55" w:name="setup"/>
+      <w:r>
+        <w:t xml:space="preserve">5.1 Setup</w:t>
+      </w:r>
       <w:bookmarkEnd w:id="55"/>
     </w:p>
     <w:p>
       <w:pPr>
-        <w:pStyle w:val="Heading2"/>
-      </w:pPr>
-      <w:bookmarkStart w:id="56" w:name="setup"/>
-      <w:r>
-        <w:t xml:space="preserve">5.1 Setup</w:t>
-      </w:r>
-      <w:bookmarkEnd w:id="56"/>
-    </w:p>
-    <w:p>
-      <w:pPr>
         <w:pStyle w:val="FirstParagraph"/>
       </w:pPr>
       <w:r>
@@ -3971,7 +3993,7 @@
       <w:r>
         <w:t xml:space="preserve"> </w:t>
       </w:r>
-      <w:hyperlink r:id="rId57">
+      <w:hyperlink r:id="rId56">
         <w:r>
           <w:rPr>
             <w:rStyle w:val="Hyperlink"/>
@@ -4036,7 +4058,7 @@
                     </pic:cNvPicPr>
                   </pic:nvPicPr>
                   <pic:blipFill>
-                    <a:blip r:embed="rId58"/>
+                    <a:blip r:embed="rId57"/>
                     <a:stretch>
                       <a:fillRect/>
                     </a:stretch>
@@ -4091,7 +4113,7 @@
                     </pic:cNvPicPr>
                   </pic:nvPicPr>
                   <pic:blipFill>
-                    <a:blip r:embed="rId59"/>
+                    <a:blip r:embed="rId58"/>
                     <a:stretch>
                       <a:fillRect/>
                     </a:stretch>
@@ -4130,56 +4152,56 @@
       <w:pPr>
         <w:pStyle w:val="Heading2"/>
       </w:pPr>
-      <w:bookmarkStart w:id="60" w:name="allowing-others-to-comment-on-your-code"/>
+      <w:bookmarkStart w:id="59" w:name="allowing-others-to-comment-on-your-code"/>
       <w:r>
         <w:t xml:space="preserve">5.2 Allowing others to comment on your code</w:t>
       </w:r>
+      <w:bookmarkEnd w:id="59"/>
+    </w:p>
+    <w:p>
+      <w:pPr>
+        <w:pStyle w:val="FirstParagraph"/>
+      </w:pPr>
+      <w:r>
+        <w:t xml:space="preserve">If you want me to comment on your code, the simplest thing is to create a branch, either in RStudio or preferably in Github (pull the changes back). Make a few edits, commits, and push to Github. Then issue a</w:t>
+      </w:r>
+      <w:r>
+        <w:t xml:space="preserve"> </w:t>
+      </w:r>
+      <w:r>
+        <w:t xml:space="preserve">“</w:t>
+      </w:r>
+      <w:r>
+        <w:t xml:space="preserve">pull request</w:t>
+      </w:r>
+      <w:r>
+        <w:t xml:space="preserve">”</w:t>
+      </w:r>
+      <w:r>
+        <w:t xml:space="preserve">. You can enter some comments, e.g. </w:t>
+      </w:r>
+      <w:r>
+        <w:t xml:space="preserve">“</w:t>
+      </w:r>
+      <w:r>
+        <w:t xml:space="preserve">Does this look OK?</w:t>
+      </w:r>
+      <w:r>
+        <w:t xml:space="preserve">”</w:t>
+      </w:r>
+      <w:r>
+        <w:t xml:space="preserve">. I should then receive and email with a link to your code, which I can comment on. Once we agree that the code looks OK, we can merge your branch back into the main code, and you can continue working. We can explore this interactively during the practicals so that we are all confident with this method of collaboration.</w:t>
+      </w:r>
+    </w:p>
+    <w:p>
+      <w:pPr>
+        <w:pStyle w:val="Heading1"/>
+      </w:pPr>
+      <w:bookmarkStart w:id="60" w:name="reproducible-research"/>
+      <w:r>
+        <w:t xml:space="preserve">6. Reproducible research</w:t>
+      </w:r>
       <w:bookmarkEnd w:id="60"/>
-    </w:p>
-    <w:p>
-      <w:pPr>
-        <w:pStyle w:val="FirstParagraph"/>
-      </w:pPr>
-      <w:r>
-        <w:t xml:space="preserve">If you want me to comment on your code, the simplest thing is to create a branch, either in RStudio or preferably in Github (pull the changes back). Make a few edits, commits, and push to Github. Then issue a</w:t>
-      </w:r>
-      <w:r>
-        <w:t xml:space="preserve"> </w:t>
-      </w:r>
-      <w:r>
-        <w:t xml:space="preserve">“</w:t>
-      </w:r>
-      <w:r>
-        <w:t xml:space="preserve">pull request</w:t>
-      </w:r>
-      <w:r>
-        <w:t xml:space="preserve">”</w:t>
-      </w:r>
-      <w:r>
-        <w:t xml:space="preserve">. You can enter some comments, e.g. </w:t>
-      </w:r>
-      <w:r>
-        <w:t xml:space="preserve">“</w:t>
-      </w:r>
-      <w:r>
-        <w:t xml:space="preserve">Does this look OK?</w:t>
-      </w:r>
-      <w:r>
-        <w:t xml:space="preserve">”</w:t>
-      </w:r>
-      <w:r>
-        <w:t xml:space="preserve">. I should then receive and email with a link to your code, which I can comment on. Once we agree that the code looks OK, we can merge your branch back into the main code, and you can continue working. We can explore this interactively during the practicals so that we are all confident with this method of collaboration.</w:t>
-      </w:r>
-    </w:p>
-    <w:p>
-      <w:pPr>
-        <w:pStyle w:val="Heading1"/>
-      </w:pPr>
-      <w:bookmarkStart w:id="61" w:name="reproducible-research"/>
-      <w:r>
-        <w:t xml:space="preserve">6. Reproducible research</w:t>
-      </w:r>
-      <w:bookmarkEnd w:id="61"/>
     </w:p>
     <w:p>
       <w:pPr>
@@ -4397,7 +4419,7 @@
                     </pic:cNvPicPr>
                   </pic:nvPicPr>
                   <pic:blipFill>
-                    <a:blip r:embed="rId62"/>
+                    <a:blip r:embed="rId61"/>
                     <a:stretch>
                       <a:fillRect/>
                     </a:stretch>
@@ -4593,10 +4615,43 @@
       <w:pPr>
         <w:pStyle w:val="Heading2"/>
       </w:pPr>
-      <w:bookmarkStart w:id="63" w:name="this-is-a-level-2-heading"/>
+      <w:bookmarkStart w:id="62" w:name="this-is-a-level-2-heading"/>
       <w:r>
         <w:t xml:space="preserve">This is a level 2 heading</w:t>
       </w:r>
+      <w:bookmarkEnd w:id="62"/>
+    </w:p>
+    <w:p>
+      <w:pPr>
+        <w:pStyle w:val="FirstParagraph"/>
+      </w:pPr>
+      <w:r>
+        <w:t xml:space="preserve">whilst</w:t>
+      </w:r>
+      <w:r>
+        <w:t xml:space="preserve"> </w:t>
+      </w:r>
+      <w:r>
+        <w:rPr>
+          <w:rStyle w:val="VerbatimChar"/>
+        </w:rPr>
+        <w:t xml:space="preserve">### This is a level 3 heading</w:t>
+      </w:r>
+      <w:r>
+        <w:t xml:space="preserve"> </w:t>
+      </w:r>
+      <w:r>
+        <w:t xml:space="preserve">gives</w:t>
+      </w:r>
+    </w:p>
+    <w:p>
+      <w:pPr>
+        <w:pStyle w:val="Heading3"/>
+      </w:pPr>
+      <w:bookmarkStart w:id="63" w:name="this-is-a-level-3-heading"/>
+      <w:r>
+        <w:t xml:space="preserve">This is a level 3 heading</w:t>
+      </w:r>
       <w:bookmarkEnd w:id="63"/>
     </w:p>
     <w:p>
@@ -4604,39 +4659,6 @@
         <w:pStyle w:val="FirstParagraph"/>
       </w:pPr>
       <w:r>
-        <w:t xml:space="preserve">whilst</w:t>
-      </w:r>
-      <w:r>
-        <w:t xml:space="preserve"> </w:t>
-      </w:r>
-      <w:r>
-        <w:rPr>
-          <w:rStyle w:val="VerbatimChar"/>
-        </w:rPr>
-        <w:t xml:space="preserve">### This is a level 3 heading</w:t>
-      </w:r>
-      <w:r>
-        <w:t xml:space="preserve"> </w:t>
-      </w:r>
-      <w:r>
-        <w:t xml:space="preserve">gives</w:t>
-      </w:r>
-    </w:p>
-    <w:p>
-      <w:pPr>
-        <w:pStyle w:val="Heading3"/>
-      </w:pPr>
-      <w:bookmarkStart w:id="64" w:name="this-is-a-level-3-heading"/>
-      <w:r>
-        <w:t xml:space="preserve">This is a level 3 heading</w:t>
-      </w:r>
-      <w:bookmarkEnd w:id="64"/>
-    </w:p>
-    <w:p>
-      <w:pPr>
-        <w:pStyle w:val="FirstParagraph"/>
-      </w:pPr>
-      <w:r>
         <w:t xml:space="preserve">Look at the code</w:t>
       </w:r>
       <w:r>
@@ -4703,7 +4725,7 @@
       <w:r>
         <w:t xml:space="preserve"> </w:t>
       </w:r>
-      <w:hyperlink r:id="rId65">
+      <w:hyperlink r:id="rId64">
         <w:r>
           <w:rPr>
             <w:rStyle w:val="Hyperlink"/>
@@ -4720,7 +4742,7 @@
       <w:r>
         <w:t xml:space="preserve"> </w:t>
       </w:r>
-      <w:hyperlink r:id="rId66">
+      <w:hyperlink r:id="rId65">
         <w:r>
           <w:rPr>
             <w:rStyle w:val="Hyperlink"/>
@@ -5652,12 +5674,6 @@
     <w:abstractNumId w:val="991"/>
   </w:num>
   <w:num w:numId="1005">
-    <w:abstractNumId w:val="991"/>
-  </w:num>
-  <w:num w:numId="1006">
-    <w:abstractNumId w:val="991"/>
-  </w:num>
-  <w:num w:numId="1007">
     <w:abstractNumId w:val="99411"/>
     <w:lvlOverride w:ilvl="0">
       <w:startOverride w:val="1"/>
@@ -5686,6 +5702,12 @@
     <w:lvlOverride w:ilvl="8">
       <w:startOverride w:val="1"/>
     </w:lvlOverride>
+  </w:num>
+  <w:num w:numId="1006">
+    <w:abstractNumId w:val="991"/>
+  </w:num>
+  <w:num w:numId="1007">
+    <w:abstractNumId w:val="991"/>
   </w:num>
   <w:num w:numId="1008">
     <w:abstractNumId w:val="991"/>

</xml_diff>

<commit_message>
Clone from GitHub into new RStudio project
</commit_message>
<xml_diff>
--- a/reproducible.docx
+++ b/reproducible.docx
@@ -308,7 +308,7 @@
               <a:graphicData uri="http://schemas.openxmlformats.org/drawingml/2006/picture">
                 <pic:pic>
                   <pic:nvPicPr>
-                    <pic:cNvPr descr="figs/history_tracking_in_general.PNG" id="0" name="Picture"/>
+                    <pic:cNvPr descr="figs/history_tracking_in_general.png" id="0" name="Picture"/>
                     <pic:cNvPicPr>
                       <a:picLocks noChangeArrowheads="1" noChangeAspect="1"/>
                     </pic:cNvPicPr>
@@ -436,7 +436,7 @@
               <a:graphicData uri="http://schemas.openxmlformats.org/drawingml/2006/picture">
                 <pic:pic>
                   <pic:nvPicPr>
-                    <pic:cNvPr descr="figs/history_tracking_in_collaborative.PNG" id="0" name="Picture"/>
+                    <pic:cNvPr descr="figs/history_tracking_in_collaborative.png" id="0" name="Picture"/>
                     <pic:cNvPicPr>
                       <a:picLocks noChangeArrowheads="1" noChangeAspect="1"/>
                     </pic:cNvPicPr>
@@ -2566,6 +2566,836 @@
     </w:p>
     <w:p>
       <w:pPr>
+        <w:pStyle w:val="Heading1"/>
+      </w:pPr>
+      <w:bookmarkStart w:id="44" w:name="getting-started-with-git-and-github"/>
+      <w:r>
+        <w:t xml:space="preserve">6. Getting started with git and GitHub</w:t>
+      </w:r>
+      <w:bookmarkEnd w:id="44"/>
+    </w:p>
+    <w:p>
+      <w:pPr>
+        <w:pStyle w:val="FirstParagraph"/>
+      </w:pPr>
+      <w:r>
+        <w:t xml:space="preserve">Using git and GitHub in RStudio requires you to use RStudio projects. Hopefully you are now familiar with projects from other modules and aware of their advantages in keeping material together in one set of folders, such as R scripts, data analysis files etc. From now on, when working in RStudio, you have two alternative options when creating a new project:</w:t>
+      </w:r>
+    </w:p>
+    <w:p>
+      <w:pPr>
+        <w:pStyle w:val="Compact"/>
+        <w:numPr>
+          <w:numId w:val="1007"/>
+          <w:ilvl w:val="0"/>
+        </w:numPr>
+      </w:pPr>
+      <w:r>
+        <w:t xml:space="preserve">Create a remote repository in GitHub first, and pull the empty repository into a new project in RStudio (recommended)</w:t>
+      </w:r>
+    </w:p>
+    <w:p>
+      <w:pPr>
+        <w:pStyle w:val="Compact"/>
+        <w:numPr>
+          <w:numId w:val="1007"/>
+          <w:ilvl w:val="0"/>
+        </w:numPr>
+      </w:pPr>
+      <w:r>
+        <w:t xml:space="preserve">Create a local repository in a new RStudio project first, and push it into GitHub</w:t>
+      </w:r>
+    </w:p>
+    <w:p>
+      <w:pPr>
+        <w:pStyle w:val="FirstParagraph"/>
+      </w:pPr>
+      <w:r>
+        <w:t xml:space="preserve">Personally, I always find the first method easiest, and recommend that you follow that. There is of course a third option, where you have an existing local RStudio project, already with a local repository and files, that you want to push to GitHub. All the options are fully described at</w:t>
+      </w:r>
+      <w:r>
+        <w:t xml:space="preserve"> </w:t>
+      </w:r>
+      <w:hyperlink r:id="rId45">
+        <w:r>
+          <w:rPr>
+            <w:rStyle w:val="Hyperlink"/>
+          </w:rPr>
+          <w:t xml:space="preserve">https://happygitwithr.com/usage-intro.html</w:t>
+        </w:r>
+      </w:hyperlink>
+      <w:r>
+        <w:t xml:space="preserve"> </w:t>
+      </w:r>
+      <w:r>
+        <w:t xml:space="preserve">should you wish to explore them. We will create a remote repository on GitHub, and pull it into a new RStudio project as our</w:t>
+      </w:r>
+      <w:r>
+        <w:t xml:space="preserve"> </w:t>
+      </w:r>
+      <w:r>
+        <w:t xml:space="preserve">‘</w:t>
+      </w:r>
+      <w:r>
+        <w:t xml:space="preserve">default</w:t>
+      </w:r>
+      <w:r>
+        <w:t xml:space="preserve">’</w:t>
+      </w:r>
+      <w:r>
+        <w:t xml:space="preserve"> </w:t>
+      </w:r>
+      <w:r>
+        <w:t xml:space="preserve">method. Please ask me if you ever need to use alternative approaches.</w:t>
+      </w:r>
+    </w:p>
+    <w:p>
+      <w:pPr>
+        <w:pStyle w:val="BodyText"/>
+      </w:pPr>
+      <w:r>
+        <w:t xml:space="preserve">Login to GitHub. Click the large</w:t>
+      </w:r>
+      <w:r>
+        <w:t xml:space="preserve"> </w:t>
+      </w:r>
+      <w:r>
+        <w:rPr>
+          <w:i/>
+        </w:rPr>
+        <w:t xml:space="preserve">+</w:t>
+      </w:r>
+      <w:r>
+        <w:t xml:space="preserve"> </w:t>
+      </w:r>
+      <w:r>
+        <w:t xml:space="preserve">sign to add a new repository, or the green</w:t>
+      </w:r>
+      <w:r>
+        <w:t xml:space="preserve"> </w:t>
+      </w:r>
+      <w:r>
+        <w:t xml:space="preserve">“</w:t>
+      </w:r>
+      <w:r>
+        <w:t xml:space="preserve">New</w:t>
+      </w:r>
+      <w:r>
+        <w:t xml:space="preserve">”</w:t>
+      </w:r>
+      <w:r>
+        <w:t xml:space="preserve"> </w:t>
+      </w:r>
+      <w:r>
+        <w:t xml:space="preserve">button. A screen similar to the following will be displayed, and I am going to call my repository</w:t>
+      </w:r>
+      <w:r>
+        <w:t xml:space="preserve"> </w:t>
+      </w:r>
+      <w:r>
+        <w:rPr>
+          <w:b/>
+        </w:rPr>
+        <w:t xml:space="preserve">git-example</w:t>
+      </w:r>
+      <w:r>
+        <w:t xml:space="preserve">:</w:t>
+      </w:r>
+    </w:p>
+    <w:p>
+      <w:pPr>
+        <w:pStyle w:val="BodyText"/>
+      </w:pPr>
+      <w:r>
+        <w:drawing>
+          <wp:inline>
+            <wp:extent cx="5943600" cy="5807868"/>
+            <wp:effectExtent b="0" l="0" r="0" t="0"/>
+            <wp:docPr descr="" title="" id="1" name="Picture"/>
+            <a:graphic>
+              <a:graphicData uri="http://schemas.openxmlformats.org/drawingml/2006/picture">
+                <pic:pic>
+                  <pic:nvPicPr>
+                    <pic:cNvPr descr="figs/github_create_repository.png" id="0" name="Picture"/>
+                    <pic:cNvPicPr>
+                      <a:picLocks noChangeArrowheads="1" noChangeAspect="1"/>
+                    </pic:cNvPicPr>
+                  </pic:nvPicPr>
+                  <pic:blipFill>
+                    <a:blip r:embed="rId46"/>
+                    <a:stretch>
+                      <a:fillRect/>
+                    </a:stretch>
+                  </pic:blipFill>
+                  <pic:spPr bwMode="auto">
+                    <a:xfrm>
+                      <a:off x="0" y="0"/>
+                      <a:ext cx="5943600" cy="5807868"/>
+                    </a:xfrm>
+                    <a:prstGeom prst="rect">
+                      <a:avLst/>
+                    </a:prstGeom>
+                    <a:noFill/>
+                    <a:ln w="9525">
+                      <a:noFill/>
+                      <a:headEnd/>
+                      <a:tailEnd/>
+                    </a:ln>
+                  </pic:spPr>
+                </pic:pic>
+              </a:graphicData>
+            </a:graphic>
+          </wp:inline>
+        </w:drawing>
+      </w:r>
+    </w:p>
+    <w:p>
+      <w:pPr>
+        <w:pStyle w:val="BodyText"/>
+      </w:pPr>
+      <w:r>
+        <w:t xml:space="preserve">Add a short description for your repository and set the repository as public (default). It is useful to initialise your repository with a README file. Tick the option for a</w:t>
+      </w:r>
+      <w:r>
+        <w:t xml:space="preserve"> </w:t>
+      </w:r>
+      <w:r>
+        <w:rPr>
+          <w:b/>
+        </w:rPr>
+        <w:t xml:space="preserve">.gitignore</w:t>
+      </w:r>
+      <w:r>
+        <w:t xml:space="preserve"> </w:t>
+      </w:r>
+      <w:r>
+        <w:t xml:space="preserve">template. On ticking this option, a dropdown list will appear, and select (or search) for R. The special .gitignore file is used to store the names of any files that you do</w:t>
+      </w:r>
+      <w:r>
+        <w:t xml:space="preserve"> </w:t>
+      </w:r>
+      <w:r>
+        <w:rPr>
+          <w:b/>
+        </w:rPr>
+        <w:t xml:space="preserve">not</w:t>
+      </w:r>
+      <w:r>
+        <w:t xml:space="preserve"> </w:t>
+      </w:r>
+      <w:r>
+        <w:t xml:space="preserve">want to be tracked for version control. The following screen (or similar) will be displayed:</w:t>
+      </w:r>
+    </w:p>
+    <w:p>
+      <w:pPr>
+        <w:pStyle w:val="BodyText"/>
+      </w:pPr>
+      <w:r>
+        <w:drawing>
+          <wp:inline>
+            <wp:extent cx="5943600" cy="3775992"/>
+            <wp:effectExtent b="0" l="0" r="0" t="0"/>
+            <wp:docPr descr="" title="" id="1" name="Picture"/>
+            <a:graphic>
+              <a:graphicData uri="http://schemas.openxmlformats.org/drawingml/2006/picture">
+                <pic:pic>
+                  <pic:nvPicPr>
+                    <pic:cNvPr descr="figs/clone_with_ssh.png" id="0" name="Picture"/>
+                    <pic:cNvPicPr>
+                      <a:picLocks noChangeArrowheads="1" noChangeAspect="1"/>
+                    </pic:cNvPicPr>
+                  </pic:nvPicPr>
+                  <pic:blipFill>
+                    <a:blip r:embed="rId47"/>
+                    <a:stretch>
+                      <a:fillRect/>
+                    </a:stretch>
+                  </pic:blipFill>
+                  <pic:spPr bwMode="auto">
+                    <a:xfrm>
+                      <a:off x="0" y="0"/>
+                      <a:ext cx="5943600" cy="3775992"/>
+                    </a:xfrm>
+                    <a:prstGeom prst="rect">
+                      <a:avLst/>
+                    </a:prstGeom>
+                    <a:noFill/>
+                    <a:ln w="9525">
+                      <a:noFill/>
+                      <a:headEnd/>
+                      <a:tailEnd/>
+                    </a:ln>
+                  </pic:spPr>
+                </pic:pic>
+              </a:graphicData>
+            </a:graphic>
+          </wp:inline>
+        </w:drawing>
+      </w:r>
+    </w:p>
+    <w:p>
+      <w:pPr>
+        <w:pStyle w:val="BodyText"/>
+      </w:pPr>
+      <w:r>
+        <w:t xml:space="preserve">This gives you several options, such as creating or pushing a repository on the command line, which look too complicated. Luckily you only need to copy the top line of</w:t>
+      </w:r>
+      <w:r>
+        <w:t xml:space="preserve"> </w:t>
+      </w:r>
+      <w:r>
+        <w:rPr>
+          <w:rStyle w:val="VerbatimChar"/>
+        </w:rPr>
+        <w:t xml:space="preserve">git@github.com:rasanderson/git-example.git</w:t>
+      </w:r>
+      <w:r>
+        <w:t xml:space="preserve"> </w:t>
+      </w:r>
+      <w:r>
+        <w:t xml:space="preserve">(press the Copy button at the top right). Just ensure you have the SSH tab selected.</w:t>
+      </w:r>
+    </w:p>
+    <w:p>
+      <w:pPr>
+        <w:pStyle w:val="BodyText"/>
+      </w:pPr>
+      <w:r>
+        <w:t xml:space="preserve">Now switch back to RStudio. Click on</w:t>
+      </w:r>
+      <w:r>
+        <w:t xml:space="preserve"> </w:t>
+      </w:r>
+      <w:r>
+        <w:t xml:space="preserve">“</w:t>
+      </w:r>
+      <w:r>
+        <w:t xml:space="preserve">File -&gt; New Project</w:t>
+      </w:r>
+      <w:r>
+        <w:t xml:space="preserve">”</w:t>
+      </w:r>
+      <w:r>
+        <w:t xml:space="preserve"> </w:t>
+      </w:r>
+      <w:r>
+        <w:t xml:space="preserve">which should display the following menu:</w:t>
+      </w:r>
+    </w:p>
+    <w:p>
+      <w:pPr>
+        <w:pStyle w:val="BodyText"/>
+      </w:pPr>
+      <w:r>
+        <w:drawing>
+          <wp:inline>
+            <wp:extent cx="5101389" cy="3619098"/>
+            <wp:effectExtent b="0" l="0" r="0" t="0"/>
+            <wp:docPr descr="" title="" id="1" name="Picture"/>
+            <a:graphic>
+              <a:graphicData uri="http://schemas.openxmlformats.org/drawingml/2006/picture">
+                <pic:pic>
+                  <pic:nvPicPr>
+                    <pic:cNvPr descr="figs/R_new_project.png" id="0" name="Picture"/>
+                    <pic:cNvPicPr>
+                      <a:picLocks noChangeArrowheads="1" noChangeAspect="1"/>
+                    </pic:cNvPicPr>
+                  </pic:nvPicPr>
+                  <pic:blipFill>
+                    <a:blip r:embed="rId48"/>
+                    <a:stretch>
+                      <a:fillRect/>
+                    </a:stretch>
+                  </pic:blipFill>
+                  <pic:spPr bwMode="auto">
+                    <a:xfrm>
+                      <a:off x="0" y="0"/>
+                      <a:ext cx="5101389" cy="3619098"/>
+                    </a:xfrm>
+                    <a:prstGeom prst="rect">
+                      <a:avLst/>
+                    </a:prstGeom>
+                    <a:noFill/>
+                    <a:ln w="9525">
+                      <a:noFill/>
+                      <a:headEnd/>
+                      <a:tailEnd/>
+                    </a:ln>
+                  </pic:spPr>
+                </pic:pic>
+              </a:graphicData>
+            </a:graphic>
+          </wp:inline>
+        </w:drawing>
+      </w:r>
+    </w:p>
+    <w:p>
+      <w:pPr>
+        <w:pStyle w:val="BodyText"/>
+      </w:pPr>
+      <w:r>
+        <w:t xml:space="preserve">Select the third option</w:t>
+      </w:r>
+      <w:r>
+        <w:t xml:space="preserve"> </w:t>
+      </w:r>
+      <w:r>
+        <w:t xml:space="preserve">“</w:t>
+      </w:r>
+      <w:r>
+        <w:t xml:space="preserve">Version Control</w:t>
+      </w:r>
+      <w:r>
+        <w:t xml:space="preserve">”</w:t>
+      </w:r>
+      <w:r>
+        <w:t xml:space="preserve"> </w:t>
+      </w:r>
+      <w:r>
+        <w:t xml:space="preserve">to allow you to pull your GitHub repository back. The next screen asks you to create a project from version control probably giving a choice between Git and SVN. Select the Git option, and the following screen will be displayed:</w:t>
+      </w:r>
+    </w:p>
+    <w:p>
+      <w:pPr>
+        <w:pStyle w:val="BodyText"/>
+      </w:pPr>
+      <w:r>
+        <w:drawing>
+          <wp:inline>
+            <wp:extent cx="5592277" cy="3975233"/>
+            <wp:effectExtent b="0" l="0" r="0" t="0"/>
+            <wp:docPr descr="" title="" id="1" name="Picture"/>
+            <a:graphic>
+              <a:graphicData uri="http://schemas.openxmlformats.org/drawingml/2006/picture">
+                <pic:pic>
+                  <pic:nvPicPr>
+                    <pic:cNvPr descr="figs/clone_git_in_RStudio.png" id="0" name="Picture"/>
+                    <pic:cNvPicPr>
+                      <a:picLocks noChangeArrowheads="1" noChangeAspect="1"/>
+                    </pic:cNvPicPr>
+                  </pic:nvPicPr>
+                  <pic:blipFill>
+                    <a:blip r:embed="rId49"/>
+                    <a:stretch>
+                      <a:fillRect/>
+                    </a:stretch>
+                  </pic:blipFill>
+                  <pic:spPr bwMode="auto">
+                    <a:xfrm>
+                      <a:off x="0" y="0"/>
+                      <a:ext cx="5592277" cy="3975233"/>
+                    </a:xfrm>
+                    <a:prstGeom prst="rect">
+                      <a:avLst/>
+                    </a:prstGeom>
+                    <a:noFill/>
+                    <a:ln w="9525">
+                      <a:noFill/>
+                      <a:headEnd/>
+                      <a:tailEnd/>
+                    </a:ln>
+                  </pic:spPr>
+                </pic:pic>
+              </a:graphicData>
+            </a:graphic>
+          </wp:inline>
+        </w:drawing>
+      </w:r>
+    </w:p>
+    <w:p>
+      <w:pPr>
+        <w:pStyle w:val="BodyText"/>
+      </w:pPr>
+      <w:r>
+        <w:t xml:space="preserve">Into the</w:t>
+      </w:r>
+      <w:r>
+        <w:t xml:space="preserve"> </w:t>
+      </w:r>
+      <w:r>
+        <w:rPr>
+          <w:b/>
+        </w:rPr>
+        <w:t xml:space="preserve">Repository URL:</w:t>
+      </w:r>
+      <w:r>
+        <w:t xml:space="preserve"> </w:t>
+      </w:r>
+      <w:r>
+        <w:t xml:space="preserve">paste your version of the</w:t>
+      </w:r>
+      <w:r>
+        <w:t xml:space="preserve"> </w:t>
+      </w:r>
+      <w:r>
+        <w:rPr>
+          <w:rStyle w:val="VerbatimChar"/>
+        </w:rPr>
+        <w:t xml:space="preserve">git@github.com:rasanderson/git-example.git</w:t>
+      </w:r>
+      <w:r>
+        <w:t xml:space="preserve"> </w:t>
+      </w:r>
+      <w:r>
+        <w:t xml:space="preserve">that you copied from your new repository in GitHub. That will automatically fill in the</w:t>
+      </w:r>
+      <w:r>
+        <w:t xml:space="preserve"> </w:t>
+      </w:r>
+      <w:r>
+        <w:rPr>
+          <w:b/>
+        </w:rPr>
+        <w:t xml:space="preserve">Project directory name</w:t>
+      </w:r>
+      <w:r>
+        <w:t xml:space="preserve"> </w:t>
+      </w:r>
+      <w:r>
+        <w:t xml:space="preserve">with the name of the repository. Note that a</w:t>
+      </w:r>
+      <w:r>
+        <w:t xml:space="preserve"> </w:t>
+      </w:r>
+      <w:r>
+        <w:t xml:space="preserve">“</w:t>
+      </w:r>
+      <w:r>
+        <w:t xml:space="preserve">directory</w:t>
+      </w:r>
+      <w:r>
+        <w:t xml:space="preserve">”</w:t>
+      </w:r>
+      <w:r>
+        <w:t xml:space="preserve"> </w:t>
+      </w:r>
+      <w:r>
+        <w:t xml:space="preserve">is the same as a</w:t>
+      </w:r>
+      <w:r>
+        <w:t xml:space="preserve"> </w:t>
+      </w:r>
+      <w:r>
+        <w:t xml:space="preserve">“</w:t>
+      </w:r>
+      <w:r>
+        <w:t xml:space="preserve">folder</w:t>
+      </w:r>
+      <w:r>
+        <w:t xml:space="preserve">”</w:t>
+      </w:r>
+      <w:r>
+        <w:t xml:space="preserve">. You can change this folder name if you want to at this stage. The Project directory will be created as a subfolder of the third box, and click the</w:t>
+      </w:r>
+      <w:r>
+        <w:t xml:space="preserve"> </w:t>
+      </w:r>
+      <w:r>
+        <w:t xml:space="preserve">“</w:t>
+      </w:r>
+      <w:r>
+        <w:t xml:space="preserve">Browse</w:t>
+      </w:r>
+      <w:r>
+        <w:t xml:space="preserve">”</w:t>
+      </w:r>
+      <w:r>
+        <w:t xml:space="preserve"> </w:t>
+      </w:r>
+      <w:r>
+        <w:t xml:space="preserve">button.</w:t>
+      </w:r>
+    </w:p>
+    <w:p>
+      <w:pPr>
+        <w:pStyle w:val="BodyText"/>
+      </w:pPr>
+      <w:r>
+        <w:t xml:space="preserve">Finally, click</w:t>
+      </w:r>
+      <w:r>
+        <w:t xml:space="preserve"> </w:t>
+      </w:r>
+      <w:r>
+        <w:rPr>
+          <w:b/>
+        </w:rPr>
+        <w:t xml:space="preserve">Create Project</w:t>
+      </w:r>
+      <w:r>
+        <w:t xml:space="preserve"> </w:t>
+      </w:r>
+      <w:r>
+        <w:t xml:space="preserve">to automatically create the project and download the information from GitHub.</w:t>
+      </w:r>
+    </w:p>
+    <w:p>
+      <w:pPr>
+        <w:pStyle w:val="Heading1"/>
+      </w:pPr>
+      <w:bookmarkStart w:id="50" w:name="making-your-first-commit"/>
+      <w:r>
+        <w:t xml:space="preserve">7. Making your first commit</w:t>
+      </w:r>
+      <w:bookmarkEnd w:id="50"/>
+    </w:p>
+    <w:p>
+      <w:pPr>
+        <w:pStyle w:val="FirstParagraph"/>
+      </w:pPr>
+      <w:r>
+        <w:t xml:space="preserve"> </w:t>
+      </w:r>
+      <w:r>
+        <w:t xml:space="preserve">explain initial steps</w:t>
+      </w:r>
+    </w:p>
+    <w:p>
+      <w:pPr>
+        <w:pStyle w:val="BodyText"/>
+      </w:pPr>
+      <w:r>
+        <w:t xml:space="preserve">You already have an existing (local) repository on your machine, so it is the second option you want. However, before we go futher, we need to set up some security Conveniently, the Github screen has a little copy button next to the key commands, which for me are:</w:t>
+      </w:r>
+    </w:p>
+    <w:p>
+      <w:pPr>
+        <w:pStyle w:val="SourceCode"/>
+      </w:pPr>
+      <w:r>
+        <w:rPr>
+          <w:rStyle w:val="NormalTok"/>
+        </w:rPr>
+        <w:t xml:space="preserve">git remote add origin https</w:t>
+      </w:r>
+      <w:r>
+        <w:rPr>
+          <w:rStyle w:val="OperatorTok"/>
+        </w:rPr>
+        <w:t xml:space="preserve">:</w:t>
+      </w:r>
+      <w:r>
+        <w:rPr>
+          <w:rStyle w:val="ErrorTok"/>
+        </w:rPr>
+        <w:t xml:space="preserve">//</w:t>
+      </w:r>
+      <w:r>
+        <w:rPr>
+          <w:rStyle w:val="NormalTok"/>
+        </w:rPr>
+        <w:t xml:space="preserve">github.com</w:t>
+      </w:r>
+      <w:r>
+        <w:rPr>
+          <w:rStyle w:val="OperatorTok"/>
+        </w:rPr>
+        <w:t xml:space="preserve">/</w:t>
+      </w:r>
+      <w:r>
+        <w:rPr>
+          <w:rStyle w:val="NormalTok"/>
+        </w:rPr>
+        <w:t xml:space="preserve">rasanderson</w:t>
+      </w:r>
+      <w:r>
+        <w:rPr>
+          <w:rStyle w:val="OperatorTok"/>
+        </w:rPr>
+        <w:t xml:space="preserve">/</w:t>
+      </w:r>
+      <w:r>
+        <w:rPr>
+          <w:rStyle w:val="NormalTok"/>
+        </w:rPr>
+        <w:t xml:space="preserve">git_example.git</w:t>
+      </w:r>
+      <w:r>
+        <w:br/>
+      </w:r>
+      <w:r>
+        <w:rPr>
+          <w:rStyle w:val="NormalTok"/>
+        </w:rPr>
+        <w:t xml:space="preserve">git push </w:t>
+      </w:r>
+      <w:r>
+        <w:rPr>
+          <w:rStyle w:val="OperatorTok"/>
+        </w:rPr>
+        <w:t xml:space="preserve">-</w:t>
+      </w:r>
+      <w:r>
+        <w:rPr>
+          <w:rStyle w:val="NormalTok"/>
+        </w:rPr>
+        <w:t xml:space="preserve">u origin master</w:t>
+      </w:r>
+    </w:p>
+    <w:p>
+      <w:pPr>
+        <w:pStyle w:val="FirstParagraph"/>
+      </w:pPr>
+      <w:r>
+        <w:t xml:space="preserve">In RStudio, from the Git tab open the Command window, and enter the above lines. You will probably receive an error as it will need to know your Github username and password. Once these are entered, your files will be uploaded onto Github. If you go back to Github, you will see your R script, R project files, and the data folder all listed, plus all the commits:</w:t>
+      </w:r>
+    </w:p>
+    <w:p>
+      <w:pPr>
+        <w:pStyle w:val="BodyText"/>
+      </w:pPr>
+      <w:r>
+        <w:drawing>
+          <wp:inline>
+            <wp:extent cx="5943600" cy="3032331"/>
+            <wp:effectExtent b="0" l="0" r="0" t="0"/>
+            <wp:docPr descr="" title="" id="1" name="Picture"/>
+            <a:graphic>
+              <a:graphicData uri="http://schemas.openxmlformats.org/drawingml/2006/picture">
+                <pic:pic>
+                  <pic:nvPicPr>
+                    <pic:cNvPr descr="figs/github_commits.png" id="0" name="Picture"/>
+                    <pic:cNvPicPr>
+                      <a:picLocks noChangeArrowheads="1" noChangeAspect="1"/>
+                    </pic:cNvPicPr>
+                  </pic:nvPicPr>
+                  <pic:blipFill>
+                    <a:blip r:embed="rId51"/>
+                    <a:stretch>
+                      <a:fillRect/>
+                    </a:stretch>
+                  </pic:blipFill>
+                  <pic:spPr bwMode="auto">
+                    <a:xfrm>
+                      <a:off x="0" y="0"/>
+                      <a:ext cx="5943600" cy="3032331"/>
+                    </a:xfrm>
+                    <a:prstGeom prst="rect">
+                      <a:avLst/>
+                    </a:prstGeom>
+                    <a:noFill/>
+                    <a:ln w="9525">
+                      <a:noFill/>
+                      <a:headEnd/>
+                      <a:tailEnd/>
+                    </a:ln>
+                  </pic:spPr>
+                </pic:pic>
+              </a:graphicData>
+            </a:graphic>
+          </wp:inline>
+        </w:drawing>
+      </w:r>
+    </w:p>
+    <w:p>
+      <w:pPr>
+        <w:pStyle w:val="BodyText"/>
+      </w:pPr>
+      <w:r>
+        <w:t xml:space="preserve">This is very useful. For example, I find that I can commit and push work from inside RStudio, you can use the Pull and Push buttons, which becom active in RStudio once Github is connected. Then if I am working at home I can</w:t>
+      </w:r>
+      <w:r>
+        <w:t xml:space="preserve"> </w:t>
+      </w:r>
+      <w:r>
+        <w:t xml:space="preserve">‘</w:t>
+      </w:r>
+      <w:r>
+        <w:t xml:space="preserve">Pull</w:t>
+      </w:r>
+      <w:r>
+        <w:t xml:space="preserve">’</w:t>
+      </w:r>
+      <w:r>
+        <w:t xml:space="preserve"> </w:t>
+      </w:r>
+      <w:r>
+        <w:t xml:space="preserve">the latest version of the code, edit it,</w:t>
+      </w:r>
+      <w:r>
+        <w:t xml:space="preserve"> </w:t>
+      </w:r>
+      <w:r>
+        <w:t xml:space="preserve">‘</w:t>
+      </w:r>
+      <w:r>
+        <w:t xml:space="preserve">Push</w:t>
+      </w:r>
+      <w:r>
+        <w:t xml:space="preserve">’</w:t>
+      </w:r>
+      <w:r>
+        <w:t xml:space="preserve"> </w:t>
+      </w:r>
+      <w:r>
+        <w:t xml:space="preserve">it back to the repository. On return to the office the following day, I then</w:t>
+      </w:r>
+      <w:r>
+        <w:t xml:space="preserve"> </w:t>
+      </w:r>
+      <w:r>
+        <w:t xml:space="preserve">‘</w:t>
+      </w:r>
+      <w:r>
+        <w:t xml:space="preserve">Pull</w:t>
+      </w:r>
+      <w:r>
+        <w:t xml:space="preserve">’</w:t>
+      </w:r>
+      <w:r>
+        <w:t xml:space="preserve"> </w:t>
+      </w:r>
+      <w:r>
+        <w:t xml:space="preserve">the changes back from Github. No more need to carry USB sticks around or forget what changes you made!</w:t>
+      </w:r>
+    </w:p>
+    <w:p>
+      <w:pPr>
+        <w:pStyle w:val="BodyText"/>
+      </w:pPr>
+      <w:r>
+        <w:t xml:space="preserve">Git and Github are both extremely powerful tools, and there are large amounts of online tutorials and videos available. Useful tricks include creating</w:t>
+      </w:r>
+      <w:r>
+        <w:t xml:space="preserve"> </w:t>
+      </w:r>
+      <w:r>
+        <w:t xml:space="preserve">‘</w:t>
+      </w:r>
+      <w:r>
+        <w:t xml:space="preserve">branches</w:t>
+      </w:r>
+      <w:r>
+        <w:t xml:space="preserve">’</w:t>
+      </w:r>
+      <w:r>
+        <w:t xml:space="preserve"> </w:t>
+      </w:r>
+      <w:r>
+        <w:t xml:space="preserve">to test out new ideas, or moving the</w:t>
+      </w:r>
+      <w:r>
+        <w:t xml:space="preserve"> </w:t>
+      </w:r>
+      <w:r>
+        <w:t xml:space="preserve">‘</w:t>
+      </w:r>
+      <w:r>
+        <w:t xml:space="preserve">head</w:t>
+      </w:r>
+      <w:r>
+        <w:t xml:space="preserve">’</w:t>
+      </w:r>
+      <w:r>
+        <w:t xml:space="preserve"> </w:t>
+      </w:r>
+      <w:r>
+        <w:t xml:space="preserve">back to an earlier position if you want to work on and older version of your research. The easiest way to learn is to play around with a dummy R script, pushing and pulling changes from different commits. If you make a mistake it doesn’t matter.</w:t>
+      </w:r>
+    </w:p>
+    <w:p>
+      <w:pPr>
         <w:pStyle w:val="BodyText"/>
       </w:pPr>
       <w:r>
@@ -2604,13 +3434,13 @@
               <a:graphicData uri="http://schemas.openxmlformats.org/drawingml/2006/picture">
                 <pic:pic>
                   <pic:nvPicPr>
-                    <pic:cNvPr descr="figs/local_git_setup_in_R.PNG" id="0" name="Picture"/>
+                    <pic:cNvPr descr="figs/local_git_setup_in_R.png" id="0" name="Picture"/>
                     <pic:cNvPicPr>
                       <a:picLocks noChangeArrowheads="1" noChangeAspect="1"/>
                     </pic:cNvPicPr>
                   </pic:nvPicPr>
                   <pic:blipFill>
-                    <a:blip r:embed="rId44"/>
+                    <a:blip r:embed="rId52"/>
                     <a:stretch>
                       <a:fillRect/>
                     </a:stretch>
@@ -2719,13 +3549,13 @@
               <a:graphicData uri="http://schemas.openxmlformats.org/drawingml/2006/picture">
                 <pic:pic>
                   <pic:nvPicPr>
-                    <pic:cNvPr descr="figs/git_tab_initial.PNG" id="0" name="Picture"/>
+                    <pic:cNvPr descr="figs/git_tab_initial.png" id="0" name="Picture"/>
                     <pic:cNvPicPr>
                       <a:picLocks noChangeArrowheads="1" noChangeAspect="1"/>
                     </pic:cNvPicPr>
                   </pic:nvPicPr>
                   <pic:blipFill>
-                    <a:blip r:embed="rId45"/>
+                    <a:blip r:embed="rId53"/>
                     <a:stretch>
                       <a:fillRect/>
                     </a:stretch>
@@ -2914,13 +3744,13 @@
               <a:graphicData uri="http://schemas.openxmlformats.org/drawingml/2006/picture">
                 <pic:pic>
                   <pic:nvPicPr>
-                    <pic:cNvPr descr="figs/git_commit_window_in_R.PNG" id="0" name="Picture"/>
+                    <pic:cNvPr descr="figs/git_commit_window_in_R.png" id="0" name="Picture"/>
                     <pic:cNvPicPr>
                       <a:picLocks noChangeArrowheads="1" noChangeAspect="1"/>
                     </pic:cNvPicPr>
                   </pic:nvPicPr>
                   <pic:blipFill>
-                    <a:blip r:embed="rId46"/>
+                    <a:blip r:embed="rId54"/>
                     <a:stretch>
                       <a:fillRect/>
                     </a:stretch>
@@ -2987,13 +3817,13 @@
               <a:graphicData uri="http://schemas.openxmlformats.org/drawingml/2006/picture">
                 <pic:pic>
                   <pic:nvPicPr>
-                    <pic:cNvPr descr="figs/git_workflow.PNG" id="0" name="Picture"/>
+                    <pic:cNvPr descr="figs/git_workflow.png" id="0" name="Picture"/>
                     <pic:cNvPicPr>
                       <a:picLocks noChangeArrowheads="1" noChangeAspect="1"/>
                     </pic:cNvPicPr>
                   </pic:nvPicPr>
                   <pic:blipFill>
-                    <a:blip r:embed="rId47"/>
+                    <a:blip r:embed="rId55"/>
                     <a:stretch>
                       <a:fillRect/>
                     </a:stretch>
@@ -3043,59 +3873,12 @@
       <w:pPr>
         <w:pStyle w:val="Compact"/>
         <w:numPr>
-          <w:numId w:val="1007"/>
+          <w:numId w:val="1008"/>
           <w:ilvl w:val="0"/>
         </w:numPr>
       </w:pPr>
       <w:r>
         <w:t xml:space="preserve">added a function to display land cover map</w:t>
-      </w:r>
-    </w:p>
-    <w:p>
-      <w:pPr>
-        <w:pStyle w:val="Compact"/>
-        <w:numPr>
-          <w:numId w:val="1007"/>
-          <w:ilvl w:val="0"/>
-        </w:numPr>
-      </w:pPr>
-      <w:r>
-        <w:t xml:space="preserve">corrected bug in second ggplot call for scatter plot of farms</w:t>
-      </w:r>
-    </w:p>
-    <w:p>
-      <w:pPr>
-        <w:pStyle w:val="Compact"/>
-        <w:numPr>
-          <w:numId w:val="1007"/>
-          <w:ilvl w:val="0"/>
-        </w:numPr>
-      </w:pPr>
-      <w:r>
-        <w:t xml:space="preserve">linear model results displayed in formatted table</w:t>
-      </w:r>
-    </w:p>
-    <w:p>
-      <w:pPr>
-        <w:pStyle w:val="Compact"/>
-        <w:numPr>
-          <w:numId w:val="1007"/>
-          <w:ilvl w:val="0"/>
-        </w:numPr>
-      </w:pPr>
-      <w:r>
-        <w:t xml:space="preserve">interactive slider for year added</w:t>
-      </w:r>
-    </w:p>
-    <w:p>
-      <w:pPr>
-        <w:pStyle w:val="FirstParagraph"/>
-      </w:pPr>
-      <w:r>
-        <w:rPr>
-          <w:b/>
-        </w:rPr>
-        <w:t xml:space="preserve">Weak or ambiguous commit message</w:t>
       </w:r>
     </w:p>
     <w:p>
@@ -3107,7 +3890,7 @@
         </w:numPr>
       </w:pPr>
       <w:r>
-        <w:t xml:space="preserve">fixed some bugs</w:t>
+        <w:t xml:space="preserve">corrected bug in second ggplot call for scatter plot of farms</w:t>
       </w:r>
     </w:p>
     <w:p>
@@ -3119,7 +3902,7 @@
         </w:numPr>
       </w:pPr>
       <w:r>
-        <w:t xml:space="preserve">edited the display_sheep function</w:t>
+        <w:t xml:space="preserve">linear model results displayed in formatted table</w:t>
       </w:r>
     </w:p>
     <w:p>
@@ -3131,6 +3914,53 @@
         </w:numPr>
       </w:pPr>
       <w:r>
+        <w:t xml:space="preserve">interactive slider for year added</w:t>
+      </w:r>
+    </w:p>
+    <w:p>
+      <w:pPr>
+        <w:pStyle w:val="FirstParagraph"/>
+      </w:pPr>
+      <w:r>
+        <w:rPr>
+          <w:b/>
+        </w:rPr>
+        <w:t xml:space="preserve">Weak or ambiguous commit message</w:t>
+      </w:r>
+    </w:p>
+    <w:p>
+      <w:pPr>
+        <w:pStyle w:val="Compact"/>
+        <w:numPr>
+          <w:numId w:val="1009"/>
+          <w:ilvl w:val="0"/>
+        </w:numPr>
+      </w:pPr>
+      <w:r>
+        <w:t xml:space="preserve">fixed some bugs</w:t>
+      </w:r>
+    </w:p>
+    <w:p>
+      <w:pPr>
+        <w:pStyle w:val="Compact"/>
+        <w:numPr>
+          <w:numId w:val="1009"/>
+          <w:ilvl w:val="0"/>
+        </w:numPr>
+      </w:pPr>
+      <w:r>
+        <w:t xml:space="preserve">edited the display_sheep function</w:t>
+      </w:r>
+    </w:p>
+    <w:p>
+      <w:pPr>
+        <w:pStyle w:val="Compact"/>
+        <w:numPr>
+          <w:numId w:val="1009"/>
+          <w:ilvl w:val="0"/>
+        </w:numPr>
+      </w:pPr>
+      <w:r>
         <w:t xml:space="preserve">corrected faulty code in graph</w:t>
       </w:r>
     </w:p>
@@ -3146,11 +3976,11 @@
       <w:pPr>
         <w:pStyle w:val="Heading1"/>
       </w:pPr>
-      <w:bookmarkStart w:id="48" w:name="add-some-files-and-start-editing"/>
+      <w:bookmarkStart w:id="56" w:name="add-some-files-and-start-editing"/>
       <w:r>
         <w:t xml:space="preserve">3. Add some files and start editing</w:t>
       </w:r>
-      <w:bookmarkEnd w:id="48"/>
+      <w:bookmarkEnd w:id="56"/>
     </w:p>
     <w:p>
       <w:pPr>
@@ -3301,13 +4131,13 @@
               <a:graphicData uri="http://schemas.openxmlformats.org/drawingml/2006/picture">
                 <pic:pic>
                   <pic:nvPicPr>
-                    <pic:cNvPr descr="figs/red_and_green_review_pain.PNG" id="0" name="Picture"/>
+                    <pic:cNvPr descr="figs/red_and_green_review_pain.png" id="0" name="Picture"/>
                     <pic:cNvPicPr>
                       <a:picLocks noChangeArrowheads="1" noChangeAspect="1"/>
                     </pic:cNvPicPr>
                   </pic:nvPicPr>
                   <pic:blipFill>
-                    <a:blip r:embed="rId49"/>
+                    <a:blip r:embed="rId57"/>
                     <a:stretch>
                       <a:fillRect/>
                     </a:stretch>
@@ -3509,13 +4339,13 @@
               <a:graphicData uri="http://schemas.openxmlformats.org/drawingml/2006/picture">
                 <pic:pic>
                   <pic:nvPicPr>
-                    <pic:cNvPr descr="figs/history_in_RStudio.PNG" id="0" name="Picture"/>
+                    <pic:cNvPr descr="figs/history_in_RStudio.png" id="0" name="Picture"/>
                     <pic:cNvPicPr>
                       <a:picLocks noChangeArrowheads="1" noChangeAspect="1"/>
                     </pic:cNvPicPr>
                   </pic:nvPicPr>
                   <pic:blipFill>
-                    <a:blip r:embed="rId50"/>
+                    <a:blip r:embed="rId58"/>
                     <a:stretch>
                       <a:fillRect/>
                     </a:stretch>
@@ -3561,272 +4391,30 @@
     </w:p>
     <w:p>
       <w:pPr>
-        <w:pStyle w:val="BodyText"/>
-      </w:pPr>
-      <w:r>
-        <w:t xml:space="preserve">Click the large</w:t>
-      </w:r>
-      <w:r>
-        <w:t xml:space="preserve"> </w:t>
-      </w:r>
-      <w:r>
-        <w:rPr>
-          <w:i/>
-        </w:rPr>
-        <w:t xml:space="preserve">+</w:t>
-      </w:r>
-      <w:r>
-        <w:t xml:space="preserve"> </w:t>
-      </w:r>
-      <w:r>
-        <w:t xml:space="preserve">sign to add a new repository, giving it the same name as your example RStudio project. Here is a screenshot of the appearance for me:</w:t>
-      </w:r>
-    </w:p>
-    <w:p>
-      <w:pPr>
-        <w:pStyle w:val="BodyText"/>
-      </w:pPr>
-      <w:r>
-        <w:drawing>
-          <wp:inline>
-            <wp:extent cx="5943600" cy="5807868"/>
-            <wp:effectExtent b="0" l="0" r="0" t="0"/>
-            <wp:docPr descr="" title="" id="1" name="Picture"/>
-            <a:graphic>
-              <a:graphicData uri="http://schemas.openxmlformats.org/drawingml/2006/picture">
-                <pic:pic>
-                  <pic:nvPicPr>
-                    <pic:cNvPr descr="figs/github_create_repository.png" id="0" name="Picture"/>
-                    <pic:cNvPicPr>
-                      <a:picLocks noChangeArrowheads="1" noChangeAspect="1"/>
-                    </pic:cNvPicPr>
-                  </pic:nvPicPr>
-                  <pic:blipFill>
-                    <a:blip r:embed="rId51"/>
-                    <a:stretch>
-                      <a:fillRect/>
-                    </a:stretch>
-                  </pic:blipFill>
-                  <pic:spPr bwMode="auto">
-                    <a:xfrm>
-                      <a:off x="0" y="0"/>
-                      <a:ext cx="5943600" cy="5807868"/>
-                    </a:xfrm>
-                    <a:prstGeom prst="rect">
-                      <a:avLst/>
-                    </a:prstGeom>
-                    <a:noFill/>
-                    <a:ln w="9525">
-                      <a:noFill/>
-                      <a:headEnd/>
-                      <a:tailEnd/>
-                    </a:ln>
-                  </pic:spPr>
-                </pic:pic>
-              </a:graphicData>
-            </a:graphic>
-          </wp:inline>
-        </w:drawing>
-      </w:r>
-    </w:p>
-    <w:p>
-      <w:pPr>
-        <w:pStyle w:val="BodyText"/>
-      </w:pPr>
-      <w:r>
-        <w:t xml:space="preserve">Set the repository as public (default) and don’t add a ReadMe file. The following screen (or similar) will be displayed:</w:t>
-      </w:r>
-    </w:p>
-    <w:p>
-      <w:pPr>
-        <w:pStyle w:val="BodyText"/>
-      </w:pPr>
-      <w:r>
-        <w:drawing>
-          <wp:inline>
-            <wp:extent cx="5943600" cy="3775992"/>
-            <wp:effectExtent b="0" l="0" r="0" t="0"/>
-            <wp:docPr descr="" title="" id="1" name="Picture"/>
-            <a:graphic>
-              <a:graphicData uri="http://schemas.openxmlformats.org/drawingml/2006/picture">
-                <pic:pic>
-                  <pic:nvPicPr>
-                    <pic:cNvPr descr="figs/clone_with_ssh.png" id="0" name="Picture"/>
-                    <pic:cNvPicPr>
-                      <a:picLocks noChangeArrowheads="1" noChangeAspect="1"/>
-                    </pic:cNvPicPr>
-                  </pic:nvPicPr>
-                  <pic:blipFill>
-                    <a:blip r:embed="rId52"/>
-                    <a:stretch>
-                      <a:fillRect/>
-                    </a:stretch>
-                  </pic:blipFill>
-                  <pic:spPr bwMode="auto">
-                    <a:xfrm>
-                      <a:off x="0" y="0"/>
-                      <a:ext cx="5943600" cy="3775992"/>
-                    </a:xfrm>
-                    <a:prstGeom prst="rect">
-                      <a:avLst/>
-                    </a:prstGeom>
-                    <a:noFill/>
-                    <a:ln w="9525">
-                      <a:noFill/>
-                      <a:headEnd/>
-                      <a:tailEnd/>
-                    </a:ln>
-                  </pic:spPr>
-                </pic:pic>
-              </a:graphicData>
-            </a:graphic>
-          </wp:inline>
-        </w:drawing>
-      </w:r>
-    </w:p>
-    <w:p>
-      <w:pPr>
-        <w:pStyle w:val="BodyText"/>
-      </w:pPr>
-      <w:r>
-        <w:t xml:space="preserve">You already have an existing (local) repository on your machine, so it is the second option you want. However, before we go futher, we need to set up some security Conveniently, the Github screen has a little copy button next to the key commands, which for me are:</w:t>
-      </w:r>
-    </w:p>
-    <w:p>
-      <w:pPr>
-        <w:pStyle w:val="SourceCode"/>
-      </w:pPr>
-      <w:r>
-        <w:rPr>
-          <w:rStyle w:val="NormalTok"/>
-        </w:rPr>
-        <w:t xml:space="preserve">git remote add origin https</w:t>
-      </w:r>
-      <w:r>
-        <w:rPr>
-          <w:rStyle w:val="OperatorTok"/>
-        </w:rPr>
-        <w:t xml:space="preserve">:</w:t>
-      </w:r>
-      <w:r>
-        <w:rPr>
-          <w:rStyle w:val="ErrorTok"/>
-        </w:rPr>
-        <w:t xml:space="preserve">//</w:t>
-      </w:r>
-      <w:r>
-        <w:rPr>
-          <w:rStyle w:val="NormalTok"/>
-        </w:rPr>
-        <w:t xml:space="preserve">github.com</w:t>
-      </w:r>
-      <w:r>
-        <w:rPr>
-          <w:rStyle w:val="OperatorTok"/>
-        </w:rPr>
-        <w:t xml:space="preserve">/</w:t>
-      </w:r>
-      <w:r>
-        <w:rPr>
-          <w:rStyle w:val="NormalTok"/>
-        </w:rPr>
-        <w:t xml:space="preserve">rasanderson</w:t>
-      </w:r>
-      <w:r>
-        <w:rPr>
-          <w:rStyle w:val="OperatorTok"/>
-        </w:rPr>
-        <w:t xml:space="preserve">/</w:t>
-      </w:r>
-      <w:r>
-        <w:rPr>
-          <w:rStyle w:val="NormalTok"/>
-        </w:rPr>
-        <w:t xml:space="preserve">git_example.git</w:t>
-      </w:r>
-      <w:r>
-        <w:br/>
-      </w:r>
-      <w:r>
-        <w:rPr>
-          <w:rStyle w:val="NormalTok"/>
-        </w:rPr>
-        <w:t xml:space="preserve">git push </w:t>
-      </w:r>
-      <w:r>
-        <w:rPr>
-          <w:rStyle w:val="OperatorTok"/>
-        </w:rPr>
-        <w:t xml:space="preserve">-</w:t>
-      </w:r>
-      <w:r>
-        <w:rPr>
-          <w:rStyle w:val="NormalTok"/>
-        </w:rPr>
-        <w:t xml:space="preserve">u origin master</w:t>
-      </w:r>
+        <w:pStyle w:val="Heading1"/>
+      </w:pPr>
+      <w:bookmarkStart w:id="59" w:name="using-github-classroom"/>
+      <w:r>
+        <w:t xml:space="preserve">5. Using Github Classroom</w:t>
+      </w:r>
+      <w:bookmarkEnd w:id="59"/>
+    </w:p>
+    <w:p>
+      <w:pPr>
+        <w:pStyle w:val="Heading2"/>
+      </w:pPr>
+      <w:bookmarkStart w:id="60" w:name="setup"/>
+      <w:r>
+        <w:t xml:space="preserve">5.1 Setup</w:t>
+      </w:r>
+      <w:bookmarkEnd w:id="60"/>
     </w:p>
     <w:p>
       <w:pPr>
         <w:pStyle w:val="FirstParagraph"/>
       </w:pPr>
       <w:r>
-        <w:t xml:space="preserve">In RStudio, from the Git tab open the Command window, and enter the above lines. You will probably receive an error as it will need to know your Github username and password. Once these are entered, your files will be uploaded onto Github. If you go back to Github, you will see your R script, R project files, and the data folder all listed, plus all the commits:</w:t>
-      </w:r>
-    </w:p>
-    <w:p>
-      <w:pPr>
-        <w:pStyle w:val="BodyText"/>
-      </w:pPr>
-      <w:r>
-        <w:drawing>
-          <wp:inline>
-            <wp:extent cx="5943600" cy="3032331"/>
-            <wp:effectExtent b="0" l="0" r="0" t="0"/>
-            <wp:docPr descr="" title="" id="1" name="Picture"/>
-            <a:graphic>
-              <a:graphicData uri="http://schemas.openxmlformats.org/drawingml/2006/picture">
-                <pic:pic>
-                  <pic:nvPicPr>
-                    <pic:cNvPr descr="figs/github_commits.PNG" id="0" name="Picture"/>
-                    <pic:cNvPicPr>
-                      <a:picLocks noChangeArrowheads="1" noChangeAspect="1"/>
-                    </pic:cNvPicPr>
-                  </pic:nvPicPr>
-                  <pic:blipFill>
-                    <a:blip r:embed="rId53"/>
-                    <a:stretch>
-                      <a:fillRect/>
-                    </a:stretch>
-                  </pic:blipFill>
-                  <pic:spPr bwMode="auto">
-                    <a:xfrm>
-                      <a:off x="0" y="0"/>
-                      <a:ext cx="5943600" cy="3032331"/>
-                    </a:xfrm>
-                    <a:prstGeom prst="rect">
-                      <a:avLst/>
-                    </a:prstGeom>
-                    <a:noFill/>
-                    <a:ln w="9525">
-                      <a:noFill/>
-                      <a:headEnd/>
-                      <a:tailEnd/>
-                    </a:ln>
-                  </pic:spPr>
-                </pic:pic>
-              </a:graphicData>
-            </a:graphic>
-          </wp:inline>
-        </w:drawing>
-      </w:r>
-    </w:p>
-    <w:p>
-      <w:pPr>
-        <w:pStyle w:val="BodyText"/>
-      </w:pPr>
-      <w:r>
-        <w:t xml:space="preserve">This is very useful. For example, I find that I can commit and push work from inside RStudio, you can use the Pull and Push buttons, which becom active in RStudio once Github is connected. Then if I am working at home I can</w:t>
+        <w:t xml:space="preserve">I have created a</w:t>
       </w:r>
       <w:r>
         <w:t xml:space="preserve"> </w:t>
@@ -3835,7 +4423,7 @@
         <w:t xml:space="preserve">‘</w:t>
       </w:r>
       <w:r>
-        <w:t xml:space="preserve">Pull</w:t>
+        <w:t xml:space="preserve">classroom</w:t>
       </w:r>
       <w:r>
         <w:t xml:space="preserve">’</w:t>
@@ -3844,7 +4432,7 @@
         <w:t xml:space="preserve"> </w:t>
       </w:r>
       <w:r>
-        <w:t xml:space="preserve">the latest version of the code, edit it,</w:t>
+        <w:t xml:space="preserve">account on Github, with versions of the oystercatcher exercise you did with me last week. You can use this to create a new R Project that will be automatically linked to Github. You can then create a</w:t>
       </w:r>
       <w:r>
         <w:t xml:space="preserve"> </w:t>
@@ -3853,7 +4441,7 @@
         <w:t xml:space="preserve">‘</w:t>
       </w:r>
       <w:r>
-        <w:t xml:space="preserve">Push</w:t>
+        <w:t xml:space="preserve">branch</w:t>
       </w:r>
       <w:r>
         <w:t xml:space="preserve">’</w:t>
@@ -3862,138 +4450,12 @@
         <w:t xml:space="preserve"> </w:t>
       </w:r>
       <w:r>
-        <w:t xml:space="preserve">it back to the repository. On return to the office the following day, I then</w:t>
-      </w:r>
-      <w:r>
-        <w:t xml:space="preserve"> </w:t>
-      </w:r>
-      <w:r>
-        <w:t xml:space="preserve">‘</w:t>
-      </w:r>
-      <w:r>
-        <w:t xml:space="preserve">Pull</w:t>
-      </w:r>
-      <w:r>
-        <w:t xml:space="preserve">’</w:t>
-      </w:r>
-      <w:r>
-        <w:t xml:space="preserve"> </w:t>
-      </w:r>
-      <w:r>
-        <w:t xml:space="preserve">the changes back from Github. No more need to carry USB sticks around or forget what changes you made!</w:t>
-      </w:r>
-    </w:p>
-    <w:p>
-      <w:pPr>
-        <w:pStyle w:val="BodyText"/>
-      </w:pPr>
-      <w:r>
-        <w:t xml:space="preserve">Git and Github are both extremely powerful tools, and there are large amounts of online tutorials and videos available. Useful tricks include creating</w:t>
-      </w:r>
-      <w:r>
-        <w:t xml:space="preserve"> </w:t>
-      </w:r>
-      <w:r>
-        <w:t xml:space="preserve">‘</w:t>
-      </w:r>
-      <w:r>
-        <w:t xml:space="preserve">branches</w:t>
-      </w:r>
-      <w:r>
-        <w:t xml:space="preserve">’</w:t>
-      </w:r>
-      <w:r>
-        <w:t xml:space="preserve"> </w:t>
-      </w:r>
-      <w:r>
-        <w:t xml:space="preserve">to test out new ideas, or moving the</w:t>
-      </w:r>
-      <w:r>
-        <w:t xml:space="preserve"> </w:t>
-      </w:r>
-      <w:r>
-        <w:t xml:space="preserve">‘</w:t>
-      </w:r>
-      <w:r>
-        <w:t xml:space="preserve">head</w:t>
-      </w:r>
-      <w:r>
-        <w:t xml:space="preserve">’</w:t>
-      </w:r>
-      <w:r>
-        <w:t xml:space="preserve"> </w:t>
-      </w:r>
-      <w:r>
-        <w:t xml:space="preserve">back to an earlier position if you want to work on and older version of your research. The easiest way to learn is to play around with a dummy R script, pushing and pulling changes from different commits. If you make a mistake it doesn’t matter.</w:t>
-      </w:r>
-    </w:p>
-    <w:p>
-      <w:pPr>
-        <w:pStyle w:val="Heading1"/>
-      </w:pPr>
-      <w:bookmarkStart w:id="54" w:name="using-github-classroom"/>
-      <w:r>
-        <w:t xml:space="preserve">5. Using Github Classroom</w:t>
-      </w:r>
-      <w:bookmarkEnd w:id="54"/>
-    </w:p>
-    <w:p>
-      <w:pPr>
-        <w:pStyle w:val="Heading2"/>
-      </w:pPr>
-      <w:bookmarkStart w:id="55" w:name="setup"/>
-      <w:r>
-        <w:t xml:space="preserve">5.1 Setup</w:t>
-      </w:r>
-      <w:bookmarkEnd w:id="55"/>
-    </w:p>
-    <w:p>
-      <w:pPr>
-        <w:pStyle w:val="FirstParagraph"/>
-      </w:pPr>
-      <w:r>
-        <w:t xml:space="preserve">I have created a</w:t>
-      </w:r>
-      <w:r>
-        <w:t xml:space="preserve"> </w:t>
-      </w:r>
-      <w:r>
-        <w:t xml:space="preserve">‘</w:t>
-      </w:r>
-      <w:r>
-        <w:t xml:space="preserve">classroom</w:t>
-      </w:r>
-      <w:r>
-        <w:t xml:space="preserve">’</w:t>
-      </w:r>
-      <w:r>
-        <w:t xml:space="preserve"> </w:t>
-      </w:r>
-      <w:r>
-        <w:t xml:space="preserve">account on Github, with versions of the oystercatcher exercise you did with me last week. You can use this to create a new R Project that will be automatically linked to Github. You can then create a</w:t>
-      </w:r>
-      <w:r>
-        <w:t xml:space="preserve"> </w:t>
-      </w:r>
-      <w:r>
-        <w:t xml:space="preserve">‘</w:t>
-      </w:r>
-      <w:r>
-        <w:t xml:space="preserve">branch</w:t>
-      </w:r>
-      <w:r>
-        <w:t xml:space="preserve">’</w:t>
-      </w:r>
-      <w:r>
-        <w:t xml:space="preserve"> </w:t>
-      </w:r>
-      <w:r>
         <w:t xml:space="preserve">to work on, edit it, and ask me to comment on your changes before merging back into your existing workflow. Go onto Blackboard, and under the Learning Materials navigate to the Oystercatchers Example and click on</w:t>
       </w:r>
       <w:r>
         <w:t xml:space="preserve"> </w:t>
       </w:r>
-      <w:hyperlink r:id="rId56">
+      <w:hyperlink r:id="rId61">
         <w:r>
           <w:rPr>
             <w:rStyle w:val="Hyperlink"/>
@@ -4058,7 +4520,7 @@
                     </pic:cNvPicPr>
                   </pic:nvPicPr>
                   <pic:blipFill>
-                    <a:blip r:embed="rId57"/>
+                    <a:blip r:embed="rId62"/>
                     <a:stretch>
                       <a:fillRect/>
                     </a:stretch>
@@ -4113,7 +4575,7 @@
                     </pic:cNvPicPr>
                   </pic:nvPicPr>
                   <pic:blipFill>
-                    <a:blip r:embed="rId58"/>
+                    <a:blip r:embed="rId63"/>
                     <a:stretch>
                       <a:fillRect/>
                     </a:stretch>
@@ -4152,11 +4614,11 @@
       <w:pPr>
         <w:pStyle w:val="Heading2"/>
       </w:pPr>
-      <w:bookmarkStart w:id="59" w:name="allowing-others-to-comment-on-your-code"/>
+      <w:bookmarkStart w:id="64" w:name="allowing-others-to-comment-on-your-code"/>
       <w:r>
         <w:t xml:space="preserve">5.2 Allowing others to comment on your code</w:t>
       </w:r>
-      <w:bookmarkEnd w:id="59"/>
+      <w:bookmarkEnd w:id="64"/>
     </w:p>
     <w:p>
       <w:pPr>
@@ -4197,11 +4659,11 @@
       <w:pPr>
         <w:pStyle w:val="Heading1"/>
       </w:pPr>
-      <w:bookmarkStart w:id="60" w:name="reproducible-research"/>
+      <w:bookmarkStart w:id="65" w:name="reproducible-research"/>
       <w:r>
         <w:t xml:space="preserve">6. Reproducible research</w:t>
       </w:r>
-      <w:bookmarkEnd w:id="60"/>
+      <w:bookmarkEnd w:id="65"/>
     </w:p>
     <w:p>
       <w:pPr>
@@ -4215,7 +4677,7 @@
       <w:pPr>
         <w:pStyle w:val="Compact"/>
         <w:numPr>
-          <w:numId w:val="1009"/>
+          <w:numId w:val="1010"/>
           <w:ilvl w:val="0"/>
         </w:numPr>
       </w:pPr>
@@ -4227,7 +4689,7 @@
       <w:pPr>
         <w:pStyle w:val="Compact"/>
         <w:numPr>
-          <w:numId w:val="1009"/>
+          <w:numId w:val="1010"/>
           <w:ilvl w:val="0"/>
         </w:numPr>
       </w:pPr>
@@ -4239,7 +4701,7 @@
       <w:pPr>
         <w:pStyle w:val="Compact"/>
         <w:numPr>
-          <w:numId w:val="1009"/>
+          <w:numId w:val="1010"/>
           <w:ilvl w:val="0"/>
         </w:numPr>
       </w:pPr>
@@ -4419,7 +4881,7 @@
                     </pic:cNvPicPr>
                   </pic:nvPicPr>
                   <pic:blipFill>
-                    <a:blip r:embed="rId61"/>
+                    <a:blip r:embed="rId66"/>
                     <a:stretch>
                       <a:fillRect/>
                     </a:stretch>
@@ -4615,11 +5077,11 @@
       <w:pPr>
         <w:pStyle w:val="Heading2"/>
       </w:pPr>
-      <w:bookmarkStart w:id="62" w:name="this-is-a-level-2-heading"/>
+      <w:bookmarkStart w:id="67" w:name="this-is-a-level-2-heading"/>
       <w:r>
         <w:t xml:space="preserve">This is a level 2 heading</w:t>
       </w:r>
-      <w:bookmarkEnd w:id="62"/>
+      <w:bookmarkEnd w:id="67"/>
     </w:p>
     <w:p>
       <w:pPr>
@@ -4648,11 +5110,11 @@
       <w:pPr>
         <w:pStyle w:val="Heading3"/>
       </w:pPr>
-      <w:bookmarkStart w:id="63" w:name="this-is-a-level-3-heading"/>
+      <w:bookmarkStart w:id="68" w:name="this-is-a-level-3-heading"/>
       <w:r>
         <w:t xml:space="preserve">This is a level 3 heading</w:t>
       </w:r>
-      <w:bookmarkEnd w:id="63"/>
+      <w:bookmarkEnd w:id="68"/>
     </w:p>
     <w:p>
       <w:pPr>
@@ -4725,7 +5187,7 @@
       <w:r>
         <w:t xml:space="preserve"> </w:t>
       </w:r>
-      <w:hyperlink r:id="rId64">
+      <w:hyperlink r:id="rId69">
         <w:r>
           <w:rPr>
             <w:rStyle w:val="Hyperlink"/>
@@ -4742,7 +5204,7 @@
       <w:r>
         <w:t xml:space="preserve"> </w:t>
       </w:r>
-      <w:hyperlink r:id="rId65">
+      <w:hyperlink r:id="rId70">
         <w:r>
           <w:rPr>
             <w:rStyle w:val="Hyperlink"/>
@@ -5713,6 +6175,9 @@
     <w:abstractNumId w:val="991"/>
   </w:num>
   <w:num w:numId="1009">
+    <w:abstractNumId w:val="991"/>
+  </w:num>
+  <w:num w:numId="1010">
     <w:abstractNumId w:val="991"/>
   </w:num>
 </w:numbering>

</xml_diff>

<commit_message>
Tidied up title, stray text at end etc.
</commit_message>
<xml_diff>
--- a/reproducible.docx
+++ b/reproducible.docx
@@ -19,19 +19,37 @@
         <w:t xml:space="preserve"> </w:t>
       </w:r>
       <w:r>
-        <w:t xml:space="preserve">git,</w:t>
-      </w:r>
-      <w:r>
-        <w:t xml:space="preserve"> </w:t>
-      </w:r>
-      <w:r>
-        <w:t xml:space="preserve">GitHub,</w:t>
-      </w:r>
-      <w:r>
-        <w:t xml:space="preserve"> </w:t>
-      </w:r>
-      <w:r>
-        <w:t xml:space="preserve">RMarkdown</w:t>
+        <w:t xml:space="preserve">Version</w:t>
+      </w:r>
+      <w:r>
+        <w:t xml:space="preserve"> </w:t>
+      </w:r>
+      <w:r>
+        <w:t xml:space="preserve">control</w:t>
+      </w:r>
+      <w:r>
+        <w:t xml:space="preserve"> </w:t>
+      </w:r>
+      <w:r>
+        <w:t xml:space="preserve">with</w:t>
+      </w:r>
+      <w:r>
+        <w:t xml:space="preserve"> </w:t>
+      </w:r>
+      <w:r>
+        <w:t xml:space="preserve">git</w:t>
+      </w:r>
+      <w:r>
+        <w:t xml:space="preserve"> </w:t>
+      </w:r>
+      <w:r>
+        <w:t xml:space="preserve">and</w:t>
+      </w:r>
+      <w:r>
+        <w:t xml:space="preserve"> </w:t>
+      </w:r>
+      <w:r>
+        <w:t xml:space="preserve">GitHub</w:t>
       </w:r>
     </w:p>
     <w:p>
@@ -3145,261 +3163,22 @@
         <w:pStyle w:val="FirstParagraph"/>
       </w:pPr>
       <w:r>
-        <w:t xml:space="preserve"> </w:t>
-      </w:r>
-      <w:r>
-        <w:t xml:space="preserve">explain initial steps</w:t>
-      </w:r>
-    </w:p>
-    <w:p>
-      <w:pPr>
-        <w:pStyle w:val="BodyText"/>
-      </w:pPr>
-      <w:r>
-        <w:t xml:space="preserve">You already have an existing (local) repository on your machine, so it is the second option you want. However, before we go futher, we need to set up some security Conveniently, the Github screen has a little copy button next to the key commands, which for me are:</w:t>
-      </w:r>
-    </w:p>
-    <w:p>
-      <w:pPr>
-        <w:pStyle w:val="SourceCode"/>
-      </w:pPr>
-      <w:r>
-        <w:rPr>
-          <w:rStyle w:val="NormalTok"/>
-        </w:rPr>
-        <w:t xml:space="preserve">git remote add origin https</w:t>
-      </w:r>
-      <w:r>
-        <w:rPr>
-          <w:rStyle w:val="OperatorTok"/>
-        </w:rPr>
-        <w:t xml:space="preserve">:</w:t>
-      </w:r>
-      <w:r>
-        <w:rPr>
-          <w:rStyle w:val="ErrorTok"/>
-        </w:rPr>
-        <w:t xml:space="preserve">//</w:t>
-      </w:r>
-      <w:r>
-        <w:rPr>
-          <w:rStyle w:val="NormalTok"/>
-        </w:rPr>
-        <w:t xml:space="preserve">github.com</w:t>
-      </w:r>
-      <w:r>
-        <w:rPr>
-          <w:rStyle w:val="OperatorTok"/>
-        </w:rPr>
-        <w:t xml:space="preserve">/</w:t>
-      </w:r>
-      <w:r>
-        <w:rPr>
-          <w:rStyle w:val="NormalTok"/>
-        </w:rPr>
-        <w:t xml:space="preserve">rasanderson</w:t>
-      </w:r>
-      <w:r>
-        <w:rPr>
-          <w:rStyle w:val="OperatorTok"/>
-        </w:rPr>
-        <w:t xml:space="preserve">/</w:t>
-      </w:r>
-      <w:r>
-        <w:rPr>
-          <w:rStyle w:val="NormalTok"/>
-        </w:rPr>
-        <w:t xml:space="preserve">git_example.git</w:t>
-      </w:r>
-      <w:r>
-        <w:br/>
-      </w:r>
-      <w:r>
-        <w:rPr>
-          <w:rStyle w:val="NormalTok"/>
-        </w:rPr>
-        <w:t xml:space="preserve">git push </w:t>
-      </w:r>
-      <w:r>
-        <w:rPr>
-          <w:rStyle w:val="OperatorTok"/>
-        </w:rPr>
-        <w:t xml:space="preserve">-</w:t>
-      </w:r>
-      <w:r>
-        <w:rPr>
-          <w:rStyle w:val="NormalTok"/>
-        </w:rPr>
-        <w:t xml:space="preserve">u origin master</w:t>
-      </w:r>
-    </w:p>
-    <w:p>
-      <w:pPr>
-        <w:pStyle w:val="FirstParagraph"/>
-      </w:pPr>
-      <w:r>
-        <w:t xml:space="preserve">In RStudio, from the Git tab open the Command window, and enter the above lines. You will probably receive an error as it will need to know your Github username and password. Once these are entered, your files will be uploaded onto Github. If you go back to Github, you will see your R script, R project files, and the data folder all listed, plus all the commits:</w:t>
-      </w:r>
-    </w:p>
-    <w:p>
-      <w:pPr>
-        <w:pStyle w:val="BodyText"/>
-      </w:pPr>
-      <w:r>
-        <w:drawing>
-          <wp:inline>
-            <wp:extent cx="5943600" cy="3032331"/>
-            <wp:effectExtent b="0" l="0" r="0" t="0"/>
-            <wp:docPr descr="" title="" id="1" name="Picture"/>
-            <a:graphic>
-              <a:graphicData uri="http://schemas.openxmlformats.org/drawingml/2006/picture">
-                <pic:pic>
-                  <pic:nvPicPr>
-                    <pic:cNvPr descr="figs/github_commits.png" id="0" name="Picture"/>
-                    <pic:cNvPicPr>
-                      <a:picLocks noChangeArrowheads="1" noChangeAspect="1"/>
-                    </pic:cNvPicPr>
-                  </pic:nvPicPr>
-                  <pic:blipFill>
-                    <a:blip r:embed="rId51"/>
-                    <a:stretch>
-                      <a:fillRect/>
-                    </a:stretch>
-                  </pic:blipFill>
-                  <pic:spPr bwMode="auto">
-                    <a:xfrm>
-                      <a:off x="0" y="0"/>
-                      <a:ext cx="5943600" cy="3032331"/>
-                    </a:xfrm>
-                    <a:prstGeom prst="rect">
-                      <a:avLst/>
-                    </a:prstGeom>
-                    <a:noFill/>
-                    <a:ln w="9525">
-                      <a:noFill/>
-                      <a:headEnd/>
-                      <a:tailEnd/>
-                    </a:ln>
-                  </pic:spPr>
-                </pic:pic>
-              </a:graphicData>
-            </a:graphic>
-          </wp:inline>
-        </w:drawing>
-      </w:r>
-    </w:p>
-    <w:p>
-      <w:pPr>
-        <w:pStyle w:val="BodyText"/>
-      </w:pPr>
-      <w:r>
-        <w:t xml:space="preserve">This is very useful. For example, I find that I can commit and push work from inside RStudio, you can use the Pull and Push buttons, which becom active in RStudio once Github is connected. Then if I am working at home I can</w:t>
-      </w:r>
-      <w:r>
-        <w:t xml:space="preserve"> </w:t>
-      </w:r>
-      <w:r>
-        <w:t xml:space="preserve">‘</w:t>
-      </w:r>
-      <w:r>
-        <w:t xml:space="preserve">Pull</w:t>
-      </w:r>
-      <w:r>
-        <w:t xml:space="preserve">’</w:t>
-      </w:r>
-      <w:r>
-        <w:t xml:space="preserve"> </w:t>
-      </w:r>
-      <w:r>
-        <w:t xml:space="preserve">the latest version of the code, edit it,</w:t>
-      </w:r>
-      <w:r>
-        <w:t xml:space="preserve"> </w:t>
-      </w:r>
-      <w:r>
-        <w:t xml:space="preserve">‘</w:t>
-      </w:r>
-      <w:r>
-        <w:t xml:space="preserve">Push</w:t>
-      </w:r>
-      <w:r>
-        <w:t xml:space="preserve">’</w:t>
-      </w:r>
-      <w:r>
-        <w:t xml:space="preserve"> </w:t>
-      </w:r>
-      <w:r>
-        <w:t xml:space="preserve">it back to the repository. On return to the office the following day, I then</w:t>
-      </w:r>
-      <w:r>
-        <w:t xml:space="preserve"> </w:t>
-      </w:r>
-      <w:r>
-        <w:t xml:space="preserve">‘</w:t>
-      </w:r>
-      <w:r>
-        <w:t xml:space="preserve">Pull</w:t>
-      </w:r>
-      <w:r>
-        <w:t xml:space="preserve">’</w:t>
-      </w:r>
-      <w:r>
-        <w:t xml:space="preserve"> </w:t>
-      </w:r>
-      <w:r>
-        <w:t xml:space="preserve">the changes back from Github. No more need to carry USB sticks around or forget what changes you made!</w:t>
-      </w:r>
-    </w:p>
-    <w:p>
-      <w:pPr>
-        <w:pStyle w:val="BodyText"/>
-      </w:pPr>
-      <w:r>
-        <w:t xml:space="preserve">Git and Github are both extremely powerful tools, and there are large amounts of online tutorials and videos available. Useful tricks include creating</w:t>
-      </w:r>
-      <w:r>
-        <w:t xml:space="preserve"> </w:t>
-      </w:r>
-      <w:r>
-        <w:t xml:space="preserve">‘</w:t>
-      </w:r>
-      <w:r>
-        <w:t xml:space="preserve">branches</w:t>
-      </w:r>
-      <w:r>
-        <w:t xml:space="preserve">’</w:t>
-      </w:r>
-      <w:r>
-        <w:t xml:space="preserve"> </w:t>
-      </w:r>
-      <w:r>
-        <w:t xml:space="preserve">to test out new ideas, or moving the</w:t>
-      </w:r>
-      <w:r>
-        <w:t xml:space="preserve"> </w:t>
-      </w:r>
-      <w:r>
-        <w:t xml:space="preserve">‘</w:t>
-      </w:r>
-      <w:r>
-        <w:t xml:space="preserve">head</w:t>
-      </w:r>
-      <w:r>
-        <w:t xml:space="preserve">’</w:t>
-      </w:r>
-      <w:r>
-        <w:t xml:space="preserve"> </w:t>
-      </w:r>
-      <w:r>
-        <w:t xml:space="preserve">back to an earlier position if you want to work on and older version of your research. The easiest way to learn is to play around with a dummy R script, pushing and pulling changes from different commits. If you make a mistake it doesn’t matter.</w:t>
-      </w:r>
-    </w:p>
-    <w:p>
-      <w:pPr>
-        <w:pStyle w:val="BodyText"/>
-      </w:pPr>
-      <w:r>
-        <w:t xml:space="preserve">We’ll begin by simply creating a git</w:t>
+        <w:t xml:space="preserve">When you create an RStudio project it automically creates a file that ends in</w:t>
+      </w:r>
+      <w:r>
+        <w:t xml:space="preserve"> </w:t>
+      </w:r>
+      <w:r>
+        <w:rPr>
+          <w:rStyle w:val="VerbatimChar"/>
+        </w:rPr>
+        <w:t xml:space="preserve">.RProj</w:t>
+      </w:r>
+      <w:r>
+        <w:t xml:space="preserve"> </w:t>
+      </w:r>
+      <w:r>
+        <w:t xml:space="preserve">to contain the various settings associated with that project. You can change these settings at any time via the</w:t>
       </w:r>
       <w:r>
         <w:t xml:space="preserve"> </w:t>
@@ -3408,7 +3187,7 @@
         <w:t xml:space="preserve">“</w:t>
       </w:r>
       <w:r>
-        <w:t xml:space="preserve">repository</w:t>
+        <w:t xml:space="preserve">Tools -&gt; Project options</w:t>
       </w:r>
       <w:r>
         <w:t xml:space="preserve">”</w:t>
@@ -3417,62 +3196,7 @@
         <w:t xml:space="preserve"> </w:t>
       </w:r>
       <w:r>
-        <w:t xml:space="preserve">locally on your PC and saving some R scripts. Start up RStudio, and begin a new project. When you get to the following screen:</w:t>
-      </w:r>
-    </w:p>
-    <w:p>
-      <w:pPr>
-        <w:pStyle w:val="BodyText"/>
-      </w:pPr>
-      <w:r>
-        <w:drawing>
-          <wp:inline>
-            <wp:extent cx="5053263" cy="3551722"/>
-            <wp:effectExtent b="0" l="0" r="0" t="0"/>
-            <wp:docPr descr="" title="" id="1" name="Picture"/>
-            <a:graphic>
-              <a:graphicData uri="http://schemas.openxmlformats.org/drawingml/2006/picture">
-                <pic:pic>
-                  <pic:nvPicPr>
-                    <pic:cNvPr descr="figs/local_git_setup_in_R.png" id="0" name="Picture"/>
-                    <pic:cNvPicPr>
-                      <a:picLocks noChangeArrowheads="1" noChangeAspect="1"/>
-                    </pic:cNvPicPr>
-                  </pic:nvPicPr>
-                  <pic:blipFill>
-                    <a:blip r:embed="rId52"/>
-                    <a:stretch>
-                      <a:fillRect/>
-                    </a:stretch>
-                  </pic:blipFill>
-                  <pic:spPr bwMode="auto">
-                    <a:xfrm>
-                      <a:off x="0" y="0"/>
-                      <a:ext cx="5053263" cy="3551722"/>
-                    </a:xfrm>
-                    <a:prstGeom prst="rect">
-                      <a:avLst/>
-                    </a:prstGeom>
-                    <a:noFill/>
-                    <a:ln w="9525">
-                      <a:noFill/>
-                      <a:headEnd/>
-                      <a:tailEnd/>
-                    </a:ln>
-                  </pic:spPr>
-                </pic:pic>
-              </a:graphicData>
-            </a:graphic>
-          </wp:inline>
-        </w:drawing>
-      </w:r>
-    </w:p>
-    <w:p>
-      <w:pPr>
-        <w:pStyle w:val="BodyText"/>
-      </w:pPr>
-      <w:r>
-        <w:t xml:space="preserve">Ensure that you tick the box labelled git version control. When your project starts up it will look no different from any other project, except a file labelled</w:t>
+        <w:t xml:space="preserve">main menu. At first sight this new project will appear the same as any other, except the Files tab also shows the</w:t>
       </w:r>
       <w:r>
         <w:t xml:space="preserve"> </w:t>
@@ -3487,52 +3211,37 @@
         <w:t xml:space="preserve"> </w:t>
       </w:r>
       <w:r>
-        <w:t xml:space="preserve">will have appeared. In this files you can list the names of other files and folders that you do</w:t>
-      </w:r>
-      <w:r>
-        <w:t xml:space="preserve"> </w:t>
-      </w:r>
-      <w:r>
-        <w:rPr>
-          <w:i/>
-        </w:rPr>
-        <w:t xml:space="preserve">not</w:t>
-      </w:r>
-      <w:r>
-        <w:t xml:space="preserve"> </w:t>
-      </w:r>
-      <w:r>
-        <w:t xml:space="preserve">want to be monitored by your version control system. This might be e.g. a</w:t>
-      </w:r>
-      <w:r>
-        <w:t xml:space="preserve"> </w:t>
-      </w:r>
-      <w:r>
-        <w:rPr>
-          <w:rStyle w:val="VerbatimChar"/>
-        </w:rPr>
-        <w:t xml:space="preserve">data</w:t>
-      </w:r>
-      <w:r>
-        <w:t xml:space="preserve"> </w:t>
-      </w:r>
-      <w:r>
-        <w:t xml:space="preserve">folder containing a large amount of raw data that rarely changes. The other difference from a standard R Project is that there is now a</w:t>
-      </w:r>
-      <w:r>
-        <w:t xml:space="preserve"> </w:t>
-      </w:r>
-      <w:r>
-        <w:rPr>
-          <w:rStyle w:val="VerbatimChar"/>
-        </w:rPr>
-        <w:t xml:space="preserve">git</w:t>
-      </w:r>
-      <w:r>
-        <w:t xml:space="preserve"> </w:t>
-      </w:r>
-      <w:r>
-        <w:t xml:space="preserve">tab in the top-right panel:</w:t>
+        <w:t xml:space="preserve">file created in GitHub. (If you asked for a</w:t>
+      </w:r>
+      <w:r>
+        <w:t xml:space="preserve"> </w:t>
+      </w:r>
+      <w:r>
+        <w:rPr>
+          <w:rStyle w:val="VerbatimChar"/>
+        </w:rPr>
+        <w:t xml:space="preserve">README</w:t>
+      </w:r>
+      <w:r>
+        <w:t xml:space="preserve"> </w:t>
+      </w:r>
+      <w:r>
+        <w:t xml:space="preserve">file this will also be listed.) In the top-right panel, you will also now see a tab labelled</w:t>
+      </w:r>
+      <w:r>
+        <w:t xml:space="preserve"> </w:t>
+      </w:r>
+      <w:r>
+        <w:t xml:space="preserve">“</w:t>
+      </w:r>
+      <w:r>
+        <w:t xml:space="preserve">Git</w:t>
+      </w:r>
+      <w:r>
+        <w:t xml:space="preserve">”</w:t>
+      </w:r>
+      <w:r>
+        <w:t xml:space="preserve">. Click on this and you will probably see:</w:t>
       </w:r>
     </w:p>
     <w:p>
@@ -3555,7 +3264,7 @@
                     </pic:cNvPicPr>
                   </pic:nvPicPr>
                   <pic:blipFill>
-                    <a:blip r:embed="rId53"/>
+                    <a:blip r:embed="rId51"/>
                     <a:stretch>
                       <a:fillRect/>
                     </a:stretch>
@@ -3587,7 +3296,7 @@
         <w:pStyle w:val="BodyText"/>
       </w:pPr>
       <w:r>
-        <w:t xml:space="preserve">At the moment you git tab just contains the names of two files, the .gitignore file, and the file for the R Project itself (.Rpoj). You’ll notice that in the</w:t>
+        <w:t xml:space="preserve">This lists the status of all files being tracked by git. Any files you do not want to be tracked are listed in .gitignore. At the moment you git tab just contains the names of two files, the .gitignore file, and the file for the R Project itself (.Rpoj). You’ll notice that in the</w:t>
       </w:r>
       <w:r>
         <w:t xml:space="preserve"> </w:t>
@@ -3623,57 +3332,15 @@
         <w:t xml:space="preserve"> </w:t>
       </w:r>
       <w:r>
-        <w:t xml:space="preserve">by git. Before going any further, it would be useful to configure git so that it knows your email address and name (particularly useful for collaborative projects). This needs to be done from a git command line; click on the Cogwheel symbol labelled</w:t>
-      </w:r>
-      <w:r>
-        <w:t xml:space="preserve"> </w:t>
-      </w:r>
-      <w:r>
-        <w:rPr>
-          <w:rStyle w:val="VerbatimChar"/>
-        </w:rPr>
-        <w:t xml:space="preserve">More</w:t>
-      </w:r>
-      <w:r>
-        <w:t xml:space="preserve"> </w:t>
-      </w:r>
-      <w:r>
-        <w:t xml:space="preserve">in the RStudio Git tab, and click on</w:t>
-      </w:r>
-      <w:r>
-        <w:t xml:space="preserve"> </w:t>
-      </w:r>
-      <w:r>
-        <w:rPr>
-          <w:rStyle w:val="VerbatimChar"/>
-        </w:rPr>
-        <w:t xml:space="preserve">Command Shell</w:t>
-      </w:r>
-      <w:r>
-        <w:t xml:space="preserve">. A blank window will appear, in which you should enter the following (changed for your name and email):</w:t>
-      </w:r>
-    </w:p>
-    <w:p>
-      <w:pPr>
-        <w:pStyle w:val="BodyText"/>
-      </w:pPr>
-      <w:r>
-        <w:t xml:space="preserve">Type</w:t>
-      </w:r>
-      <w:r>
-        <w:t xml:space="preserve"> </w:t>
-      </w:r>
-      <w:r>
-        <w:rPr>
-          <w:rStyle w:val="VerbatimChar"/>
-        </w:rPr>
-        <w:t xml:space="preserve">exit</w:t>
-      </w:r>
-      <w:r>
-        <w:t xml:space="preserve"> </w:t>
-      </w:r>
-      <w:r>
-        <w:t xml:space="preserve">to close the git command window. You are now ready to make an initial commit. First tick on the</w:t>
+        <w:t xml:space="preserve">by git.</w:t>
+      </w:r>
+    </w:p>
+    <w:p>
+      <w:pPr>
+        <w:pStyle w:val="BodyText"/>
+      </w:pPr>
+      <w:r>
+        <w:t xml:space="preserve">You are now ready to make an initial commit. First tick on the</w:t>
       </w:r>
       <w:r>
         <w:t xml:space="preserve"> </w:t>
@@ -3727,7 +3394,7 @@
         <w:t xml:space="preserve"> </w:t>
       </w:r>
       <w:r>
-        <w:t xml:space="preserve">symbol), click on the Commit button, write a short piece of text to describe what you’ve done, and submit your commit:</w:t>
+        <w:t xml:space="preserve">symbol), click on the Commit button, write a short piece of text to describe what you’ve done, as shown below, and submit your commit:</w:t>
       </w:r>
     </w:p>
     <w:p>
@@ -3750,7 +3417,7 @@
                     </pic:cNvPicPr>
                   </pic:nvPicPr>
                   <pic:blipFill>
-                    <a:blip r:embed="rId54"/>
+                    <a:blip r:embed="rId52"/>
                     <a:stretch>
                       <a:fillRect/>
                     </a:stretch>
@@ -3823,7 +3490,7 @@
                     </pic:cNvPicPr>
                   </pic:nvPicPr>
                   <pic:blipFill>
-                    <a:blip r:embed="rId55"/>
+                    <a:blip r:embed="rId53"/>
                     <a:stretch>
                       <a:fillRect/>
                     </a:stretch>
@@ -3855,7 +3522,7 @@
         <w:pStyle w:val="BodyText"/>
       </w:pPr>
       <w:r>
-        <w:t xml:space="preserve">In practice I use git in a fairly simple way, in that as soon as I have staged my files, I do a commit. This is the easiest thing to do if (like me!) you still haven’t learnt the full power of git. However, it is important that your messages with your commits are clear and informative:</w:t>
+        <w:t xml:space="preserve">In practice I use git in a much simpler way, in that as soon as I have staged my files, I do a commit. This is the easiest thing to do if (like me!) you still haven’t learnt the full power of git. However, it is important that your messages with your commits are clear and informative:</w:t>
       </w:r>
     </w:p>
     <w:p>
@@ -3969,360 +3636,496 @@
         <w:pStyle w:val="FirstParagraph"/>
       </w:pPr>
       <w:r>
-        <w:t xml:space="preserve">Your comments have to be useful and meaningful. So don’t make a commit after a few minor edits; you may want to check details from previous commits, so think of them as providing a table of contents of your edits. A common question is **</w:t>
+        <w:t xml:space="preserve">Your comments have to be useful and meaningful. So don’t make a commit after a few minor edits; you may want to check details from previous commits, so think of them as providing a table of contents of your edits.</w:t>
       </w:r>
     </w:p>
     <w:p>
       <w:pPr>
         <w:pStyle w:val="Heading1"/>
       </w:pPr>
-      <w:bookmarkStart w:id="56" w:name="add-some-files-and-start-editing"/>
-      <w:r>
-        <w:t xml:space="preserve">3. Add some files and start editing</w:t>
-      </w:r>
-      <w:bookmarkEnd w:id="56"/>
+      <w:bookmarkStart w:id="54" w:name="pushing-your-commit-back-to-github"/>
+      <w:r>
+        <w:t xml:space="preserve">8. Pushing your commit back to GitHub</w:t>
+      </w:r>
+      <w:bookmarkEnd w:id="54"/>
     </w:p>
     <w:p>
       <w:pPr>
         <w:pStyle w:val="FirstParagraph"/>
       </w:pPr>
       <w:r>
-        <w:t xml:space="preserve">Copy your data folder and R script from the</w:t>
-      </w:r>
-      <w:r>
-        <w:t xml:space="preserve"> </w:t>
-      </w:r>
-      <w:r>
-        <w:rPr>
-          <w:rStyle w:val="VerbatimChar"/>
-        </w:rPr>
-        <w:t xml:space="preserve">oystercatchers</w:t>
-      </w:r>
-      <w:r>
-        <w:t xml:space="preserve"> </w:t>
-      </w:r>
-      <w:r>
-        <w:t xml:space="preserve">example into your</w:t>
-      </w:r>
-      <w:r>
-        <w:t xml:space="preserve"> </w:t>
-      </w:r>
-      <w:r>
-        <w:rPr>
-          <w:rStyle w:val="VerbatimChar"/>
-        </w:rPr>
-        <w:t xml:space="preserve">git_example</w:t>
-      </w:r>
-      <w:r>
-        <w:t xml:space="preserve"> </w:t>
-      </w:r>
-      <w:r>
-        <w:t xml:space="preserve">folder. Git will immediately recognise that you have added the new folder (with its file), as well as the R script, so stage them, run a new commit, with a suitable message.</w:t>
-      </w:r>
-    </w:p>
-    <w:p>
-      <w:pPr>
-        <w:pStyle w:val="BodyText"/>
-      </w:pPr>
-      <w:r>
-        <w:t xml:space="preserve">Now start to edit your</w:t>
-      </w:r>
-      <w:r>
-        <w:t xml:space="preserve"> </w:t>
-      </w:r>
-      <w:r>
-        <w:rPr>
-          <w:rStyle w:val="VerbatimChar"/>
-        </w:rPr>
-        <w:t xml:space="preserve">oystercatcher.R</w:t>
-      </w:r>
-      <w:r>
-        <w:t xml:space="preserve"> </w:t>
-      </w:r>
-      <w:r>
-        <w:t xml:space="preserve">file (or whatever you called it). In my version, there are very few comments, and I have also not set up easy navigation of the file by creating a table of contents (ToC). You can do the latter by adding</w:t>
-      </w:r>
-      <w:r>
-        <w:t xml:space="preserve"> </w:t>
-      </w:r>
-      <w:r>
-        <w:rPr>
-          <w:rStyle w:val="VerbatimChar"/>
-        </w:rPr>
-        <w:t xml:space="preserve">####</w:t>
-      </w:r>
-      <w:r>
-        <w:t xml:space="preserve"> </w:t>
-      </w:r>
-      <w:r>
-        <w:t xml:space="preserve">or</w:t>
-      </w:r>
-      <w:r>
-        <w:t xml:space="preserve"> </w:t>
-      </w:r>
-      <w:r>
-        <w:rPr>
-          <w:rStyle w:val="VerbatimChar"/>
-        </w:rPr>
-        <w:t xml:space="preserve">----</w:t>
-      </w:r>
-      <w:r>
-        <w:t xml:space="preserve"> </w:t>
-      </w:r>
-      <w:r>
-        <w:t xml:space="preserve">at the end of any comment line. The text in the comment will be added to the ToC, which can be easily accessed from the click box at the bottom of the editor window, or pressing the button on the top right. This is very useful for long R scripts to help you navigate. Tidy up your R code, save your file.</w:t>
-      </w:r>
-    </w:p>
-    <w:p>
-      <w:pPr>
-        <w:pStyle w:val="BodyText"/>
-      </w:pPr>
-      <w:r>
-        <w:t xml:space="preserve">After saving your file git should automatically spot that it has been modified, and the R script will be displayed in the git window, with a blue</w:t>
-      </w:r>
-      <w:r>
-        <w:t xml:space="preserve"> </w:t>
-      </w:r>
-      <w:r>
-        <w:t xml:space="preserve">‘</w:t>
-      </w:r>
-      <w:r>
+        <w:t xml:space="preserve">If you are very sharp-sighted, you might notice the following message displayed in small print under the Git tab:</w:t>
+      </w:r>
+    </w:p>
+    <w:p>
+      <w:pPr>
+        <w:pStyle w:val="BodyText"/>
+      </w:pPr>
+      <w:r>
+        <w:rPr>
+          <w:rStyle w:val="VerbatimChar"/>
+        </w:rPr>
+        <w:t xml:space="preserve">Your branch is ahead of 'origin/master' by 1 commit</w:t>
+      </w:r>
+    </w:p>
+    <w:p>
+      <w:pPr>
+        <w:pStyle w:val="BodyText"/>
+      </w:pPr>
+      <w:r>
+        <w:t xml:space="preserve">The</w:t>
+      </w:r>
+      <w:r>
+        <w:t xml:space="preserve"> </w:t>
+      </w:r>
+      <w:r>
+        <w:rPr>
+          <w:rStyle w:val="VerbatimChar"/>
+        </w:rPr>
+        <w:t xml:space="preserve">origin</w:t>
+      </w:r>
+      <w:r>
+        <w:t xml:space="preserve"> </w:t>
+      </w:r>
+      <w:r>
+        <w:t xml:space="preserve">is the cryptic term used for the remote repository on GitHub. I don’t particularly like this term, and nor do lots of people, but we’re stuck with it. It basically means, in English, that your local repository is out of synchrony with your remote repository. We therefore need to</w:t>
+      </w:r>
+      <w:r>
+        <w:t xml:space="preserve"> </w:t>
+      </w:r>
+      <w:r>
+        <w:t xml:space="preserve">“</w:t>
+      </w:r>
+      <w:r>
+        <w:t xml:space="preserve">Push</w:t>
+      </w:r>
+      <w:r>
+        <w:t xml:space="preserve">”</w:t>
+      </w:r>
+      <w:r>
+        <w:t xml:space="preserve"> </w:t>
+      </w:r>
+      <w:r>
+        <w:t xml:space="preserve">our changes to GitHub. This is the real test of whether the SSH system is working correctly. Click the Push button, a window should be displayed temporarily as network and security connections are configured, and your updated repository should be uploaded.</w:t>
+      </w:r>
+    </w:p>
+    <w:p>
+      <w:pPr>
+        <w:pStyle w:val="BodyText"/>
+      </w:pPr>
+      <w:r>
+        <w:t xml:space="preserve">Login to GitHub again and have a look at your repository. With any luck you will now be able to see your updated repository that includes the</w:t>
+      </w:r>
+      <w:r>
+        <w:t xml:space="preserve"> </w:t>
+      </w:r>
+      <w:r>
+        <w:rPr>
+          <w:rStyle w:val="VerbatimChar"/>
+        </w:rPr>
+        <w:t xml:space="preserve">.Rproj</w:t>
+      </w:r>
+      <w:r>
+        <w:t xml:space="preserve"> </w:t>
+      </w:r>
+      <w:r>
+        <w:t xml:space="preserve">file, and also any comments from your commit. If you were already logged into GitHub, you should refresh your browser screen.</w:t>
+      </w:r>
+    </w:p>
+    <w:p>
+      <w:pPr>
+        <w:pStyle w:val="Heading2"/>
+      </w:pPr>
+      <w:bookmarkStart w:id="55" w:name="unable-to-pull-or-push"/>
+      <w:r>
+        <w:t xml:space="preserve">8.1 Unable to pull or push</w:t>
+      </w:r>
+      <w:bookmarkEnd w:id="55"/>
+    </w:p>
+    <w:p>
+      <w:pPr>
+        <w:pStyle w:val="FirstParagraph"/>
+      </w:pPr>
+      <w:r>
+        <w:t xml:space="preserve">At this point you may discover some sort of</w:t>
+      </w:r>
+      <w:r>
+        <w:t xml:space="preserve"> </w:t>
+      </w:r>
+      <w:r>
+        <w:t xml:space="preserve">“</w:t>
+      </w:r>
+      <w:r>
+        <w:t xml:space="preserve">RStudio, Git and GitHub Hell</w:t>
+      </w:r>
+      <w:r>
+        <w:t xml:space="preserve">”</w:t>
+      </w:r>
+      <w:r>
+        <w:t xml:space="preserve">, in that you cannot pull or push your repository to/from GitHub, it asks and rejects passwords etc. There are lots of different solutions, depending on Windows vs MacOS. Have a look at</w:t>
+      </w:r>
+      <w:r>
+        <w:t xml:space="preserve"> </w:t>
+      </w:r>
+      <w:hyperlink r:id="rId56">
+        <w:r>
+          <w:rPr>
+            <w:rStyle w:val="Hyperlink"/>
+          </w:rPr>
+          <w:t xml:space="preserve">https://happygitwithr.com/troubleshooting.html</w:t>
+        </w:r>
+      </w:hyperlink>
+      <w:r>
+        <w:t xml:space="preserve"> </w:t>
+      </w:r>
+      <w:r>
+        <w:t xml:space="preserve">for possible solutions. Also check via the BIO8068 Teams website and myself and demonstrators will try and help.</w:t>
+      </w:r>
+    </w:p>
+    <w:p>
+      <w:pPr>
+        <w:pStyle w:val="Heading2"/>
+      </w:pPr>
+      <w:bookmarkStart w:id="57" w:name="when-to-commit-pull-and-push"/>
+      <w:r>
+        <w:t xml:space="preserve">8.2 When to commit, pull and push</w:t>
+      </w:r>
+      <w:bookmarkEnd w:id="57"/>
+    </w:p>
+    <w:p>
+      <w:pPr>
+        <w:pStyle w:val="FirstParagraph"/>
+      </w:pPr>
+      <w:r>
+        <w:t xml:space="preserve">It is essential to keep your remote GitHub repository in sync with your local one. Before you begin any work on your RStudio project,</w:t>
+      </w:r>
+      <w:r>
+        <w:t xml:space="preserve"> </w:t>
+      </w:r>
+      <w:r>
+        <w:rPr>
+          <w:b/>
+        </w:rPr>
+        <w:t xml:space="preserve">pull</w:t>
+      </w:r>
+      <w:r>
+        <w:t xml:space="preserve"> </w:t>
+      </w:r>
+      <w:r>
+        <w:t xml:space="preserve">the latest version from GitHub. Before closing down RStudio,</w:t>
+      </w:r>
+      <w:r>
+        <w:t xml:space="preserve"> </w:t>
+      </w:r>
+      <w:r>
+        <w:rPr>
+          <w:b/>
+        </w:rPr>
+        <w:t xml:space="preserve">pull</w:t>
+      </w:r>
+      <w:r>
+        <w:t xml:space="preserve"> </w:t>
+      </w:r>
+      <w:r>
+        <w:t xml:space="preserve">the latest version back to GitHub. I usually push to GitHub regularly as I do my work. In fact, virtually every time I’ve solved a minor bug or made a small step forward in my R code, I save the script, and commit it. The basic rule is</w:t>
+      </w:r>
+      <w:r>
+        <w:t xml:space="preserve"> </w:t>
+      </w:r>
+      <w:r>
+        <w:rPr>
+          <w:b/>
+        </w:rPr>
+        <w:t xml:space="preserve">if in doubt, commit</w:t>
+      </w:r>
+      <w:r>
+        <w:t xml:space="preserve"> </w:t>
+      </w:r>
+      <w:r>
+        <w:t xml:space="preserve">as it is better to commit than not. With SSH configured correctly, the whole procedure becomes virtually seamless and only takes a couple of seconds. You can double check that everything is OK with the</w:t>
+      </w:r>
+      <w:r>
+        <w:t xml:space="preserve"> </w:t>
+      </w:r>
+      <w:r>
+        <w:rPr>
+          <w:rStyle w:val="VerbatimChar"/>
+        </w:rPr>
+        <w:t xml:space="preserve">git status</w:t>
+      </w:r>
+      <w:r>
+        <w:t xml:space="preserve"> </w:t>
+      </w:r>
+      <w:r>
+        <w:t xml:space="preserve">command typed at the</w:t>
+      </w:r>
+      <w:r>
+        <w:t xml:space="preserve"> </w:t>
+      </w:r>
+      <w:r>
+        <w:rPr>
+          <w:rStyle w:val="VerbatimChar"/>
+        </w:rPr>
+        <w:t xml:space="preserve">$</w:t>
+      </w:r>
+      <w:r>
+        <w:t xml:space="preserve"> </w:t>
+      </w:r>
+      <w:r>
+        <w:t xml:space="preserve">prompt of the RStudio Terminal (not R Console) window. If the local and remote repositories are in sync, it should return:</w:t>
+      </w:r>
+    </w:p>
+    <w:p>
+      <w:pPr>
+        <w:pStyle w:val="BodyText"/>
+      </w:pPr>
+      <w:r>
+        <w:rPr>
+          <w:rStyle w:val="VerbatimChar"/>
+        </w:rPr>
+        <w:t xml:space="preserve">$ git status</w:t>
+      </w:r>
+    </w:p>
+    <w:p>
+      <w:pPr>
+        <w:pStyle w:val="BodyText"/>
+      </w:pPr>
+      <w:r>
+        <w:rPr>
+          <w:rStyle w:val="VerbatimChar"/>
+        </w:rPr>
+        <w:t xml:space="preserve">On branch master</w:t>
+      </w:r>
+    </w:p>
+    <w:p>
+      <w:pPr>
+        <w:pStyle w:val="BodyText"/>
+      </w:pPr>
+      <w:r>
+        <w:rPr>
+          <w:rStyle w:val="VerbatimChar"/>
+        </w:rPr>
+        <w:t xml:space="preserve">Your branch is up to date with 'origin/master'.</w:t>
+      </w:r>
+    </w:p>
+    <w:p>
+      <w:pPr>
+        <w:pStyle w:val="BodyText"/>
+      </w:pPr>
+      <w:r>
+        <w:rPr>
+          <w:rStyle w:val="VerbatimChar"/>
+        </w:rPr>
+        <w:t xml:space="preserve">nothing to commit, working tree clean</w:t>
+      </w:r>
+    </w:p>
+    <w:p>
+      <w:pPr>
+        <w:pStyle w:val="Heading1"/>
+      </w:pPr>
+      <w:bookmarkStart w:id="58" w:name="getting-to-grips-with-git"/>
+      <w:r>
+        <w:t xml:space="preserve">9. Getting to grips with git</w:t>
+      </w:r>
+      <w:bookmarkEnd w:id="58"/>
+    </w:p>
+    <w:p>
+      <w:pPr>
+        <w:pStyle w:val="Heading2"/>
+      </w:pPr>
+      <w:bookmarkStart w:id="59" w:name="basic-edits-in-a-sequence"/>
+      <w:r>
+        <w:t xml:space="preserve">9.1 Basic edits in a sequence</w:t>
+      </w:r>
+      <w:bookmarkEnd w:id="59"/>
+    </w:p>
+    <w:p>
+      <w:pPr>
+        <w:pStyle w:val="Heading3"/>
+      </w:pPr>
+      <w:bookmarkStart w:id="60" w:name="add-some-r-and-csv-files"/>
+      <w:r>
+        <w:t xml:space="preserve">9.1.1 Add some R and csv files</w:t>
+      </w:r>
+      <w:bookmarkEnd w:id="60"/>
+    </w:p>
+    <w:p>
+      <w:pPr>
+        <w:pStyle w:val="FirstParagraph"/>
+      </w:pPr>
+      <w:r>
+        <w:t xml:space="preserve">Open up File Explorer, and find an R project folder that you used in NES8010 Quantitative Methods module. Copy over the minimum needed to repeat one small analysis from that module, e.g. the relevant R script(s) and csv file(s), being aware that depending on how you structured your NES8010 work you may have sub-folders with data. After you have copied them into your</w:t>
+      </w:r>
+      <w:r>
+        <w:t xml:space="preserve"> </w:t>
+      </w:r>
+      <w:r>
+        <w:rPr>
+          <w:rStyle w:val="VerbatimChar"/>
+        </w:rPr>
+        <w:t xml:space="preserve">example-git</w:t>
+      </w:r>
+      <w:r>
+        <w:t xml:space="preserve"> </w:t>
+      </w:r>
+      <w:r>
+        <w:t xml:space="preserve">project folder, go back to RStudio. Click on the</w:t>
+      </w:r>
+      <w:r>
+        <w:t xml:space="preserve"> </w:t>
+      </w:r>
+      <w:r>
+        <w:rPr>
+          <w:rStyle w:val="VerbatimChar"/>
+        </w:rPr>
+        <w:t xml:space="preserve">Git</w:t>
+      </w:r>
+      <w:r>
+        <w:t xml:space="preserve"> </w:t>
+      </w:r>
+      <w:r>
+        <w:t xml:space="preserve">tab, and you will see that git has immediately spotted the arrival of these new files or folders. All of them will be tagged with a</w:t>
+      </w:r>
+      <w:r>
+        <w:t xml:space="preserve"> </w:t>
+      </w:r>
+      <w:r>
+        <w:rPr>
+          <w:rStyle w:val="VerbatimChar"/>
+        </w:rPr>
+        <w:t xml:space="preserve">?</w:t>
+      </w:r>
+      <w:r>
+        <w:t xml:space="preserve"> </w:t>
+      </w:r>
+      <w:r>
+        <w:t xml:space="preserve">symbol as they are untracked. Add them to your local repository, click the Commit button, and commit with a suitable message such as</w:t>
+      </w:r>
+      <w:r>
+        <w:t xml:space="preserve"> </w:t>
+      </w:r>
+      <w:r>
+        <w:t xml:space="preserve">“</w:t>
+      </w:r>
+      <w:r>
+        <w:t xml:space="preserve">Added a few data and R files from NES8010 example</w:t>
+      </w:r>
+      <w:r>
+        <w:t xml:space="preserve">”</w:t>
+      </w:r>
+      <w:r>
+        <w:t xml:space="preserve">. Push the changes to GitHub.</w:t>
+      </w:r>
+    </w:p>
+    <w:p>
+      <w:pPr>
+        <w:pStyle w:val="Heading3"/>
+      </w:pPr>
+      <w:bookmarkStart w:id="61" w:name="X7d8c01a52ffa1d6ce68849520152fa290d799fd"/>
+      <w:r>
+        <w:t xml:space="preserve">9.1.2 Check R and csv files work nicely together</w:t>
+      </w:r>
+      <w:bookmarkEnd w:id="61"/>
+    </w:p>
+    <w:p>
+      <w:pPr>
+        <w:pStyle w:val="FirstParagraph"/>
+      </w:pPr>
+      <w:r>
+        <w:t xml:space="preserve">Now run the R script, and check that it works OK in the new folder. If it doesn’t, for example if you</w:t>
+      </w:r>
+      <w:r>
+        <w:t xml:space="preserve"> </w:t>
+      </w:r>
+      <w:r>
+        <w:t xml:space="preserve">“</w:t>
+      </w:r>
+      <w:r>
+        <w:t xml:space="preserve">hard-coded</w:t>
+      </w:r>
+      <w:r>
+        <w:t xml:space="preserve">”</w:t>
+      </w:r>
+      <w:r>
+        <w:t xml:space="preserve"> </w:t>
+      </w:r>
+      <w:r>
+        <w:t xml:space="preserve">paths to csv files so they are no longer found, make minor changes. Save the minor changes, and you will see that the</w:t>
+      </w:r>
+      <w:r>
+        <w:t xml:space="preserve"> </w:t>
+      </w:r>
+      <w:r>
+        <w:rPr>
+          <w:rStyle w:val="VerbatimChar"/>
+        </w:rPr>
+        <w:t xml:space="preserve">Git</w:t>
+      </w:r>
+      <w:r>
+        <w:t xml:space="preserve"> </w:t>
+      </w:r>
+      <w:r>
+        <w:t xml:space="preserve">tab now displays a blue</w:t>
+      </w:r>
+      <w:r>
+        <w:t xml:space="preserve"> </w:t>
+      </w:r>
+      <w:r>
+        <w:rPr>
+          <w:rStyle w:val="VerbatimChar"/>
+        </w:rPr>
         <w:t xml:space="preserve">M</w:t>
       </w:r>
       <w:r>
-        <w:t xml:space="preserve">’</w:t>
-      </w:r>
-      <w:r>
-        <w:t xml:space="preserve"> </w:t>
-      </w:r>
-      <w:r>
-        <w:t xml:space="preserve">for modified symbol next to it. Should it not display, click on the clockwise</w:t>
-      </w:r>
-      <w:r>
-        <w:t xml:space="preserve"> </w:t>
-      </w:r>
-      <w:r>
-        <w:t xml:space="preserve">‘</w:t>
-      </w:r>
-      <w:r>
-        <w:t xml:space="preserve">refresh</w:t>
-      </w:r>
-      <w:r>
-        <w:t xml:space="preserve">’</w:t>
-      </w:r>
-      <w:r>
-        <w:t xml:space="preserve"> </w:t>
-      </w:r>
-      <w:r>
-        <w:t xml:space="preserve">arrow at the top right. Stage the file (click the checkbox) and make another commit again with a suitable message. You will notice that additions are highlighted in green, deletions in red, for example:</w:t>
-      </w:r>
-    </w:p>
-    <w:p>
-      <w:pPr>
-        <w:pStyle w:val="BodyText"/>
-      </w:pPr>
-      <w:r>
-        <w:drawing>
-          <wp:inline>
-            <wp:extent cx="5943600" cy="4165906"/>
-            <wp:effectExtent b="0" l="0" r="0" t="0"/>
-            <wp:docPr descr="" title="" id="1" name="Picture"/>
-            <a:graphic>
-              <a:graphicData uri="http://schemas.openxmlformats.org/drawingml/2006/picture">
-                <pic:pic>
-                  <pic:nvPicPr>
-                    <pic:cNvPr descr="figs/red_and_green_review_pain.png" id="0" name="Picture"/>
-                    <pic:cNvPicPr>
-                      <a:picLocks noChangeArrowheads="1" noChangeAspect="1"/>
-                    </pic:cNvPicPr>
-                  </pic:nvPicPr>
-                  <pic:blipFill>
-                    <a:blip r:embed="rId57"/>
-                    <a:stretch>
-                      <a:fillRect/>
-                    </a:stretch>
-                  </pic:blipFill>
-                  <pic:spPr bwMode="auto">
-                    <a:xfrm>
-                      <a:off x="0" y="0"/>
-                      <a:ext cx="5943600" cy="4165906"/>
-                    </a:xfrm>
-                    <a:prstGeom prst="rect">
-                      <a:avLst/>
-                    </a:prstGeom>
-                    <a:noFill/>
-                    <a:ln w="9525">
-                      <a:noFill/>
-                      <a:headEnd/>
-                      <a:tailEnd/>
-                    </a:ln>
-                  </pic:spPr>
-                </pic:pic>
-              </a:graphicData>
-            </a:graphic>
-          </wp:inline>
-        </w:drawing>
-      </w:r>
-    </w:p>
-    <w:p>
-      <w:pPr>
-        <w:pStyle w:val="BodyText"/>
-      </w:pPr>
-      <w:r>
-        <w:t xml:space="preserve">You will recall that the three-way interaction term in the oystercatcher data was meaningless, so edit your R script again to include the the analysis omitting the 3-way term, and summarise the results. Rather than re-specify the whole model, the update function is useful:</w:t>
-      </w:r>
-    </w:p>
-    <w:p>
-      <w:pPr>
-        <w:pStyle w:val="SourceCode"/>
-      </w:pPr>
-      <w:r>
-        <w:rPr>
-          <w:rStyle w:val="CommentTok"/>
-        </w:rPr>
-        <w:t xml:space="preserve"># model without 3-way</w:t>
-      </w:r>
-      <w:r>
-        <w:br/>
-      </w:r>
-      <w:r>
-        <w:rPr>
-          <w:rStyle w:val="NormalTok"/>
-        </w:rPr>
-        <w:t xml:space="preserve">M2 &lt;-</w:t>
-      </w:r>
-      <w:r>
-        <w:rPr>
-          <w:rStyle w:val="StringTok"/>
-        </w:rPr>
-        <w:t xml:space="preserve"> </w:t>
-      </w:r>
-      <w:r>
-        <w:rPr>
-          <w:rStyle w:val="KeywordTok"/>
-        </w:rPr>
-        <w:t xml:space="preserve">update</w:t>
-      </w:r>
-      <w:r>
-        <w:rPr>
-          <w:rStyle w:val="NormalTok"/>
-        </w:rPr>
-        <w:t xml:space="preserve">(M1, . </w:t>
-      </w:r>
-      <w:r>
-        <w:rPr>
-          <w:rStyle w:val="OperatorTok"/>
-        </w:rPr>
-        <w:t xml:space="preserve">~</w:t>
-      </w:r>
-      <w:r>
-        <w:rPr>
-          <w:rStyle w:val="StringTok"/>
-        </w:rPr>
-        <w:t xml:space="preserve"> </w:t>
-      </w:r>
-      <w:r>
-        <w:rPr>
-          <w:rStyle w:val="NormalTok"/>
-        </w:rPr>
-        <w:t xml:space="preserve">. </w:t>
-      </w:r>
-      <w:r>
-        <w:rPr>
-          <w:rStyle w:val="OperatorTok"/>
-        </w:rPr>
-        <w:t xml:space="preserve">-</w:t>
-      </w:r>
-      <w:r>
-        <w:rPr>
-          <w:rStyle w:val="NormalTok"/>
-        </w:rPr>
-        <w:t xml:space="preserve">Month</w:t>
-      </w:r>
-      <w:r>
-        <w:rPr>
-          <w:rStyle w:val="OperatorTok"/>
-        </w:rPr>
-        <w:t xml:space="preserve">:</w:t>
-      </w:r>
-      <w:r>
-        <w:rPr>
-          <w:rStyle w:val="NormalTok"/>
-        </w:rPr>
-        <w:t xml:space="preserve">FeedingPlot</w:t>
-      </w:r>
-      <w:r>
-        <w:rPr>
-          <w:rStyle w:val="OperatorTok"/>
-        </w:rPr>
-        <w:t xml:space="preserve">:</w:t>
-      </w:r>
-      <w:r>
-        <w:rPr>
-          <w:rStyle w:val="NormalTok"/>
-        </w:rPr>
-        <w:t xml:space="preserve">FeedingType)</w:t>
-      </w:r>
-      <w:r>
-        <w:br/>
-      </w:r>
-      <w:r>
-        <w:rPr>
-          <w:rStyle w:val="KeywordTok"/>
-        </w:rPr>
-        <w:t xml:space="preserve">summary</w:t>
-      </w:r>
-      <w:r>
-        <w:rPr>
-          <w:rStyle w:val="NormalTok"/>
-        </w:rPr>
-        <w:t xml:space="preserve">(M2)</w:t>
-      </w:r>
+        <w:t xml:space="preserve"> </w:t>
+      </w:r>
+      <w:r>
+        <w:t xml:space="preserve">for modified symbol against the R script. Make another commit, with a message, and push to GitHub.</w:t>
+      </w:r>
+    </w:p>
+    <w:p>
+      <w:pPr>
+        <w:pStyle w:val="Heading3"/>
+      </w:pPr>
+      <w:bookmarkStart w:id="62" w:name="minor-edits-commits-and-history"/>
+      <w:r>
+        <w:t xml:space="preserve">9.1.3 Minor edits, commits and history</w:t>
+      </w:r>
+      <w:bookmarkEnd w:id="62"/>
     </w:p>
     <w:p>
       <w:pPr>
         <w:pStyle w:val="FirstParagraph"/>
       </w:pPr>
       <w:r>
-        <w:t xml:space="preserve">Save the script and make another commit, with suitable message. Finally, perhaps it would be useful to plot some diagnostic plots for your new model, to check that it is OK. Make some more edits, save the file again, and undertake another commit with suitable message.</w:t>
-      </w:r>
-      <w:r>
-        <w:t xml:space="preserve"> </w:t>
-      </w:r>
-      <w:r>
-        <w:rPr>
-          <w:i/>
-        </w:rPr>
-        <w:t xml:space="preserve">Note</w:t>
-      </w:r>
-      <w:r>
-        <w:t xml:space="preserve">: in reality, these commits are on far too minor changes for them to be worthwhile, and typically you would be making much more substantial changes before committing them in git.</w:t>
-      </w:r>
-    </w:p>
-    <w:p>
-      <w:pPr>
-        <w:pStyle w:val="BodyText"/>
-      </w:pPr>
-      <w:r>
-        <w:t xml:space="preserve">Now, if in the git tab you click on the</w:t>
-      </w:r>
-      <w:r>
-        <w:t xml:space="preserve"> </w:t>
-      </w:r>
-      <w:r>
-        <w:t xml:space="preserve">“</w:t>
-      </w:r>
-      <w:r>
+        <w:t xml:space="preserve">Now that you have a working version of one of your original NES8010 analyses functioning, play around with editing the R script. This can be quite simple, for example, changing axis labels on a graph, changing colours in a graph, adding or removing variables from a statistical model. Each time you make one of these changes</w:t>
+      </w:r>
+      <w:r>
+        <w:t xml:space="preserve"> </w:t>
+      </w:r>
+      <w:r>
+        <w:rPr>
+          <w:b/>
+        </w:rPr>
+        <w:t xml:space="preserve">and it is successful</w:t>
+      </w:r>
+      <w:r>
+        <w:t xml:space="preserve">, then save the file, make a commit, and push to GitHub. As a general rule I would not advise doing a commit with broken code if you have bugs and error messages. After making 3 to 5 commits, click on the</w:t>
+      </w:r>
+      <w:r>
+        <w:t xml:space="preserve"> </w:t>
+      </w:r>
+      <w:r>
+        <w:rPr>
+          <w:b/>
+        </w:rPr>
         <w:t xml:space="preserve">History</w:t>
       </w:r>
       <w:r>
-        <w:t xml:space="preserve">”</w:t>
-      </w:r>
-      <w:r>
-        <w:t xml:space="preserve"> </w:t>
-      </w:r>
-      <w:r>
-        <w:t xml:space="preserve">button you will see a list of your commits, with comments:</w:t>
+        <w:t xml:space="preserve"> </w:t>
+      </w:r>
+      <w:r>
+        <w:t xml:space="preserve">button on the Git tab. Here is an example for me:</w:t>
       </w:r>
     </w:p>
     <w:p>
@@ -4345,7 +4148,7 @@
                     </pic:cNvPicPr>
                   </pic:nvPicPr>
                   <pic:blipFill>
-                    <a:blip r:embed="rId58"/>
+                    <a:blip r:embed="rId63"/>
                     <a:stretch>
                       <a:fillRect/>
                     </a:stretch>
@@ -4377,94 +4180,292 @@
         <w:pStyle w:val="BodyText"/>
       </w:pPr>
       <w:r>
-        <w:t xml:space="preserve">(</w:t>
-      </w:r>
-      <w:r>
-        <w:rPr>
-          <w:i/>
-        </w:rPr>
-        <w:t xml:space="preserve">Note</w:t>
-      </w:r>
-      <w:r>
-        <w:t xml:space="preserve">: on some University Cluster Windows 10 PCs the author emails are not always configured correctly, as you can see here).</w:t>
-      </w:r>
-    </w:p>
-    <w:p>
-      <w:pPr>
-        <w:pStyle w:val="Heading1"/>
-      </w:pPr>
-      <w:bookmarkStart w:id="59" w:name="using-github-classroom"/>
-      <w:r>
-        <w:t xml:space="preserve">5. Using Github Classroom</w:t>
-      </w:r>
-      <w:bookmarkEnd w:id="59"/>
+        <w:t xml:space="preserve">On the left hand side you can see the commit comments, up to the most recent commit where the</w:t>
+      </w:r>
+      <w:r>
+        <w:t xml:space="preserve"> </w:t>
+      </w:r>
+      <w:r>
+        <w:t xml:space="preserve">‘</w:t>
+      </w:r>
+      <w:r>
+        <w:t xml:space="preserve">HEAD</w:t>
+      </w:r>
+      <w:r>
+        <w:t xml:space="preserve">’</w:t>
+      </w:r>
+      <w:r>
+        <w:t xml:space="preserve"> </w:t>
+      </w:r>
+      <w:r>
+        <w:t xml:space="preserve">is currently pointing (looking). You can see the Author, which is all the same person since only one person is using this project. On the far right is a column called SHA which provides a unique code to retrieve any git commit should you need to.</w:t>
+      </w:r>
     </w:p>
     <w:p>
       <w:pPr>
         <w:pStyle w:val="Heading2"/>
       </w:pPr>
-      <w:bookmarkStart w:id="60" w:name="setup"/>
-      <w:r>
-        <w:t xml:space="preserve">5.1 Setup</w:t>
-      </w:r>
-      <w:bookmarkEnd w:id="60"/>
+      <w:bookmarkStart w:id="64" w:name="recovering-an-earlier-version"/>
+      <w:r>
+        <w:t xml:space="preserve">9.2 Recovering an earlier version</w:t>
+      </w:r>
+      <w:bookmarkEnd w:id="64"/>
     </w:p>
     <w:p>
       <w:pPr>
         <w:pStyle w:val="FirstParagraph"/>
       </w:pPr>
       <w:r>
-        <w:t xml:space="preserve">I have created a</w:t>
-      </w:r>
-      <w:r>
-        <w:t xml:space="preserve"> </w:t>
-      </w:r>
-      <w:r>
-        <w:t xml:space="preserve">‘</w:t>
-      </w:r>
-      <w:r>
-        <w:t xml:space="preserve">classroom</w:t>
-      </w:r>
-      <w:r>
-        <w:t xml:space="preserve">’</w:t>
-      </w:r>
-      <w:r>
-        <w:t xml:space="preserve"> </w:t>
-      </w:r>
-      <w:r>
-        <w:t xml:space="preserve">account on Github, with versions of the oystercatcher exercise you did with me last week. You can use this to create a new R Project that will be automatically linked to Github. You can then create a</w:t>
-      </w:r>
-      <w:r>
-        <w:t xml:space="preserve"> </w:t>
-      </w:r>
-      <w:r>
-        <w:t xml:space="preserve">‘</w:t>
+        <w:t xml:space="preserve">It is easy to make mistakes. Let’s make a deliberate one, to demonstrate how easy it is to recover. In your File Explorer, go into your</w:t>
+      </w:r>
+      <w:r>
+        <w:t xml:space="preserve"> </w:t>
+      </w:r>
+      <w:r>
+        <w:rPr>
+          <w:rStyle w:val="VerbatimChar"/>
+        </w:rPr>
+        <w:t xml:space="preserve">example-git</w:t>
+      </w:r>
+      <w:r>
+        <w:t xml:space="preserve"> </w:t>
+      </w:r>
+      <w:r>
+        <w:t xml:space="preserve">project folder, and delete one of your CSV files that you know is essential for your R script to run. After you have deleted the file, go back to RStudio and look in the Git tab. A big red</w:t>
+      </w:r>
+      <w:r>
+        <w:t xml:space="preserve"> </w:t>
+      </w:r>
+      <w:r>
+        <w:rPr>
+          <w:rStyle w:val="VerbatimChar"/>
+        </w:rPr>
+        <w:t xml:space="preserve">D</w:t>
+      </w:r>
+      <w:r>
+        <w:t xml:space="preserve"> </w:t>
+      </w:r>
+      <w:r>
+        <w:t xml:space="preserve">will be displayed next to the deleted file. Stage this change using the tick-box, then click Commit. In the message box, explain you are deliberately deleting a file. Make the commit, and push the commit through to GitHub.</w:t>
+      </w:r>
+    </w:p>
+    <w:p>
+      <w:pPr>
+        <w:pStyle w:val="BodyText"/>
+      </w:pPr>
+      <w:r>
+        <w:t xml:space="preserve">Oh dear. Now when you run your R script it will fail, because you have (deliberately) deleted a data file it needs. It has also gone from GitHub. Luckily, it is easy to recover from the mistake. Open up the History window again, and write down the SHA code of the most recent commit. Next, open up the Terminal window with the</w:t>
+      </w:r>
+      <w:r>
+        <w:t xml:space="preserve"> </w:t>
+      </w:r>
+      <w:r>
+        <w:rPr>
+          <w:rStyle w:val="VerbatimChar"/>
+        </w:rPr>
+        <w:t xml:space="preserve">$</w:t>
+      </w:r>
+      <w:r>
+        <w:t xml:space="preserve"> </w:t>
+      </w:r>
+      <w:r>
+        <w:t xml:space="preserve">prompt.</w:t>
+      </w:r>
+      <w:r>
+        <w:t xml:space="preserve"> </w:t>
+      </w:r>
+      <w:r>
+        <w:rPr>
+          <w:b/>
+        </w:rPr>
+        <w:t xml:space="preserve">You can also in the Git tab click on the More button</w:t>
+      </w:r>
+      <w:r>
+        <w:t xml:space="preserve"> </w:t>
+      </w:r>
+      <w:r>
+        <w:t xml:space="preserve">which provides slightly better functionality in a pop-up window if you prefer. Suppose your SHA code is</w:t>
+      </w:r>
+      <w:r>
+        <w:t xml:space="preserve"> </w:t>
+      </w:r>
+      <w:r>
+        <w:rPr>
+          <w:rStyle w:val="VerbatimChar"/>
+        </w:rPr>
+        <w:t xml:space="preserve">73w123p9</w:t>
+      </w:r>
+      <w:r>
+        <w:t xml:space="preserve"> </w:t>
+      </w:r>
+      <w:r>
+        <w:t xml:space="preserve">and the file I</w:t>
+      </w:r>
+      <w:r>
+        <w:t xml:space="preserve"> </w:t>
+      </w:r>
+      <w:r>
+        <w:t xml:space="preserve">“</w:t>
+      </w:r>
+      <w:r>
+        <w:t xml:space="preserve">accidentally</w:t>
+      </w:r>
+      <w:r>
+        <w:t xml:space="preserve">”</w:t>
+      </w:r>
+      <w:r>
+        <w:t xml:space="preserve"> </w:t>
+      </w:r>
+      <w:r>
+        <w:t xml:space="preserve">deleted was called</w:t>
+      </w:r>
+      <w:r>
+        <w:t xml:space="preserve"> </w:t>
+      </w:r>
+      <w:r>
+        <w:rPr>
+          <w:rStyle w:val="VerbatimChar"/>
+        </w:rPr>
+        <w:t xml:space="preserve">nes8010_veg.csv</w:t>
+      </w:r>
+      <w:r>
+        <w:t xml:space="preserve"> </w:t>
+      </w:r>
+      <w:r>
+        <w:t xml:space="preserve">stored in a</w:t>
+      </w:r>
+      <w:r>
+        <w:t xml:space="preserve"> </w:t>
+      </w:r>
+      <w:r>
+        <w:rPr>
+          <w:rStyle w:val="VerbatimChar"/>
+        </w:rPr>
+        <w:t xml:space="preserve">data</w:t>
+      </w:r>
+      <w:r>
+        <w:t xml:space="preserve"> </w:t>
+      </w:r>
+      <w:r>
+        <w:t xml:space="preserve">subfolder. Then at the</w:t>
+      </w:r>
+      <w:r>
+        <w:t xml:space="preserve"> </w:t>
+      </w:r>
+      <w:r>
+        <w:rPr>
+          <w:rStyle w:val="VerbatimChar"/>
+        </w:rPr>
+        <w:t xml:space="preserve">$</w:t>
+      </w:r>
+      <w:r>
+        <w:t xml:space="preserve"> </w:t>
+      </w:r>
+      <w:r>
+        <w:t xml:space="preserve">prompt type:</w:t>
+      </w:r>
+    </w:p>
+    <w:p>
+      <w:pPr>
+        <w:pStyle w:val="BodyText"/>
+      </w:pPr>
+      <w:r>
+        <w:rPr>
+          <w:rStyle w:val="VerbatimChar"/>
+        </w:rPr>
+        <w:t xml:space="preserve">git checkout 73w123p9^1 -- data/nes8010_veg.csv</w:t>
+      </w:r>
+    </w:p>
+    <w:p>
+      <w:pPr>
+        <w:pStyle w:val="BodyText"/>
+      </w:pPr>
+      <w:r>
+        <w:t xml:space="preserve">The little</w:t>
+      </w:r>
+      <w:r>
+        <w:t xml:space="preserve"> </w:t>
+      </w:r>
+      <w:r>
+        <w:rPr>
+          <w:rStyle w:val="VerbatimChar"/>
+        </w:rPr>
+        <w:t xml:space="preserve">^1</w:t>
+      </w:r>
+      <w:r>
+        <w:t xml:space="preserve"> </w:t>
+      </w:r>
+      <w:r>
+        <w:t xml:space="preserve">means</w:t>
+      </w:r>
+      <w:r>
+        <w:t xml:space="preserve"> </w:t>
+      </w:r>
+      <w:r>
+        <w:t xml:space="preserve">“</w:t>
+      </w:r>
+      <w:r>
+        <w:t xml:space="preserve">before the previous commit</w:t>
+      </w:r>
+      <w:r>
+        <w:t xml:space="preserve">”</w:t>
+      </w:r>
+      <w:r>
+        <w:t xml:space="preserve">. All being well, it should safely bring back your deleted file, and you can breath a sigh of relief. You can also use the SHA code to</w:t>
+      </w:r>
+      <w:r>
+        <w:t xml:space="preserve"> </w:t>
+      </w:r>
+      <w:r>
+        <w:t xml:space="preserve">“</w:t>
+      </w:r>
+      <w:r>
+        <w:t xml:space="preserve">checkout</w:t>
+      </w:r>
+      <w:r>
+        <w:t xml:space="preserve">”</w:t>
+      </w:r>
+      <w:r>
+        <w:t xml:space="preserve"> </w:t>
+      </w:r>
+      <w:r>
+        <w:t xml:space="preserve">any earlier version of your repository to work on.</w:t>
+      </w:r>
+    </w:p>
+    <w:p>
+      <w:pPr>
+        <w:pStyle w:val="Heading2"/>
+      </w:pPr>
+      <w:bookmarkStart w:id="65" w:name="branches"/>
+      <w:r>
+        <w:t xml:space="preserve">9.3 Branches</w:t>
+      </w:r>
+      <w:bookmarkEnd w:id="65"/>
+    </w:p>
+    <w:p>
+      <w:pPr>
+        <w:pStyle w:val="FirstParagraph"/>
+      </w:pPr>
+      <w:r>
+        <w:t xml:space="preserve">These are typically used in multi-user projects, but I find them helpful even for solo research. If you have a reasonably well-functioning piece of code, but want to experiment with a new approach that involves a lot of changes, sometimes it is safer to create a</w:t>
+      </w:r>
+      <w:r>
+        <w:t xml:space="preserve"> </w:t>
+      </w:r>
+      <w:r>
+        <w:t xml:space="preserve">“</w:t>
       </w:r>
       <w:r>
         <w:t xml:space="preserve">branch</w:t>
       </w:r>
       <w:r>
-        <w:t xml:space="preserve">’</w:t>
-      </w:r>
-      <w:r>
-        <w:t xml:space="preserve"> </w:t>
-      </w:r>
-      <w:r>
-        <w:t xml:space="preserve">to work on, edit it, and ask me to comment on your changes before merging back into your existing workflow. Go onto Blackboard, and under the Learning Materials navigate to the Oystercatchers Example and click on</w:t>
-      </w:r>
-      <w:r>
-        <w:t xml:space="preserve"> </w:t>
-      </w:r>
-      <w:hyperlink r:id="rId61">
-        <w:r>
-          <w:rPr>
-            <w:rStyle w:val="Hyperlink"/>
-          </w:rPr>
-          <w:t xml:space="preserve">https://classroom.github.com/a/Gy98rpXP</w:t>
-        </w:r>
-      </w:hyperlink>
-      <w:r>
-        <w:t xml:space="preserve">. Follow the instructions, and it should copy all the material from my Github Classroom onto your own Github account. Your Oystercatcher repository will probably have your Github username appended to it. You should also receive a confirmatory email. One your Oystercatcher repository that you have just created on Github, click on the</w:t>
+        <w:t xml:space="preserve">”</w:t>
+      </w:r>
+      <w:r>
+        <w:t xml:space="preserve"> </w:t>
+      </w:r>
+      <w:r>
+        <w:t xml:space="preserve">from your main code, check that everything works OK in the branch, then once you are happy</w:t>
       </w:r>
       <w:r>
         <w:t xml:space="preserve"> </w:t>
@@ -4473,7 +4474,7 @@
         <w:t xml:space="preserve">“</w:t>
       </w:r>
       <w:r>
-        <w:t xml:space="preserve">Clone or Download</w:t>
+        <w:t xml:space="preserve">merge</w:t>
       </w:r>
       <w:r>
         <w:t xml:space="preserve">”</w:t>
@@ -4482,7 +4483,22 @@
         <w:t xml:space="preserve"> </w:t>
       </w:r>
       <w:r>
-        <w:t xml:space="preserve">button, and copy the https address (there is a small button to copy it). Here is an example for a student called</w:t>
+        <w:t xml:space="preserve">the branch safely back into the new code. You can create branches using the</w:t>
+      </w:r>
+      <w:r>
+        <w:t xml:space="preserve"> </w:t>
+      </w:r>
+      <w:r>
+        <w:rPr>
+          <w:rStyle w:val="VerbatimChar"/>
+        </w:rPr>
+        <w:t xml:space="preserve">git branch</w:t>
+      </w:r>
+      <w:r>
+        <w:t xml:space="preserve"> </w:t>
+      </w:r>
+      <w:r>
+        <w:t xml:space="preserve">command in the Terminal, or even via the</w:t>
       </w:r>
       <w:r>
         <w:t xml:space="preserve"> </w:t>
@@ -4491,13 +4507,104 @@
         <w:t xml:space="preserve">“</w:t>
       </w:r>
       <w:r>
-        <w:t xml:space="preserve">bio8068person</w:t>
+        <w:t xml:space="preserve">New Branch</w:t>
       </w:r>
       <w:r>
         <w:t xml:space="preserve">”</w:t>
       </w:r>
       <w:r>
-        <w:t xml:space="preserve">:</w:t>
+        <w:t xml:space="preserve"> </w:t>
+      </w:r>
+      <w:r>
+        <w:t xml:space="preserve">button on the Git tab in RStudio. Suppose you want to create a branch to test out some fancy new ggplots, that you are going to call</w:t>
+      </w:r>
+      <w:r>
+        <w:t xml:space="preserve"> </w:t>
+      </w:r>
+      <w:r>
+        <w:rPr>
+          <w:rStyle w:val="VerbatimChar"/>
+        </w:rPr>
+        <w:t xml:space="preserve">fancyplot</w:t>
+      </w:r>
+      <w:r>
+        <w:t xml:space="preserve"> </w:t>
+      </w:r>
+      <w:r>
+        <w:t xml:space="preserve">(branch names cannot have spaces), then at the Terminal simply type:</w:t>
+      </w:r>
+    </w:p>
+    <w:p>
+      <w:pPr>
+        <w:pStyle w:val="BodyText"/>
+      </w:pPr>
+      <w:r>
+        <w:rPr>
+          <w:rStyle w:val="VerbatimChar"/>
+        </w:rPr>
+        <w:t xml:space="preserve">git status</w:t>
+      </w:r>
+      <w:r>
+        <w:t xml:space="preserve"> </w:t>
+      </w:r>
+      <w:r>
+        <w:t xml:space="preserve">(check everything is commit and up-to-date)</w:t>
+      </w:r>
+      <w:r>
+        <w:t xml:space="preserve"> </w:t>
+      </w:r>
+      <w:r>
+        <w:rPr>
+          <w:rStyle w:val="VerbatimChar"/>
+        </w:rPr>
+        <w:t xml:space="preserve">git branch fancyplot</w:t>
+      </w:r>
+      <w:r>
+        <w:t xml:space="preserve"> </w:t>
+      </w:r>
+      <w:r>
+        <w:t xml:space="preserve">(creates the new branch)</w:t>
+      </w:r>
+      <w:r>
+        <w:t xml:space="preserve"> </w:t>
+      </w:r>
+      <w:r>
+        <w:rPr>
+          <w:rStyle w:val="VerbatimChar"/>
+        </w:rPr>
+        <w:t xml:space="preserve">git checkout fancyplot</w:t>
+      </w:r>
+      <w:r>
+        <w:t xml:space="preserve"> </w:t>
+      </w:r>
+      <w:r>
+        <w:t xml:space="preserve">(switch to the new branch)</w:t>
+      </w:r>
+    </w:p>
+    <w:p>
+      <w:pPr>
+        <w:pStyle w:val="BodyText"/>
+      </w:pPr>
+      <w:r>
+        <w:t xml:space="preserve">Alternatively, in RStudio’s</w:t>
+      </w:r>
+      <w:r>
+        <w:t xml:space="preserve"> </w:t>
+      </w:r>
+      <w:r>
+        <w:t xml:space="preserve">“</w:t>
+      </w:r>
+      <w:r>
+        <w:t xml:space="preserve">New Branch</w:t>
+      </w:r>
+      <w:r>
+        <w:t xml:space="preserve">”</w:t>
+      </w:r>
+      <w:r>
+        <w:t xml:space="preserve"> </w:t>
+      </w:r>
+      <w:r>
+        <w:t xml:space="preserve">window:</w:t>
       </w:r>
     </w:p>
     <w:p>
@@ -4507,20 +4614,20 @@
       <w:r>
         <w:drawing>
           <wp:inline>
-            <wp:extent cx="5943600" cy="2789498"/>
+            <wp:extent cx="3185962" cy="1588168"/>
             <wp:effectExtent b="0" l="0" r="0" t="0"/>
             <wp:docPr descr="" title="" id="1" name="Picture"/>
             <a:graphic>
               <a:graphicData uri="http://schemas.openxmlformats.org/drawingml/2006/picture">
                 <pic:pic>
                   <pic:nvPicPr>
-                    <pic:cNvPr descr="figs/github_classroom_clone.PNG" id="0" name="Picture"/>
+                    <pic:cNvPr descr="figs/branch.png" id="0" name="Picture"/>
                     <pic:cNvPicPr>
                       <a:picLocks noChangeArrowheads="1" noChangeAspect="1"/>
                     </pic:cNvPicPr>
                   </pic:nvPicPr>
                   <pic:blipFill>
-                    <a:blip r:embed="rId62"/>
+                    <a:blip r:embed="rId66"/>
                     <a:stretch>
                       <a:fillRect/>
                     </a:stretch>
@@ -4528,7 +4635,7 @@
                   <pic:spPr bwMode="auto">
                     <a:xfrm>
                       <a:off x="0" y="0"/>
-                      <a:ext cx="5943600" cy="2789498"/>
+                      <a:ext cx="3185962" cy="1588168"/>
                     </a:xfrm>
                     <a:prstGeom prst="rect">
                       <a:avLst/>
@@ -4552,80 +4659,136 @@
         <w:pStyle w:val="BodyText"/>
       </w:pPr>
       <w:r>
-        <w:t xml:space="preserve">Close any R Projects you have open, and click on File -&gt; New Project. If git is configured properly, you should be able to check out a project from version control:</w:t>
-      </w:r>
-    </w:p>
-    <w:p>
-      <w:pPr>
-        <w:pStyle w:val="BodyText"/>
-      </w:pPr>
-      <w:r>
-        <w:drawing>
-          <wp:inline>
-            <wp:extent cx="5101389" cy="3619098"/>
-            <wp:effectExtent b="0" l="0" r="0" t="0"/>
-            <wp:docPr descr="" title="" id="1" name="Picture"/>
-            <a:graphic>
-              <a:graphicData uri="http://schemas.openxmlformats.org/drawingml/2006/picture">
-                <pic:pic>
-                  <pic:nvPicPr>
-                    <pic:cNvPr descr="figs/R_new_project.PNG" id="0" name="Picture"/>
-                    <pic:cNvPicPr>
-                      <a:picLocks noChangeArrowheads="1" noChangeAspect="1"/>
-                    </pic:cNvPicPr>
-                  </pic:nvPicPr>
-                  <pic:blipFill>
-                    <a:blip r:embed="rId63"/>
-                    <a:stretch>
-                      <a:fillRect/>
-                    </a:stretch>
-                  </pic:blipFill>
-                  <pic:spPr bwMode="auto">
-                    <a:xfrm>
-                      <a:off x="0" y="0"/>
-                      <a:ext cx="5101389" cy="3619098"/>
-                    </a:xfrm>
-                    <a:prstGeom prst="rect">
-                      <a:avLst/>
-                    </a:prstGeom>
-                    <a:noFill/>
-                    <a:ln w="9525">
-                      <a:noFill/>
-                      <a:headEnd/>
-                      <a:tailEnd/>
-                    </a:ln>
-                  </pic:spPr>
-                </pic:pic>
-              </a:graphicData>
-            </a:graphic>
-          </wp:inline>
-        </w:drawing>
-      </w:r>
-    </w:p>
-    <w:p>
-      <w:pPr>
-        <w:pStyle w:val="BodyText"/>
-      </w:pPr>
-      <w:r>
-        <w:t xml:space="preserve">On the next screen select the Git option, and paste into the URL the web address that you have just created. Store your R project in a suitable folder. All the data files and R scripts will now be available on your local machine. After you have made commits, you can push them back to Github.</w:t>
-      </w:r>
-    </w:p>
-    <w:p>
-      <w:pPr>
-        <w:pStyle w:val="Heading2"/>
-      </w:pPr>
-      <w:bookmarkStart w:id="64" w:name="allowing-others-to-comment-on-your-code"/>
-      <w:r>
-        <w:t xml:space="preserve">5.2 Allowing others to comment on your code</w:t>
-      </w:r>
-      <w:bookmarkEnd w:id="64"/>
+        <w:t xml:space="preserve">simply enter</w:t>
+      </w:r>
+      <w:r>
+        <w:t xml:space="preserve"> </w:t>
+      </w:r>
+      <w:r>
+        <w:rPr>
+          <w:rStyle w:val="VerbatimChar"/>
+        </w:rPr>
+        <w:t xml:space="preserve">fancyplot</w:t>
+      </w:r>
+      <w:r>
+        <w:t xml:space="preserve"> </w:t>
+      </w:r>
+      <w:r>
+        <w:t xml:space="preserve">in the branch name and click Create. You will immediately switch to the fancyplot branch, and all commits will be made there. When you are happy with your changes, go back to ther Terminal</w:t>
+      </w:r>
+      <w:r>
+        <w:t xml:space="preserve"> </w:t>
+      </w:r>
+      <w:r>
+        <w:rPr>
+          <w:rStyle w:val="VerbatimChar"/>
+        </w:rPr>
+        <w:t xml:space="preserve">$</w:t>
+      </w:r>
+      <w:r>
+        <w:t xml:space="preserve"> </w:t>
+      </w:r>
+      <w:r>
+        <w:t xml:space="preserve">prompt and:</w:t>
+      </w:r>
+    </w:p>
+    <w:p>
+      <w:pPr>
+        <w:pStyle w:val="BodyText"/>
+      </w:pPr>
+      <w:r>
+        <w:rPr>
+          <w:rStyle w:val="VerbatimChar"/>
+        </w:rPr>
+        <w:t xml:space="preserve">git checkout master</w:t>
+      </w:r>
+      <w:r>
+        <w:t xml:space="preserve"> </w:t>
+      </w:r>
+      <w:r>
+        <w:t xml:space="preserve">(go back to the main development branch)</w:t>
+      </w:r>
+      <w:r>
+        <w:t xml:space="preserve"> </w:t>
+      </w:r>
+      <w:r>
+        <w:rPr>
+          <w:rStyle w:val="VerbatimChar"/>
+        </w:rPr>
+        <w:t xml:space="preserve">git merge fancyplot</w:t>
+      </w:r>
+      <w:r>
+        <w:t xml:space="preserve"> </w:t>
+      </w:r>
+      <w:r>
+        <w:t xml:space="preserve">(merges in the new edits)</w:t>
+      </w:r>
+    </w:p>
+    <w:p>
+      <w:pPr>
+        <w:pStyle w:val="BodyText"/>
+      </w:pPr>
+      <w:r>
+        <w:rPr>
+          <w:b/>
+        </w:rPr>
+        <w:t xml:space="preserve">Note</w:t>
+      </w:r>
+      <w:r>
+        <w:t xml:space="preserve"> </w:t>
+      </w:r>
+      <w:r>
+        <w:t xml:space="preserve">Sometimes a</w:t>
+      </w:r>
+      <w:r>
+        <w:t xml:space="preserve"> </w:t>
+      </w:r>
+      <w:r>
+        <w:rPr>
+          <w:rStyle w:val="VerbatimChar"/>
+        </w:rPr>
+        <w:t xml:space="preserve">git merge</w:t>
+      </w:r>
+      <w:r>
+        <w:t xml:space="preserve"> </w:t>
+      </w:r>
+      <w:r>
+        <w:t xml:space="preserve">fails. This is usually when you have switched back and forth between the branch and master, with multiple commits, and part of the same file has been edited. This results in git being unsure which section you wish to keep, and you have to manually edit the differences. See</w:t>
+      </w:r>
+      <w:r>
+        <w:t xml:space="preserve"> </w:t>
+      </w:r>
+      <w:hyperlink r:id="rId67">
+        <w:r>
+          <w:rPr>
+            <w:rStyle w:val="Hyperlink"/>
+          </w:rPr>
+          <w:t xml:space="preserve">https://happygitwithr.com/git-branches.html#dealing-with-conflicts</w:t>
+        </w:r>
+      </w:hyperlink>
+      <w:r>
+        <w:t xml:space="preserve"> </w:t>
+      </w:r>
+      <w:r>
+        <w:t xml:space="preserve">for an example.</w:t>
+      </w:r>
+    </w:p>
+    <w:p>
+      <w:pPr>
+        <w:pStyle w:val="Heading1"/>
+      </w:pPr>
+      <w:bookmarkStart w:id="68" w:name="experiment"/>
+      <w:r>
+        <w:t xml:space="preserve">10. Experiment</w:t>
+      </w:r>
+      <w:bookmarkEnd w:id="68"/>
     </w:p>
     <w:p>
       <w:pPr>
         <w:pStyle w:val="FirstParagraph"/>
       </w:pPr>
       <w:r>
-        <w:t xml:space="preserve">If you want me to comment on your code, the simplest thing is to create a branch, either in RStudio or preferably in Github (pull the changes back). Make a few edits, commits, and push to Github. Then issue a</w:t>
+        <w:t xml:space="preserve">Begin by playing around. Do lots of commits. Deliberately make mistakes. Make and merge branches. Check what happens on GitHub. That way you will become more confident in using git and GitHub. If you find you are getting confused by too many commit messages, consider the</w:t>
       </w:r>
       <w:r>
         <w:t xml:space="preserve"> </w:t>
@@ -4634,555 +4797,16 @@
         <w:t xml:space="preserve">“</w:t>
       </w:r>
       <w:r>
-        <w:t xml:space="preserve">pull request</w:t>
+        <w:t xml:space="preserve">Repeated Git Amend</w:t>
       </w:r>
       <w:r>
         <w:t xml:space="preserve">”</w:t>
       </w:r>
       <w:r>
-        <w:t xml:space="preserve">. You can enter some comments, e.g. </w:t>
-      </w:r>
-      <w:r>
-        <w:t xml:space="preserve">“</w:t>
-      </w:r>
-      <w:r>
-        <w:t xml:space="preserve">Does this look OK?</w:t>
-      </w:r>
-      <w:r>
-        <w:t xml:space="preserve">”</w:t>
-      </w:r>
-      <w:r>
-        <w:t xml:space="preserve">. I should then receive and email with a link to your code, which I can comment on. Once we agree that the code looks OK, we can merge your branch back into the main code, and you can continue working. We can explore this interactively during the practicals so that we are all confident with this method of collaboration.</w:t>
-      </w:r>
-    </w:p>
-    <w:p>
-      <w:pPr>
-        <w:pStyle w:val="Heading1"/>
-      </w:pPr>
-      <w:bookmarkStart w:id="65" w:name="reproducible-research"/>
-      <w:r>
-        <w:t xml:space="preserve">6. Reproducible research</w:t>
-      </w:r>
-      <w:bookmarkEnd w:id="65"/>
-    </w:p>
-    <w:p>
-      <w:pPr>
-        <w:pStyle w:val="FirstParagraph"/>
-      </w:pPr>
-      <w:r>
-        <w:t xml:space="preserve">Ideally you want to be able to create reproducible your research, so that it can be undertaken by someone else, following your instructions, in the same way as you would a laboratory report. If you are writing your own documents, you want to ensure that the text in it accords exactly with the data. This is why it is best to clean up the raw data in R, rather than editing it in Excel. RStudio projects greatly facilitate good practice, for example in an RStudio project folder I often have separate sub-folders for</w:t>
-      </w:r>
-    </w:p>
-    <w:p>
-      <w:pPr>
-        <w:pStyle w:val="Compact"/>
-        <w:numPr>
-          <w:numId w:val="1010"/>
-          <w:ilvl w:val="0"/>
-        </w:numPr>
-      </w:pPr>
-      <w:r>
-        <w:t xml:space="preserve">data (raw data)</w:t>
-      </w:r>
-    </w:p>
-    <w:p>
-      <w:pPr>
-        <w:pStyle w:val="Compact"/>
-        <w:numPr>
-          <w:numId w:val="1010"/>
-          <w:ilvl w:val="0"/>
-        </w:numPr>
-      </w:pPr>
-      <w:r>
-        <w:t xml:space="preserve">figs (usually ggplot figs or maps generated by R)</w:t>
-      </w:r>
-    </w:p>
-    <w:p>
-      <w:pPr>
-        <w:pStyle w:val="Compact"/>
-        <w:numPr>
-          <w:numId w:val="1010"/>
-          <w:ilvl w:val="0"/>
-        </w:numPr>
-      </w:pPr>
-      <w:r>
-        <w:t xml:space="preserve">R ( if it is a very complex set of analyses, I might put R functions into their own sub-folder, and use the</w:t>
-      </w:r>
-      <w:r>
-        <w:t xml:space="preserve"> </w:t>
-      </w:r>
-      <w:r>
-        <w:rPr>
-          <w:rStyle w:val="VerbatimChar"/>
-        </w:rPr>
-        <w:t xml:space="preserve">source</w:t>
-      </w:r>
-      <w:r>
-        <w:t xml:space="preserve"> </w:t>
-      </w:r>
-      <w:r>
-        <w:t xml:space="preserve">function at the start of a</w:t>
-      </w:r>
-      <w:r>
-        <w:t xml:space="preserve"> </w:t>
-      </w:r>
-      <w:r>
-        <w:rPr>
-          <w:rStyle w:val="VerbatimChar"/>
-        </w:rPr>
-        <w:t xml:space="preserve">main.R</w:t>
-      </w:r>
-      <w:r>
-        <w:t xml:space="preserve"> </w:t>
-      </w:r>
-      <w:r>
-        <w:t xml:space="preserve">script in the project folder itself)</w:t>
-      </w:r>
-    </w:p>
-    <w:p>
-      <w:pPr>
-        <w:pStyle w:val="FirstParagraph"/>
-      </w:pPr>
-      <w:r>
-        <w:t xml:space="preserve">Depending on the complexity of the project, you might want output folders for Word documents or processed data.</w:t>
-      </w:r>
-    </w:p>
-    <w:p>
-      <w:pPr>
-        <w:pStyle w:val="BodyText"/>
-      </w:pPr>
-      <w:r>
-        <w:t xml:space="preserve">At this point you might be wondering how to create Word documents. The</w:t>
-      </w:r>
-      <w:r>
-        <w:t xml:space="preserve"> </w:t>
-      </w:r>
-      <w:r>
-        <w:rPr>
-          <w:rStyle w:val="VerbatimChar"/>
-        </w:rPr>
-        <w:t xml:space="preserve">Rmarkdown</w:t>
-      </w:r>
-      <w:r>
-        <w:t xml:space="preserve"> </w:t>
-      </w:r>
-      <w:r>
-        <w:t xml:space="preserve">and</w:t>
-      </w:r>
-      <w:r>
-        <w:t xml:space="preserve"> </w:t>
-      </w:r>
-      <w:r>
-        <w:rPr>
-          <w:rStyle w:val="VerbatimChar"/>
-        </w:rPr>
-        <w:t xml:space="preserve">knitr</w:t>
-      </w:r>
-      <w:r>
-        <w:t xml:space="preserve"> </w:t>
-      </w:r>
-      <w:r>
-        <w:t xml:space="preserve">packages provide a powerful method of writing text in R, and creating high-quality documents. Begin by installing the rmarkdown package:</w:t>
-      </w:r>
-    </w:p>
-    <w:p>
-      <w:pPr>
-        <w:pStyle w:val="SourceCode"/>
-      </w:pPr>
-      <w:r>
-        <w:rPr>
-          <w:rStyle w:val="CommentTok"/>
-        </w:rPr>
-        <w:t xml:space="preserve"># Install rmarkdown from CRAN</w:t>
-      </w:r>
-      <w:r>
-        <w:br/>
-      </w:r>
-      <w:r>
-        <w:rPr>
-          <w:rStyle w:val="KeywordTok"/>
-        </w:rPr>
-        <w:t xml:space="preserve">install.packages</w:t>
-      </w:r>
-      <w:r>
-        <w:rPr>
-          <w:rStyle w:val="NormalTok"/>
-        </w:rPr>
-        <w:t xml:space="preserve">(</w:t>
-      </w:r>
-      <w:r>
-        <w:rPr>
-          <w:rStyle w:val="StringTok"/>
-        </w:rPr>
-        <w:t xml:space="preserve">"rmarkdown"</w:t>
-      </w:r>
-      <w:r>
-        <w:rPr>
-          <w:rStyle w:val="NormalTok"/>
-        </w:rPr>
-        <w:t xml:space="preserve">)</w:t>
-      </w:r>
-    </w:p>
-    <w:p>
-      <w:pPr>
-        <w:pStyle w:val="FirstParagraph"/>
-      </w:pPr>
-      <w:r>
-        <w:t xml:space="preserve">Now, instead of a standard R script, you are going to create an RMarkdown script. Click on</w:t>
-      </w:r>
-      <w:r>
-        <w:t xml:space="preserve"> </w:t>
-      </w:r>
-      <w:r>
-        <w:rPr>
-          <w:rStyle w:val="VerbatimChar"/>
-        </w:rPr>
-        <w:t xml:space="preserve">File -&gt; New File</w:t>
-      </w:r>
-      <w:r>
-        <w:t xml:space="preserve"> </w:t>
-      </w:r>
-      <w:r>
-        <w:t xml:space="preserve">and select the</w:t>
-      </w:r>
-      <w:r>
-        <w:t xml:space="preserve"> </w:t>
-      </w:r>
-      <w:r>
-        <w:rPr>
-          <w:rStyle w:val="VerbatimChar"/>
-        </w:rPr>
-        <w:t xml:space="preserve">R Markdown</w:t>
-      </w:r>
-      <w:r>
-        <w:t xml:space="preserve"> </w:t>
-      </w:r>
-      <w:r>
-        <w:t xml:space="preserve">option. A setup screen will appear for you to enter details about your document:</w:t>
-      </w:r>
-    </w:p>
-    <w:p>
-      <w:pPr>
-        <w:pStyle w:val="BodyText"/>
-      </w:pPr>
-      <w:r>
-        <w:drawing>
-          <wp:inline>
-            <wp:extent cx="5043637" cy="4013734"/>
-            <wp:effectExtent b="0" l="0" r="0" t="0"/>
-            <wp:docPr descr="" title="" id="1" name="Picture"/>
-            <a:graphic>
-              <a:graphicData uri="http://schemas.openxmlformats.org/drawingml/2006/picture">
-                <pic:pic>
-                  <pic:nvPicPr>
-                    <pic:cNvPr descr="figs/R_markdown_setup_screen.PNG" id="0" name="Picture"/>
-                    <pic:cNvPicPr>
-                      <a:picLocks noChangeArrowheads="1" noChangeAspect="1"/>
-                    </pic:cNvPicPr>
-                  </pic:nvPicPr>
-                  <pic:blipFill>
-                    <a:blip r:embed="rId66"/>
-                    <a:stretch>
-                      <a:fillRect/>
-                    </a:stretch>
-                  </pic:blipFill>
-                  <pic:spPr bwMode="auto">
-                    <a:xfrm>
-                      <a:off x="0" y="0"/>
-                      <a:ext cx="5043637" cy="4013734"/>
-                    </a:xfrm>
-                    <a:prstGeom prst="rect">
-                      <a:avLst/>
-                    </a:prstGeom>
-                    <a:noFill/>
-                    <a:ln w="9525">
-                      <a:noFill/>
-                      <a:headEnd/>
-                      <a:tailEnd/>
-                    </a:ln>
-                  </pic:spPr>
-                </pic:pic>
-              </a:graphicData>
-            </a:graphic>
-          </wp:inline>
-        </w:drawing>
-      </w:r>
-    </w:p>
-    <w:p>
-      <w:pPr>
-        <w:pStyle w:val="BodyText"/>
-      </w:pPr>
-      <w:r>
-        <w:t xml:space="preserve">A new</w:t>
-      </w:r>
-      <w:r>
-        <w:t xml:space="preserve"> </w:t>
-      </w:r>
-      <w:r>
-        <w:rPr>
-          <w:rStyle w:val="VerbatimChar"/>
-        </w:rPr>
-        <w:t xml:space="preserve">Untitled1</w:t>
-      </w:r>
-      <w:r>
-        <w:t xml:space="preserve"> </w:t>
-      </w:r>
-      <w:r>
-        <w:t xml:space="preserve">file will be created, that is already pre-populated with some text. Save the file in your project, giving it a name ending in</w:t>
-      </w:r>
-      <w:r>
-        <w:t xml:space="preserve"> </w:t>
-      </w:r>
-      <w:r>
-        <w:rPr>
-          <w:rStyle w:val="VerbatimChar"/>
-        </w:rPr>
-        <w:t xml:space="preserve">.Rmd</w:t>
-      </w:r>
-      <w:r>
-        <w:t xml:space="preserve"> </w:t>
-      </w:r>
-      <w:r>
-        <w:t xml:space="preserve">to indicate that it is markdown format. Click on the</w:t>
-      </w:r>
-      <w:r>
-        <w:t xml:space="preserve"> </w:t>
-      </w:r>
-      <w:r>
-        <w:rPr>
-          <w:rStyle w:val="VerbatimChar"/>
-        </w:rPr>
-        <w:t xml:space="preserve">knit</w:t>
-      </w:r>
-      <w:r>
-        <w:t xml:space="preserve"> </w:t>
-      </w:r>
-      <w:r>
-        <w:t xml:space="preserve">button at the top of the RMarkdown file and it will be instantly converted into HTML format for viewing. If you want a Word document, that is also available via the down-arrow next to the Knit button. You may have to open Word first, but usually it should display automatically. When preparing documents I tend to work mainly in HTML for previewing the output, as it is slightly quicker to Knit together.</w:t>
-      </w:r>
-    </w:p>
-    <w:p>
-      <w:pPr>
-        <w:pStyle w:val="BodyText"/>
-      </w:pPr>
-      <w:r>
-        <w:t xml:space="preserve">The example script already shows you a lot of features of RMarkdown. You can embed R code, decide whether or not to display the R code, or just the output, decide whether to execute the code, etc. You also have control on text size, can create equations, and so on. For example</w:t>
-      </w:r>
-      <w:r>
-        <w:t xml:space="preserve"> </w:t>
-      </w:r>
-      <w:r>
-        <w:rPr>
-          <w:rStyle w:val="VerbatimChar"/>
-        </w:rPr>
-        <w:t xml:space="preserve">_italics if prefix or suffix with an underscore or one asterisk_</w:t>
-      </w:r>
-      <w:r>
-        <w:t xml:space="preserve"> </w:t>
-      </w:r>
-      <w:r>
-        <w:t xml:space="preserve">will display</w:t>
-      </w:r>
-      <w:r>
-        <w:t xml:space="preserve"> </w:t>
-      </w:r>
-      <w:r>
-        <w:rPr>
-          <w:i/>
-        </w:rPr>
-        <w:t xml:space="preserve">italics if prefix or suffix with an underscore or one asterisk</w:t>
-      </w:r>
-      <w:r>
-        <w:t xml:space="preserve"> </w:t>
-      </w:r>
-      <w:r>
-        <w:t xml:space="preserve">whilst</w:t>
-      </w:r>
-      <w:r>
-        <w:t xml:space="preserve"> </w:t>
-      </w:r>
-      <w:r>
-        <w:rPr>
-          <w:rStyle w:val="VerbatimChar"/>
-        </w:rPr>
-        <w:t xml:space="preserve">**bold if prefix or suffix with two asterisks**</w:t>
-      </w:r>
-      <w:r>
-        <w:t xml:space="preserve"> </w:t>
-      </w:r>
-      <w:r>
-        <w:t xml:space="preserve">will give</w:t>
-      </w:r>
-      <w:r>
-        <w:t xml:space="preserve"> </w:t>
-      </w:r>
-      <w:r>
-        <w:rPr>
-          <w:b/>
-        </w:rPr>
-        <w:t xml:space="preserve">bold if prefix or suffix with asterisks</w:t>
-      </w:r>
-      <w:r>
-        <w:t xml:space="preserve">. Lines that begin with a</w:t>
-      </w:r>
-      <w:r>
-        <w:t xml:space="preserve"> </w:t>
-      </w:r>
-      <w:r>
-        <w:rPr>
-          <w:rStyle w:val="VerbatimChar"/>
-        </w:rPr>
-        <w:t xml:space="preserve">#</w:t>
-      </w:r>
-      <w:r>
-        <w:t xml:space="preserve"> </w:t>
-      </w:r>
-      <w:r>
-        <w:t xml:space="preserve">symbol control the headings, sub-headings etc., with the more</w:t>
-      </w:r>
-      <w:r>
-        <w:t xml:space="preserve"> </w:t>
-      </w:r>
-      <w:r>
-        <w:rPr>
-          <w:rStyle w:val="VerbatimChar"/>
-        </w:rPr>
-        <w:t xml:space="preserve">#</w:t>
-      </w:r>
-      <w:r>
-        <w:t xml:space="preserve"> </w:t>
-      </w:r>
-      <w:r>
-        <w:t xml:space="preserve">symbols the lower the subheading. Therefore</w:t>
-      </w:r>
-    </w:p>
-    <w:p>
-      <w:pPr>
-        <w:pStyle w:val="BodyText"/>
-      </w:pPr>
-      <w:r>
-        <w:rPr>
-          <w:rStyle w:val="VerbatimChar"/>
-        </w:rPr>
-        <w:t xml:space="preserve">## This is a level 2 heading</w:t>
-      </w:r>
-      <w:r>
-        <w:t xml:space="preserve"> </w:t>
-      </w:r>
-      <w:r>
-        <w:t xml:space="preserve">gives</w:t>
-      </w:r>
-    </w:p>
-    <w:p>
-      <w:pPr>
-        <w:pStyle w:val="Heading2"/>
-      </w:pPr>
-      <w:bookmarkStart w:id="67" w:name="this-is-a-level-2-heading"/>
-      <w:r>
-        <w:t xml:space="preserve">This is a level 2 heading</w:t>
-      </w:r>
-      <w:bookmarkEnd w:id="67"/>
-    </w:p>
-    <w:p>
-      <w:pPr>
-        <w:pStyle w:val="FirstParagraph"/>
-      </w:pPr>
-      <w:r>
-        <w:t xml:space="preserve">whilst</w:t>
-      </w:r>
-      <w:r>
-        <w:t xml:space="preserve"> </w:t>
-      </w:r>
-      <w:r>
-        <w:rPr>
-          <w:rStyle w:val="VerbatimChar"/>
-        </w:rPr>
-        <w:t xml:space="preserve">### This is a level 3 heading</w:t>
-      </w:r>
-      <w:r>
-        <w:t xml:space="preserve"> </w:t>
-      </w:r>
-      <w:r>
-        <w:t xml:space="preserve">gives</w:t>
-      </w:r>
-    </w:p>
-    <w:p>
-      <w:pPr>
-        <w:pStyle w:val="Heading3"/>
-      </w:pPr>
-      <w:bookmarkStart w:id="68" w:name="this-is-a-level-3-heading"/>
-      <w:r>
-        <w:t xml:space="preserve">This is a level 3 heading</w:t>
-      </w:r>
-      <w:bookmarkEnd w:id="68"/>
-    </w:p>
-    <w:p>
-      <w:pPr>
-        <w:pStyle w:val="FirstParagraph"/>
-      </w:pPr>
-      <w:r>
-        <w:t xml:space="preserve">Look at the code</w:t>
-      </w:r>
-      <w:r>
-        <w:t xml:space="preserve"> </w:t>
-      </w:r>
-      <w:r>
-        <w:t xml:space="preserve">“</w:t>
-      </w:r>
-      <w:r>
-        <w:t xml:space="preserve">chunks</w:t>
-      </w:r>
-      <w:r>
-        <w:t xml:space="preserve">”</w:t>
-      </w:r>
-      <w:r>
-        <w:t xml:space="preserve"> </w:t>
-      </w:r>
-      <w:r>
-        <w:t xml:space="preserve">in the example markdown document. Notice how sets of R commands begin and end with three backslash symbols. The buttons on the right allow you to execute the code in all preceding chunks, or just the one you are working on.</w:t>
-      </w:r>
-    </w:p>
-    <w:p>
-      <w:pPr>
-        <w:pStyle w:val="BodyText"/>
-      </w:pPr>
-      <w:r>
-        <w:rPr>
-          <w:i/>
-        </w:rPr>
-        <w:t xml:space="preserve">Exercise</w:t>
-      </w:r>
-      <w:r>
-        <w:t xml:space="preserve"> </w:t>
-      </w:r>
-      <w:r>
-        <w:t xml:space="preserve">: Copy and paste R code from your oystercatcher analysis script into your new RMarkdown document. Try and write a simple narrative about what you are doing. You will then have a complete document that is reproducible, and shows the results of your analyses.</w:t>
-      </w:r>
-    </w:p>
-    <w:p>
-      <w:pPr>
-        <w:pStyle w:val="BodyText"/>
-      </w:pPr>
-      <w:r>
-        <w:t xml:space="preserve">There is a lot of useful online information on RMarkdown, including a</w:t>
-      </w:r>
-      <w:r>
-        <w:t xml:space="preserve"> </w:t>
-      </w:r>
-      <w:r>
-        <w:t xml:space="preserve">‘</w:t>
-      </w:r>
-      <w:r>
-        <w:t xml:space="preserve">cheat sheet</w:t>
-      </w:r>
-      <w:r>
-        <w:t xml:space="preserve">’</w:t>
-      </w:r>
-      <w:r>
-        <w:t xml:space="preserve"> </w:t>
-      </w:r>
-      <w:r>
-        <w:t xml:space="preserve">(available from RStudio Help menu), the main website</w:t>
+        <w:t xml:space="preserve"> </w:t>
+      </w:r>
+      <w:r>
+        <w:t xml:space="preserve">approach</w:t>
       </w:r>
       <w:r>
         <w:t xml:space="preserve"> </w:t>
@@ -5192,55 +4816,14 @@
           <w:rPr>
             <w:rStyle w:val="Hyperlink"/>
           </w:rPr>
-          <w:t xml:space="preserve">https://rmarkdown.rstudio.com</w:t>
+          <w:t xml:space="preserve">https://happygitwithr.com/repeated-amend.html</w:t>
         </w:r>
       </w:hyperlink>
       <w:r>
         <w:t xml:space="preserve"> </w:t>
       </w:r>
       <w:r>
-        <w:t xml:space="preserve">and an online book</w:t>
-      </w:r>
-      <w:r>
-        <w:t xml:space="preserve"> </w:t>
-      </w:r>
-      <w:hyperlink r:id="rId70">
-        <w:r>
-          <w:rPr>
-            <w:rStyle w:val="Hyperlink"/>
-          </w:rPr>
-          <w:t xml:space="preserve">https://bookdown.org/yihui/rmarkdown/</w:t>
-        </w:r>
-      </w:hyperlink>
-      <w:r>
-        <w:t xml:space="preserve">. The latter was only published in 2019, so this is a fast-moving field. You can even include references and bibliographies in the system (I will admit that I haven’t progressed that far yet.)</w:t>
-      </w:r>
-    </w:p>
-    <w:p>
-      <w:pPr>
-        <w:pStyle w:val="BodyText"/>
-      </w:pPr>
-      <w:r>
-        <w:t xml:space="preserve">Finally, this practical schedule was not written in Microsoft Word, it was written in RMarkdown! As it is hosted on Github, you can download this document and edit and play with it yourself. This will also improve your skills. If you want to clone the RMarkdown file, and all the associated documents, open up a Git command window from the Command Line and type</w:t>
-      </w:r>
-    </w:p>
-    <w:p>
-      <w:pPr>
-        <w:pStyle w:val="BodyText"/>
-      </w:pPr>
-      <w:r>
-        <w:rPr>
-          <w:rStyle w:val="VerbatimChar"/>
-        </w:rPr>
-        <w:t xml:space="preserve">git clone https://github.com/rasanderson/BIO8068_reproducible.git</w:t>
-      </w:r>
-    </w:p>
-    <w:p>
-      <w:pPr>
-        <w:pStyle w:val="BodyText"/>
-      </w:pPr>
-      <w:r>
-        <w:t xml:space="preserve">As this is a public repository, and you are pulling rather than pushing changes, it should not prompt you for a username or password.</w:t>
+        <w:t xml:space="preserve">which provides a smoother workflow, at the cost of having to learn more Terminal commands for git.</w:t>
       </w:r>
     </w:p>
     <w:sectPr>
@@ -6175,9 +5758,6 @@
     <w:abstractNumId w:val="991"/>
   </w:num>
   <w:num w:numId="1009">
-    <w:abstractNumId w:val="991"/>
-  </w:num>
-  <w:num w:numId="1010">
     <w:abstractNumId w:val="991"/>
   </w:num>
 </w:numbering>

</xml_diff>

<commit_message>
Added in HTMLlink in header as order changed with knitr.
</commit_message>
<xml_diff>
--- a/reproducible.docx
+++ b/reproducible.docx
@@ -3665,7 +3665,7 @@
         <w:rPr>
           <w:rStyle w:val="VerbatimChar"/>
         </w:rPr>
-        <w:t xml:space="preserve">Your branch is ahead of 'origin/master' by 1 commit</w:t>
+        <w:t xml:space="preserve">Your branch is ahead of 'origin/main' by 1 commit</w:t>
       </w:r>
     </w:p>
     <w:p>
@@ -3711,6 +3711,120 @@
     </w:p>
     <w:p>
       <w:pPr>
+        <w:pStyle w:val="Heading3"/>
+      </w:pPr>
+      <w:bookmarkStart w:id="55" w:name="a-note-about-master-and-main"/>
+      <w:r>
+        <w:t xml:space="preserve">A note about master and main</w:t>
+      </w:r>
+      <w:bookmarkEnd w:id="55"/>
+    </w:p>
+    <w:p>
+      <w:pPr>
+        <w:pStyle w:val="FirstParagraph"/>
+      </w:pPr>
+      <w:r>
+        <w:t xml:space="preserve">Virtually all the information you see about using Git and GitHub will refer to the</w:t>
+      </w:r>
+      <w:r>
+        <w:t xml:space="preserve"> </w:t>
+      </w:r>
+      <w:r>
+        <w:rPr>
+          <w:b/>
+        </w:rPr>
+        <w:t xml:space="preserve">master</w:t>
+      </w:r>
+      <w:r>
+        <w:t xml:space="preserve"> </w:t>
+      </w:r>
+      <w:r>
+        <w:t xml:space="preserve">branch as being the primary one in which you work. However, as a result of the Black Lives Matter protests in 2020, a number of software companies, including GitHub changed the wording for some terms (to avoid</w:t>
+      </w:r>
+      <w:r>
+        <w:t xml:space="preserve"> </w:t>
+      </w:r>
+      <w:r>
+        <w:t xml:space="preserve">‘</w:t>
+      </w:r>
+      <w:r>
+        <w:t xml:space="preserve">master</w:t>
+      </w:r>
+      <w:r>
+        <w:t xml:space="preserve">’</w:t>
+      </w:r>
+      <w:r>
+        <w:t xml:space="preserve"> </w:t>
+      </w:r>
+      <w:r>
+        <w:t xml:space="preserve">and</w:t>
+      </w:r>
+      <w:r>
+        <w:t xml:space="preserve"> </w:t>
+      </w:r>
+      <w:r>
+        <w:t xml:space="preserve">‘</w:t>
+      </w:r>
+      <w:r>
+        <w:t xml:space="preserve">slave</w:t>
+      </w:r>
+      <w:r>
+        <w:t xml:space="preserve">’</w:t>
+      </w:r>
+      <w:r>
+        <w:t xml:space="preserve"> </w:t>
+      </w:r>
+      <w:r>
+        <w:t xml:space="preserve">branches in version control,</w:t>
+      </w:r>
+      <w:r>
+        <w:t xml:space="preserve"> </w:t>
+      </w:r>
+      <w:r>
+        <w:t xml:space="preserve">‘</w:t>
+      </w:r>
+      <w:r>
+        <w:t xml:space="preserve">whitelist</w:t>
+      </w:r>
+      <w:r>
+        <w:t xml:space="preserve">’</w:t>
+      </w:r>
+      <w:r>
+        <w:t xml:space="preserve">,</w:t>
+      </w:r>
+      <w:r>
+        <w:t xml:space="preserve"> </w:t>
+      </w:r>
+      <w:r>
+        <w:t xml:space="preserve">‘</w:t>
+      </w:r>
+      <w:r>
+        <w:t xml:space="preserve">blacklist</w:t>
+      </w:r>
+      <w:r>
+        <w:t xml:space="preserve">’</w:t>
+      </w:r>
+      <w:r>
+        <w:t xml:space="preserve"> </w:t>
+      </w:r>
+      <w:r>
+        <w:t xml:space="preserve">etc.). From 1st October 2020 the primary branch in GitHub is called</w:t>
+      </w:r>
+      <w:r>
+        <w:t xml:space="preserve"> </w:t>
+      </w:r>
+      <w:r>
+        <w:rPr>
+          <w:b/>
+        </w:rPr>
+        <w:t xml:space="preserve">main</w:t>
+      </w:r>
+      <w:r>
+        <w:t xml:space="preserve">.</w:t>
+      </w:r>
+    </w:p>
+    <w:p>
+      <w:pPr>
         <w:pStyle w:val="BodyText"/>
       </w:pPr>
       <w:r>
@@ -3736,11 +3850,11 @@
       <w:pPr>
         <w:pStyle w:val="Heading2"/>
       </w:pPr>
-      <w:bookmarkStart w:id="55" w:name="unable-to-pull-or-push"/>
+      <w:bookmarkStart w:id="56" w:name="unable-to-pull-or-push"/>
       <w:r>
         <w:t xml:space="preserve">8.1 Unable to pull or push</w:t>
       </w:r>
-      <w:bookmarkEnd w:id="55"/>
+      <w:bookmarkEnd w:id="56"/>
     </w:p>
     <w:p>
       <w:pPr>
@@ -3767,7 +3881,7 @@
       <w:r>
         <w:t xml:space="preserve"> </w:t>
       </w:r>
-      <w:hyperlink r:id="rId56">
+      <w:hyperlink r:id="rId57">
         <w:r>
           <w:rPr>
             <w:rStyle w:val="Hyperlink"/>
@@ -3786,11 +3900,11 @@
       <w:pPr>
         <w:pStyle w:val="Heading2"/>
       </w:pPr>
-      <w:bookmarkStart w:id="57" w:name="when-to-commit-pull-and-push"/>
+      <w:bookmarkStart w:id="58" w:name="when-to-commit-pull-and-push"/>
       <w:r>
         <w:t xml:space="preserve">8.2 When to commit, pull and push</w:t>
       </w:r>
-      <w:bookmarkEnd w:id="57"/>
+      <w:bookmarkEnd w:id="58"/>
     </w:p>
     <w:p>
       <w:pPr>
@@ -3894,18 +4008,18 @@
         <w:rPr>
           <w:rStyle w:val="VerbatimChar"/>
         </w:rPr>
-        <w:t xml:space="preserve">On branch master</w:t>
-      </w:r>
-    </w:p>
-    <w:p>
-      <w:pPr>
-        <w:pStyle w:val="BodyText"/>
-      </w:pPr>
-      <w:r>
-        <w:rPr>
-          <w:rStyle w:val="VerbatimChar"/>
-        </w:rPr>
-        <w:t xml:space="preserve">Your branch is up to date with 'origin/master'.</w:t>
+        <w:t xml:space="preserve">On branch main</w:t>
+      </w:r>
+    </w:p>
+    <w:p>
+      <w:pPr>
+        <w:pStyle w:val="BodyText"/>
+      </w:pPr>
+      <w:r>
+        <w:rPr>
+          <w:rStyle w:val="VerbatimChar"/>
+        </w:rPr>
+        <w:t xml:space="preserve">Your branch is up to date with 'origin/main'.</w:t>
       </w:r>
     </w:p>
     <w:p>
@@ -3923,31 +4037,31 @@
       <w:pPr>
         <w:pStyle w:val="Heading1"/>
       </w:pPr>
-      <w:bookmarkStart w:id="58" w:name="getting-to-grips-with-git"/>
+      <w:bookmarkStart w:id="59" w:name="getting-to-grips-with-git"/>
       <w:r>
         <w:t xml:space="preserve">9. Getting to grips with git</w:t>
       </w:r>
-      <w:bookmarkEnd w:id="58"/>
+      <w:bookmarkEnd w:id="59"/>
     </w:p>
     <w:p>
       <w:pPr>
         <w:pStyle w:val="Heading2"/>
       </w:pPr>
-      <w:bookmarkStart w:id="59" w:name="basic-edits-in-a-sequence"/>
+      <w:bookmarkStart w:id="60" w:name="basic-edits-in-a-sequence"/>
       <w:r>
         <w:t xml:space="preserve">9.1 Basic edits in a sequence</w:t>
       </w:r>
-      <w:bookmarkEnd w:id="59"/>
+      <w:bookmarkEnd w:id="60"/>
     </w:p>
     <w:p>
       <w:pPr>
         <w:pStyle w:val="Heading3"/>
       </w:pPr>
-      <w:bookmarkStart w:id="60" w:name="add-some-r-and-csv-files"/>
+      <w:bookmarkStart w:id="61" w:name="add-some-r-and-csv-files"/>
       <w:r>
         <w:t xml:space="preserve">9.1.1 Add some R and csv files</w:t>
       </w:r>
-      <w:bookmarkEnd w:id="60"/>
+      <w:bookmarkEnd w:id="61"/>
     </w:p>
     <w:p>
       <w:pPr>
@@ -4021,11 +4135,11 @@
       <w:pPr>
         <w:pStyle w:val="Heading3"/>
       </w:pPr>
-      <w:bookmarkStart w:id="61" w:name="X7d8c01a52ffa1d6ce68849520152fa290d799fd"/>
+      <w:bookmarkStart w:id="62" w:name="X7d8c01a52ffa1d6ce68849520152fa290d799fd"/>
       <w:r>
         <w:t xml:space="preserve">9.1.2 Check R and csv files work nicely together</w:t>
       </w:r>
-      <w:bookmarkEnd w:id="61"/>
+      <w:bookmarkEnd w:id="62"/>
     </w:p>
     <w:p>
       <w:pPr>
@@ -4087,11 +4201,11 @@
       <w:pPr>
         <w:pStyle w:val="Heading3"/>
       </w:pPr>
-      <w:bookmarkStart w:id="62" w:name="minor-edits-commits-and-history"/>
+      <w:bookmarkStart w:id="63" w:name="minor-edits-commits-and-history"/>
       <w:r>
         <w:t xml:space="preserve">9.1.3 Minor edits, commits and history</w:t>
       </w:r>
-      <w:bookmarkEnd w:id="62"/>
+      <w:bookmarkEnd w:id="63"/>
     </w:p>
     <w:p>
       <w:pPr>
@@ -4148,7 +4262,7 @@
                     </pic:cNvPicPr>
                   </pic:nvPicPr>
                   <pic:blipFill>
-                    <a:blip r:embed="rId63"/>
+                    <a:blip r:embed="rId64"/>
                     <a:stretch>
                       <a:fillRect/>
                     </a:stretch>
@@ -4205,11 +4319,11 @@
       <w:pPr>
         <w:pStyle w:val="Heading2"/>
       </w:pPr>
-      <w:bookmarkStart w:id="64" w:name="recovering-an-earlier-version"/>
+      <w:bookmarkStart w:id="65" w:name="recovering-an-earlier-version"/>
       <w:r>
         <w:t xml:space="preserve">9.2 Recovering an earlier version</w:t>
       </w:r>
-      <w:bookmarkEnd w:id="64"/>
+      <w:bookmarkEnd w:id="65"/>
     </w:p>
     <w:p>
       <w:pPr>
@@ -4284,7 +4398,49 @@
         <w:t xml:space="preserve"> </w:t>
       </w:r>
       <w:r>
-        <w:t xml:space="preserve">which provides slightly better functionality in a pop-up window if you prefer. Suppose your SHA code is</w:t>
+        <w:t xml:space="preserve">which provides slightly better functionality in a pop-up window if you prefer. To see the SHA codes for all your commits, go to the</w:t>
+      </w:r>
+      <w:r>
+        <w:t xml:space="preserve"> </w:t>
+      </w:r>
+      <w:r>
+        <w:rPr>
+          <w:b/>
+        </w:rPr>
+        <w:t xml:space="preserve">Terminal</w:t>
+      </w:r>
+      <w:r>
+        <w:t xml:space="preserve"> </w:t>
+      </w:r>
+      <w:r>
+        <w:t xml:space="preserve">window (not the Console) and type:</w:t>
+      </w:r>
+    </w:p>
+    <w:p>
+      <w:pPr>
+        <w:pStyle w:val="BodyText"/>
+      </w:pPr>
+      <w:r>
+        <w:rPr>
+          <w:rStyle w:val="VerbatimChar"/>
+        </w:rPr>
+        <w:t xml:space="preserve">git log</w:t>
+      </w:r>
+    </w:p>
+    <w:p>
+      <w:pPr>
+        <w:pStyle w:val="BodyText"/>
+      </w:pPr>
+      <w:r>
+        <w:t xml:space="preserve">The SHA codes are very long, about 30 or so letters and numbers, and provide a unique tracking method, especially on big collaborative projects. Luckily, you only need the first 8 characters. You can highlight and copy these with your mouse, or enter manually.</w:t>
+      </w:r>
+    </w:p>
+    <w:p>
+      <w:pPr>
+        <w:pStyle w:val="BodyText"/>
+      </w:pPr>
+      <w:r>
+        <w:t xml:space="preserve">Suppose your SHA code is</w:t>
       </w:r>
       <w:r>
         <w:t xml:space="preserve"> </w:t>
@@ -4373,30 +4529,15 @@
         <w:rPr>
           <w:rStyle w:val="VerbatimChar"/>
         </w:rPr>
-        <w:t xml:space="preserve">git checkout 73w123p9^1 -- data/nes8010_veg.csv</w:t>
-      </w:r>
-    </w:p>
-    <w:p>
-      <w:pPr>
-        <w:pStyle w:val="BodyText"/>
-      </w:pPr>
-      <w:r>
-        <w:t xml:space="preserve">The little</w:t>
-      </w:r>
-      <w:r>
-        <w:t xml:space="preserve"> </w:t>
-      </w:r>
-      <w:r>
-        <w:rPr>
-          <w:rStyle w:val="VerbatimChar"/>
-        </w:rPr>
-        <w:t xml:space="preserve">^1</w:t>
-      </w:r>
-      <w:r>
-        <w:t xml:space="preserve"> </w:t>
-      </w:r>
-      <w:r>
-        <w:t xml:space="preserve">means</w:t>
+        <w:t xml:space="preserve">git checkout 73w123p9 data/nes8010_veg.csv</w:t>
+      </w:r>
+    </w:p>
+    <w:p>
+      <w:pPr>
+        <w:pStyle w:val="BodyText"/>
+      </w:pPr>
+      <w:r>
+        <w:t xml:space="preserve">All being well, it should safely bring back your deleted file, and you can breath a sigh of relief. You can also use the SHA code to</w:t>
       </w:r>
       <w:r>
         <w:t xml:space="preserve"> </w:t>
@@ -4405,42 +4546,38 @@
         <w:t xml:space="preserve">“</w:t>
       </w:r>
       <w:r>
-        <w:t xml:space="preserve">before the previous commit</w:t>
+        <w:t xml:space="preserve">checkout</w:t>
       </w:r>
       <w:r>
         <w:t xml:space="preserve">”</w:t>
       </w:r>
       <w:r>
-        <w:t xml:space="preserve">. All being well, it should safely bring back your deleted file, and you can breath a sigh of relief. You can also use the SHA code to</w:t>
-      </w:r>
-      <w:r>
-        <w:t xml:space="preserve"> </w:t>
-      </w:r>
-      <w:r>
-        <w:t xml:space="preserve">“</w:t>
-      </w:r>
-      <w:r>
-        <w:t xml:space="preserve">checkout</w:t>
-      </w:r>
-      <w:r>
-        <w:t xml:space="preserve">”</w:t>
-      </w:r>
-      <w:r>
-        <w:t xml:space="preserve"> </w:t>
-      </w:r>
-      <w:r>
-        <w:t xml:space="preserve">any earlier version of your repository to work on.</w:t>
+        <w:t xml:space="preserve"> </w:t>
+      </w:r>
+      <w:r>
+        <w:t xml:space="preserve">any earlier version of your repository to work on, with all its files, in one go:</w:t>
+      </w:r>
+    </w:p>
+    <w:p>
+      <w:pPr>
+        <w:pStyle w:val="BodyText"/>
+      </w:pPr>
+      <w:r>
+        <w:rPr>
+          <w:rStyle w:val="VerbatimChar"/>
+        </w:rPr>
+        <w:t xml:space="preserve">git checkout 73w123p9</w:t>
       </w:r>
     </w:p>
     <w:p>
       <w:pPr>
         <w:pStyle w:val="Heading2"/>
       </w:pPr>
-      <w:bookmarkStart w:id="65" w:name="branches"/>
+      <w:bookmarkStart w:id="66" w:name="branches"/>
       <w:r>
         <w:t xml:space="preserve">9.3 Branches</w:t>
       </w:r>
-      <w:bookmarkEnd w:id="65"/>
+      <w:bookmarkEnd w:id="66"/>
     </w:p>
     <w:p>
       <w:pPr>
@@ -4627,7 +4764,7 @@
                     </pic:cNvPicPr>
                   </pic:nvPicPr>
                   <pic:blipFill>
-                    <a:blip r:embed="rId66"/>
+                    <a:blip r:embed="rId67"/>
                     <a:stretch>
                       <a:fillRect/>
                     </a:stretch>
@@ -4674,7 +4811,7 @@
         <w:t xml:space="preserve"> </w:t>
       </w:r>
       <w:r>
-        <w:t xml:space="preserve">in the branch name and click Create. You will immediately switch to the fancyplot branch, and all commits will be made there. When you are happy with your changes, go back to ther Terminal</w:t>
+        <w:t xml:space="preserve">in the branch name and click Create. You will immediately switch to the fancyplot branch, and all commits will be made there. You can easily switch between different branches using the dropdown menu at the top-right of RStudio’s Git screen. When you are happy with your changes, go back to ther Terminal</w:t>
       </w:r>
       <w:r>
         <w:t xml:space="preserve"> </w:t>
@@ -4700,13 +4837,13 @@
         <w:rPr>
           <w:rStyle w:val="VerbatimChar"/>
         </w:rPr>
-        <w:t xml:space="preserve">git checkout master</w:t>
-      </w:r>
-      <w:r>
-        <w:t xml:space="preserve"> </w:t>
-      </w:r>
-      <w:r>
-        <w:t xml:space="preserve">(go back to the main development branch)</w:t>
+        <w:t xml:space="preserve">git checkout main</w:t>
+      </w:r>
+      <w:r>
+        <w:t xml:space="preserve"> </w:t>
+      </w:r>
+      <w:r>
+        <w:t xml:space="preserve">(go back to the primary development branch)</w:t>
       </w:r>
       <w:r>
         <w:t xml:space="preserve"> </w:t>
@@ -4753,12 +4890,12 @@
         <w:t xml:space="preserve"> </w:t>
       </w:r>
       <w:r>
-        <w:t xml:space="preserve">fails. This is usually when you have switched back and forth between the branch and master, with multiple commits, and part of the same file has been edited. This results in git being unsure which section you wish to keep, and you have to manually edit the differences. See</w:t>
-      </w:r>
-      <w:r>
-        <w:t xml:space="preserve"> </w:t>
-      </w:r>
-      <w:hyperlink r:id="rId67">
+        <w:t xml:space="preserve">fails. This is usually when you have switched back and forth between the branch and main, with multiple commits, and part of the same file has been edited. This results in git being unsure which section you wish to keep, and you have to manually edit the differences. See</w:t>
+      </w:r>
+      <w:r>
+        <w:t xml:space="preserve"> </w:t>
+      </w:r>
+      <w:hyperlink r:id="rId68">
         <w:r>
           <w:rPr>
             <w:rStyle w:val="Hyperlink"/>
@@ -4777,11 +4914,11 @@
       <w:pPr>
         <w:pStyle w:val="Heading1"/>
       </w:pPr>
-      <w:bookmarkStart w:id="68" w:name="experiment"/>
+      <w:bookmarkStart w:id="69" w:name="experiment"/>
       <w:r>
         <w:t xml:space="preserve">10. Experiment</w:t>
       </w:r>
-      <w:bookmarkEnd w:id="68"/>
+      <w:bookmarkEnd w:id="69"/>
     </w:p>
     <w:p>
       <w:pPr>
@@ -4811,7 +4948,7 @@
       <w:r>
         <w:t xml:space="preserve"> </w:t>
       </w:r>
-      <w:hyperlink r:id="rId69">
+      <w:hyperlink r:id="rId70">
         <w:r>
           <w:rPr>
             <w:rStyle w:val="Hyperlink"/>

</xml_diff>

<commit_message>
Minor typos and clarifications to git commit made
</commit_message>
<xml_diff>
--- a/reproducible.docx
+++ b/reproducible.docx
@@ -3935,7 +3935,7 @@
         <w:rPr>
           <w:b/>
         </w:rPr>
-        <w:t xml:space="preserve">pull</w:t>
+        <w:t xml:space="preserve">push</w:t>
       </w:r>
       <w:r>
         <w:t xml:space="preserve"> </w:t>
@@ -4368,7 +4368,22 @@
         <w:pStyle w:val="BodyText"/>
       </w:pPr>
       <w:r>
-        <w:t xml:space="preserve">Oh dear. Now when you run your R script it will fail, because you have (deliberately) deleted a data file it needs. It has also gone from GitHub. Luckily, it is easy to recover from the mistake. Open up the History window again, and write down the SHA code of the most recent commit. Next, open up the Terminal window with the</w:t>
+        <w:t xml:space="preserve">Oh dear. Now when you run your R script it will fail, because you have (deliberately) deleted a data file it needs. It has also gone from GitHub. Luckily, it is easy to recover from the mistake. Open up the History window again, and write down the SHA code of the most recent commit. Next, open up the</w:t>
+      </w:r>
+      <w:r>
+        <w:t xml:space="preserve"> </w:t>
+      </w:r>
+      <w:r>
+        <w:rPr>
+          <w:b/>
+        </w:rPr>
+        <w:t xml:space="preserve">Terminal</w:t>
+      </w:r>
+      <w:r>
+        <w:t xml:space="preserve"> </w:t>
+      </w:r>
+      <w:r>
+        <w:t xml:space="preserve">window with the</w:t>
       </w:r>
       <w:r>
         <w:t xml:space="preserve"> </w:t>
@@ -4383,7 +4398,7 @@
         <w:t xml:space="preserve"> </w:t>
       </w:r>
       <w:r>
-        <w:t xml:space="preserve">prompt.</w:t>
+        <w:t xml:space="preserve">prompt. (You can also in the Git tab click on the More button which provides similar functionality in a pop-up window). To see the SHA codes for all your commits, go to the</w:t>
       </w:r>
       <w:r>
         <w:t xml:space="preserve"> </w:t>
@@ -4392,13 +4407,47 @@
         <w:rPr>
           <w:b/>
         </w:rPr>
-        <w:t xml:space="preserve">You can also in the Git tab click on the More button</w:t>
-      </w:r>
-      <w:r>
-        <w:t xml:space="preserve"> </w:t>
-      </w:r>
-      <w:r>
-        <w:t xml:space="preserve">which provides slightly better functionality in a pop-up window if you prefer. To see the SHA codes for all your commits, go to the</w:t>
+        <w:t xml:space="preserve">Terminal</w:t>
+      </w:r>
+      <w:r>
+        <w:t xml:space="preserve"> </w:t>
+      </w:r>
+      <w:r>
+        <w:t xml:space="preserve">window (not the Console) and type:</w:t>
+      </w:r>
+    </w:p>
+    <w:p>
+      <w:pPr>
+        <w:pStyle w:val="BodyText"/>
+      </w:pPr>
+      <w:r>
+        <w:rPr>
+          <w:rStyle w:val="VerbatimChar"/>
+        </w:rPr>
+        <w:t xml:space="preserve">git log</w:t>
+      </w:r>
+    </w:p>
+    <w:p>
+      <w:pPr>
+        <w:pStyle w:val="BodyText"/>
+      </w:pPr>
+      <w:r>
+        <w:t xml:space="preserve">The SHA codes are very long, about 30 or so letters and numbers, and provide a unique tracking method, especially on big collaborative projects. Luckily, you only need the first 8 characters. You can highlight and copy these with your mouse, or enter manually. Look at your</w:t>
+      </w:r>
+      <w:r>
+        <w:t xml:space="preserve"> </w:t>
+      </w:r>
+      <w:r>
+        <w:rPr>
+          <w:rStyle w:val="VerbatimChar"/>
+        </w:rPr>
+        <w:t xml:space="preserve">git log</w:t>
+      </w:r>
+      <w:r>
+        <w:t xml:space="preserve"> </w:t>
+      </w:r>
+      <w:r>
+        <w:t xml:space="preserve">outputs and find the version that</w:t>
       </w:r>
       <w:r>
         <w:t xml:space="preserve"> </w:t>
@@ -4407,55 +4456,81 @@
         <w:rPr>
           <w:b/>
         </w:rPr>
-        <w:t xml:space="preserve">Terminal</w:t>
-      </w:r>
-      <w:r>
-        <w:t xml:space="preserve"> </w:t>
-      </w:r>
-      <w:r>
-        <w:t xml:space="preserve">window (not the Console) and type:</w:t>
-      </w:r>
-    </w:p>
-    <w:p>
-      <w:pPr>
-        <w:pStyle w:val="BodyText"/>
-      </w:pPr>
+        <w:t xml:space="preserve">still contains</w:t>
+      </w:r>
+      <w:r>
+        <w:t xml:space="preserve"> </w:t>
+      </w:r>
+      <w:r>
+        <w:t xml:space="preserve">the file you want (i.e. not the version where you did a commit on a deletion of a file).</w:t>
+      </w:r>
+    </w:p>
+    <w:p>
+      <w:pPr>
+        <w:pStyle w:val="BodyText"/>
+      </w:pPr>
+      <w:r>
+        <w:t xml:space="preserve">Suppose the file I accidentally deleted is called</w:t>
+      </w:r>
+      <w:r>
+        <w:t xml:space="preserve"> </w:t>
+      </w:r>
+      <w:r>
+        <w:rPr>
+          <w:rStyle w:val="VerbatimChar"/>
+        </w:rPr>
+        <w:t xml:space="preserve">nes8010_veg.csv</w:t>
+      </w:r>
+      <w:r>
+        <w:t xml:space="preserve"> </w:t>
+      </w:r>
+      <w:r>
+        <w:t xml:space="preserve">stored in a</w:t>
+      </w:r>
+      <w:r>
+        <w:t xml:space="preserve"> </w:t>
+      </w:r>
+      <w:r>
+        <w:rPr>
+          <w:rStyle w:val="VerbatimChar"/>
+        </w:rPr>
+        <w:t xml:space="preserve">data</w:t>
+      </w:r>
+      <w:r>
+        <w:t xml:space="preserve"> </w:t>
+      </w:r>
+      <w:r>
+        <w:t xml:space="preserve">subfolder. The SHA code of the last commit that still contains this file is</w:t>
+      </w:r>
+      <w:r>
+        <w:t xml:space="preserve"> </w:t>
+      </w:r>
+      <w:r>
+        <w:rPr>
+          <w:rStyle w:val="VerbatimChar"/>
+        </w:rPr>
+        <w:t xml:space="preserve">73w123p9</w:t>
+      </w:r>
+      <w:r>
+        <w:t xml:space="preserve"> </w:t>
+      </w:r>
+      <w:r>
+        <w:t xml:space="preserve">as looking at my</w:t>
+      </w:r>
+      <w:r>
+        <w:t xml:space="preserve"> </w:t>
+      </w:r>
       <w:r>
         <w:rPr>
           <w:rStyle w:val="VerbatimChar"/>
         </w:rPr>
         <w:t xml:space="preserve">git log</w:t>
       </w:r>
-    </w:p>
-    <w:p>
-      <w:pPr>
-        <w:pStyle w:val="BodyText"/>
-      </w:pPr>
-      <w:r>
-        <w:t xml:space="preserve">The SHA codes are very long, about 30 or so letters and numbers, and provide a unique tracking method, especially on big collaborative projects. Luckily, you only need the first 8 characters. You can highlight and copy these with your mouse, or enter manually.</w:t>
-      </w:r>
-    </w:p>
-    <w:p>
-      <w:pPr>
-        <w:pStyle w:val="BodyText"/>
-      </w:pPr>
-      <w:r>
-        <w:t xml:space="preserve">Suppose your SHA code is</w:t>
-      </w:r>
-      <w:r>
-        <w:t xml:space="preserve"> </w:t>
-      </w:r>
-      <w:r>
-        <w:rPr>
-          <w:rStyle w:val="VerbatimChar"/>
-        </w:rPr>
-        <w:t xml:space="preserve">73w123p9</w:t>
-      </w:r>
-      <w:r>
-        <w:t xml:space="preserve"> </w:t>
-      </w:r>
-      <w:r>
-        <w:t xml:space="preserve">and the file I</w:t>
+      <w:r>
+        <w:t xml:space="preserve"> </w:t>
+      </w:r>
+      <w:r>
+        <w:t xml:space="preserve">output I can see that the next commit has the comment</w:t>
       </w:r>
       <w:r>
         <w:t xml:space="preserve"> </w:t>
@@ -4464,46 +4539,13 @@
         <w:t xml:space="preserve">“</w:t>
       </w:r>
       <w:r>
-        <w:t xml:space="preserve">accidentally</w:t>
+        <w:t xml:space="preserve">deleted nes8010_veg.csv</w:t>
       </w:r>
       <w:r>
         <w:t xml:space="preserve">”</w:t>
       </w:r>
       <w:r>
-        <w:t xml:space="preserve"> </w:t>
-      </w:r>
-      <w:r>
-        <w:t xml:space="preserve">deleted was called</w:t>
-      </w:r>
-      <w:r>
-        <w:t xml:space="preserve"> </w:t>
-      </w:r>
-      <w:r>
-        <w:rPr>
-          <w:rStyle w:val="VerbatimChar"/>
-        </w:rPr>
-        <w:t xml:space="preserve">nes8010_veg.csv</w:t>
-      </w:r>
-      <w:r>
-        <w:t xml:space="preserve"> </w:t>
-      </w:r>
-      <w:r>
-        <w:t xml:space="preserve">stored in a</w:t>
-      </w:r>
-      <w:r>
-        <w:t xml:space="preserve"> </w:t>
-      </w:r>
-      <w:r>
-        <w:rPr>
-          <w:rStyle w:val="VerbatimChar"/>
-        </w:rPr>
-        <w:t xml:space="preserve">data</w:t>
-      </w:r>
-      <w:r>
-        <w:t xml:space="preserve"> </w:t>
-      </w:r>
-      <w:r>
-        <w:t xml:space="preserve">subfolder. Then at the</w:t>
+        <w:t xml:space="preserve">. To get the file back, go to the Terminal window and at the</w:t>
       </w:r>
       <w:r>
         <w:t xml:space="preserve"> </w:t>
@@ -4567,6 +4609,14 @@
           <w:rStyle w:val="VerbatimChar"/>
         </w:rPr>
         <w:t xml:space="preserve">git checkout 73w123p9</w:t>
+      </w:r>
+    </w:p>
+    <w:p>
+      <w:pPr>
+        <w:pStyle w:val="BodyText"/>
+      </w:pPr>
+      <w:r>
+        <w:t xml:space="preserve">This will bring back everything from the original commit.</w:t>
       </w:r>
     </w:p>
     <w:p>

</xml_diff>